<commit_message>
Update version number in manual
</commit_message>
<xml_diff>
--- a/docs/SNAP User Manual.docx
+++ b/docs/SNAP User Manual.docx
@@ -115,10 +115,7 @@
         <w:t xml:space="preserve"> corresponding to SNAP version </w:t>
       </w:r>
       <w:r>
-        <w:t>1.</w:t>
-      </w:r>
-      <w:r>
-        <w:t>1</w:t>
+        <w:t>2.0</w:t>
       </w:r>
     </w:p>
     <w:p>
@@ -13715,19 +13712,19 @@
       </w:r>
       <w:commentRangeStart w:id="16"/>
       <w:commentRangeStart w:id="17"/>
+      <w:commentRangeEnd w:id="16"/>
+      <w:r>
+        <w:rPr>
+          <w:rStyle w:val="CommentReference"/>
+        </w:rPr>
+        <w:commentReference w:id="16"/>
+      </w:r>
       <w:commentRangeEnd w:id="17"/>
       <w:r>
         <w:rPr>
           <w:rStyle w:val="CommentReference"/>
         </w:rPr>
         <w:commentReference w:id="17"/>
-      </w:r>
-      <w:commentRangeEnd w:id="16"/>
-      <w:r>
-        <w:rPr>
-          <w:rStyle w:val="CommentReference"/>
-        </w:rPr>
-        <w:commentReference w:id="16"/>
       </w:r>
       <w:r>
         <w:t>.</w:t>
@@ -15472,13 +15469,8 @@
         <w:t xml:space="preserve">, </w:t>
       </w:r>
       <w:r>
-        <w:t xml:space="preserve">is library-aware and matches the output from Picard </w:t>
-      </w:r>
-      <w:proofErr w:type="spellStart"/>
-      <w:r>
-        <w:t>MarkDuplicates</w:t>
-      </w:r>
-      <w:proofErr w:type="spellEnd"/>
+        <w:t>is library-aware and matches the output from Picard MarkDuplicates</w:t>
+      </w:r>
       <w:r>
         <w:t>, exce</w:t>
       </w:r>
@@ -17904,13 +17896,7 @@
         <w:t xml:space="preserve"> </w:t>
       </w:r>
       <w:r>
-        <w:t>&lt;</w:t>
-      </w:r>
-      <w:r>
-        <w:t xml:space="preserve">highest raw MAPQ value to flatten to 0 </w:t>
-      </w:r>
-      <w:r>
-        <w:t>&gt;}</w:t>
+        <w:t>&lt;highest raw MAPQ value to flatten to 0 &gt;}</w:t>
       </w:r>
       <w:r>
         <w:fldChar w:fldCharType="begin"/>
@@ -17922,16 +17908,8 @@
         <w:rPr>
           <w:rFonts w:ascii="Courier New" w:hAnsi="Courier New" w:cs="Courier New"/>
         </w:rPr>
-        <w:instrText>-</w:instrText>
-      </w:r>
-      <w:proofErr w:type="spellStart"/>
-      <w:r>
-        <w:rPr>
-          <w:rFonts w:ascii="Courier New" w:hAnsi="Courier New" w:cs="Courier New"/>
-        </w:rPr>
-        <w:instrText>fmq</w:instrText>
-      </w:r>
-      <w:proofErr w:type="spellEnd"/>
+        <w:instrText>-fmq</w:instrText>
+      </w:r>
       <w:r>
         <w:instrText xml:space="preserve">" </w:instrText>
       </w:r>
@@ -23804,7 +23782,7 @@
       </w:r>
     </w:p>
   </w:comment>
-  <w:comment w:id="17" w:author="Bill Bolosky" w:date="2021-10-26T16:19:00Z" w:initials="BB">
+  <w:comment w:id="16" w:author="Bill Bolosky" w:date="2021-10-26T16:19:00Z" w:initials="BB">
     <w:p>
       <w:pPr>
         <w:pStyle w:val="CommentText"/>
@@ -23820,7 +23798,7 @@
       </w:r>
     </w:p>
   </w:comment>
-  <w:comment w:id="16" w:author="Bill Bolosky" w:date="2021-11-08T15:41:00Z" w:initials="BB">
+  <w:comment w:id="17" w:author="Bill Bolosky" w:date="2021-11-08T15:41:00Z" w:initials="BB">
     <w:p>
       <w:pPr>
         <w:pStyle w:val="CommentText"/>

</xml_diff>

<commit_message>
2.0.1.dev.1: add support for compressed input files during index build
</commit_message>
<xml_diff>
--- a/docs/SNAP User Manual.docx
+++ b/docs/SNAP User Manual.docx
@@ -103,22 +103,22 @@
         <w:t xml:space="preserve">Version of </w:t>
       </w:r>
       <w:r>
-        <w:t>October</w:t>
+        <w:t>January</w:t>
       </w:r>
       <w:r>
         <w:t xml:space="preserve"> 202</w:t>
       </w:r>
       <w:r>
-        <w:t>1</w:t>
+        <w:t>2</w:t>
       </w:r>
       <w:r>
         <w:t xml:space="preserve"> corresponding to SNAP version </w:t>
       </w:r>
       <w:r>
-        <w:t>1.</w:t>
-      </w:r>
-      <w:r>
-        <w:t>1</w:t>
+        <w:t>2.0</w:t>
+      </w:r>
+      <w:r>
+        <w:t>.1</w:t>
       </w:r>
     </w:p>
     <w:p>
@@ -849,7 +849,7 @@
                 <w:noProof/>
                 <w:webHidden/>
               </w:rPr>
-              <w:t>11</w:t>
+              <w:t>12</w:t>
             </w:r>
             <w:r>
               <w:rPr>
@@ -918,7 +918,7 @@
                 <w:noProof/>
                 <w:webHidden/>
               </w:rPr>
-              <w:t>11</w:t>
+              <w:t>12</w:t>
             </w:r>
             <w:r>
               <w:rPr>
@@ -987,7 +987,7 @@
                 <w:noProof/>
                 <w:webHidden/>
               </w:rPr>
-              <w:t>11</w:t>
+              <w:t>12</w:t>
             </w:r>
             <w:r>
               <w:rPr>
@@ -1056,7 +1056,7 @@
                 <w:noProof/>
                 <w:webHidden/>
               </w:rPr>
-              <w:t>12</w:t>
+              <w:t>13</w:t>
             </w:r>
             <w:r>
               <w:rPr>
@@ -1125,7 +1125,7 @@
                 <w:noProof/>
                 <w:webHidden/>
               </w:rPr>
-              <w:t>12</w:t>
+              <w:t>13</w:t>
             </w:r>
             <w:r>
               <w:rPr>
@@ -1194,7 +1194,7 @@
                 <w:noProof/>
                 <w:webHidden/>
               </w:rPr>
-              <w:t>13</w:t>
+              <w:t>14</w:t>
             </w:r>
             <w:r>
               <w:rPr>
@@ -1263,7 +1263,7 @@
                 <w:noProof/>
                 <w:webHidden/>
               </w:rPr>
-              <w:t>13</w:t>
+              <w:t>14</w:t>
             </w:r>
             <w:r>
               <w:rPr>
@@ -1332,7 +1332,7 @@
                 <w:noProof/>
                 <w:webHidden/>
               </w:rPr>
-              <w:t>13</w:t>
+              <w:t>14</w:t>
             </w:r>
             <w:r>
               <w:rPr>
@@ -1401,7 +1401,7 @@
                 <w:noProof/>
                 <w:webHidden/>
               </w:rPr>
-              <w:t>14</w:t>
+              <w:t>15</w:t>
             </w:r>
             <w:r>
               <w:rPr>
@@ -1470,7 +1470,7 @@
                 <w:noProof/>
                 <w:webHidden/>
               </w:rPr>
-              <w:t>14</w:t>
+              <w:t>15</w:t>
             </w:r>
             <w:r>
               <w:rPr>
@@ -1539,7 +1539,7 @@
                 <w:noProof/>
                 <w:webHidden/>
               </w:rPr>
-              <w:t>15</w:t>
+              <w:t>16</w:t>
             </w:r>
             <w:r>
               <w:rPr>
@@ -1608,7 +1608,7 @@
                 <w:noProof/>
                 <w:webHidden/>
               </w:rPr>
-              <w:t>16</w:t>
+              <w:t>17</w:t>
             </w:r>
             <w:r>
               <w:rPr>
@@ -1677,7 +1677,7 @@
                 <w:noProof/>
                 <w:webHidden/>
               </w:rPr>
-              <w:t>16</w:t>
+              <w:t>17</w:t>
             </w:r>
             <w:r>
               <w:rPr>
@@ -1746,7 +1746,7 @@
                 <w:noProof/>
                 <w:webHidden/>
               </w:rPr>
-              <w:t>16</w:t>
+              <w:t>17</w:t>
             </w:r>
             <w:r>
               <w:rPr>
@@ -1815,7 +1815,7 @@
                 <w:noProof/>
                 <w:webHidden/>
               </w:rPr>
-              <w:t>17</w:t>
+              <w:t>18</w:t>
             </w:r>
             <w:r>
               <w:rPr>
@@ -1884,7 +1884,7 @@
                 <w:noProof/>
                 <w:webHidden/>
               </w:rPr>
-              <w:t>17</w:t>
+              <w:t>18</w:t>
             </w:r>
             <w:r>
               <w:rPr>
@@ -1953,7 +1953,7 @@
                 <w:noProof/>
                 <w:webHidden/>
               </w:rPr>
-              <w:t>18</w:t>
+              <w:t>19</w:t>
             </w:r>
             <w:r>
               <w:rPr>
@@ -2022,7 +2022,7 @@
                 <w:noProof/>
                 <w:webHidden/>
               </w:rPr>
-              <w:t>19</w:t>
+              <w:t>20</w:t>
             </w:r>
             <w:r>
               <w:rPr>
@@ -2091,7 +2091,7 @@
                 <w:noProof/>
                 <w:webHidden/>
               </w:rPr>
-              <w:t>19</w:t>
+              <w:t>20</w:t>
             </w:r>
             <w:r>
               <w:rPr>
@@ -2160,7 +2160,7 @@
                 <w:noProof/>
                 <w:webHidden/>
               </w:rPr>
-              <w:t>20</w:t>
+              <w:t>21</w:t>
             </w:r>
             <w:r>
               <w:rPr>
@@ -2229,7 +2229,7 @@
                 <w:noProof/>
                 <w:webHidden/>
               </w:rPr>
-              <w:t>21</w:t>
+              <w:t>22</w:t>
             </w:r>
             <w:r>
               <w:rPr>
@@ -2298,7 +2298,7 @@
                 <w:noProof/>
                 <w:webHidden/>
               </w:rPr>
-              <w:t>21</w:t>
+              <w:t>22</w:t>
             </w:r>
             <w:r>
               <w:rPr>
@@ -2367,7 +2367,7 @@
                 <w:noProof/>
                 <w:webHidden/>
               </w:rPr>
-              <w:t>22</w:t>
+              <w:t>23</w:t>
             </w:r>
             <w:r>
               <w:rPr>
@@ -2436,7 +2436,7 @@
                 <w:noProof/>
                 <w:webHidden/>
               </w:rPr>
-              <w:t>22</w:t>
+              <w:t>23</w:t>
             </w:r>
             <w:r>
               <w:rPr>
@@ -2505,7 +2505,7 @@
                 <w:noProof/>
                 <w:webHidden/>
               </w:rPr>
-              <w:t>23</w:t>
+              <w:t>24</w:t>
             </w:r>
             <w:r>
               <w:rPr>
@@ -2574,7 +2574,7 @@
                 <w:noProof/>
                 <w:webHidden/>
               </w:rPr>
-              <w:t>24</w:t>
+              <w:t>25</w:t>
             </w:r>
             <w:r>
               <w:rPr>
@@ -2643,7 +2643,7 @@
                 <w:noProof/>
                 <w:webHidden/>
               </w:rPr>
-              <w:t>24</w:t>
+              <w:t>25</w:t>
             </w:r>
             <w:r>
               <w:rPr>
@@ -2712,7 +2712,7 @@
                 <w:noProof/>
                 <w:webHidden/>
               </w:rPr>
-              <w:t>25</w:t>
+              <w:t>26</w:t>
             </w:r>
             <w:r>
               <w:rPr>
@@ -2775,6 +2775,7 @@
       <w:r>
         <w:t xml:space="preserve">SNAP’s workflow is in two stages.  First it must build an index.  This takes a reference genome (in FASTA format) and constructs a data structure that allows SNAP to </w:t>
       </w:r>
+      <w:proofErr w:type="gramStart"/>
       <w:r>
         <w:t xml:space="preserve">very quickly map </w:t>
       </w:r>
@@ -2786,7 +2787,11 @@
         <w:t>k</w:t>
       </w:r>
       <w:r>
-        <w:t>-mers from a read to the set of locations in the reference that are that k-mer.</w:t>
+        <w:t>-mers</w:t>
+      </w:r>
+      <w:proofErr w:type="gramEnd"/>
+      <w:r>
+        <w:t xml:space="preserve"> from a read to the set of locations in the reference that are that k-mer.</w:t>
       </w:r>
       <w:r>
         <w:t xml:space="preserve">  You need only do this once per reference and value of </w:t>
@@ -3020,6 +3025,35 @@
     </w:p>
     <w:p>
       <w:r>
+        <w:t xml:space="preserve">The input FASTA file may be in plain (ASCII) text or compressed with </w:t>
+      </w:r>
+      <w:proofErr w:type="spellStart"/>
+      <w:r>
+        <w:t>gzip</w:t>
+      </w:r>
+      <w:proofErr w:type="spellEnd"/>
+      <w:r>
+        <w:t xml:space="preserve"> (other compressors aren’t supported).  SNAP determines whether to expect the file to be compressed based on the filename: if it ends in “.</w:t>
+      </w:r>
+      <w:proofErr w:type="spellStart"/>
+      <w:r>
+        <w:t>gz</w:t>
+      </w:r>
+      <w:proofErr w:type="spellEnd"/>
+      <w:r>
+        <w:t>” or “.</w:t>
+      </w:r>
+      <w:proofErr w:type="spellStart"/>
+      <w:r>
+        <w:t>gzip</w:t>
+      </w:r>
+      <w:proofErr w:type="spellEnd"/>
+      <w:r>
+        <w:t>” then it’s compressed, otherwise it’s not.  Unlike with files containing reads used during alignment there is no way to override this behavior.</w:t>
+      </w:r>
+    </w:p>
+    <w:p>
+      <w:r>
         <w:t>An index build runs in several phases.</w:t>
       </w:r>
       <w:r>
@@ -3135,6 +3169,7 @@
       <w:r>
         <w:t xml:space="preserve">, </w:t>
       </w:r>
+      <w:proofErr w:type="gramStart"/>
       <w:r>
         <w:rPr>
           <w:i/>
@@ -3149,6 +3184,7 @@
         </w:rPr>
         <w:t>.</w:t>
       </w:r>
+      <w:proofErr w:type="gramEnd"/>
       <w:r>
         <w:rPr>
           <w:i/>
@@ -3285,6 +3321,7 @@
         <w:t xml:space="preserve">if the seed size is 17 bases and the prefix is one base, then there will be four hash tables, one </w:t>
       </w:r>
       <w:r>
+        <w:lastRenderedPageBreak/>
         <w:t>for each of the four possible prefixes: T, C, G and A.  The remaining 16 bases would be encoded in four bytes in each of the hash table entries.</w:t>
       </w:r>
       <w:r>
@@ -3314,7 +3351,6 @@
         </w:rPr>
       </w:pPr>
       <w:r>
-        <w:lastRenderedPageBreak/>
         <w:t xml:space="preserve">Controlling the size of the prefix is done implicitly.  SNAP lets you specify the size of the seed and the number of bytes of key in the hash table entries, from which it computes </w:t>
       </w:r>
       <w:r>
@@ -3907,6 +3943,7 @@
             <w:rPr>
               <w:rFonts w:ascii="Cambria Math" w:hAnsi="Cambria Math"/>
             </w:rPr>
+            <w:lastRenderedPageBreak/>
             <m:t xml:space="preserve">location size ≥ </m:t>
           </m:r>
           <m:d>
@@ -4019,11 +4056,7 @@
         <w:t>for the location of the reference itself.</w:t>
       </w:r>
       <w:r>
-        <w:t xml:space="preserve">  </w:t>
-      </w:r>
-      <w:r>
-        <w:lastRenderedPageBreak/>
-        <w:t>If you specify too small of a location size the index build will fail with an appropriate error message.  If you select too large it will succeed, but the index will be larger than it needs to be, and performance m</w:t>
+        <w:t xml:space="preserve">  If you specify too small of a location size the index build will fail with an appropriate error message.  If you select too large it will succeed, but the index will be larger than it needs to be, and performance m</w:t>
       </w:r>
       <w:r>
         <w:t>a</w:t>
@@ -4043,7 +4076,15 @@
         <w:t xml:space="preserve">  If you are using a reference that is much smaller than the human genome you might want to </w:t>
       </w:r>
       <w:r>
-        <w:t>use a smaller location size in order to save space.</w:t>
+        <w:t xml:space="preserve">use a smaller location size </w:t>
+      </w:r>
+      <w:proofErr w:type="gramStart"/>
+      <w:r>
+        <w:t>in order to</w:t>
+      </w:r>
+      <w:proofErr w:type="gramEnd"/>
+      <w:r>
+        <w:t xml:space="preserve"> save space.</w:t>
       </w:r>
     </w:p>
     <w:p>
@@ -4435,10 +4476,18 @@
         <w:t xml:space="preserve"> other than space and tab.  They must be specified in a single -B flag</w:t>
       </w:r>
       <w:r>
-        <w:t>.  So, for example -B|,</w:t>
-      </w:r>
-      <w:r>
-        <w:t xml:space="preserve">_ would say that when a </w:t>
+        <w:t>.  So, for example -B</w:t>
+      </w:r>
+      <w:proofErr w:type="gramStart"/>
+      <w:r>
+        <w:t>|,</w:t>
+      </w:r>
+      <w:r>
+        <w:t>_</w:t>
+      </w:r>
+      <w:proofErr w:type="gramEnd"/>
+      <w:r>
+        <w:t xml:space="preserve"> would say that when a </w:t>
       </w:r>
       <w:r>
         <w:t xml:space="preserve">bar “|”, comma “,” or underscore “_” occurs in a contig name in a FASTA </w:t>
@@ -4452,6 +4501,7 @@
         <w:rPr>
           <w:rFonts w:ascii="Courier New" w:hAnsi="Courier New" w:cs="Courier New"/>
         </w:rPr>
+        <w:lastRenderedPageBreak/>
         <w:t>-</w:t>
       </w:r>
       <w:proofErr w:type="spellStart"/>
@@ -4644,8 +4694,13 @@
     </w:p>
     <w:p>
       <w:r>
-        <w:lastRenderedPageBreak/>
-        <w:t>By default, the entire string in the contig name line of the FASTA file is used as the contig name for SNAP.</w:t>
+        <w:t xml:space="preserve">By default, the entire string in the contig name line of the FASTA file </w:t>
+      </w:r>
+      <w:r>
+        <w:t xml:space="preserve">up to but not including the first space or tab </w:t>
+      </w:r>
+      <w:r>
+        <w:t>is used as the contig name for SNAP.</w:t>
       </w:r>
     </w:p>
     <w:p>
@@ -5022,6 +5077,35 @@
       </w:r>
     </w:p>
     <w:p>
+      <w:r>
+        <w:t xml:space="preserve">All the file names mentioned in this section are treated as containing </w:t>
+      </w:r>
+      <w:proofErr w:type="spellStart"/>
+      <w:r>
+        <w:t>gzip</w:t>
+      </w:r>
+      <w:proofErr w:type="spellEnd"/>
+      <w:r>
+        <w:t xml:space="preserve"> compressed data if and only if they end in “.</w:t>
+      </w:r>
+      <w:proofErr w:type="spellStart"/>
+      <w:r>
+        <w:t>gz</w:t>
+      </w:r>
+      <w:proofErr w:type="spellEnd"/>
+      <w:r>
+        <w:t>” or “.</w:t>
+      </w:r>
+      <w:proofErr w:type="spellStart"/>
+      <w:r>
+        <w:t>gzip</w:t>
+      </w:r>
+      <w:proofErr w:type="spellEnd"/>
+      <w:r>
+        <w:t>.”  This is not case sensitive on Windows but is on other operating systems (corresponding to how they treat file names in general).</w:t>
+      </w:r>
+    </w:p>
+    <w:p>
       <w:pPr>
         <w:rPr>
           <w:rFonts w:cstheme="minorHAnsi"/>
@@ -5213,7 +5297,7 @@
         <w:rPr>
           <w:rFonts w:cstheme="minorHAnsi"/>
         </w:rPr>
-        <w:t>liftoevr</w:t>
+        <w:t>liftover</w:t>
       </w:r>
       <w:proofErr w:type="spellEnd"/>
       <w:r>
@@ -5258,7 +5342,11 @@
         <w:t>s</w:t>
       </w:r>
       <w:r>
-        <w:t xml:space="preserve"> well to an ALT contig (e.g., chr6) but poorly to another primary contig (chr8)</w:t>
+        <w:t xml:space="preserve"> well to an </w:t>
+      </w:r>
+      <w:r>
+        <w:lastRenderedPageBreak/>
+        <w:t>ALT contig (e.g., chr6) but poorly to another primary contig (chr8)</w:t>
       </w:r>
       <w:r>
         <w:t xml:space="preserve">. </w:t>
@@ -5392,6 +5480,33 @@
       </w:r>
       <w:r>
         <w:t xml:space="preserve">). </w:t>
+      </w:r>
+      <w:r>
+        <w:t xml:space="preserve">This file is treated a </w:t>
+      </w:r>
+      <w:proofErr w:type="spellStart"/>
+      <w:r>
+        <w:t>gzip</w:t>
+      </w:r>
+      <w:proofErr w:type="spellEnd"/>
+      <w:r>
+        <w:t xml:space="preserve"> compressed if the filename ends in “.</w:t>
+      </w:r>
+      <w:proofErr w:type="spellStart"/>
+      <w:r>
+        <w:t>gz</w:t>
+      </w:r>
+      <w:proofErr w:type="spellEnd"/>
+      <w:r>
+        <w:t>” or “.</w:t>
+      </w:r>
+      <w:proofErr w:type="spellStart"/>
+      <w:r>
+        <w:t>gzip</w:t>
+      </w:r>
+      <w:proofErr w:type="spellEnd"/>
+      <w:r>
+        <w:t>.”</w:t>
       </w:r>
     </w:p>
     <w:p>
@@ -5483,7 +5598,6 @@
       </w:pPr>
       <w:bookmarkStart w:id="9" w:name="_Toc86330925"/>
       <w:r>
-        <w:lastRenderedPageBreak/>
         <w:t>Other indexing parameters</w:t>
       </w:r>
       <w:bookmarkEnd w:id="9"/>
@@ -5662,7 +5776,15 @@
         <w:t xml:space="preserve">In SNAP’s internal </w:t>
       </w:r>
       <w:r>
-        <w:t xml:space="preserve">addressing of the reference it leaves some space between contigs and fills that space with Ns.  This allows the critical path of the code to avoid making some bounds checks.  </w:t>
+        <w:t xml:space="preserve">addressing of the </w:t>
+      </w:r>
+      <w:proofErr w:type="gramStart"/>
+      <w:r>
+        <w:t>reference</w:t>
+      </w:r>
+      <w:proofErr w:type="gramEnd"/>
+      <w:r>
+        <w:t xml:space="preserve"> it leaves some space between contigs and fills that space with Ns.  This allows the critical path of the code to avoid making some bounds checks.  </w:t>
       </w:r>
       <w:r>
         <w:t xml:space="preserve"> You can change the default value of 500 bases with the -p</w:t>
@@ -5846,6 +5968,7 @@
         <w:rPr>
           <w:rFonts w:ascii="Courier New" w:hAnsi="Courier New" w:cs="Courier New"/>
         </w:rPr>
+        <w:lastRenderedPageBreak/>
         <w:t>snap index</w:t>
       </w:r>
       <w:r>
@@ -6034,7 +6157,7 @@
                 <v:stroke joinstyle="miter"/>
                 <v:path gradientshapeok="t" o:connecttype="rect"/>
               </v:shapetype>
-              <v:shape id="Text Box 2" o:spid="_x0000_s1026" type="#_x0000_t202" style="position:absolute;left:0;text-align:left;margin-left:195.55pt;margin-top:105.65pt;width:110.5pt;height:110.6pt;z-index:251658254;visibility:visible;mso-wrap-style:square;mso-width-percent:0;mso-height-percent:200;mso-wrap-distance-left:9pt;mso-wrap-distance-top:3.6pt;mso-wrap-distance-right:9pt;mso-wrap-distance-bottom:3.6pt;mso-position-horizontal:absolute;mso-position-horizontal-relative:text;mso-position-vertical:absolute;mso-position-vertical-relative:text;mso-width-percent:0;mso-height-percent:200;mso-width-relative:margin;mso-height-relative:margin;v-text-anchor:top" o:gfxdata="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" stroked="f">
+              <v:shape id="Text Box 2" o:spid="_x0000_s1026" type="#_x0000_t202" style="position:absolute;left:0;text-align:left;margin-left:195.55pt;margin-top:105.65pt;width:110.5pt;height:110.6pt;z-index:251658254;visibility:visible;mso-wrap-style:square;mso-width-percent:0;mso-height-percent:200;mso-wrap-distance-left:9pt;mso-wrap-distance-top:3.6pt;mso-wrap-distance-right:9pt;mso-wrap-distance-bottom:3.6pt;mso-position-horizontal:absolute;mso-position-horizontal-relative:text;mso-position-vertical:absolute;mso-position-vertical-relative:text;mso-width-percent:0;mso-height-percent:200;mso-width-relative:margin;mso-height-relative:margin;v-text-anchor:top" o:gfxdata="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" stroked="f">
                 <v:textbox style="mso-fit-shape-to-text:t">
                   <w:txbxContent>
                     <w:p>
@@ -6134,7 +6257,7 @@
           </mc:Choice>
           <mc:Fallback>
             <w:pict>
-              <v:shape w14:anchorId="46D71221" id="_x0000_s1027" type="#_x0000_t202" style="position:absolute;left:0;text-align:left;margin-left:277.95pt;margin-top:486.1pt;width:40.4pt;height:16pt;z-index:251658275;visibility:visible;mso-wrap-style:square;mso-width-percent:0;mso-height-percent:0;mso-wrap-distance-left:9pt;mso-wrap-distance-top:3.6pt;mso-wrap-distance-right:9pt;mso-wrap-distance-bottom:3.6pt;mso-position-horizontal:absolute;mso-position-horizontal-relative:text;mso-position-vertical:absolute;mso-position-vertical-relative:text;mso-width-percent:0;mso-height-percent:0;mso-width-relative:margin;mso-height-relative:margin;v-text-anchor:top" o:gfxdata="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" filled="f" stroked="f">
+              <v:shape w14:anchorId="46D71221" id="_x0000_s1027" type="#_x0000_t202" style="position:absolute;left:0;text-align:left;margin-left:277.95pt;margin-top:486.1pt;width:40.4pt;height:16pt;z-index:251658275;visibility:visible;mso-wrap-style:square;mso-width-percent:0;mso-height-percent:0;mso-wrap-distance-left:9pt;mso-wrap-distance-top:3.6pt;mso-wrap-distance-right:9pt;mso-wrap-distance-bottom:3.6pt;mso-position-horizontal:absolute;mso-position-horizontal-relative:text;mso-position-vertical:absolute;mso-position-vertical-relative:text;mso-width-percent:0;mso-height-percent:0;mso-width-relative:margin;mso-height-relative:margin;v-text-anchor:top" o:gfxdata="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" filled="f" stroked="f">
                 <v:textbox>
                   <w:txbxContent>
                     <w:p>
@@ -6269,7 +6392,7 @@
           </mc:Choice>
           <mc:Fallback>
             <w:pict>
-              <v:shape w14:anchorId="770B428A" id="_x0000_s1028" type="#_x0000_t202" style="position:absolute;left:0;text-align:left;margin-left:312.7pt;margin-top:486.15pt;width:40.4pt;height:16pt;z-index:251658276;visibility:visible;mso-wrap-style:square;mso-width-percent:0;mso-height-percent:0;mso-wrap-distance-left:9pt;mso-wrap-distance-top:3.6pt;mso-wrap-distance-right:9pt;mso-wrap-distance-bottom:3.6pt;mso-position-horizontal:absolute;mso-position-horizontal-relative:text;mso-position-vertical:absolute;mso-position-vertical-relative:text;mso-width-percent:0;mso-height-percent:0;mso-width-relative:margin;mso-height-relative:margin;v-text-anchor:top" o:gfxdata="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" filled="f" stroked="f">
+              <v:shape w14:anchorId="770B428A" id="_x0000_s1028" type="#_x0000_t202" style="position:absolute;left:0;text-align:left;margin-left:312.7pt;margin-top:486.15pt;width:40.4pt;height:16pt;z-index:251658276;visibility:visible;mso-wrap-style:square;mso-width-percent:0;mso-height-percent:0;mso-wrap-distance-left:9pt;mso-wrap-distance-top:3.6pt;mso-wrap-distance-right:9pt;mso-wrap-distance-bottom:3.6pt;mso-position-horizontal:absolute;mso-position-horizontal-relative:text;mso-position-vertical:absolute;mso-position-vertical-relative:text;mso-width-percent:0;mso-height-percent:0;mso-width-relative:margin;mso-height-relative:margin;v-text-anchor:top" o:gfxdata="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" filled="f" stroked="f">
                 <v:textbox>
                   <w:txbxContent>
                     <w:p>
@@ -6432,7 +6555,7 @@
           </mc:Choice>
           <mc:Fallback>
             <w:pict>
-              <v:shape w14:anchorId="4149B69D" id="_x0000_s1029" type="#_x0000_t202" style="position:absolute;left:0;text-align:left;margin-left:350.5pt;margin-top:486pt;width:40.4pt;height:16pt;z-index:251658277;visibility:visible;mso-wrap-style:square;mso-width-percent:0;mso-height-percent:0;mso-wrap-distance-left:9pt;mso-wrap-distance-top:3.6pt;mso-wrap-distance-right:9pt;mso-wrap-distance-bottom:3.6pt;mso-position-horizontal:absolute;mso-position-horizontal-relative:text;mso-position-vertical:absolute;mso-position-vertical-relative:text;mso-width-percent:0;mso-height-percent:0;mso-width-relative:margin;mso-height-relative:margin;v-text-anchor:top" o:gfxdata="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" filled="f" stroked="f">
+              <v:shape w14:anchorId="4149B69D" id="_x0000_s1029" type="#_x0000_t202" style="position:absolute;left:0;text-align:left;margin-left:350.5pt;margin-top:486pt;width:40.4pt;height:16pt;z-index:251658277;visibility:visible;mso-wrap-style:square;mso-width-percent:0;mso-height-percent:0;mso-wrap-distance-left:9pt;mso-wrap-distance-top:3.6pt;mso-wrap-distance-right:9pt;mso-wrap-distance-bottom:3.6pt;mso-position-horizontal:absolute;mso-position-horizontal-relative:text;mso-position-vertical:absolute;mso-position-vertical-relative:text;mso-width-percent:0;mso-height-percent:0;mso-width-relative:margin;mso-height-relative:margin;v-text-anchor:top" o:gfxdata="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" filled="f" stroked="f">
                 <v:textbox>
                   <w:txbxContent>
                     <w:p>
@@ -7046,7 +7169,7 @@
           </mc:Choice>
           <mc:Fallback>
             <w:pict>
-              <v:group w14:anchorId="370D6740" id="Group 55" o:spid="_x0000_s1030" style="position:absolute;left:0;text-align:left;margin-left:13.45pt;margin-top:164.65pt;width:106.55pt;height:295.2pt;z-index:251658260" coordsize="13531,37490" o:gfxdata="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">
+              <v:group w14:anchorId="370D6740" id="Group 55" o:spid="_x0000_s1030" style="position:absolute;left:0;text-align:left;margin-left:13.45pt;margin-top:164.65pt;width:106.55pt;height:295.2pt;z-index:251658260" coordsize="13531,37490" o:gfxdata="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">
                 <v:rect id="Rectangle 21" o:spid="_x0000_s1031" style="position:absolute;left:50;top:3454;width:6592;height:29554;visibility:visible;mso-wrap-style:square;v-text-anchor:middle" o:gfxdata="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" filled="f" strokecolor="black [3213]" strokeweight="1pt"/>
                 <v:rect id="Rectangle 22" o:spid="_x0000_s1032" style="position:absolute;left:6604;top:3454;width:6591;height:29563;visibility:visible;mso-wrap-style:square;v-text-anchor:middle" o:gfxdata="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" filled="f" strokecolor="black [3213]" strokeweight="1pt"/>
                 <v:shape id="_x0000_s1033" type="#_x0000_t202" style="position:absolute;left:2209;top:33629;width:8770;height:3861;visibility:visible;mso-wrap-style:square;v-text-anchor:top" o:gfxdata="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" stroked="f">
@@ -7571,7 +7694,7 @@
           </mc:Choice>
           <mc:Fallback>
             <w:pict>
-              <v:group w14:anchorId="0392F1BF" id="Group 56" o:spid="_x0000_s1042" style="position:absolute;left:0;text-align:left;margin-left:135.25pt;margin-top:164.8pt;width:106.55pt;height:295.2pt;z-index:251658261" coordsize="13531,37490" o:gfxdata="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">
+              <v:group w14:anchorId="0392F1BF" id="Group 56" o:spid="_x0000_s1042" style="position:absolute;left:0;text-align:left;margin-left:135.25pt;margin-top:164.8pt;width:106.55pt;height:295.2pt;z-index:251658261" coordsize="13531,37490" o:gfxdata="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">
                 <v:rect id="Rectangle 57" o:spid="_x0000_s1043" style="position:absolute;left:50;top:3454;width:6592;height:29554;visibility:visible;mso-wrap-style:square;v-text-anchor:middle" o:gfxdata="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" filled="f" strokecolor="black [3213]" strokeweight="1pt"/>
                 <v:rect id="Rectangle 58" o:spid="_x0000_s1044" style="position:absolute;left:6604;top:3454;width:6591;height:29563;visibility:visible;mso-wrap-style:square;v-text-anchor:middle" o:gfxdata="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" filled="f" strokecolor="black [3213]" strokeweight="1pt"/>
                 <v:shape id="_x0000_s1045" type="#_x0000_t202" style="position:absolute;left:2209;top:33629;width:8770;height:3861;visibility:visible;mso-wrap-style:square;v-text-anchor:top" o:gfxdata="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" stroked="f">
@@ -8096,7 +8219,7 @@
           </mc:Choice>
           <mc:Fallback>
             <w:pict>
-              <v:group w14:anchorId="1EE438BA" id="Group 196" o:spid="_x0000_s1054" style="position:absolute;left:0;text-align:left;margin-left:249.65pt;margin-top:164.75pt;width:106.55pt;height:295.2pt;z-index:251658262" coordsize="13531,37490" o:gfxdata="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">
+              <v:group w14:anchorId="1EE438BA" id="Group 196" o:spid="_x0000_s1054" style="position:absolute;left:0;text-align:left;margin-left:249.65pt;margin-top:164.75pt;width:106.55pt;height:295.2pt;z-index:251658262" coordsize="13531,37490" o:gfxdata="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">
                 <v:rect id="Rectangle 197" o:spid="_x0000_s1055" style="position:absolute;left:50;top:3454;width:6592;height:29554;visibility:visible;mso-wrap-style:square;v-text-anchor:middle" o:gfxdata="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" filled="f" strokecolor="black [3213]" strokeweight="1pt"/>
                 <v:rect id="Rectangle 198" o:spid="_x0000_s1056" style="position:absolute;left:6604;top:3454;width:6591;height:29563;visibility:visible;mso-wrap-style:square;v-text-anchor:middle" o:gfxdata="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" filled="f" strokecolor="black [3213]" strokeweight="1pt"/>
                 <v:shape id="_x0000_s1057" type="#_x0000_t202" style="position:absolute;left:2209;top:33629;width:8770;height:3861;visibility:visible;mso-wrap-style:square;v-text-anchor:top" o:gfxdata="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" stroked="f">
@@ -8640,7 +8763,7 @@
           </mc:Choice>
           <mc:Fallback>
             <w:pict>
-              <v:group w14:anchorId="746D4F34" id="Group 208" o:spid="_x0000_s1066" style="position:absolute;left:0;text-align:left;margin-left:371.85pt;margin-top:164.8pt;width:106.55pt;height:295.2pt;z-index:251658263" coordsize="13531,37490" o:gfxdata="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">
+              <v:group w14:anchorId="746D4F34" id="Group 208" o:spid="_x0000_s1066" style="position:absolute;left:0;text-align:left;margin-left:371.85pt;margin-top:164.8pt;width:106.55pt;height:295.2pt;z-index:251658263" coordsize="13531,37490" o:gfxdata="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">
                 <v:rect id="Rectangle 209" o:spid="_x0000_s1067" style="position:absolute;left:50;top:3454;width:6592;height:29554;visibility:visible;mso-wrap-style:square;v-text-anchor:middle" o:gfxdata="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" filled="f" strokecolor="black [3213]" strokeweight="1pt"/>
                 <v:rect id="Rectangle 210" o:spid="_x0000_s1068" style="position:absolute;left:6604;top:3454;width:6591;height:29563;visibility:visible;mso-wrap-style:square;v-text-anchor:middle" o:gfxdata="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" filled="f" strokecolor="black [3213]" strokeweight="1pt"/>
                 <v:shape id="_x0000_s1069" type="#_x0000_t202" style="position:absolute;left:2209;top:33629;width:8770;height:3861;visibility:visible;mso-wrap-style:square;v-text-anchor:top" o:gfxdata="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" stroked="f">
@@ -10178,7 +10301,7 @@
           </mc:Choice>
           <mc:Fallback>
             <w:pict>
-              <v:shape w14:anchorId="2BB35E7F" id="_x0000_s1078" type="#_x0000_t202" style="position:absolute;left:0;text-align:left;margin-left:208.45pt;margin-top:.25pt;width:69.4pt;height:23.5pt;z-index:251658243;visibility:visible;mso-wrap-style:square;mso-width-percent:0;mso-height-percent:0;mso-wrap-distance-left:9pt;mso-wrap-distance-top:3.6pt;mso-wrap-distance-right:9pt;mso-wrap-distance-bottom:3.6pt;mso-position-horizontal:absolute;mso-position-horizontal-relative:text;mso-position-vertical:absolute;mso-position-vertical-relative:text;mso-width-percent:0;mso-height-percent:0;mso-width-relative:margin;mso-height-relative:margin;v-text-anchor:top" o:gfxdata="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" stroked="f">
+              <v:shape w14:anchorId="2BB35E7F" id="_x0000_s1078" type="#_x0000_t202" style="position:absolute;left:0;text-align:left;margin-left:208.45pt;margin-top:.25pt;width:69.4pt;height:23.5pt;z-index:251658243;visibility:visible;mso-wrap-style:square;mso-width-percent:0;mso-height-percent:0;mso-wrap-distance-left:9pt;mso-wrap-distance-top:3.6pt;mso-wrap-distance-right:9pt;mso-wrap-distance-bottom:3.6pt;mso-position-horizontal:absolute;mso-position-horizontal-relative:text;mso-position-vertical:absolute;mso-position-vertical-relative:text;mso-width-percent:0;mso-height-percent:0;mso-width-relative:margin;mso-height-relative:margin;v-text-anchor:top" o:gfxdata="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" stroked="f">
                 <v:textbox>
                   <w:txbxContent>
                     <w:p>
@@ -10280,7 +10403,7 @@
           </mc:Choice>
           <mc:Fallback>
             <w:pict>
-              <v:shape w14:anchorId="060EE3B6" id="_x0000_s1079" type="#_x0000_t202" style="position:absolute;left:0;text-align:left;margin-left:384.1pt;margin-top:486.6pt;width:40.4pt;height:16pt;z-index:251658278;visibility:visible;mso-wrap-style:square;mso-width-percent:0;mso-height-percent:0;mso-wrap-distance-left:9pt;mso-wrap-distance-top:3.6pt;mso-wrap-distance-right:9pt;mso-wrap-distance-bottom:3.6pt;mso-position-horizontal:absolute;mso-position-horizontal-relative:text;mso-position-vertical:absolute;mso-position-vertical-relative:text;mso-width-percent:0;mso-height-percent:0;mso-width-relative:margin;mso-height-relative:margin;v-text-anchor:top" o:gfxdata="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" filled="f" stroked="f">
+              <v:shape w14:anchorId="060EE3B6" id="_x0000_s1079" type="#_x0000_t202" style="position:absolute;left:0;text-align:left;margin-left:384.1pt;margin-top:486.6pt;width:40.4pt;height:16pt;z-index:251658278;visibility:visible;mso-wrap-style:square;mso-width-percent:0;mso-height-percent:0;mso-wrap-distance-left:9pt;mso-wrap-distance-top:3.6pt;mso-wrap-distance-right:9pt;mso-wrap-distance-bottom:3.6pt;mso-position-horizontal:absolute;mso-position-horizontal-relative:text;mso-position-vertical:absolute;mso-position-vertical-relative:text;mso-width-percent:0;mso-height-percent:0;mso-width-relative:margin;mso-height-relative:margin;v-text-anchor:top" o:gfxdata="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" filled="f" stroked="f">
                 <v:textbox>
                   <w:txbxContent>
                     <w:p>
@@ -10381,7 +10504,7 @@
           </mc:Choice>
           <mc:Fallback>
             <w:pict>
-              <v:shape w14:anchorId="46ED9F0D" id="_x0000_s1080" type="#_x0000_t202" style="position:absolute;left:0;text-align:left;margin-left:97.6pt;margin-top:88.05pt;width:185.9pt;height:74.05pt;z-index:251658259;visibility:visible;mso-wrap-style:square;mso-width-percent:400;mso-height-percent:0;mso-wrap-distance-left:9pt;mso-wrap-distance-top:3.6pt;mso-wrap-distance-right:9pt;mso-wrap-distance-bottom:3.6pt;mso-position-horizontal:absolute;mso-position-horizontal-relative:text;mso-position-vertical:absolute;mso-position-vertical-relative:text;mso-width-percent:400;mso-height-percent:0;mso-width-relative:margin;mso-height-relative:margin;v-text-anchor:top" o:gfxdata="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" stroked="f">
+              <v:shape w14:anchorId="46ED9F0D" id="_x0000_s1080" type="#_x0000_t202" style="position:absolute;left:0;text-align:left;margin-left:97.6pt;margin-top:88.05pt;width:185.9pt;height:74.05pt;z-index:251658259;visibility:visible;mso-wrap-style:square;mso-width-percent:400;mso-height-percent:0;mso-wrap-distance-left:9pt;mso-wrap-distance-top:3.6pt;mso-wrap-distance-right:9pt;mso-wrap-distance-bottom:3.6pt;mso-position-horizontal:absolute;mso-position-horizontal-relative:text;mso-position-vertical:absolute;mso-position-vertical-relative:text;mso-width-percent:400;mso-height-percent:0;mso-width-relative:margin;mso-height-relative:margin;v-text-anchor:top" o:gfxdata="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" stroked="f">
                 <v:textbox style="layout-flow:vertical;mso-fit-shape-to-text:t">
                   <w:txbxContent>
                     <w:p>
@@ -10472,7 +10595,7 @@
           </mc:Choice>
           <mc:Fallback>
             <w:pict>
-              <v:shape w14:anchorId="78E02798" id="_x0000_s1081" type="#_x0000_t202" style="position:absolute;left:0;text-align:left;margin-left:389.7pt;margin-top:137.9pt;width:95.8pt;height:23.6pt;z-index:251658265;visibility:visible;mso-wrap-style:square;mso-width-percent:0;mso-height-percent:0;mso-wrap-distance-left:9pt;mso-wrap-distance-top:3.6pt;mso-wrap-distance-right:9pt;mso-wrap-distance-bottom:3.6pt;mso-position-horizontal:absolute;mso-position-horizontal-relative:page;mso-position-vertical:absolute;mso-position-vertical-relative:text;mso-width-percent:0;mso-height-percent:0;mso-width-relative:margin;mso-height-relative:margin;v-text-anchor:top" o:gfxdata="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">
+              <v:shape w14:anchorId="78E02798" id="_x0000_s1081" type="#_x0000_t202" style="position:absolute;left:0;text-align:left;margin-left:389.7pt;margin-top:137.9pt;width:95.8pt;height:23.6pt;z-index:251658265;visibility:visible;mso-wrap-style:square;mso-width-percent:0;mso-height-percent:0;mso-wrap-distance-left:9pt;mso-wrap-distance-top:3.6pt;mso-wrap-distance-right:9pt;mso-wrap-distance-bottom:3.6pt;mso-position-horizontal:absolute;mso-position-horizontal-relative:page;mso-position-vertical:absolute;mso-position-vertical-relative:text;mso-width-percent:0;mso-height-percent:0;mso-width-relative:margin;mso-height-relative:margin;v-text-anchor:top" o:gfxdata="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">
                 <v:textbox>
                   <w:txbxContent>
                     <w:p>
@@ -11227,7 +11350,7 @@
           </mc:Choice>
           <mc:Fallback>
             <w:pict>
-              <v:shape w14:anchorId="54DA59A5" id="_x0000_s1082" type="#_x0000_t202" style="position:absolute;left:0;text-align:left;margin-left:187.05pt;margin-top:523.75pt;width:113.95pt;height:20pt;z-index:251658271;visibility:visible;mso-wrap-style:square;mso-width-percent:0;mso-height-percent:0;mso-wrap-distance-left:9pt;mso-wrap-distance-top:3.6pt;mso-wrap-distance-right:9pt;mso-wrap-distance-bottom:3.6pt;mso-position-horizontal:absolute;mso-position-horizontal-relative:text;mso-position-vertical:absolute;mso-position-vertical-relative:text;mso-width-percent:0;mso-height-percent:0;mso-width-relative:margin;mso-height-relative:margin;v-text-anchor:top" o:gfxdata="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" stroked="f">
+              <v:shape w14:anchorId="54DA59A5" id="_x0000_s1082" type="#_x0000_t202" style="position:absolute;left:0;text-align:left;margin-left:187.05pt;margin-top:523.75pt;width:113.95pt;height:20pt;z-index:251658271;visibility:visible;mso-wrap-style:square;mso-width-percent:0;mso-height-percent:0;mso-wrap-distance-left:9pt;mso-wrap-distance-top:3.6pt;mso-wrap-distance-right:9pt;mso-wrap-distance-bottom:3.6pt;mso-position-horizontal:absolute;mso-position-horizontal-relative:text;mso-position-vertical:absolute;mso-position-vertical-relative:text;mso-width-percent:0;mso-height-percent:0;mso-width-relative:margin;mso-height-relative:margin;v-text-anchor:top" o:gfxdata="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" stroked="f">
                 <v:textbox>
                   <w:txbxContent>
                     <w:p>
@@ -13715,19 +13838,19 @@
       </w:r>
       <w:commentRangeStart w:id="16"/>
       <w:commentRangeStart w:id="17"/>
+      <w:commentRangeEnd w:id="16"/>
+      <w:r>
+        <w:rPr>
+          <w:rStyle w:val="CommentReference"/>
+        </w:rPr>
+        <w:commentReference w:id="16"/>
+      </w:r>
       <w:commentRangeEnd w:id="17"/>
       <w:r>
         <w:rPr>
           <w:rStyle w:val="CommentReference"/>
         </w:rPr>
         <w:commentReference w:id="17"/>
-      </w:r>
-      <w:commentRangeEnd w:id="16"/>
-      <w:r>
-        <w:rPr>
-          <w:rStyle w:val="CommentReference"/>
-        </w:rPr>
-        <w:commentReference w:id="16"/>
       </w:r>
       <w:r>
         <w:t>.</w:t>
@@ -14636,10 +14759,12 @@
         <w:t xml:space="preserve">from/to </w:t>
       </w:r>
       <w:proofErr w:type="spellStart"/>
+      <w:proofErr w:type="gramStart"/>
       <w:r>
         <w:t>stdio</w:t>
       </w:r>
       <w:proofErr w:type="spellEnd"/>
+      <w:proofErr w:type="gramEnd"/>
       <w:r>
         <w:t xml:space="preserve"> and you need </w:t>
       </w:r>
@@ -14846,7 +14971,15 @@
         <w:t xml:space="preserve">SNAP will </w:t>
       </w:r>
       <w:r>
-        <w:t>prefetch data from the index and reference genome.  Depending on the other alignment parameters, this may improve performance by reducing the amount of time that a core stalls waiting for data to come back from memory.</w:t>
+        <w:t xml:space="preserve">prefetch data from the index and reference genome.  Depending on the other alignment parameters, this may improve performance by reducing the amount of time that a </w:t>
+      </w:r>
+      <w:proofErr w:type="gramStart"/>
+      <w:r>
+        <w:t>core stalls</w:t>
+      </w:r>
+      <w:proofErr w:type="gramEnd"/>
+      <w:r>
+        <w:t xml:space="preserve"> waiting for data to come back from memory.</w:t>
       </w:r>
       <w:r>
         <w:t xml:space="preserve">  You can disable this by using the -P switch.  Typically, this effect is small.</w:t>
@@ -15289,7 +15422,21 @@
         <w:rPr>
           <w:rFonts w:cstheme="minorHAnsi"/>
         </w:rPr>
-        <w:t>SNAP sorts chunks while the alignment is running</w:t>
+        <w:t xml:space="preserve">SNAP </w:t>
+      </w:r>
+      <w:proofErr w:type="gramStart"/>
+      <w:r>
+        <w:rPr>
+          <w:rFonts w:cstheme="minorHAnsi"/>
+        </w:rPr>
+        <w:t>sorts</w:t>
+      </w:r>
+      <w:proofErr w:type="gramEnd"/>
+      <w:r>
+        <w:rPr>
+          <w:rFonts w:cstheme="minorHAnsi"/>
+        </w:rPr>
+        <w:t xml:space="preserve"> chunks while the alignment is running</w:t>
       </w:r>
       <w:r>
         <w:rPr>
@@ -15472,25 +15619,20 @@
         <w:t xml:space="preserve">, </w:t>
       </w:r>
       <w:r>
-        <w:t xml:space="preserve">is library-aware and matches the output from Picard </w:t>
+        <w:t>is library-aware and matches the output from Picard MarkDuplicates</w:t>
+      </w:r>
+      <w:r>
+        <w:t>, exce</w:t>
+      </w:r>
+      <w:r>
+        <w:t xml:space="preserve">pt on rare occasions when Picard </w:t>
       </w:r>
       <w:proofErr w:type="spellStart"/>
       <w:r>
-        <w:t>MarkDuplicates</w:t>
+        <w:t>MarkDup</w:t>
       </w:r>
       <w:proofErr w:type="spellEnd"/>
       <w:r>
-        <w:t>, exce</w:t>
-      </w:r>
-      <w:r>
-        <w:t xml:space="preserve">pt on rare occasions when Picard </w:t>
-      </w:r>
-      <w:proofErr w:type="spellStart"/>
-      <w:r>
-        <w:t>MarkDup</w:t>
-      </w:r>
-      <w:proofErr w:type="spellEnd"/>
-      <w:r>
         <w:t xml:space="preserve"> uses offset </w:t>
       </w:r>
       <w:r>
@@ -15543,13 +15685,27 @@
         <w:rPr>
           <w:rFonts w:ascii="Courier New" w:eastAsia="Courier New" w:hAnsi="Courier New" w:cs="Courier New"/>
         </w:rPr>
-        <w:t>[loc, loc + MAX_READ_LENGTH + MAX_K]</w:t>
+        <w:t>[loc, loc + MAX_READ_LENGTH + MAX_</w:t>
+      </w:r>
+      <w:proofErr w:type="gramStart"/>
+      <w:r>
+        <w:rPr>
+          <w:rFonts w:ascii="Courier New" w:eastAsia="Courier New" w:hAnsi="Courier New" w:cs="Courier New"/>
+        </w:rPr>
+        <w:t>K]</w:t>
       </w:r>
       <w:r>
         <w:rPr>
           <w:rFonts w:eastAsiaTheme="minorEastAsia"/>
         </w:rPr>
-        <w:t>are scanned to identify duplicates</w:t>
+        <w:t>are</w:t>
+      </w:r>
+      <w:proofErr w:type="gramEnd"/>
+      <w:r>
+        <w:rPr>
+          <w:rFonts w:eastAsiaTheme="minorEastAsia"/>
+        </w:rPr>
+        <w:t xml:space="preserve"> scanned to identify duplicates</w:t>
       </w:r>
       <w:r>
         <w:rPr>
@@ -16116,7 +16272,15 @@
         <w:t>s</w:t>
       </w:r>
       <w:r>
-        <w:t>) is much faster when it’s done sequentially, after SNAP memory maps the index it will read the index data sequentially to make sure that it’s all in the system cache and not waiting to be read on-demand.</w:t>
+        <w:t xml:space="preserve">) is much faster when it’s done sequentially, after SNAP memory maps the </w:t>
+      </w:r>
+      <w:proofErr w:type="gramStart"/>
+      <w:r>
+        <w:t>index</w:t>
+      </w:r>
+      <w:proofErr w:type="gramEnd"/>
+      <w:r>
+        <w:t xml:space="preserve"> it will read the index data sequentially to make sure that it’s all in the system cache and not waiting to be read on-demand.</w:t>
       </w:r>
       <w:r>
         <w:t xml:space="preserve">  On some versions of Linux (though not on Windows), </w:t>
@@ -17157,7 +17321,15 @@
         <w:t xml:space="preserve"> </w:t>
       </w:r>
       <w:r>
-        <w:t xml:space="preserve">Farrar’s algorithm computes the entire dynamic programming matrix and has complexity O(MN / W), where M – text length, N – pattern length and W – width of SIMD </w:t>
+        <w:t xml:space="preserve">Farrar’s algorithm computes the entire dynamic programming matrix and has complexity </w:t>
+      </w:r>
+      <w:proofErr w:type="gramStart"/>
+      <w:r>
+        <w:t>O(</w:t>
+      </w:r>
+      <w:proofErr w:type="gramEnd"/>
+      <w:r>
+        <w:t xml:space="preserve">MN / W), where M – text length, N – pattern length and W – width of SIMD </w:t>
       </w:r>
       <w:r>
         <w:t>vector (e.g., 128</w:t>
@@ -17492,7 +17664,15 @@
         <w:t>-gm</w:t>
       </w:r>
       <w:r>
-        <w:t xml:space="preserve"> &lt;score for matching base, default : 1&gt;</w:t>
+        <w:t xml:space="preserve"> &lt;score for matching base, </w:t>
+      </w:r>
+      <w:proofErr w:type="gramStart"/>
+      <w:r>
+        <w:t>default :</w:t>
+      </w:r>
+      <w:proofErr w:type="gramEnd"/>
+      <w:r>
+        <w:t xml:space="preserve"> 1&gt;</w:t>
       </w:r>
       <w:r>
         <w:t>} {</w:t>
@@ -17904,13 +18084,7 @@
         <w:t xml:space="preserve"> </w:t>
       </w:r>
       <w:r>
-        <w:t>&lt;</w:t>
-      </w:r>
-      <w:r>
-        <w:t xml:space="preserve">highest raw MAPQ value to flatten to 0 </w:t>
-      </w:r>
-      <w:r>
-        <w:t>&gt;}</w:t>
+        <w:t>&lt;highest raw MAPQ value to flatten to 0 &gt;}</w:t>
       </w:r>
       <w:r>
         <w:fldChar w:fldCharType="begin"/>
@@ -17922,16 +18096,8 @@
         <w:rPr>
           <w:rFonts w:ascii="Courier New" w:hAnsi="Courier New" w:cs="Courier New"/>
         </w:rPr>
-        <w:instrText>-</w:instrText>
-      </w:r>
-      <w:proofErr w:type="spellStart"/>
-      <w:r>
-        <w:rPr>
-          <w:rFonts w:ascii="Courier New" w:hAnsi="Courier New" w:cs="Courier New"/>
-        </w:rPr>
-        <w:instrText>fmq</w:instrText>
-      </w:r>
-      <w:proofErr w:type="spellEnd"/>
+        <w:instrText>-fmq</w:instrText>
+      </w:r>
       <w:r>
         <w:instrText xml:space="preserve">" </w:instrText>
       </w:r>
@@ -18524,7 +18690,11 @@
     </w:p>
     <w:p>
       <w:r>
-        <w:t xml:space="preserve">By default, SNAP ignores soft clipping of reads in SAM/BAM input files.  Specifying </w:t>
+        <w:t xml:space="preserve">By default, SNAP ignores soft clipping of reads in SAM/BAM input files.  </w:t>
+      </w:r>
+      <w:proofErr w:type="gramStart"/>
+      <w:r>
+        <w:t xml:space="preserve">Specifying </w:t>
       </w:r>
       <w:r>
         <w:rPr>
@@ -18532,6 +18702,7 @@
         </w:rPr>
         <w:t>-pc</w:t>
       </w:r>
+      <w:proofErr w:type="gramEnd"/>
       <w:r>
         <w:rPr>
           <w:rFonts w:ascii="Courier New" w:hAnsi="Courier New" w:cs="Courier New"/>
@@ -20007,7 +20178,15 @@
       </w:r>
       <w:r>
         <w:lastRenderedPageBreak/>
-        <w:t xml:space="preserve">read pairs whose spacing bounds are too far </w:t>
+        <w:t xml:space="preserve">read </w:t>
+      </w:r>
+      <w:proofErr w:type="gramStart"/>
+      <w:r>
+        <w:t>pairs</w:t>
+      </w:r>
+      <w:proofErr w:type="gramEnd"/>
+      <w:r>
+        <w:t xml:space="preserve"> whose spacing bounds are too far </w:t>
       </w:r>
       <w:r>
         <w:t>away from the 25</w:t>
@@ -20657,6 +20836,7 @@
         <w:t>–</w:t>
       </w:r>
       <w:proofErr w:type="spellStart"/>
+      <w:proofErr w:type="gramStart"/>
       <w:r>
         <w:rPr>
           <w:rFonts w:ascii="Courier New" w:hAnsi="Courier New" w:cs="Courier New"/>
@@ -20670,6 +20850,7 @@
         <w:t>g</w:t>
       </w:r>
       <w:proofErr w:type="spellEnd"/>
+      <w:proofErr w:type="gramEnd"/>
       <w:r>
         <w:rPr>
           <w:rFonts w:ascii="Courier New" w:hAnsi="Courier New" w:cs="Courier New"/>
@@ -21085,7 +21266,15 @@
         <w:fldChar w:fldCharType="end"/>
       </w:r>
       <w:r>
-        <w:t xml:space="preserve"> app.  Like with the comma syntax, SNAP will not unload its index after completing an alignment, and if the next job uses the same index it will not reload it.</w:t>
+        <w:t xml:space="preserve"> app.  Like with the comma syntax, SNAP will not unload its index after completing an alignment, and if the next job uses the same </w:t>
+      </w:r>
+      <w:proofErr w:type="gramStart"/>
+      <w:r>
+        <w:t>index</w:t>
+      </w:r>
+      <w:proofErr w:type="gramEnd"/>
+      <w:r>
+        <w:t xml:space="preserve"> it will not reload it.</w:t>
       </w:r>
     </w:p>
     <w:p>
@@ -23804,7 +23993,7 @@
       </w:r>
     </w:p>
   </w:comment>
-  <w:comment w:id="17" w:author="Bill Bolosky" w:date="2021-10-26T16:19:00Z" w:initials="BB">
+  <w:comment w:id="16" w:author="Bill Bolosky" w:date="2021-10-26T16:19:00Z" w:initials="BB">
     <w:p>
       <w:pPr>
         <w:pStyle w:val="CommentText"/>
@@ -23820,7 +24009,7 @@
       </w:r>
     </w:p>
   </w:comment>
-  <w:comment w:id="16" w:author="Bill Bolosky" w:date="2021-11-08T15:41:00Z" w:initials="BB">
+  <w:comment w:id="17" w:author="Bill Bolosky" w:date="2021-11-08T15:41:00Z" w:initials="BB">
     <w:p>
       <w:pPr>
         <w:pStyle w:val="CommentText"/>

</xml_diff>

<commit_message>
Minor bug fixes in affine gap scoring, affine gap parameters and doc updates
</commit_message>
<xml_diff>
--- a/docs/SNAP User Manual.docx
+++ b/docs/SNAP User Manual.docx
@@ -1,6 +1,6 @@
 
 <file path=word/document.xml><?xml version="1.0" encoding="utf-8"?>
-<w:document xmlns:wpc="http://schemas.microsoft.com/office/word/2010/wordprocessingCanvas" xmlns:cx="http://schemas.microsoft.com/office/drawing/2014/chartex" xmlns:cx1="http://schemas.microsoft.com/office/drawing/2015/9/8/chartex" xmlns:cx2="http://schemas.microsoft.com/office/drawing/2015/10/21/chartex" xmlns:cx3="http://schemas.microsoft.com/office/drawing/2016/5/9/chartex" xmlns:cx4="http://schemas.microsoft.com/office/drawing/2016/5/10/chartex" xmlns:cx5="http://schemas.microsoft.com/office/drawing/2016/5/11/chartex" xmlns:cx6="http://schemas.microsoft.com/office/drawing/2016/5/12/chartex" xmlns:cx7="http://schemas.microsoft.com/office/drawing/2016/5/13/chartex" xmlns:cx8="http://schemas.microsoft.com/office/drawing/2016/5/14/chartex" xmlns:mc="http://schemas.openxmlformats.org/markup-compatibility/2006" xmlns:aink="http://schemas.microsoft.com/office/drawing/2016/ink" xmlns:am3d="http://schemas.microsoft.com/office/drawing/2017/model3d" xmlns:o="urn:schemas-microsoft-com:office:office" xmlns:r="http://schemas.openxmlformats.org/officeDocument/2006/relationships" xmlns:m="http://schemas.openxmlformats.org/officeDocument/2006/math" xmlns:v="urn:schemas-microsoft-com:vml" xmlns:wp14="http://schemas.microsoft.com/office/word/2010/wordprocessingDrawing" xmlns:wp="http://schemas.openxmlformats.org/drawingml/2006/wordprocessingDrawing" xmlns:w10="urn:schemas-microsoft-com:office:word" xmlns:w="http://schemas.openxmlformats.org/wordprocessingml/2006/main" xmlns:w14="http://schemas.microsoft.com/office/word/2010/wordml" xmlns:w15="http://schemas.microsoft.com/office/word/2012/wordml" xmlns:w16cex="http://schemas.microsoft.com/office/word/2018/wordml/cex" xmlns:w16cid="http://schemas.microsoft.com/office/word/2016/wordml/cid" xmlns:w16="http://schemas.microsoft.com/office/word/2018/wordml" xmlns:w16sdtdh="http://schemas.microsoft.com/office/word/2020/wordml/sdtdatahash" xmlns:w16se="http://schemas.microsoft.com/office/word/2015/wordml/symex" xmlns:wpg="http://schemas.microsoft.com/office/word/2010/wordprocessingGroup" xmlns:wpi="http://schemas.microsoft.com/office/word/2010/wordprocessingInk" xmlns:wne="http://schemas.microsoft.com/office/word/2006/wordml" xmlns:wps="http://schemas.microsoft.com/office/word/2010/wordprocessingShape" mc:Ignorable="w14 w15 w16se w16cid w16 w16cex w16sdtdh wp14">
+<w:document xmlns:wpc="http://schemas.microsoft.com/office/word/2010/wordprocessingCanvas" xmlns:cx="http://schemas.microsoft.com/office/drawing/2014/chartex" xmlns:cx1="http://schemas.microsoft.com/office/drawing/2015/9/8/chartex" xmlns:cx2="http://schemas.microsoft.com/office/drawing/2015/10/21/chartex" xmlns:cx3="http://schemas.microsoft.com/office/drawing/2016/5/9/chartex" xmlns:cx4="http://schemas.microsoft.com/office/drawing/2016/5/10/chartex" xmlns:cx5="http://schemas.microsoft.com/office/drawing/2016/5/11/chartex" xmlns:cx6="http://schemas.microsoft.com/office/drawing/2016/5/12/chartex" xmlns:cx7="http://schemas.microsoft.com/office/drawing/2016/5/13/chartex" xmlns:cx8="http://schemas.microsoft.com/office/drawing/2016/5/14/chartex" xmlns:mc="http://schemas.openxmlformats.org/markup-compatibility/2006" xmlns:aink="http://schemas.microsoft.com/office/drawing/2016/ink" xmlns:am3d="http://schemas.microsoft.com/office/drawing/2017/model3d" xmlns:o="urn:schemas-microsoft-com:office:office" xmlns:r="http://schemas.openxmlformats.org/officeDocument/2006/relationships" xmlns:m="http://schemas.openxmlformats.org/officeDocument/2006/math" xmlns:v="urn:schemas-microsoft-com:vml" xmlns:wp14="http://schemas.microsoft.com/office/word/2010/wordprocessingDrawing" xmlns:wp="http://schemas.openxmlformats.org/drawingml/2006/wordprocessingDrawing" xmlns:w10="urn:schemas-microsoft-com:office:word" xmlns:w="http://schemas.openxmlformats.org/wordprocessingml/2006/main" xmlns:w14="http://schemas.microsoft.com/office/word/2010/wordml" xmlns:w15="http://schemas.microsoft.com/office/word/2012/wordml" xmlns:w16cex="http://schemas.microsoft.com/office/word/2018/wordml/cex" xmlns:w16cid="http://schemas.microsoft.com/office/word/2016/wordml/cid" xmlns:w16="http://schemas.microsoft.com/office/word/2018/wordml" xmlns:w16sdtdh="http://schemas.microsoft.com/office/word/2020/wordml/sdtdatahash" xmlns:w16se="http://schemas.microsoft.com/office/word/2015/wordml/symex" xmlns:wpg="http://schemas.microsoft.com/office/word/2010/wordprocessingGroup" xmlns:wpi="http://schemas.microsoft.com/office/word/2010/wordprocessingInk" xmlns:wne="http://schemas.microsoft.com/office/word/2006/wordml" xmlns:wps="http://schemas.microsoft.com/office/word/2010/wordprocessingShape" xmlns:a="http://schemas.openxmlformats.org/drawingml/2006/main" mc:Ignorable="w14 w15 w16se w16cid w16 w16cex w16sdtdh wp14">
   <w:body>
     <w:p>
       <w:pPr>
@@ -134,7 +134,7 @@
     <w:sdt>
       <w:sdtPr>
         <w:rPr>
-          <w:rFonts w:asciiTheme="minorHAnsi" w:eastAsiaTheme="minorHAnsi" w:hAnsiTheme="minorHAnsi" w:cstheme="minorBidi"/>
+          <w:rFonts w:asciiTheme="minorHAnsi" w:hAnsiTheme="minorHAnsi" w:eastAsiaTheme="minorHAnsi" w:cstheme="minorBidi"/>
           <w:color w:val="auto"/>
           <w:sz w:val="22"/>
           <w:szCs w:val="22"/>
@@ -181,7 +181,7 @@
           <w:r>
             <w:fldChar w:fldCharType="separate"/>
           </w:r>
-          <w:hyperlink w:anchor="_Toc86330917" w:history="1">
+          <w:hyperlink w:history="1" w:anchor="_Toc86330917">
             <w:r>
               <w:rPr>
                 <w:rStyle w:val="Hyperlink"/>
@@ -250,7 +250,7 @@
               <w:noProof/>
             </w:rPr>
           </w:pPr>
-          <w:hyperlink w:anchor="_Toc86330918" w:history="1">
+          <w:hyperlink w:history="1" w:anchor="_Toc86330918">
             <w:r>
               <w:rPr>
                 <w:rStyle w:val="Hyperlink"/>
@@ -319,7 +319,7 @@
               <w:noProof/>
             </w:rPr>
           </w:pPr>
-          <w:hyperlink w:anchor="_Toc86330919" w:history="1">
+          <w:hyperlink w:history="1" w:anchor="_Toc86330919">
             <w:r>
               <w:rPr>
                 <w:rStyle w:val="Hyperlink"/>
@@ -388,7 +388,7 @@
               <w:noProof/>
             </w:rPr>
           </w:pPr>
-          <w:hyperlink w:anchor="_Toc86330920" w:history="1">
+          <w:hyperlink w:history="1" w:anchor="_Toc86330920">
             <w:r>
               <w:rPr>
                 <w:rStyle w:val="Hyperlink"/>
@@ -457,7 +457,7 @@
               <w:noProof/>
             </w:rPr>
           </w:pPr>
-          <w:hyperlink w:anchor="_Toc86330921" w:history="1">
+          <w:hyperlink w:history="1" w:anchor="_Toc86330921">
             <w:r>
               <w:rPr>
                 <w:rStyle w:val="Hyperlink"/>
@@ -526,7 +526,7 @@
               <w:noProof/>
             </w:rPr>
           </w:pPr>
-          <w:hyperlink w:anchor="_Toc86330922" w:history="1">
+          <w:hyperlink w:history="1" w:anchor="_Toc86330922">
             <w:r>
               <w:rPr>
                 <w:rStyle w:val="Hyperlink"/>
@@ -595,7 +595,7 @@
               <w:noProof/>
             </w:rPr>
           </w:pPr>
-          <w:hyperlink w:anchor="_Toc86330923" w:history="1">
+          <w:hyperlink w:history="1" w:anchor="_Toc86330923">
             <w:r>
               <w:rPr>
                 <w:rStyle w:val="Hyperlink"/>
@@ -664,7 +664,7 @@
               <w:noProof/>
             </w:rPr>
           </w:pPr>
-          <w:hyperlink w:anchor="_Toc86330924" w:history="1">
+          <w:hyperlink w:history="1" w:anchor="_Toc86330924">
             <w:r>
               <w:rPr>
                 <w:rStyle w:val="Hyperlink"/>
@@ -733,7 +733,7 @@
               <w:noProof/>
             </w:rPr>
           </w:pPr>
-          <w:hyperlink w:anchor="_Toc86330925" w:history="1">
+          <w:hyperlink w:history="1" w:anchor="_Toc86330925">
             <w:r>
               <w:rPr>
                 <w:rStyle w:val="Hyperlink"/>
@@ -802,7 +802,7 @@
               <w:noProof/>
             </w:rPr>
           </w:pPr>
-          <w:hyperlink w:anchor="_Toc86330926" w:history="1">
+          <w:hyperlink w:history="1" w:anchor="_Toc86330926">
             <w:r>
               <w:rPr>
                 <w:rStyle w:val="Hyperlink"/>
@@ -871,7 +871,7 @@
               <w:noProof/>
             </w:rPr>
           </w:pPr>
-          <w:hyperlink w:anchor="_Toc86330927" w:history="1">
+          <w:hyperlink w:history="1" w:anchor="_Toc86330927">
             <w:r>
               <w:rPr>
                 <w:rStyle w:val="Hyperlink"/>
@@ -940,7 +940,7 @@
               <w:noProof/>
             </w:rPr>
           </w:pPr>
-          <w:hyperlink w:anchor="_Toc86330928" w:history="1">
+          <w:hyperlink w:history="1" w:anchor="_Toc86330928">
             <w:r>
               <w:rPr>
                 <w:rStyle w:val="Hyperlink"/>
@@ -1009,7 +1009,7 @@
               <w:noProof/>
             </w:rPr>
           </w:pPr>
-          <w:hyperlink w:anchor="_Toc86330929" w:history="1">
+          <w:hyperlink w:history="1" w:anchor="_Toc86330929">
             <w:r>
               <w:rPr>
                 <w:rStyle w:val="Hyperlink"/>
@@ -1078,7 +1078,7 @@
               <w:noProof/>
             </w:rPr>
           </w:pPr>
-          <w:hyperlink w:anchor="_Toc86330930" w:history="1">
+          <w:hyperlink w:history="1" w:anchor="_Toc86330930">
             <w:r>
               <w:rPr>
                 <w:rStyle w:val="Hyperlink"/>
@@ -1147,7 +1147,7 @@
               <w:noProof/>
             </w:rPr>
           </w:pPr>
-          <w:hyperlink w:anchor="_Toc86330931" w:history="1">
+          <w:hyperlink w:history="1" w:anchor="_Toc86330931">
             <w:r>
               <w:rPr>
                 <w:rStyle w:val="Hyperlink"/>
@@ -1216,7 +1216,7 @@
               <w:noProof/>
             </w:rPr>
           </w:pPr>
-          <w:hyperlink w:anchor="_Toc86330932" w:history="1">
+          <w:hyperlink w:history="1" w:anchor="_Toc86330932">
             <w:r>
               <w:rPr>
                 <w:rStyle w:val="Hyperlink"/>
@@ -1285,7 +1285,7 @@
               <w:noProof/>
             </w:rPr>
           </w:pPr>
-          <w:hyperlink w:anchor="_Toc86330933" w:history="1">
+          <w:hyperlink w:history="1" w:anchor="_Toc86330933">
             <w:r>
               <w:rPr>
                 <w:rStyle w:val="Hyperlink"/>
@@ -1354,7 +1354,7 @@
               <w:noProof/>
             </w:rPr>
           </w:pPr>
-          <w:hyperlink w:anchor="_Toc86330934" w:history="1">
+          <w:hyperlink w:history="1" w:anchor="_Toc86330934">
             <w:r>
               <w:rPr>
                 <w:rStyle w:val="Hyperlink"/>
@@ -1423,7 +1423,7 @@
               <w:noProof/>
             </w:rPr>
           </w:pPr>
-          <w:hyperlink w:anchor="_Toc86330935" w:history="1">
+          <w:hyperlink w:history="1" w:anchor="_Toc86330935">
             <w:r>
               <w:rPr>
                 <w:rStyle w:val="Hyperlink"/>
@@ -1492,7 +1492,7 @@
               <w:noProof/>
             </w:rPr>
           </w:pPr>
-          <w:hyperlink w:anchor="_Toc86330936" w:history="1">
+          <w:hyperlink w:history="1" w:anchor="_Toc86330936">
             <w:r>
               <w:rPr>
                 <w:rStyle w:val="Hyperlink"/>
@@ -1561,7 +1561,7 @@
               <w:noProof/>
             </w:rPr>
           </w:pPr>
-          <w:hyperlink w:anchor="_Toc86330937" w:history="1">
+          <w:hyperlink w:history="1" w:anchor="_Toc86330937">
             <w:r>
               <w:rPr>
                 <w:rStyle w:val="Hyperlink"/>
@@ -1630,7 +1630,7 @@
               <w:noProof/>
             </w:rPr>
           </w:pPr>
-          <w:hyperlink w:anchor="_Toc86330938" w:history="1">
+          <w:hyperlink w:history="1" w:anchor="_Toc86330938">
             <w:r>
               <w:rPr>
                 <w:rStyle w:val="Hyperlink"/>
@@ -1699,7 +1699,7 @@
               <w:noProof/>
             </w:rPr>
           </w:pPr>
-          <w:hyperlink w:anchor="_Toc86330939" w:history="1">
+          <w:hyperlink w:history="1" w:anchor="_Toc86330939">
             <w:r>
               <w:rPr>
                 <w:rStyle w:val="Hyperlink"/>
@@ -1768,7 +1768,7 @@
               <w:noProof/>
             </w:rPr>
           </w:pPr>
-          <w:hyperlink w:anchor="_Toc86330940" w:history="1">
+          <w:hyperlink w:history="1" w:anchor="_Toc86330940">
             <w:r>
               <w:rPr>
                 <w:rStyle w:val="Hyperlink"/>
@@ -1837,7 +1837,7 @@
               <w:noProof/>
             </w:rPr>
           </w:pPr>
-          <w:hyperlink w:anchor="_Toc86330941" w:history="1">
+          <w:hyperlink w:history="1" w:anchor="_Toc86330941">
             <w:r>
               <w:rPr>
                 <w:rStyle w:val="Hyperlink"/>
@@ -1906,7 +1906,7 @@
               <w:noProof/>
             </w:rPr>
           </w:pPr>
-          <w:hyperlink w:anchor="_Toc86330942" w:history="1">
+          <w:hyperlink w:history="1" w:anchor="_Toc86330942">
             <w:r>
               <w:rPr>
                 <w:rStyle w:val="Hyperlink"/>
@@ -1975,7 +1975,7 @@
               <w:noProof/>
             </w:rPr>
           </w:pPr>
-          <w:hyperlink w:anchor="_Toc86330943" w:history="1">
+          <w:hyperlink w:history="1" w:anchor="_Toc86330943">
             <w:r>
               <w:rPr>
                 <w:rStyle w:val="Hyperlink"/>
@@ -2044,7 +2044,7 @@
               <w:noProof/>
             </w:rPr>
           </w:pPr>
-          <w:hyperlink w:anchor="_Toc86330944" w:history="1">
+          <w:hyperlink w:history="1" w:anchor="_Toc86330944">
             <w:r>
               <w:rPr>
                 <w:rStyle w:val="Hyperlink"/>
@@ -2113,7 +2113,7 @@
               <w:noProof/>
             </w:rPr>
           </w:pPr>
-          <w:hyperlink w:anchor="_Toc86330945" w:history="1">
+          <w:hyperlink w:history="1" w:anchor="_Toc86330945">
             <w:r>
               <w:rPr>
                 <w:rStyle w:val="Hyperlink"/>
@@ -2182,7 +2182,7 @@
               <w:noProof/>
             </w:rPr>
           </w:pPr>
-          <w:hyperlink w:anchor="_Toc86330946" w:history="1">
+          <w:hyperlink w:history="1" w:anchor="_Toc86330946">
             <w:r>
               <w:rPr>
                 <w:rStyle w:val="Hyperlink"/>
@@ -2251,7 +2251,7 @@
               <w:noProof/>
             </w:rPr>
           </w:pPr>
-          <w:hyperlink w:anchor="_Toc86330947" w:history="1">
+          <w:hyperlink w:history="1" w:anchor="_Toc86330947">
             <w:r>
               <w:rPr>
                 <w:rStyle w:val="Hyperlink"/>
@@ -2320,7 +2320,7 @@
               <w:noProof/>
             </w:rPr>
           </w:pPr>
-          <w:hyperlink w:anchor="_Toc86330948" w:history="1">
+          <w:hyperlink w:history="1" w:anchor="_Toc86330948">
             <w:r>
               <w:rPr>
                 <w:rStyle w:val="Hyperlink"/>
@@ -2389,7 +2389,7 @@
               <w:noProof/>
             </w:rPr>
           </w:pPr>
-          <w:hyperlink w:anchor="_Toc86330949" w:history="1">
+          <w:hyperlink w:history="1" w:anchor="_Toc86330949">
             <w:r>
               <w:rPr>
                 <w:rStyle w:val="Hyperlink"/>
@@ -2458,7 +2458,7 @@
               <w:noProof/>
             </w:rPr>
           </w:pPr>
-          <w:hyperlink w:anchor="_Toc86330950" w:history="1">
+          <w:hyperlink w:history="1" w:anchor="_Toc86330950">
             <w:r>
               <w:rPr>
                 <w:rStyle w:val="Hyperlink"/>
@@ -2527,7 +2527,7 @@
               <w:noProof/>
             </w:rPr>
           </w:pPr>
-          <w:hyperlink w:anchor="_Toc86330951" w:history="1">
+          <w:hyperlink w:history="1" w:anchor="_Toc86330951">
             <w:r>
               <w:rPr>
                 <w:rStyle w:val="Hyperlink"/>
@@ -2596,7 +2596,7 @@
               <w:noProof/>
             </w:rPr>
           </w:pPr>
-          <w:hyperlink w:anchor="_Toc86330952" w:history="1">
+          <w:hyperlink w:history="1" w:anchor="_Toc86330952">
             <w:r>
               <w:rPr>
                 <w:rStyle w:val="Hyperlink"/>
@@ -2665,7 +2665,7 @@
               <w:noProof/>
             </w:rPr>
           </w:pPr>
-          <w:hyperlink w:anchor="_Toc86330953" w:history="1">
+          <w:hyperlink w:history="1" w:anchor="_Toc86330953">
             <w:r>
               <w:rPr>
                 <w:rStyle w:val="Hyperlink"/>
@@ -2745,7 +2745,7 @@
       <w:pPr>
         <w:pStyle w:val="Heading1"/>
       </w:pPr>
-      <w:bookmarkStart w:id="0" w:name="_Toc86330917"/>
+      <w:bookmarkStart w:name="_Toc86330917" w:id="0"/>
       <w:r>
         <w:t>Introduction</w:t>
       </w:r>
@@ -2879,7 +2879,7 @@
       <w:pPr>
         <w:pStyle w:val="Heading1"/>
       </w:pPr>
-      <w:bookmarkStart w:id="1" w:name="_Toc86330918"/>
+      <w:bookmarkStart w:name="_Toc86330918" w:id="1"/>
       <w:r>
         <w:t>Index Building</w:t>
       </w:r>
@@ -2918,26 +2918,26 @@
       </w:r>
       <w:r>
         <w:rPr>
-          <w:rFonts w:ascii="Courier New" w:eastAsia="Courier New" w:hAnsi="Courier New" w:cs="Courier New"/>
+          <w:rFonts w:ascii="Courier New" w:hAnsi="Courier New" w:eastAsia="Courier New" w:cs="Courier New"/>
         </w:rPr>
         <w:t>snap</w:t>
       </w:r>
       <w:r>
         <w:rPr>
           <w:rStyle w:val="FootnoteReference"/>
-          <w:rFonts w:ascii="Courier New" w:eastAsia="Courier New" w:hAnsi="Courier New" w:cs="Courier New"/>
+          <w:rFonts w:ascii="Courier New" w:hAnsi="Courier New" w:eastAsia="Courier New" w:cs="Courier New"/>
         </w:rPr>
         <w:footnoteReference w:id="2"/>
       </w:r>
       <w:r>
         <w:rPr>
-          <w:rFonts w:ascii="Courier New" w:eastAsia="Courier New" w:hAnsi="Courier New" w:cs="Courier New"/>
+          <w:rFonts w:ascii="Courier New" w:hAnsi="Courier New" w:eastAsia="Courier New" w:cs="Courier New"/>
         </w:rPr>
         <w:t xml:space="preserve"> </w:t>
       </w:r>
       <w:r>
         <w:rPr>
-          <w:rFonts w:ascii="Courier New" w:eastAsia="Courier New" w:hAnsi="Courier New" w:cs="Courier New"/>
+          <w:rFonts w:ascii="Courier New" w:hAnsi="Courier New" w:eastAsia="Courier New" w:cs="Courier New"/>
         </w:rPr>
         <w:t>index</w:t>
       </w:r>
@@ -2954,13 +2954,13 @@
     <w:p>
       <w:r>
         <w:rPr>
-          <w:rFonts w:ascii="Courier New" w:eastAsia="Courier New" w:hAnsi="Courier New" w:cs="Courier New"/>
+          <w:rFonts w:ascii="Courier New" w:hAnsi="Courier New" w:eastAsia="Courier New" w:cs="Courier New"/>
         </w:rPr>
         <w:t>snap index</w:t>
       </w:r>
       <w:r>
         <w:rPr>
-          <w:rFonts w:ascii="Courier New" w:eastAsia="Courier New" w:hAnsi="Courier New" w:cs="Courier New"/>
+          <w:rFonts w:ascii="Courier New" w:hAnsi="Courier New" w:eastAsia="Courier New" w:cs="Courier New"/>
         </w:rPr>
         <w:fldChar w:fldCharType="begin"/>
       </w:r>
@@ -2969,7 +2969,7 @@
       </w:r>
       <w:r>
         <w:rPr>
-          <w:rFonts w:ascii="Courier New" w:eastAsia="Courier New" w:hAnsi="Courier New" w:cs="Courier New"/>
+          <w:rFonts w:ascii="Courier New" w:hAnsi="Courier New" w:eastAsia="Courier New" w:cs="Courier New"/>
         </w:rPr>
         <w:instrText>index</w:instrText>
       </w:r>
@@ -2978,7 +2978,7 @@
       </w:r>
       <w:r>
         <w:rPr>
-          <w:rFonts w:ascii="Courier New" w:eastAsia="Courier New" w:hAnsi="Courier New" w:cs="Courier New"/>
+          <w:rFonts w:ascii="Courier New" w:hAnsi="Courier New" w:eastAsia="Courier New" w:cs="Courier New"/>
         </w:rPr>
         <w:fldChar w:fldCharType="end"/>
       </w:r>
@@ -3025,7 +3025,7 @@
     <w:p>
       <w:r>
         <w:rPr>
-          <w:rFonts w:ascii="Courier New" w:eastAsia="Courier New" w:hAnsi="Courier New" w:cs="Courier New"/>
+          <w:rFonts w:ascii="Courier New" w:hAnsi="Courier New" w:eastAsia="Courier New" w:cs="Courier New"/>
         </w:rPr>
         <w:t>snap index</w:t>
       </w:r>
@@ -3040,13 +3040,13 @@
       </w:r>
       <w:r>
         <w:rPr>
-          <w:rFonts w:ascii="Courier New" w:eastAsia="Courier New" w:hAnsi="Courier New" w:cs="Courier New"/>
+          <w:rFonts w:ascii="Courier New" w:hAnsi="Courier New" w:eastAsia="Courier New" w:cs="Courier New"/>
         </w:rPr>
         <w:t>s</w:t>
       </w:r>
       <w:r>
         <w:rPr>
-          <w:rFonts w:ascii="Courier New" w:eastAsia="Courier New" w:hAnsi="Courier New" w:cs="Courier New"/>
+          <w:rFonts w:ascii="Courier New" w:hAnsi="Courier New" w:eastAsia="Courier New" w:cs="Courier New"/>
         </w:rPr>
         <w:fldChar w:fldCharType="begin"/>
       </w:r>
@@ -3058,13 +3058,13 @@
       </w:r>
       <w:r>
         <w:rPr>
-          <w:rFonts w:ascii="Courier New" w:eastAsia="Courier New" w:hAnsi="Courier New" w:cs="Courier New"/>
+          <w:rFonts w:ascii="Courier New" w:hAnsi="Courier New" w:eastAsia="Courier New" w:cs="Courier New"/>
         </w:rPr>
         <w:instrText>s</w:instrText>
       </w:r>
       <w:r>
         <w:rPr>
-          <w:rFonts w:ascii="Courier New" w:eastAsia="Courier New" w:hAnsi="Courier New" w:cs="Courier New"/>
+          <w:rFonts w:ascii="Courier New" w:hAnsi="Courier New" w:eastAsia="Courier New" w:cs="Courier New"/>
         </w:rPr>
         <w:instrText xml:space="preserve"> (index seed size)</w:instrText>
       </w:r>
@@ -3073,7 +3073,7 @@
       </w:r>
       <w:r>
         <w:rPr>
-          <w:rFonts w:ascii="Courier New" w:eastAsia="Courier New" w:hAnsi="Courier New" w:cs="Courier New"/>
+          <w:rFonts w:ascii="Courier New" w:hAnsi="Courier New" w:eastAsia="Courier New" w:cs="Courier New"/>
         </w:rPr>
         <w:fldChar w:fldCharType="end"/>
       </w:r>
@@ -3184,7 +3184,7 @@
       <w:pPr>
         <w:pStyle w:val="Heading2"/>
       </w:pPr>
-      <w:bookmarkStart w:id="2" w:name="_Toc86330919"/>
+      <w:bookmarkStart w:name="_Toc86330919" w:id="2"/>
       <w:r>
         <w:t>The key</w:t>
       </w:r>
@@ -3375,7 +3375,7 @@
           <m:sSupPr>
             <m:ctrlPr>
               <w:rPr>
-                <w:rFonts w:ascii="Cambria Math" w:eastAsiaTheme="minorEastAsia" w:hAnsi="Cambria Math"/>
+                <w:rFonts w:ascii="Cambria Math" w:hAnsi="Cambria Math" w:eastAsiaTheme="minorEastAsia"/>
                 <w:i/>
               </w:rPr>
             </m:ctrlPr>
@@ -3383,7 +3383,7 @@
           <m:e>
             <m:r>
               <w:rPr>
-                <w:rFonts w:ascii="Cambria Math" w:eastAsiaTheme="minorEastAsia" w:hAnsi="Cambria Math"/>
+                <w:rFonts w:ascii="Cambria Math" w:hAnsi="Cambria Math" w:eastAsiaTheme="minorEastAsia"/>
               </w:rPr>
               <m:t>4</m:t>
             </m:r>
@@ -3391,7 +3391,7 @@
           <m:sup>
             <m:r>
               <w:rPr>
-                <w:rFonts w:ascii="Cambria Math" w:eastAsiaTheme="minorEastAsia" w:hAnsi="Cambria Math"/>
+                <w:rFonts w:ascii="Cambria Math" w:hAnsi="Cambria Math" w:eastAsiaTheme="minorEastAsia"/>
               </w:rPr>
               <m:t>8</m:t>
             </m:r>
@@ -3399,7 +3399,7 @@
         </m:sSup>
         <m:r>
           <w:rPr>
-            <w:rFonts w:ascii="Cambria Math" w:eastAsiaTheme="minorEastAsia" w:hAnsi="Cambria Math"/>
+            <w:rFonts w:ascii="Cambria Math" w:hAnsi="Cambria Math" w:eastAsiaTheme="minorEastAsia"/>
           </w:rPr>
           <m:t>=65,536</m:t>
         </m:r>
@@ -3701,7 +3701,7 @@
       <w:pPr>
         <w:pStyle w:val="Heading2"/>
       </w:pPr>
-      <w:bookmarkStart w:id="3" w:name="_Toc86330920"/>
+      <w:bookmarkStart w:name="_Toc86330920" w:id="3"/>
       <w:r>
         <w:t>The location size parameter</w:t>
       </w:r>
@@ -4082,7 +4082,7 @@
       <w:pPr>
         <w:pStyle w:val="Heading2"/>
       </w:pPr>
-      <w:bookmarkStart w:id="4" w:name="_Toc86330921"/>
+      <w:bookmarkStart w:name="_Toc86330921" w:id="4"/>
       <w:r>
         <w:t>Large hash tables</w:t>
       </w:r>
@@ -4206,7 +4206,7 @@
       <w:pPr>
         <w:pStyle w:val="Heading2"/>
       </w:pPr>
-      <w:bookmarkStart w:id="5" w:name="_Toc86330922"/>
+      <w:bookmarkStart w:name="_Toc86330922" w:id="5"/>
       <w:r>
         <w:t>Specifying contig names</w:t>
       </w:r>
@@ -4432,7 +4432,7 @@
       <w:pPr>
         <w:pStyle w:val="Heading2"/>
       </w:pPr>
-      <w:bookmarkStart w:id="6" w:name="_Toc86330923"/>
+      <w:bookmarkStart w:name="_Toc86330923" w:id="6"/>
       <w:r>
         <w:t>Specifying ALT contigs</w:t>
       </w:r>
@@ -4920,7 +4920,7 @@
       <w:pPr>
         <w:pStyle w:val="Heading2"/>
       </w:pPr>
-      <w:bookmarkStart w:id="7" w:name="_Toc86330924"/>
+      <w:bookmarkStart w:name="_Toc86330924" w:id="7"/>
       <w:r>
         <w:t>Specifying ALT liftover alignments to primary contigs</w:t>
       </w:r>
@@ -5104,7 +5104,7 @@
       <w:pPr>
         <w:pStyle w:val="Heading2"/>
       </w:pPr>
-      <w:bookmarkStart w:id="8" w:name="_Toc86330925"/>
+      <w:bookmarkStart w:name="_Toc86330925" w:id="8"/>
       <w:r>
         <w:t>Other indexing parameters</w:t>
       </w:r>
@@ -5568,12 +5568,12 @@
             </w:drawing>
           </mc:Choice>
           <mc:Fallback>
-            <w:pict>
-              <v:shapetype w14:anchorId="04EB0E3C" id="_x0000_t202" coordsize="21600,21600" o:spt="202" path="m,l,21600r21600,l21600,xe">
+            <w:pict w14:anchorId="5615E975">
+              <v:shapetype id="_x0000_t202" coordsize="21600,21600" o:spt="202" path="m,l,21600r21600,l21600,xe" w14:anchorId="04EB0E3C">
                 <v:stroke joinstyle="miter"/>
                 <v:path gradientshapeok="t" o:connecttype="rect"/>
               </v:shapetype>
-              <v:shape id="Text Box 2" o:spid="_x0000_s1026" type="#_x0000_t202" style="position:absolute;left:0;text-align:left;margin-left:195.55pt;margin-top:105.65pt;width:110.5pt;height:110.6pt;z-index:251658254;visibility:visible;mso-wrap-style:square;mso-width-percent:0;mso-height-percent:200;mso-wrap-distance-left:9pt;mso-wrap-distance-top:3.6pt;mso-wrap-distance-right:9pt;mso-wrap-distance-bottom:3.6pt;mso-position-horizontal:absolute;mso-position-horizontal-relative:text;mso-position-vertical:absolute;mso-position-vertical-relative:text;mso-width-percent:0;mso-height-percent:200;mso-width-relative:margin;mso-height-relative:margin;v-text-anchor:top" o:gfxdata="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" stroked="f">
+              <v:shape id="Text Box 2" style="position:absolute;left:0;text-align:left;margin-left:195.55pt;margin-top:105.65pt;width:110.5pt;height:110.6pt;z-index:251658254;visibility:visible;mso-wrap-style:square;mso-width-percent:0;mso-height-percent:200;mso-wrap-distance-left:9pt;mso-wrap-distance-top:3.6pt;mso-wrap-distance-right:9pt;mso-wrap-distance-bottom:3.6pt;mso-position-horizontal:absolute;mso-position-horizontal-relative:text;mso-position-vertical:absolute;mso-position-vertical-relative:text;mso-width-percent:0;mso-height-percent:200;mso-width-relative:margin;mso-height-relative:margin;v-text-anchor:top" o:spid="_x0000_s1026" stroked="f" type="#_x0000_t202" o:gfxdata="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">
                 <v:textbox style="mso-fit-shape-to-text:t">
                   <w:txbxContent>
                     <w:p>
@@ -5672,8 +5672,8 @@
             </w:drawing>
           </mc:Choice>
           <mc:Fallback>
-            <w:pict>
-              <v:shape w14:anchorId="46D71221" id="_x0000_s1027" type="#_x0000_t202" style="position:absolute;left:0;text-align:left;margin-left:277.95pt;margin-top:486.1pt;width:40.4pt;height:16pt;z-index:251658275;visibility:visible;mso-wrap-style:square;mso-width-percent:0;mso-height-percent:0;mso-wrap-distance-left:9pt;mso-wrap-distance-top:3.6pt;mso-wrap-distance-right:9pt;mso-wrap-distance-bottom:3.6pt;mso-position-horizontal:absolute;mso-position-horizontal-relative:text;mso-position-vertical:absolute;mso-position-vertical-relative:text;mso-width-percent:0;mso-height-percent:0;mso-width-relative:margin;mso-height-relative:margin;v-text-anchor:top" o:gfxdata="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" filled="f" stroked="f">
+            <w:pict w14:anchorId="349B1850">
+              <v:shape id="_x0000_s1027" style="position:absolute;left:0;text-align:left;margin-left:277.95pt;margin-top:486.1pt;width:40.4pt;height:16pt;z-index:251658275;visibility:visible;mso-wrap-style:square;mso-width-percent:0;mso-height-percent:0;mso-wrap-distance-left:9pt;mso-wrap-distance-top:3.6pt;mso-wrap-distance-right:9pt;mso-wrap-distance-bottom:3.6pt;mso-position-horizontal:absolute;mso-position-horizontal-relative:text;mso-position-vertical:absolute;mso-position-vertical-relative:text;mso-width-percent:0;mso-height-percent:0;mso-width-relative:margin;mso-height-relative:margin;v-text-anchor:top" filled="f" stroked="f" type="#_x0000_t202" o:gfxdata="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" w14:anchorId="46D71221">
                 <v:textbox>
                   <w:txbxContent>
                     <w:p>
@@ -5807,8 +5807,8 @@
             </w:drawing>
           </mc:Choice>
           <mc:Fallback>
-            <w:pict>
-              <v:shape w14:anchorId="770B428A" id="_x0000_s1028" type="#_x0000_t202" style="position:absolute;left:0;text-align:left;margin-left:312.7pt;margin-top:486.15pt;width:40.4pt;height:16pt;z-index:251658276;visibility:visible;mso-wrap-style:square;mso-width-percent:0;mso-height-percent:0;mso-wrap-distance-left:9pt;mso-wrap-distance-top:3.6pt;mso-wrap-distance-right:9pt;mso-wrap-distance-bottom:3.6pt;mso-position-horizontal:absolute;mso-position-horizontal-relative:text;mso-position-vertical:absolute;mso-position-vertical-relative:text;mso-width-percent:0;mso-height-percent:0;mso-width-relative:margin;mso-height-relative:margin;v-text-anchor:top" o:gfxdata="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" filled="f" stroked="f">
+            <w:pict w14:anchorId="4AD47422">
+              <v:shape id="_x0000_s1028" style="position:absolute;left:0;text-align:left;margin-left:312.7pt;margin-top:486.15pt;width:40.4pt;height:16pt;z-index:251658276;visibility:visible;mso-wrap-style:square;mso-width-percent:0;mso-height-percent:0;mso-wrap-distance-left:9pt;mso-wrap-distance-top:3.6pt;mso-wrap-distance-right:9pt;mso-wrap-distance-bottom:3.6pt;mso-position-horizontal:absolute;mso-position-horizontal-relative:text;mso-position-vertical:absolute;mso-position-vertical-relative:text;mso-width-percent:0;mso-height-percent:0;mso-width-relative:margin;mso-height-relative:margin;v-text-anchor:top" filled="f" stroked="f" type="#_x0000_t202" o:gfxdata="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" w14:anchorId="770B428A">
                 <v:textbox>
                   <w:txbxContent>
                     <w:p>
@@ -5970,8 +5970,8 @@
             </w:drawing>
           </mc:Choice>
           <mc:Fallback>
-            <w:pict>
-              <v:shape w14:anchorId="4149B69D" id="_x0000_s1029" type="#_x0000_t202" style="position:absolute;left:0;text-align:left;margin-left:350.5pt;margin-top:486pt;width:40.4pt;height:16pt;z-index:251658277;visibility:visible;mso-wrap-style:square;mso-width-percent:0;mso-height-percent:0;mso-wrap-distance-left:9pt;mso-wrap-distance-top:3.6pt;mso-wrap-distance-right:9pt;mso-wrap-distance-bottom:3.6pt;mso-position-horizontal:absolute;mso-position-horizontal-relative:text;mso-position-vertical:absolute;mso-position-vertical-relative:text;mso-width-percent:0;mso-height-percent:0;mso-width-relative:margin;mso-height-relative:margin;v-text-anchor:top" o:gfxdata="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" filled="f" stroked="f">
+            <w:pict w14:anchorId="45C0CBB7">
+              <v:shape id="_x0000_s1029" style="position:absolute;left:0;text-align:left;margin-left:350.5pt;margin-top:486pt;width:40.4pt;height:16pt;z-index:251658277;visibility:visible;mso-wrap-style:square;mso-width-percent:0;mso-height-percent:0;mso-wrap-distance-left:9pt;mso-wrap-distance-top:3.6pt;mso-wrap-distance-right:9pt;mso-wrap-distance-bottom:3.6pt;mso-position-horizontal:absolute;mso-position-horizontal-relative:text;mso-position-vertical:absolute;mso-position-vertical-relative:text;mso-width-percent:0;mso-height-percent:0;mso-width-relative:margin;mso-height-relative:margin;v-text-anchor:top" filled="f" stroked="f" type="#_x0000_t202" o:gfxdata="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" w14:anchorId="4149B69D">
                 <v:textbox>
                   <w:txbxContent>
                     <w:p>
@@ -6092,8 +6092,8 @@
             </w:drawing>
           </mc:Choice>
           <mc:Fallback>
-            <w:pict>
-              <v:line w14:anchorId="05EA56CB" id="Straight Connector 246" o:spid="_x0000_s1026" style="position:absolute;flip:x;z-index:251658273;visibility:visible;mso-wrap-style:square;mso-width-percent:0;mso-height-percent:0;mso-wrap-distance-left:9pt;mso-wrap-distance-top:0;mso-wrap-distance-right:9pt;mso-wrap-distance-bottom:0;mso-position-horizontal:absolute;mso-position-horizontal-relative:text;mso-position-vertical:absolute;mso-position-vertical-relative:text;mso-width-percent:0;mso-height-percent:0;mso-width-relative:margin;mso-height-relative:margin" from="297.5pt,453.85pt" to="449.65pt,454.25pt" o:gfxdata="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" strokecolor="black [3213]" strokeweight=".5pt">
+            <w:pict w14:anchorId="43EFCF71">
+              <v:line id="Straight Connector 246" style="position:absolute;flip:x;z-index:251658273;visibility:visible;mso-wrap-style:square;mso-width-percent:0;mso-height-percent:0;mso-wrap-distance-left:9pt;mso-wrap-distance-top:0;mso-wrap-distance-right:9pt;mso-wrap-distance-bottom:0;mso-position-horizontal:absolute;mso-position-horizontal-relative:text;mso-position-vertical:absolute;mso-position-vertical-relative:text;mso-width-percent:0;mso-height-percent:0;mso-width-relative:margin;mso-height-relative:margin" o:spid="_x0000_s1026" strokecolor="black [3213]" strokeweight=".5pt" from="297.5pt,453.85pt" to="449.65pt,454.25pt" w14:anchorId="05EA56CB" o:gfxdata="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">
                 <v:stroke joinstyle="miter"/>
               </v:line>
             </w:pict>
@@ -6584,11 +6584,11 @@
             </w:drawing>
           </mc:Choice>
           <mc:Fallback>
-            <w:pict>
-              <v:group w14:anchorId="370D6740" id="Group 55" o:spid="_x0000_s1030" style="position:absolute;left:0;text-align:left;margin-left:13.45pt;margin-top:164.65pt;width:106.55pt;height:295.2pt;z-index:251658260" coordsize="13531,37490" o:gfxdata="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">
-                <v:rect id="Rectangle 21" o:spid="_x0000_s1031" style="position:absolute;left:50;top:3454;width:6592;height:29554;visibility:visible;mso-wrap-style:square;v-text-anchor:middle" o:gfxdata="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" filled="f" strokecolor="black [3213]" strokeweight="1pt"/>
-                <v:rect id="Rectangle 22" o:spid="_x0000_s1032" style="position:absolute;left:6604;top:3454;width:6591;height:29563;visibility:visible;mso-wrap-style:square;v-text-anchor:middle" o:gfxdata="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" filled="f" strokecolor="black [3213]" strokeweight="1pt"/>
-                <v:shape id="_x0000_s1033" type="#_x0000_t202" style="position:absolute;left:2209;top:33629;width:8770;height:3861;visibility:visible;mso-wrap-style:square;v-text-anchor:top" o:gfxdata="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" stroked="f">
+            <w:pict w14:anchorId="39D65116">
+              <v:group id="Group 55" style="position:absolute;left:0;text-align:left;margin-left:13.45pt;margin-top:164.65pt;width:106.55pt;height:295.2pt;z-index:251658260" coordsize="13531,37490" o:spid="_x0000_s1030" w14:anchorId="370D6740" o:gfxdata="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">
+                <v:rect id="Rectangle 21" style="position:absolute;left:50;top:3454;width:6592;height:29554;visibility:visible;mso-wrap-style:square;v-text-anchor:middle" o:spid="_x0000_s1031" filled="f" strokecolor="black [3213]" strokeweight="1pt" o:gfxdata="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"/>
+                <v:rect id="Rectangle 22" style="position:absolute;left:6604;top:3454;width:6591;height:29563;visibility:visible;mso-wrap-style:square;v-text-anchor:middle" o:spid="_x0000_s1032" filled="f" strokecolor="black [3213]" strokeweight="1pt" o:gfxdata="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"/>
+                <v:shape id="_x0000_s1033" style="position:absolute;left:2209;top:33629;width:8770;height:3861;visibility:visible;mso-wrap-style:square;v-text-anchor:top" stroked="f" type="#_x0000_t202" o:gfxdata="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">
                   <v:textbox style="mso-fit-shape-to-text:t">
                     <w:txbxContent>
                       <w:p>
@@ -6602,8 +6602,8 @@
                     </w:txbxContent>
                   </v:textbox>
                 </v:shape>
-                <v:rect id="Rectangle 24" o:spid="_x0000_s1034" style="position:absolute;top:3454;width:13190;height:4233;visibility:visible;mso-wrap-style:square;v-text-anchor:middle" o:gfxdata="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" filled="f" strokecolor="black [3213]" strokeweight="1pt"/>
-                <v:shape id="_x0000_s1035" type="#_x0000_t202" style="position:absolute;left:1701;width:11830;height:2806;visibility:visible;mso-wrap-style:square;v-text-anchor:top" o:gfxdata="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" stroked="f">
+                <v:rect id="Rectangle 24" style="position:absolute;top:3454;width:13190;height:4233;visibility:visible;mso-wrap-style:square;v-text-anchor:middle" o:spid="_x0000_s1034" filled="f" strokecolor="black [3213]" strokeweight="1pt" o:gfxdata="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"/>
+                <v:shape id="_x0000_s1035" style="position:absolute;left:1701;width:11830;height:2806;visibility:visible;mso-wrap-style:square;v-text-anchor:top" stroked="f" type="#_x0000_t202" o:gfxdata="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">
                   <v:textbox>
                     <w:txbxContent>
                       <w:p>
@@ -6614,12 +6614,12 @@
                     </w:txbxContent>
                   </v:textbox>
                 </v:shape>
-                <v:rect id="Rectangle 26" o:spid="_x0000_s1036" style="position:absolute;top:7670;width:13190;height:4234;visibility:visible;mso-wrap-style:square;v-text-anchor:middle" o:gfxdata="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" filled="f" strokecolor="black [3213]" strokeweight="1pt"/>
-                <v:rect id="Rectangle 27" o:spid="_x0000_s1037" style="position:absolute;top:11861;width:13190;height:4234;visibility:visible;mso-wrap-style:square;v-text-anchor:middle" o:gfxdata="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" filled="f" strokecolor="black [3213]" strokeweight="1pt"/>
-                <v:rect id="Rectangle 28" o:spid="_x0000_s1038" style="position:absolute;top:16103;width:13190;height:4233;visibility:visible;mso-wrap-style:square;v-text-anchor:middle" o:gfxdata="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" filled="f" strokecolor="black [3213]" strokeweight="1pt"/>
-                <v:rect id="Rectangle 29" o:spid="_x0000_s1039" style="position:absolute;top:20345;width:13190;height:4233;visibility:visible;mso-wrap-style:square;v-text-anchor:middle" o:gfxdata="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" filled="f" strokecolor="black [3213]" strokeweight="1pt"/>
-                <v:rect id="Rectangle 30" o:spid="_x0000_s1040" style="position:absolute;left:25;top:24561;width:13190;height:4234;visibility:visible;mso-wrap-style:square;v-text-anchor:middle" o:gfxdata="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" filled="f" strokecolor="black [3213]" strokeweight="1pt"/>
-                <v:rect id="Rectangle 31" o:spid="_x0000_s1041" style="position:absolute;left:25;top:28778;width:13189;height:4229;visibility:visible;mso-wrap-style:square;v-text-anchor:middle" o:gfxdata="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" filled="f" strokecolor="black [3213]" strokeweight="1pt"/>
+                <v:rect id="Rectangle 26" style="position:absolute;top:7670;width:13190;height:4234;visibility:visible;mso-wrap-style:square;v-text-anchor:middle" o:spid="_x0000_s1036" filled="f" strokecolor="black [3213]" strokeweight="1pt" o:gfxdata="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"/>
+                <v:rect id="Rectangle 27" style="position:absolute;top:11861;width:13190;height:4234;visibility:visible;mso-wrap-style:square;v-text-anchor:middle" o:spid="_x0000_s1037" filled="f" strokecolor="black [3213]" strokeweight="1pt" o:gfxdata="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"/>
+                <v:rect id="Rectangle 28" style="position:absolute;top:16103;width:13190;height:4233;visibility:visible;mso-wrap-style:square;v-text-anchor:middle" o:spid="_x0000_s1038" filled="f" strokecolor="black [3213]" strokeweight="1pt" o:gfxdata="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"/>
+                <v:rect id="Rectangle 29" style="position:absolute;top:20345;width:13190;height:4233;visibility:visible;mso-wrap-style:square;v-text-anchor:middle" o:spid="_x0000_s1039" filled="f" strokecolor="black [3213]" strokeweight="1pt" o:gfxdata="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"/>
+                <v:rect id="Rectangle 30" style="position:absolute;left:25;top:24561;width:13190;height:4234;visibility:visible;mso-wrap-style:square;v-text-anchor:middle" o:spid="_x0000_s1040" filled="f" strokecolor="black [3213]" strokeweight="1pt" o:gfxdata="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"/>
+                <v:rect id="Rectangle 31" style="position:absolute;left:25;top:28778;width:13189;height:4229;visibility:visible;mso-wrap-style:square;v-text-anchor:middle" o:spid="_x0000_s1041" filled="f" strokecolor="black [3213]" strokeweight="1pt" o:gfxdata="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"/>
               </v:group>
             </w:pict>
           </mc:Fallback>
@@ -7109,11 +7109,11 @@
             </w:drawing>
           </mc:Choice>
           <mc:Fallback>
-            <w:pict>
-              <v:group w14:anchorId="0392F1BF" id="Group 56" o:spid="_x0000_s1042" style="position:absolute;left:0;text-align:left;margin-left:135.25pt;margin-top:164.8pt;width:106.55pt;height:295.2pt;z-index:251658261" coordsize="13531,37490" o:gfxdata="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">
-                <v:rect id="Rectangle 57" o:spid="_x0000_s1043" style="position:absolute;left:50;top:3454;width:6592;height:29554;visibility:visible;mso-wrap-style:square;v-text-anchor:middle" o:gfxdata="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" filled="f" strokecolor="black [3213]" strokeweight="1pt"/>
-                <v:rect id="Rectangle 58" o:spid="_x0000_s1044" style="position:absolute;left:6604;top:3454;width:6591;height:29563;visibility:visible;mso-wrap-style:square;v-text-anchor:middle" o:gfxdata="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" filled="f" strokecolor="black [3213]" strokeweight="1pt"/>
-                <v:shape id="_x0000_s1045" type="#_x0000_t202" style="position:absolute;left:2209;top:33629;width:8770;height:3861;visibility:visible;mso-wrap-style:square;v-text-anchor:top" o:gfxdata="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" stroked="f">
+            <w:pict w14:anchorId="78887A4D">
+              <v:group id="Group 56" style="position:absolute;left:0;text-align:left;margin-left:135.25pt;margin-top:164.8pt;width:106.55pt;height:295.2pt;z-index:251658261" coordsize="13531,37490" o:spid="_x0000_s1042" w14:anchorId="0392F1BF" o:gfxdata="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">
+                <v:rect id="Rectangle 57" style="position:absolute;left:50;top:3454;width:6592;height:29554;visibility:visible;mso-wrap-style:square;v-text-anchor:middle" o:spid="_x0000_s1043" filled="f" strokecolor="black [3213]" strokeweight="1pt" o:gfxdata="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"/>
+                <v:rect id="Rectangle 58" style="position:absolute;left:6604;top:3454;width:6591;height:29563;visibility:visible;mso-wrap-style:square;v-text-anchor:middle" o:spid="_x0000_s1044" filled="f" strokecolor="black [3213]" strokeweight="1pt" o:gfxdata="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"/>
+                <v:shape id="_x0000_s1045" style="position:absolute;left:2209;top:33629;width:8770;height:3861;visibility:visible;mso-wrap-style:square;v-text-anchor:top" stroked="f" type="#_x0000_t202" o:gfxdata="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">
                   <v:textbox style="mso-fit-shape-to-text:t">
                     <w:txbxContent>
                       <w:p>
@@ -7127,8 +7127,8 @@
                     </w:txbxContent>
                   </v:textbox>
                 </v:shape>
-                <v:rect id="Rectangle 60" o:spid="_x0000_s1046" style="position:absolute;top:3454;width:13190;height:4233;visibility:visible;mso-wrap-style:square;v-text-anchor:middle" o:gfxdata="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" filled="f" strokecolor="black [3213]" strokeweight="1pt"/>
-                <v:shape id="_x0000_s1047" type="#_x0000_t202" style="position:absolute;left:1701;width:11830;height:2806;visibility:visible;mso-wrap-style:square;v-text-anchor:top" o:gfxdata="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" stroked="f">
+                <v:rect id="Rectangle 60" style="position:absolute;top:3454;width:13190;height:4233;visibility:visible;mso-wrap-style:square;v-text-anchor:middle" o:spid="_x0000_s1046" filled="f" strokecolor="black [3213]" strokeweight="1pt" o:gfxdata="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"/>
+                <v:shape id="_x0000_s1047" style="position:absolute;left:1701;width:11830;height:2806;visibility:visible;mso-wrap-style:square;v-text-anchor:top" stroked="f" type="#_x0000_t202" o:gfxdata="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">
                   <v:textbox>
                     <w:txbxContent>
                       <w:p>
@@ -7139,12 +7139,12 @@
                     </w:txbxContent>
                   </v:textbox>
                 </v:shape>
-                <v:rect id="Rectangle 62" o:spid="_x0000_s1048" style="position:absolute;top:7670;width:13190;height:4234;visibility:visible;mso-wrap-style:square;v-text-anchor:middle" o:gfxdata="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" filled="f" strokecolor="black [3213]" strokeweight="1pt"/>
-                <v:rect id="Rectangle 63" o:spid="_x0000_s1049" style="position:absolute;top:11861;width:13190;height:4234;visibility:visible;mso-wrap-style:square;v-text-anchor:middle" o:gfxdata="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" filled="f" strokecolor="black [3213]" strokeweight="1pt"/>
-                <v:rect id="Rectangle 192" o:spid="_x0000_s1050" style="position:absolute;top:16103;width:13190;height:4233;visibility:visible;mso-wrap-style:square;v-text-anchor:middle" o:gfxdata="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" filled="f" strokecolor="black [3213]" strokeweight="1pt"/>
-                <v:rect id="Rectangle 193" o:spid="_x0000_s1051" style="position:absolute;top:20345;width:13190;height:4233;visibility:visible;mso-wrap-style:square;v-text-anchor:middle" o:gfxdata="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" filled="f" strokecolor="black [3213]" strokeweight="1pt"/>
-                <v:rect id="Rectangle 194" o:spid="_x0000_s1052" style="position:absolute;left:25;top:24561;width:13190;height:4234;visibility:visible;mso-wrap-style:square;v-text-anchor:middle" o:gfxdata="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" filled="f" strokecolor="black [3213]" strokeweight="1pt"/>
-                <v:rect id="Rectangle 195" o:spid="_x0000_s1053" style="position:absolute;left:25;top:28778;width:13189;height:4229;visibility:visible;mso-wrap-style:square;v-text-anchor:middle" o:gfxdata="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" filled="f" strokecolor="black [3213]" strokeweight="1pt"/>
+                <v:rect id="Rectangle 62" style="position:absolute;top:7670;width:13190;height:4234;visibility:visible;mso-wrap-style:square;v-text-anchor:middle" o:spid="_x0000_s1048" filled="f" strokecolor="black [3213]" strokeweight="1pt" o:gfxdata="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"/>
+                <v:rect id="Rectangle 63" style="position:absolute;top:11861;width:13190;height:4234;visibility:visible;mso-wrap-style:square;v-text-anchor:middle" o:spid="_x0000_s1049" filled="f" strokecolor="black [3213]" strokeweight="1pt" o:gfxdata="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"/>
+                <v:rect id="Rectangle 192" style="position:absolute;top:16103;width:13190;height:4233;visibility:visible;mso-wrap-style:square;v-text-anchor:middle" o:spid="_x0000_s1050" filled="f" strokecolor="black [3213]" strokeweight="1pt" o:gfxdata="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"/>
+                <v:rect id="Rectangle 193" style="position:absolute;top:20345;width:13190;height:4233;visibility:visible;mso-wrap-style:square;v-text-anchor:middle" o:spid="_x0000_s1051" filled="f" strokecolor="black [3213]" strokeweight="1pt" o:gfxdata="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"/>
+                <v:rect id="Rectangle 194" style="position:absolute;left:25;top:24561;width:13190;height:4234;visibility:visible;mso-wrap-style:square;v-text-anchor:middle" o:spid="_x0000_s1052" filled="f" strokecolor="black [3213]" strokeweight="1pt" o:gfxdata="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"/>
+                <v:rect id="Rectangle 195" style="position:absolute;left:25;top:28778;width:13189;height:4229;visibility:visible;mso-wrap-style:square;v-text-anchor:middle" o:spid="_x0000_s1053" filled="f" strokecolor="black [3213]" strokeweight="1pt" o:gfxdata="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"/>
               </v:group>
             </w:pict>
           </mc:Fallback>
@@ -7634,11 +7634,11 @@
             </w:drawing>
           </mc:Choice>
           <mc:Fallback>
-            <w:pict>
-              <v:group w14:anchorId="1EE438BA" id="Group 196" o:spid="_x0000_s1054" style="position:absolute;left:0;text-align:left;margin-left:249.65pt;margin-top:164.75pt;width:106.55pt;height:295.2pt;z-index:251658262" coordsize="13531,37490" o:gfxdata="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">
-                <v:rect id="Rectangle 197" o:spid="_x0000_s1055" style="position:absolute;left:50;top:3454;width:6592;height:29554;visibility:visible;mso-wrap-style:square;v-text-anchor:middle" o:gfxdata="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" filled="f" strokecolor="black [3213]" strokeweight="1pt"/>
-                <v:rect id="Rectangle 198" o:spid="_x0000_s1056" style="position:absolute;left:6604;top:3454;width:6591;height:29563;visibility:visible;mso-wrap-style:square;v-text-anchor:middle" o:gfxdata="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" filled="f" strokecolor="black [3213]" strokeweight="1pt"/>
-                <v:shape id="_x0000_s1057" type="#_x0000_t202" style="position:absolute;left:2209;top:33629;width:8770;height:3861;visibility:visible;mso-wrap-style:square;v-text-anchor:top" o:gfxdata="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" stroked="f">
+            <w:pict w14:anchorId="383163DE">
+              <v:group id="Group 196" style="position:absolute;left:0;text-align:left;margin-left:249.65pt;margin-top:164.75pt;width:106.55pt;height:295.2pt;z-index:251658262" coordsize="13531,37490" o:spid="_x0000_s1054" w14:anchorId="1EE438BA" o:gfxdata="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">
+                <v:rect id="Rectangle 197" style="position:absolute;left:50;top:3454;width:6592;height:29554;visibility:visible;mso-wrap-style:square;v-text-anchor:middle" o:spid="_x0000_s1055" filled="f" strokecolor="black [3213]" strokeweight="1pt" o:gfxdata="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"/>
+                <v:rect id="Rectangle 198" style="position:absolute;left:6604;top:3454;width:6591;height:29563;visibility:visible;mso-wrap-style:square;v-text-anchor:middle" o:spid="_x0000_s1056" filled="f" strokecolor="black [3213]" strokeweight="1pt" o:gfxdata="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"/>
+                <v:shape id="_x0000_s1057" style="position:absolute;left:2209;top:33629;width:8770;height:3861;visibility:visible;mso-wrap-style:square;v-text-anchor:top" stroked="f" type="#_x0000_t202" o:gfxdata="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">
                   <v:textbox style="mso-fit-shape-to-text:t">
                     <w:txbxContent>
                       <w:p>
@@ -7652,8 +7652,8 @@
                     </w:txbxContent>
                   </v:textbox>
                 </v:shape>
-                <v:rect id="Rectangle 200" o:spid="_x0000_s1058" style="position:absolute;top:3454;width:13190;height:4233;visibility:visible;mso-wrap-style:square;v-text-anchor:middle" o:gfxdata="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" filled="f" strokecolor="black [3213]" strokeweight="1pt"/>
-                <v:shape id="_x0000_s1059" type="#_x0000_t202" style="position:absolute;left:1701;width:11830;height:2806;visibility:visible;mso-wrap-style:square;v-text-anchor:top" o:gfxdata="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" stroked="f">
+                <v:rect id="Rectangle 200" style="position:absolute;top:3454;width:13190;height:4233;visibility:visible;mso-wrap-style:square;v-text-anchor:middle" o:spid="_x0000_s1058" filled="f" strokecolor="black [3213]" strokeweight="1pt" o:gfxdata="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"/>
+                <v:shape id="_x0000_s1059" style="position:absolute;left:1701;width:11830;height:2806;visibility:visible;mso-wrap-style:square;v-text-anchor:top" stroked="f" type="#_x0000_t202" o:gfxdata="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">
                   <v:textbox>
                     <w:txbxContent>
                       <w:p>
@@ -7664,12 +7664,12 @@
                     </w:txbxContent>
                   </v:textbox>
                 </v:shape>
-                <v:rect id="Rectangle 202" o:spid="_x0000_s1060" style="position:absolute;top:7670;width:13190;height:4234;visibility:visible;mso-wrap-style:square;v-text-anchor:middle" o:gfxdata="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" filled="f" strokecolor="black [3213]" strokeweight="1pt"/>
-                <v:rect id="Rectangle 203" o:spid="_x0000_s1061" style="position:absolute;top:11861;width:13190;height:4234;visibility:visible;mso-wrap-style:square;v-text-anchor:middle" o:gfxdata="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" filled="f" strokecolor="black [3213]" strokeweight="1pt"/>
-                <v:rect id="Rectangle 204" o:spid="_x0000_s1062" style="position:absolute;top:16103;width:13190;height:4233;visibility:visible;mso-wrap-style:square;v-text-anchor:middle" o:gfxdata="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" filled="f" strokecolor="black [3213]" strokeweight="1pt"/>
-                <v:rect id="Rectangle 205" o:spid="_x0000_s1063" style="position:absolute;top:20345;width:13190;height:4233;visibility:visible;mso-wrap-style:square;v-text-anchor:middle" o:gfxdata="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" filled="f" strokecolor="black [3213]" strokeweight="1pt"/>
-                <v:rect id="Rectangle 206" o:spid="_x0000_s1064" style="position:absolute;left:25;top:24561;width:13190;height:4234;visibility:visible;mso-wrap-style:square;v-text-anchor:middle" o:gfxdata="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" filled="f" strokecolor="black [3213]" strokeweight="1pt"/>
-                <v:rect id="Rectangle 207" o:spid="_x0000_s1065" style="position:absolute;left:25;top:28778;width:13189;height:4229;visibility:visible;mso-wrap-style:square;v-text-anchor:middle" o:gfxdata="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" filled="f" strokecolor="black [3213]" strokeweight="1pt"/>
+                <v:rect id="Rectangle 202" style="position:absolute;top:7670;width:13190;height:4234;visibility:visible;mso-wrap-style:square;v-text-anchor:middle" o:spid="_x0000_s1060" filled="f" strokecolor="black [3213]" strokeweight="1pt" o:gfxdata="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"/>
+                <v:rect id="Rectangle 203" style="position:absolute;top:11861;width:13190;height:4234;visibility:visible;mso-wrap-style:square;v-text-anchor:middle" o:spid="_x0000_s1061" filled="f" strokecolor="black [3213]" strokeweight="1pt" o:gfxdata="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"/>
+                <v:rect id="Rectangle 204" style="position:absolute;top:16103;width:13190;height:4233;visibility:visible;mso-wrap-style:square;v-text-anchor:middle" o:spid="_x0000_s1062" filled="f" strokecolor="black [3213]" strokeweight="1pt" o:gfxdata="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"/>
+                <v:rect id="Rectangle 205" style="position:absolute;top:20345;width:13190;height:4233;visibility:visible;mso-wrap-style:square;v-text-anchor:middle" o:spid="_x0000_s1063" filled="f" strokecolor="black [3213]" strokeweight="1pt" o:gfxdata="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"/>
+                <v:rect id="Rectangle 206" style="position:absolute;left:25;top:24561;width:13190;height:4234;visibility:visible;mso-wrap-style:square;v-text-anchor:middle" o:spid="_x0000_s1064" filled="f" strokecolor="black [3213]" strokeweight="1pt" o:gfxdata="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"/>
+                <v:rect id="Rectangle 207" style="position:absolute;left:25;top:28778;width:13189;height:4229;visibility:visible;mso-wrap-style:square;v-text-anchor:middle" o:spid="_x0000_s1065" filled="f" strokecolor="black [3213]" strokeweight="1pt" o:gfxdata="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"/>
               </v:group>
             </w:pict>
           </mc:Fallback>
@@ -8178,11 +8178,11 @@
             </w:drawing>
           </mc:Choice>
           <mc:Fallback>
-            <w:pict>
-              <v:group w14:anchorId="746D4F34" id="Group 208" o:spid="_x0000_s1066" style="position:absolute;left:0;text-align:left;margin-left:371.85pt;margin-top:164.8pt;width:106.55pt;height:295.2pt;z-index:251658263" coordsize="13531,37490" o:gfxdata="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">
-                <v:rect id="Rectangle 209" o:spid="_x0000_s1067" style="position:absolute;left:50;top:3454;width:6592;height:29554;visibility:visible;mso-wrap-style:square;v-text-anchor:middle" o:gfxdata="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" filled="f" strokecolor="black [3213]" strokeweight="1pt"/>
-                <v:rect id="Rectangle 210" o:spid="_x0000_s1068" style="position:absolute;left:6604;top:3454;width:6591;height:29563;visibility:visible;mso-wrap-style:square;v-text-anchor:middle" o:gfxdata="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" filled="f" strokecolor="black [3213]" strokeweight="1pt"/>
-                <v:shape id="_x0000_s1069" type="#_x0000_t202" style="position:absolute;left:2209;top:33629;width:8770;height:3861;visibility:visible;mso-wrap-style:square;v-text-anchor:top" o:gfxdata="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" stroked="f">
+            <w:pict w14:anchorId="01EB887C">
+              <v:group id="Group 208" style="position:absolute;left:0;text-align:left;margin-left:371.85pt;margin-top:164.8pt;width:106.55pt;height:295.2pt;z-index:251658263" coordsize="13531,37490" o:spid="_x0000_s1066" w14:anchorId="746D4F34" o:gfxdata="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">
+                <v:rect id="Rectangle 209" style="position:absolute;left:50;top:3454;width:6592;height:29554;visibility:visible;mso-wrap-style:square;v-text-anchor:middle" o:spid="_x0000_s1067" filled="f" strokecolor="black [3213]" strokeweight="1pt" o:gfxdata="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"/>
+                <v:rect id="Rectangle 210" style="position:absolute;left:6604;top:3454;width:6591;height:29563;visibility:visible;mso-wrap-style:square;v-text-anchor:middle" o:spid="_x0000_s1068" filled="f" strokecolor="black [3213]" strokeweight="1pt" o:gfxdata="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"/>
+                <v:shape id="_x0000_s1069" style="position:absolute;left:2209;top:33629;width:8770;height:3861;visibility:visible;mso-wrap-style:square;v-text-anchor:top" stroked="f" type="#_x0000_t202" o:gfxdata="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">
                   <v:textbox style="mso-fit-shape-to-text:t">
                     <w:txbxContent>
                       <w:p>
@@ -8196,8 +8196,8 @@
                     </w:txbxContent>
                   </v:textbox>
                 </v:shape>
-                <v:rect id="Rectangle 212" o:spid="_x0000_s1070" style="position:absolute;top:3454;width:13190;height:4233;visibility:visible;mso-wrap-style:square;v-text-anchor:middle" o:gfxdata="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" filled="f" strokecolor="black [3213]" strokeweight="1pt"/>
-                <v:shape id="_x0000_s1071" type="#_x0000_t202" style="position:absolute;left:1701;width:11830;height:2806;visibility:visible;mso-wrap-style:square;v-text-anchor:top" o:gfxdata="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" stroked="f">
+                <v:rect id="Rectangle 212" style="position:absolute;top:3454;width:13190;height:4233;visibility:visible;mso-wrap-style:square;v-text-anchor:middle" o:spid="_x0000_s1070" filled="f" strokecolor="black [3213]" strokeweight="1pt" o:gfxdata="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"/>
+                <v:shape id="_x0000_s1071" style="position:absolute;left:1701;width:11830;height:2806;visibility:visible;mso-wrap-style:square;v-text-anchor:top" stroked="f" type="#_x0000_t202" o:gfxdata="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">
                   <v:textbox>
                     <w:txbxContent>
                       <w:p>
@@ -8208,12 +8208,12 @@
                     </w:txbxContent>
                   </v:textbox>
                 </v:shape>
-                <v:rect id="Rectangle 214" o:spid="_x0000_s1072" style="position:absolute;top:7670;width:13190;height:4234;visibility:visible;mso-wrap-style:square;v-text-anchor:middle" o:gfxdata="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" filled="f" strokecolor="black [3213]" strokeweight="1pt"/>
-                <v:rect id="Rectangle 215" o:spid="_x0000_s1073" style="position:absolute;top:11861;width:13190;height:4234;visibility:visible;mso-wrap-style:square;v-text-anchor:middle" o:gfxdata="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" filled="f" strokecolor="black [3213]" strokeweight="1pt"/>
-                <v:rect id="Rectangle 216" o:spid="_x0000_s1074" style="position:absolute;top:16103;width:13190;height:4233;visibility:visible;mso-wrap-style:square;v-text-anchor:middle" o:gfxdata="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" filled="f" strokecolor="black [3213]" strokeweight="1pt"/>
-                <v:rect id="Rectangle 218" o:spid="_x0000_s1075" style="position:absolute;top:20345;width:13190;height:4233;visibility:visible;mso-wrap-style:square;v-text-anchor:middle" o:gfxdata="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" filled="f" strokecolor="black [3213]" strokeweight="1pt"/>
-                <v:rect id="Rectangle 219" o:spid="_x0000_s1076" style="position:absolute;left:25;top:24561;width:13190;height:4234;visibility:visible;mso-wrap-style:square;v-text-anchor:middle" o:gfxdata="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" filled="f" strokecolor="black [3213]" strokeweight="1pt"/>
-                <v:rect id="Rectangle 220" o:spid="_x0000_s1077" style="position:absolute;left:25;top:28778;width:13189;height:4229;visibility:visible;mso-wrap-style:square;v-text-anchor:middle" o:gfxdata="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" filled="f" strokecolor="black [3213]" strokeweight="1pt">
+                <v:rect id="Rectangle 214" style="position:absolute;top:7670;width:13190;height:4234;visibility:visible;mso-wrap-style:square;v-text-anchor:middle" o:spid="_x0000_s1072" filled="f" strokecolor="black [3213]" strokeweight="1pt" o:gfxdata="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"/>
+                <v:rect id="Rectangle 215" style="position:absolute;top:11861;width:13190;height:4234;visibility:visible;mso-wrap-style:square;v-text-anchor:middle" o:spid="_x0000_s1073" filled="f" strokecolor="black [3213]" strokeweight="1pt" o:gfxdata="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"/>
+                <v:rect id="Rectangle 216" style="position:absolute;top:16103;width:13190;height:4233;visibility:visible;mso-wrap-style:square;v-text-anchor:middle" o:spid="_x0000_s1074" filled="f" strokecolor="black [3213]" strokeweight="1pt" o:gfxdata="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"/>
+                <v:rect id="Rectangle 218" style="position:absolute;top:20345;width:13190;height:4233;visibility:visible;mso-wrap-style:square;v-text-anchor:middle" o:spid="_x0000_s1075" filled="f" strokecolor="black [3213]" strokeweight="1pt" o:gfxdata="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"/>
+                <v:rect id="Rectangle 219" style="position:absolute;left:25;top:24561;width:13190;height:4234;visibility:visible;mso-wrap-style:square;v-text-anchor:middle" o:spid="_x0000_s1076" filled="f" strokecolor="black [3213]" strokeweight="1pt" o:gfxdata="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"/>
+                <v:rect id="Rectangle 220" style="position:absolute;left:25;top:28778;width:13189;height:4229;visibility:visible;mso-wrap-style:square;v-text-anchor:middle" o:spid="_x0000_s1077" filled="f" strokecolor="black [3213]" strokeweight="1pt" o:gfxdata="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">
                   <v:textbox>
                     <w:txbxContent>
                       <w:p>
@@ -8304,9 +8304,9 @@
             </w:drawing>
           </mc:Choice>
           <mc:Fallback>
-            <w:pict>
-              <v:line w14:anchorId="4BF833AC" id="Straight Connector 224" o:spid="_x0000_s1026" style="position:absolute;z-index:251658267;visibility:visible;mso-wrap-style:square;mso-width-percent:0;mso-wrap-distance-left:9pt;mso-wrap-distance-top:0;mso-wrap-distance-right:9pt;mso-wrap-distance-bottom:0;mso-position-horizontal:absolute;mso-position-horizontal-relative:text;mso-position-vertical:absolute;mso-position-vertical-relative:text;mso-width-percent:0;mso-width-relative:margin" from="238.9pt,149.25pt" to="318.3pt,149.55pt" o:gfxdata="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" strokecolor="black [3213]" strokeweight=".5pt">
-                <v:stroke endarrow="block" joinstyle="miter"/>
+            <w:pict w14:anchorId="2C8718E7">
+              <v:line id="Straight Connector 224" style="position:absolute;z-index:251658267;visibility:visible;mso-wrap-style:square;mso-width-percent:0;mso-wrap-distance-left:9pt;mso-wrap-distance-top:0;mso-wrap-distance-right:9pt;mso-wrap-distance-bottom:0;mso-position-horizontal:absolute;mso-position-horizontal-relative:text;mso-position-vertical:absolute;mso-position-vertical-relative:text;mso-width-percent:0;mso-width-relative:margin" o:spid="_x0000_s1026" strokecolor="black [3213]" strokeweight=".5pt" from="238.9pt,149.25pt" to="318.3pt,149.55pt" w14:anchorId="4BF833AC" o:gfxdata="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">
+                <v:stroke joinstyle="miter" endarrow="block"/>
               </v:line>
             </w:pict>
           </mc:Fallback>
@@ -8373,8 +8373,8 @@
             </w:drawing>
           </mc:Choice>
           <mc:Fallback>
-            <w:pict>
-              <v:line w14:anchorId="3C552AB7" id="Straight Connector 17" o:spid="_x0000_s1026" style="position:absolute;flip:x;z-index:251658256;visibility:visible;mso-wrap-style:square;mso-wrap-distance-left:9pt;mso-wrap-distance-top:0;mso-wrap-distance-right:9pt;mso-wrap-distance-bottom:0;mso-position-horizontal:absolute;mso-position-horizontal-relative:text;mso-position-vertical:absolute;mso-position-vertical-relative:text" from="363.35pt,101.45pt" to="363.7pt,132.8pt" o:gfxdata="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" strokecolor="black [3213]" strokeweight=".5pt">
+            <w:pict w14:anchorId="0C0E31BA">
+              <v:line id="Straight Connector 17" style="position:absolute;flip:x;z-index:251658256;visibility:visible;mso-wrap-style:square;mso-wrap-distance-left:9pt;mso-wrap-distance-top:0;mso-wrap-distance-right:9pt;mso-wrap-distance-bottom:0;mso-position-horizontal:absolute;mso-position-horizontal-relative:text;mso-position-vertical:absolute;mso-position-vertical-relative:text" o:spid="_x0000_s1026" strokecolor="black [3213]" strokeweight=".5pt" from="363.35pt,101.45pt" to="363.7pt,132.8pt" w14:anchorId="3C552AB7" o:gfxdata="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">
                 <v:stroke joinstyle="miter"/>
               </v:line>
             </w:pict>
@@ -8448,8 +8448,8 @@
             </w:drawing>
           </mc:Choice>
           <mc:Fallback>
-            <w:pict>
-              <v:line w14:anchorId="6CAA28E1" id="Straight Connector 18" o:spid="_x0000_s1026" style="position:absolute;flip:y;z-index:251658257;visibility:visible;mso-wrap-style:square;mso-width-percent:0;mso-height-percent:0;mso-wrap-distance-left:9pt;mso-wrap-distance-top:0;mso-wrap-distance-right:9pt;mso-wrap-distance-bottom:0;mso-position-horizontal:absolute;mso-position-horizontal-relative:text;mso-position-vertical:absolute;mso-position-vertical-relative:text;mso-width-percent:0;mso-height-percent:0;mso-width-relative:margin;mso-height-relative:margin" from="137.5pt,116.1pt" to="204.75pt,116.3pt" o:gfxdata="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" strokecolor="black [3213]" strokeweight=".5pt">
+            <w:pict w14:anchorId="5C81BDC0">
+              <v:line id="Straight Connector 18" style="position:absolute;flip:y;z-index:251658257;visibility:visible;mso-wrap-style:square;mso-width-percent:0;mso-height-percent:0;mso-wrap-distance-left:9pt;mso-wrap-distance-top:0;mso-wrap-distance-right:9pt;mso-wrap-distance-bottom:0;mso-position-horizontal:absolute;mso-position-horizontal-relative:text;mso-position-vertical:absolute;mso-position-vertical-relative:text;mso-width-percent:0;mso-height-percent:0;mso-width-relative:margin;mso-height-relative:margin" o:spid="_x0000_s1026" strokecolor="black [3213]" strokeweight=".5pt" from="137.5pt,116.1pt" to="204.75pt,116.3pt" w14:anchorId="6CAA28E1" o:gfxdata="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">
                 <v:stroke joinstyle="miter"/>
               </v:line>
             </w:pict>
@@ -8523,8 +8523,8 @@
             </w:drawing>
           </mc:Choice>
           <mc:Fallback>
-            <w:pict>
-              <v:line w14:anchorId="725E9B95" id="Straight Connector 19" o:spid="_x0000_s1026" style="position:absolute;flip:y;z-index:251658258;visibility:visible;mso-wrap-style:square;mso-width-percent:0;mso-height-percent:0;mso-wrap-distance-left:9pt;mso-wrap-distance-top:0;mso-wrap-distance-right:9pt;mso-wrap-distance-bottom:0;mso-position-horizontal:absolute;mso-position-horizontal-relative:text;mso-position-vertical:absolute;mso-position-vertical-relative:text;mso-width-percent:0;mso-height-percent:0;mso-width-relative:margin;mso-height-relative:margin" from="296.45pt,116.35pt" to="363.7pt,116.55pt" o:gfxdata="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" strokecolor="black [3213]" strokeweight=".5pt">
+            <w:pict w14:anchorId="0FC381B0">
+              <v:line id="Straight Connector 19" style="position:absolute;flip:y;z-index:251658258;visibility:visible;mso-wrap-style:square;mso-width-percent:0;mso-height-percent:0;mso-wrap-distance-left:9pt;mso-wrap-distance-top:0;mso-wrap-distance-right:9pt;mso-wrap-distance-bottom:0;mso-position-horizontal:absolute;mso-position-horizontal-relative:text;mso-position-vertical:absolute;mso-position-vertical-relative:text;mso-width-percent:0;mso-height-percent:0;mso-width-relative:margin;mso-height-relative:margin" o:spid="_x0000_s1026" strokecolor="black [3213]" strokeweight=".5pt" from="296.45pt,116.35pt" to="363.7pt,116.55pt" w14:anchorId="725E9B95" o:gfxdata="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">
                 <v:stroke joinstyle="miter"/>
               </v:line>
             </w:pict>
@@ -8592,8 +8592,8 @@
             </w:drawing>
           </mc:Choice>
           <mc:Fallback>
-            <w:pict>
-              <v:line w14:anchorId="594D1E0A" id="Straight Connector 16" o:spid="_x0000_s1026" style="position:absolute;flip:x;z-index:251658255;visibility:visible;mso-wrap-style:square;mso-wrap-distance-left:9pt;mso-wrap-distance-top:0;mso-wrap-distance-right:9pt;mso-wrap-distance-bottom:0;mso-position-horizontal:absolute;mso-position-horizontal-relative:text;mso-position-vertical:absolute;mso-position-vertical-relative:text" from="137.45pt,101.1pt" to="137.8pt,132.45pt" o:gfxdata="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" strokecolor="black [3213]" strokeweight=".5pt">
+            <w:pict w14:anchorId="36117B65">
+              <v:line id="Straight Connector 16" style="position:absolute;flip:x;z-index:251658255;visibility:visible;mso-wrap-style:square;mso-wrap-distance-left:9pt;mso-wrap-distance-top:0;mso-wrap-distance-right:9pt;mso-wrap-distance-bottom:0;mso-position-horizontal:absolute;mso-position-horizontal-relative:text;mso-position-vertical:absolute;mso-position-vertical-relative:text" o:spid="_x0000_s1026" strokecolor="black [3213]" strokeweight=".5pt" from="137.45pt,101.1pt" to="137.8pt,132.45pt" w14:anchorId="594D1E0A" o:gfxdata="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">
                 <v:stroke joinstyle="miter"/>
               </v:line>
             </w:pict>
@@ -8669,8 +8669,8 @@
             </w:drawing>
           </mc:Choice>
           <mc:Fallback>
-            <w:pict>
-              <v:rect w14:anchorId="663FF851" id="Rectangle 6" o:spid="_x0000_s1026" style="position:absolute;margin-left:109.75pt;margin-top:34.2pt;width:28.05pt;height:52.6pt;z-index:251658246;visibility:visible;mso-wrap-style:square;mso-wrap-distance-left:9pt;mso-wrap-distance-top:0;mso-wrap-distance-right:9pt;mso-wrap-distance-bottom:0;mso-position-horizontal:absolute;mso-position-horizontal-relative:text;mso-position-vertical:absolute;mso-position-vertical-relative:text;v-text-anchor:middle" o:gfxdata="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" filled="f" strokecolor="black [3213]" strokeweight="1pt"/>
+            <w:pict w14:anchorId="5B4B4DC2">
+              <v:rect id="Rectangle 6" style="position:absolute;margin-left:109.75pt;margin-top:34.2pt;width:28.05pt;height:52.6pt;z-index:251658246;visibility:visible;mso-wrap-style:square;mso-wrap-distance-left:9pt;mso-wrap-distance-top:0;mso-wrap-distance-right:9pt;mso-wrap-distance-bottom:0;mso-position-horizontal:absolute;mso-position-horizontal-relative:text;mso-position-vertical:absolute;mso-position-vertical-relative:text;v-text-anchor:middle" o:spid="_x0000_s1026" filled="f" strokecolor="black [3213]" strokeweight="1pt" w14:anchorId="663FF851" o:gfxdata="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"/>
             </w:pict>
           </mc:Fallback>
         </mc:AlternateContent>
@@ -8744,8 +8744,8 @@
             </w:drawing>
           </mc:Choice>
           <mc:Fallback>
-            <w:pict>
-              <v:rect w14:anchorId="51D9BC09" id="Rectangle 10" o:spid="_x0000_s1026" style="position:absolute;margin-left:166pt;margin-top:34.25pt;width:28.05pt;height:52.6pt;z-index:251658250;visibility:visible;mso-wrap-style:square;mso-wrap-distance-left:9pt;mso-wrap-distance-top:0;mso-wrap-distance-right:9pt;mso-wrap-distance-bottom:0;mso-position-horizontal:absolute;mso-position-horizontal-relative:text;mso-position-vertical:absolute;mso-position-vertical-relative:text;v-text-anchor:middle" o:gfxdata="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" filled="f" strokecolor="black [3213]" strokeweight="1pt"/>
+            <w:pict w14:anchorId="3ED0BB2C">
+              <v:rect id="Rectangle 10" style="position:absolute;margin-left:166pt;margin-top:34.25pt;width:28.05pt;height:52.6pt;z-index:251658250;visibility:visible;mso-wrap-style:square;mso-wrap-distance-left:9pt;mso-wrap-distance-top:0;mso-wrap-distance-right:9pt;mso-wrap-distance-bottom:0;mso-position-horizontal:absolute;mso-position-horizontal-relative:text;mso-position-vertical:absolute;mso-position-vertical-relative:text;v-text-anchor:middle" o:spid="_x0000_s1026" filled="f" strokecolor="black [3213]" strokeweight="1pt" w14:anchorId="51D9BC09" o:gfxdata="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"/>
             </w:pict>
           </mc:Fallback>
         </mc:AlternateContent>
@@ -8819,8 +8819,8 @@
             </w:drawing>
           </mc:Choice>
           <mc:Fallback>
-            <w:pict>
-              <v:rect w14:anchorId="1F71DE33" id="Rectangle 9" o:spid="_x0000_s1026" style="position:absolute;margin-left:194.25pt;margin-top:34.1pt;width:28.05pt;height:52.6pt;z-index:251658249;visibility:visible;mso-wrap-style:square;mso-wrap-distance-left:9pt;mso-wrap-distance-top:0;mso-wrap-distance-right:9pt;mso-wrap-distance-bottom:0;mso-position-horizontal:absolute;mso-position-horizontal-relative:text;mso-position-vertical:absolute;mso-position-vertical-relative:text;v-text-anchor:middle" o:gfxdata="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" filled="f" strokecolor="black [3213]" strokeweight="1pt"/>
+            <w:pict w14:anchorId="7DEB20A9">
+              <v:rect id="Rectangle 9" style="position:absolute;margin-left:194.25pt;margin-top:34.1pt;width:28.05pt;height:52.6pt;z-index:251658249;visibility:visible;mso-wrap-style:square;mso-wrap-distance-left:9pt;mso-wrap-distance-top:0;mso-wrap-distance-right:9pt;mso-wrap-distance-bottom:0;mso-position-horizontal:absolute;mso-position-horizontal-relative:text;mso-position-vertical:absolute;mso-position-vertical-relative:text;v-text-anchor:middle" o:spid="_x0000_s1026" filled="f" strokecolor="black [3213]" strokeweight="1pt" w14:anchorId="1F71DE33" o:gfxdata="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"/>
             </w:pict>
           </mc:Fallback>
         </mc:AlternateContent>
@@ -8894,8 +8894,8 @@
             </w:drawing>
           </mc:Choice>
           <mc:Fallback>
-            <w:pict>
-              <v:rect w14:anchorId="04C7BE40" id="Rectangle 8" o:spid="_x0000_s1026" style="position:absolute;margin-left:222.55pt;margin-top:34.4pt;width:28.05pt;height:52.6pt;z-index:251658248;visibility:visible;mso-wrap-style:square;mso-wrap-distance-left:9pt;mso-wrap-distance-top:0;mso-wrap-distance-right:9pt;mso-wrap-distance-bottom:0;mso-position-horizontal:absolute;mso-position-horizontal-relative:text;mso-position-vertical:absolute;mso-position-vertical-relative:text;v-text-anchor:middle" o:gfxdata="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" filled="f" strokecolor="black [3213]" strokeweight="1pt"/>
+            <w:pict w14:anchorId="66F525D9">
+              <v:rect id="Rectangle 8" style="position:absolute;margin-left:222.55pt;margin-top:34.4pt;width:28.05pt;height:52.6pt;z-index:251658248;visibility:visible;mso-wrap-style:square;mso-wrap-distance-left:9pt;mso-wrap-distance-top:0;mso-wrap-distance-right:9pt;mso-wrap-distance-bottom:0;mso-position-horizontal:absolute;mso-position-horizontal-relative:text;mso-position-vertical:absolute;mso-position-vertical-relative:text;v-text-anchor:middle" o:spid="_x0000_s1026" filled="f" strokecolor="black [3213]" strokeweight="1pt" w14:anchorId="04C7BE40" o:gfxdata="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"/>
             </w:pict>
           </mc:Fallback>
         </mc:AlternateContent>
@@ -8969,8 +8969,8 @@
             </w:drawing>
           </mc:Choice>
           <mc:Fallback>
-            <w:pict>
-              <v:rect w14:anchorId="3818C2D5" id="Rectangle 7" o:spid="_x0000_s1026" style="position:absolute;margin-left:250.95pt;margin-top:34.2pt;width:28.05pt;height:52.6pt;z-index:251658247;visibility:visible;mso-wrap-style:square;mso-wrap-distance-left:9pt;mso-wrap-distance-top:0;mso-wrap-distance-right:9pt;mso-wrap-distance-bottom:0;mso-position-horizontal:absolute;mso-position-horizontal-relative:text;mso-position-vertical:absolute;mso-position-vertical-relative:text;v-text-anchor:middle" o:gfxdata="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" filled="f" strokecolor="black [3213]" strokeweight="1pt"/>
+            <w:pict w14:anchorId="6943F08C">
+              <v:rect id="Rectangle 7" style="position:absolute;margin-left:250.95pt;margin-top:34.2pt;width:28.05pt;height:52.6pt;z-index:251658247;visibility:visible;mso-wrap-style:square;mso-wrap-distance-left:9pt;mso-wrap-distance-top:0;mso-wrap-distance-right:9pt;mso-wrap-distance-bottom:0;mso-position-horizontal:absolute;mso-position-horizontal-relative:text;mso-position-vertical:absolute;mso-position-vertical-relative:text;v-text-anchor:middle" o:spid="_x0000_s1026" filled="f" strokecolor="black [3213]" strokeweight="1pt" w14:anchorId="3818C2D5" o:gfxdata="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"/>
             </w:pict>
           </mc:Fallback>
         </mc:AlternateContent>
@@ -9044,8 +9044,8 @@
             </w:drawing>
           </mc:Choice>
           <mc:Fallback>
-            <w:pict>
-              <v:rect w14:anchorId="49757747" id="Rectangle 14" o:spid="_x0000_s1026" style="position:absolute;margin-left:279pt;margin-top:34.3pt;width:28.05pt;height:52.6pt;z-index:251658253;visibility:visible;mso-wrap-style:square;mso-wrap-distance-left:9pt;mso-wrap-distance-top:0;mso-wrap-distance-right:9pt;mso-wrap-distance-bottom:0;mso-position-horizontal:absolute;mso-position-horizontal-relative:text;mso-position-vertical:absolute;mso-position-vertical-relative:text;v-text-anchor:middle" o:gfxdata="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" filled="f" strokecolor="black [3213]" strokeweight="1pt"/>
+            <w:pict w14:anchorId="35F00F9F">
+              <v:rect id="Rectangle 14" style="position:absolute;margin-left:279pt;margin-top:34.3pt;width:28.05pt;height:52.6pt;z-index:251658253;visibility:visible;mso-wrap-style:square;mso-wrap-distance-left:9pt;mso-wrap-distance-top:0;mso-wrap-distance-right:9pt;mso-wrap-distance-bottom:0;mso-position-horizontal:absolute;mso-position-horizontal-relative:text;mso-position-vertical:absolute;mso-position-vertical-relative:text;v-text-anchor:middle" o:spid="_x0000_s1026" filled="f" strokecolor="black [3213]" strokeweight="1pt" w14:anchorId="49757747" o:gfxdata="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"/>
             </w:pict>
           </mc:Fallback>
         </mc:AlternateContent>
@@ -9119,8 +9119,8 @@
             </w:drawing>
           </mc:Choice>
           <mc:Fallback>
-            <w:pict>
-              <v:rect w14:anchorId="6DA06C53" id="Rectangle 13" o:spid="_x0000_s1026" style="position:absolute;margin-left:307.05pt;margin-top:34.15pt;width:28.05pt;height:52.6pt;z-index:251658252;visibility:visible;mso-wrap-style:square;mso-wrap-distance-left:9pt;mso-wrap-distance-top:0;mso-wrap-distance-right:9pt;mso-wrap-distance-bottom:0;mso-position-horizontal:absolute;mso-position-horizontal-relative:text;mso-position-vertical:absolute;mso-position-vertical-relative:text;v-text-anchor:middle" o:gfxdata="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" filled="f" strokecolor="black [3213]" strokeweight="1pt"/>
+            <w:pict w14:anchorId="350A93C8">
+              <v:rect id="Rectangle 13" style="position:absolute;margin-left:307.05pt;margin-top:34.15pt;width:28.05pt;height:52.6pt;z-index:251658252;visibility:visible;mso-wrap-style:square;mso-wrap-distance-left:9pt;mso-wrap-distance-top:0;mso-wrap-distance-right:9pt;mso-wrap-distance-bottom:0;mso-position-horizontal:absolute;mso-position-horizontal-relative:text;mso-position-vertical:absolute;mso-position-vertical-relative:text;v-text-anchor:middle" o:spid="_x0000_s1026" filled="f" strokecolor="black [3213]" strokeweight="1pt" w14:anchorId="6DA06C53" o:gfxdata="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"/>
             </w:pict>
           </mc:Fallback>
         </mc:AlternateContent>
@@ -9194,8 +9194,8 @@
             </w:drawing>
           </mc:Choice>
           <mc:Fallback>
-            <w:pict>
-              <v:rect w14:anchorId="22B3F7DA" id="Rectangle 12" o:spid="_x0000_s1026" style="position:absolute;margin-left:335.25pt;margin-top:34.05pt;width:28.05pt;height:52.6pt;z-index:251658251;visibility:visible;mso-wrap-style:square;mso-wrap-distance-left:9pt;mso-wrap-distance-top:0;mso-wrap-distance-right:9pt;mso-wrap-distance-bottom:0;mso-position-horizontal:absolute;mso-position-horizontal-relative:text;mso-position-vertical:absolute;mso-position-vertical-relative:text;v-text-anchor:middle" o:gfxdata="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" filled="f" strokecolor="black [3213]" strokeweight="1pt"/>
+            <w:pict w14:anchorId="767BB37B">
+              <v:rect id="Rectangle 12" style="position:absolute;margin-left:335.25pt;margin-top:34.05pt;width:28.05pt;height:52.6pt;z-index:251658251;visibility:visible;mso-wrap-style:square;mso-wrap-distance-left:9pt;mso-wrap-distance-top:0;mso-wrap-distance-right:9pt;mso-wrap-distance-bottom:0;mso-position-horizontal:absolute;mso-position-horizontal-relative:text;mso-position-vertical:absolute;mso-position-vertical-relative:text;v-text-anchor:middle" o:spid="_x0000_s1026" filled="f" strokecolor="black [3213]" strokeweight="1pt" w14:anchorId="22B3F7DA" o:gfxdata="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"/>
             </w:pict>
           </mc:Fallback>
         </mc:AlternateContent>
@@ -9272,8 +9272,8 @@
             </w:drawing>
           </mc:Choice>
           <mc:Fallback>
-            <w:pict>
-              <v:rect w14:anchorId="225531D5" id="Rectangle 1" o:spid="_x0000_s1026" style="position:absolute;margin-left:109.85pt;margin-top:34.05pt;width:253.45pt;height:53pt;z-index:251658240;visibility:visible;mso-wrap-style:square;mso-width-percent:0;mso-wrap-distance-left:9pt;mso-wrap-distance-top:0;mso-wrap-distance-right:9pt;mso-wrap-distance-bottom:0;mso-position-horizontal:absolute;mso-position-horizontal-relative:text;mso-position-vertical:absolute;mso-position-vertical-relative:text;mso-width-percent:0;mso-width-relative:margin;v-text-anchor:middle" o:gfxdata="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" filled="f" strokecolor="black [3213]" strokeweight="1pt"/>
+            <w:pict w14:anchorId="1863C3D7">
+              <v:rect id="Rectangle 1" style="position:absolute;margin-left:109.85pt;margin-top:34.05pt;width:253.45pt;height:53pt;z-index:251658240;visibility:visible;mso-wrap-style:square;mso-width-percent:0;mso-wrap-distance-left:9pt;mso-wrap-distance-top:0;mso-wrap-distance-right:9pt;mso-wrap-distance-bottom:0;mso-position-horizontal:absolute;mso-position-horizontal-relative:text;mso-position-vertical:absolute;mso-position-vertical-relative:text;mso-width-percent:0;mso-width-relative:margin;v-text-anchor:middle" o:spid="_x0000_s1026" filled="f" strokecolor="black [3213]" strokeweight="1pt" w14:anchorId="225531D5" o:gfxdata="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"/>
             </w:pict>
           </mc:Fallback>
         </mc:AlternateContent>
@@ -9347,8 +9347,8 @@
             </w:drawing>
           </mc:Choice>
           <mc:Fallback>
-            <w:pict>
-              <v:rect w14:anchorId="5AB0E0D8" id="Rectangle 221" o:spid="_x0000_s1026" style="position:absolute;margin-left:137.8pt;margin-top:34.8pt;width:28.05pt;height:52.6pt;z-index:251658264;visibility:visible;mso-wrap-style:square;mso-wrap-distance-left:9pt;mso-wrap-distance-top:0;mso-wrap-distance-right:9pt;mso-wrap-distance-bottom:0;mso-position-horizontal:absolute;mso-position-horizontal-relative:text;mso-position-vertical:absolute;mso-position-vertical-relative:text;v-text-anchor:middle" o:gfxdata="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" filled="f" strokecolor="black [3213]" strokeweight="1pt"/>
+            <w:pict w14:anchorId="03F9C133">
+              <v:rect id="Rectangle 221" style="position:absolute;margin-left:137.8pt;margin-top:34.8pt;width:28.05pt;height:52.6pt;z-index:251658264;visibility:visible;mso-wrap-style:square;mso-wrap-distance-left:9pt;mso-wrap-distance-top:0;mso-wrap-distance-right:9pt;mso-wrap-distance-bottom:0;mso-position-horizontal:absolute;mso-position-horizontal-relative:text;mso-position-vertical:absolute;mso-position-vertical-relative:text;v-text-anchor:middle" o:spid="_x0000_s1026" filled="f" strokecolor="black [3213]" strokeweight="1pt" w14:anchorId="5AB0E0D8" o:gfxdata="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"/>
             </w:pict>
           </mc:Fallback>
         </mc:AlternateContent>
@@ -9420,8 +9420,8 @@
             </w:drawing>
           </mc:Choice>
           <mc:Fallback>
-            <w:pict>
-              <v:line w14:anchorId="0438FF94" id="Straight Connector 4" o:spid="_x0000_s1026" style="position:absolute;flip:y;z-index:251658244;visibility:visible;mso-wrap-style:square;mso-width-percent:0;mso-height-percent:0;mso-wrap-distance-left:9pt;mso-wrap-distance-top:0;mso-wrap-distance-right:9pt;mso-wrap-distance-bottom:0;mso-position-horizontal:absolute;mso-position-horizontal-relative:text;mso-position-vertical:absolute;mso-position-vertical-relative:text;mso-width-percent:0;mso-height-percent:0;mso-width-relative:margin;mso-height-relative:margin" from="110.45pt,11.25pt" to="212.05pt,11.95pt" o:gfxdata="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" strokecolor="black [3213]" strokeweight=".5pt">
+            <w:pict w14:anchorId="61655BAF">
+              <v:line id="Straight Connector 4" style="position:absolute;flip:y;z-index:251658244;visibility:visible;mso-wrap-style:square;mso-width-percent:0;mso-height-percent:0;mso-wrap-distance-left:9pt;mso-wrap-distance-top:0;mso-wrap-distance-right:9pt;mso-wrap-distance-bottom:0;mso-position-horizontal:absolute;mso-position-horizontal-relative:text;mso-position-vertical:absolute;mso-position-vertical-relative:text;mso-width-percent:0;mso-height-percent:0;mso-width-relative:margin;mso-height-relative:margin" o:spid="_x0000_s1026" strokecolor="black [3213]" strokeweight=".5pt" from="110.45pt,11.25pt" to="212.05pt,11.95pt" w14:anchorId="0438FF94" o:gfxdata="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">
                 <v:stroke joinstyle="miter"/>
               </v:line>
             </w:pict>
@@ -9489,8 +9489,8 @@
             </w:drawing>
           </mc:Choice>
           <mc:Fallback>
-            <w:pict>
-              <v:line w14:anchorId="03BFD468" id="Straight Connector 2" o:spid="_x0000_s1026" style="position:absolute;flip:x;z-index:251658241;visibility:visible;mso-wrap-style:square;mso-wrap-distance-left:9pt;mso-wrap-distance-top:0;mso-wrap-distance-right:9pt;mso-wrap-distance-bottom:0;mso-position-horizontal:absolute;mso-position-horizontal-relative:text;mso-position-vertical:absolute;mso-position-vertical-relative:text" from="110.3pt,-3.4pt" to="110.65pt,27.95pt" o:gfxdata="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" strokecolor="black [3213]" strokeweight=".5pt">
+            <w:pict w14:anchorId="0393CCCE">
+              <v:line id="Straight Connector 2" style="position:absolute;flip:x;z-index:251658241;visibility:visible;mso-wrap-style:square;mso-wrap-distance-left:9pt;mso-wrap-distance-top:0;mso-wrap-distance-right:9pt;mso-wrap-distance-bottom:0;mso-position-horizontal:absolute;mso-position-horizontal-relative:text;mso-position-vertical:absolute;mso-position-vertical-relative:text" o:spid="_x0000_s1026" strokecolor="black [3213]" strokeweight=".5pt" from="110.3pt,-3.4pt" to="110.65pt,27.95pt" w14:anchorId="03BFD468" o:gfxdata="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">
                 <v:stroke joinstyle="miter"/>
               </v:line>
             </w:pict>
@@ -9558,8 +9558,8 @@
             </w:drawing>
           </mc:Choice>
           <mc:Fallback>
-            <w:pict>
-              <v:line w14:anchorId="70CDBFE4" id="Straight Connector 3" o:spid="_x0000_s1026" style="position:absolute;flip:x;z-index:251658242;visibility:visible;mso-wrap-style:square;mso-wrap-distance-left:9pt;mso-wrap-distance-top:0;mso-wrap-distance-right:9pt;mso-wrap-distance-bottom:0;mso-position-horizontal:absolute;mso-position-horizontal-relative:text;mso-position-vertical:absolute;mso-position-vertical-relative:text" from="362.95pt,-4.1pt" to="363.3pt,27.25pt" o:gfxdata="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" strokecolor="black [3213]" strokeweight=".5pt">
+            <w:pict w14:anchorId="6D83ABF7">
+              <v:line id="Straight Connector 3" style="position:absolute;flip:x;z-index:251658242;visibility:visible;mso-wrap-style:square;mso-wrap-distance-left:9pt;mso-wrap-distance-top:0;mso-wrap-distance-right:9pt;mso-wrap-distance-bottom:0;mso-position-horizontal:absolute;mso-position-horizontal-relative:text;mso-position-vertical:absolute;mso-position-vertical-relative:text" o:spid="_x0000_s1026" strokecolor="black [3213]" strokeweight=".5pt" from="362.95pt,-4.1pt" to="363.3pt,27.25pt" w14:anchorId="70CDBFE4" o:gfxdata="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">
                 <v:stroke joinstyle="miter"/>
               </v:line>
             </w:pict>
@@ -9633,8 +9633,8 @@
             </w:drawing>
           </mc:Choice>
           <mc:Fallback>
-            <w:pict>
-              <v:line w14:anchorId="0F669C0D" id="Straight Connector 5" o:spid="_x0000_s1026" style="position:absolute;flip:y;z-index:251658245;visibility:visible;mso-wrap-style:square;mso-width-percent:0;mso-height-percent:0;mso-wrap-distance-left:9pt;mso-wrap-distance-top:0;mso-wrap-distance-right:9pt;mso-wrap-distance-bottom:0;mso-position-horizontal:absolute;mso-position-horizontal-relative:text;mso-position-vertical:absolute;mso-position-vertical-relative:text;mso-width-percent:0;mso-height-percent:0;mso-width-relative:margin;mso-height-relative:margin" from="271.45pt,11.05pt" to="363.45pt,11.75pt" o:gfxdata="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" strokecolor="black [3213]" strokeweight=".5pt">
+            <w:pict w14:anchorId="6159A0E0">
+              <v:line id="Straight Connector 5" style="position:absolute;flip:y;z-index:251658245;visibility:visible;mso-wrap-style:square;mso-width-percent:0;mso-height-percent:0;mso-wrap-distance-left:9pt;mso-wrap-distance-top:0;mso-wrap-distance-right:9pt;mso-wrap-distance-bottom:0;mso-position-horizontal:absolute;mso-position-horizontal-relative:text;mso-position-vertical:absolute;mso-position-vertical-relative:text;mso-width-percent:0;mso-height-percent:0;mso-width-relative:margin;mso-height-relative:margin" o:spid="_x0000_s1026" strokecolor="black [3213]" strokeweight=".5pt" from="271.45pt,11.05pt" to="363.45pt,11.75pt" w14:anchorId="0F669C0D" o:gfxdata="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">
                 <v:stroke joinstyle="miter"/>
               </v:line>
             </w:pict>
@@ -9716,8 +9716,8 @@
             </w:drawing>
           </mc:Choice>
           <mc:Fallback>
-            <w:pict>
-              <v:shape w14:anchorId="2BB35E7F" id="_x0000_s1078" type="#_x0000_t202" style="position:absolute;left:0;text-align:left;margin-left:208.45pt;margin-top:.25pt;width:69.4pt;height:23.5pt;z-index:251658243;visibility:visible;mso-wrap-style:square;mso-width-percent:0;mso-height-percent:0;mso-wrap-distance-left:9pt;mso-wrap-distance-top:3.6pt;mso-wrap-distance-right:9pt;mso-wrap-distance-bottom:3.6pt;mso-position-horizontal:absolute;mso-position-horizontal-relative:text;mso-position-vertical:absolute;mso-position-vertical-relative:text;mso-width-percent:0;mso-height-percent:0;mso-width-relative:margin;mso-height-relative:margin;v-text-anchor:top" o:gfxdata="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" stroked="f">
+            <w:pict w14:anchorId="0336A43D">
+              <v:shape id="_x0000_s1078" style="position:absolute;left:0;text-align:left;margin-left:208.45pt;margin-top:.25pt;width:69.4pt;height:23.5pt;z-index:251658243;visibility:visible;mso-wrap-style:square;mso-width-percent:0;mso-height-percent:0;mso-wrap-distance-left:9pt;mso-wrap-distance-top:3.6pt;mso-wrap-distance-right:9pt;mso-wrap-distance-bottom:3.6pt;mso-position-horizontal:absolute;mso-position-horizontal-relative:text;mso-position-vertical:absolute;mso-position-vertical-relative:text;mso-width-percent:0;mso-height-percent:0;mso-width-relative:margin;mso-height-relative:margin;v-text-anchor:top" stroked="f" type="#_x0000_t202" o:gfxdata="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" w14:anchorId="2BB35E7F">
                 <v:textbox>
                   <w:txbxContent>
                     <w:p>
@@ -9818,8 +9818,8 @@
             </w:drawing>
           </mc:Choice>
           <mc:Fallback>
-            <w:pict>
-              <v:shape w14:anchorId="060EE3B6" id="_x0000_s1079" type="#_x0000_t202" style="position:absolute;left:0;text-align:left;margin-left:384.1pt;margin-top:486.6pt;width:40.4pt;height:16pt;z-index:251658278;visibility:visible;mso-wrap-style:square;mso-width-percent:0;mso-height-percent:0;mso-wrap-distance-left:9pt;mso-wrap-distance-top:3.6pt;mso-wrap-distance-right:9pt;mso-wrap-distance-bottom:3.6pt;mso-position-horizontal:absolute;mso-position-horizontal-relative:text;mso-position-vertical:absolute;mso-position-vertical-relative:text;mso-width-percent:0;mso-height-percent:0;mso-width-relative:margin;mso-height-relative:margin;v-text-anchor:top" o:gfxdata="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" filled="f" stroked="f">
+            <w:pict w14:anchorId="13DE383F">
+              <v:shape id="_x0000_s1079" style="position:absolute;left:0;text-align:left;margin-left:384.1pt;margin-top:486.6pt;width:40.4pt;height:16pt;z-index:251658278;visibility:visible;mso-wrap-style:square;mso-width-percent:0;mso-height-percent:0;mso-wrap-distance-left:9pt;mso-wrap-distance-top:3.6pt;mso-wrap-distance-right:9pt;mso-wrap-distance-bottom:3.6pt;mso-position-horizontal:absolute;mso-position-horizontal-relative:text;mso-position-vertical:absolute;mso-position-vertical-relative:text;mso-width-percent:0;mso-height-percent:0;mso-width-relative:margin;mso-height-relative:margin;v-text-anchor:top" filled="f" stroked="f" type="#_x0000_t202" o:gfxdata="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" w14:anchorId="060EE3B6">
                 <v:textbox>
                   <w:txbxContent>
                     <w:p>
@@ -9919,8 +9919,8 @@
             </w:drawing>
           </mc:Choice>
           <mc:Fallback>
-            <w:pict>
-              <v:shape w14:anchorId="46ED9F0D" id="_x0000_s1080" type="#_x0000_t202" style="position:absolute;left:0;text-align:left;margin-left:97.6pt;margin-top:88.05pt;width:185.9pt;height:74.05pt;z-index:251658259;visibility:visible;mso-wrap-style:square;mso-width-percent:400;mso-height-percent:0;mso-wrap-distance-left:9pt;mso-wrap-distance-top:3.6pt;mso-wrap-distance-right:9pt;mso-wrap-distance-bottom:3.6pt;mso-position-horizontal:absolute;mso-position-horizontal-relative:text;mso-position-vertical:absolute;mso-position-vertical-relative:text;mso-width-percent:400;mso-height-percent:0;mso-width-relative:margin;mso-height-relative:margin;v-text-anchor:top" o:gfxdata="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" stroked="f">
+            <w:pict w14:anchorId="093C1BD4">
+              <v:shape id="_x0000_s1080" style="position:absolute;left:0;text-align:left;margin-left:97.6pt;margin-top:88.05pt;width:185.9pt;height:74.05pt;z-index:251658259;visibility:visible;mso-wrap-style:square;mso-width-percent:400;mso-height-percent:0;mso-wrap-distance-left:9pt;mso-wrap-distance-top:3.6pt;mso-wrap-distance-right:9pt;mso-wrap-distance-bottom:3.6pt;mso-position-horizontal:absolute;mso-position-horizontal-relative:text;mso-position-vertical:absolute;mso-position-vertical-relative:text;mso-width-percent:400;mso-height-percent:0;mso-width-relative:margin;mso-height-relative:margin;v-text-anchor:top" stroked="f" type="#_x0000_t202" o:gfxdata="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" w14:anchorId="46ED9F0D">
                 <v:textbox style="layout-flow:vertical;mso-fit-shape-to-text:t">
                   <w:txbxContent>
                     <w:p>
@@ -10010,8 +10010,8 @@
             </w:drawing>
           </mc:Choice>
           <mc:Fallback>
-            <w:pict>
-              <v:shape w14:anchorId="78E02798" id="_x0000_s1081" type="#_x0000_t202" style="position:absolute;left:0;text-align:left;margin-left:389.7pt;margin-top:137.9pt;width:95.8pt;height:23.6pt;z-index:251658265;visibility:visible;mso-wrap-style:square;mso-width-percent:0;mso-height-percent:0;mso-wrap-distance-left:9pt;mso-wrap-distance-top:3.6pt;mso-wrap-distance-right:9pt;mso-wrap-distance-bottom:3.6pt;mso-position-horizontal:absolute;mso-position-horizontal-relative:page;mso-position-vertical:absolute;mso-position-vertical-relative:text;mso-width-percent:0;mso-height-percent:0;mso-width-relative:margin;mso-height-relative:margin;v-text-anchor:top" o:gfxdata="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">
+            <w:pict w14:anchorId="6C309EC6">
+              <v:shape id="_x0000_s1081" style="position:absolute;left:0;text-align:left;margin-left:389.7pt;margin-top:137.9pt;width:95.8pt;height:23.6pt;z-index:251658265;visibility:visible;mso-wrap-style:square;mso-width-percent:0;mso-height-percent:0;mso-wrap-distance-left:9pt;mso-wrap-distance-top:3.6pt;mso-wrap-distance-right:9pt;mso-wrap-distance-bottom:3.6pt;mso-position-horizontal:absolute;mso-position-horizontal-relative:page;mso-position-vertical:absolute;mso-position-vertical-relative:text;mso-width-percent:0;mso-height-percent:0;mso-width-relative:margin;mso-height-relative:margin;v-text-anchor:top" type="#_x0000_t202" o:gfxdata="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" w14:anchorId="78E02798">
                 <v:textbox>
                   <w:txbxContent>
                     <w:p>
@@ -10089,9 +10089,9 @@
             </w:drawing>
           </mc:Choice>
           <mc:Fallback>
-            <w:pict>
-              <v:line w14:anchorId="71CF27F3" id="Straight Connector 248" o:spid="_x0000_s1026" style="position:absolute;z-index:251658274;visibility:visible;mso-wrap-style:square;mso-wrap-distance-left:9pt;mso-wrap-distance-top:0;mso-wrap-distance-right:9pt;mso-wrap-distance-bottom:0;mso-position-horizontal:absolute;mso-position-horizontal-relative:text;mso-position-vertical:absolute;mso-position-vertical-relative:text" from="297.55pt,453.95pt" to="297.65pt,472.55pt" o:gfxdata="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" strokecolor="black [3213]" strokeweight=".5pt">
-                <v:stroke endarrow="block" joinstyle="miter"/>
+            <w:pict w14:anchorId="42164141">
+              <v:line id="Straight Connector 248" style="position:absolute;z-index:251658274;visibility:visible;mso-wrap-style:square;mso-wrap-distance-left:9pt;mso-wrap-distance-top:0;mso-wrap-distance-right:9pt;mso-wrap-distance-bottom:0;mso-position-horizontal:absolute;mso-position-horizontal-relative:text;mso-position-vertical:absolute;mso-position-vertical-relative:text" o:spid="_x0000_s1026" strokecolor="black [3213]" strokeweight=".5pt" from="297.55pt,453.95pt" to="297.65pt,472.55pt" w14:anchorId="71CF27F3" o:gfxdata="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">
+                <v:stroke joinstyle="miter" endarrow="block"/>
               </v:line>
             </w:pict>
           </mc:Fallback>
@@ -10665,25 +10665,25 @@
             </w:drawing>
           </mc:Choice>
           <mc:Fallback>
-            <w:pict>
-              <v:group w14:anchorId="7FD56597" id="Group 243" o:spid="_x0000_s1026" style="position:absolute;margin-left:30pt;margin-top:472.55pt;width:428.95pt;height:46pt;z-index:251658270" coordsize="54479,5845" o:gfxdata="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">
-                <v:group id="Group 231" o:spid="_x0000_s1027" style="position:absolute;width:18151;height:5845" coordsize="18151,5845" o:gfxdata="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">
-                  <v:rect id="Rectangle 227" o:spid="_x0000_s1028" style="position:absolute;top:18;width:4528;height:5827;visibility:visible;mso-wrap-style:square;v-text-anchor:middle" o:gfxdata="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" filled="f" strokecolor="black [3213]" strokeweight="1pt"/>
-                  <v:rect id="Rectangle 228" o:spid="_x0000_s1029" style="position:absolute;left:13622;width:4529;height:5826;visibility:visible;mso-wrap-style:square;v-text-anchor:middle" o:gfxdata="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" filled="f" strokecolor="black [3213]" strokeweight="1pt"/>
-                  <v:rect id="Rectangle 229" o:spid="_x0000_s1030" style="position:absolute;left:4534;width:4529;height:5826;visibility:visible;mso-wrap-style:square;v-text-anchor:middle" o:gfxdata="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" filled="f" strokecolor="black [3213]" strokeweight="1pt"/>
-                  <v:rect id="Rectangle 230" o:spid="_x0000_s1031" style="position:absolute;left:9088;width:4528;height:5826;visibility:visible;mso-wrap-style:square;v-text-anchor:middle" o:gfxdata="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" filled="f" strokecolor="black [3213]" strokeweight="1pt"/>
+            <w:pict w14:anchorId="6BF025BB">
+              <v:group id="Group 243" style="position:absolute;margin-left:30pt;margin-top:472.55pt;width:428.95pt;height:46pt;z-index:251658270" coordsize="54479,5845" o:spid="_x0000_s1026" w14:anchorId="7FD56597" o:gfxdata="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">
+                <v:group id="Group 231" style="position:absolute;width:18151;height:5845" coordsize="18151,5845" o:spid="_x0000_s1027" o:gfxdata="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">
+                  <v:rect id="Rectangle 227" style="position:absolute;top:18;width:4528;height:5827;visibility:visible;mso-wrap-style:square;v-text-anchor:middle" o:spid="_x0000_s1028" filled="f" strokecolor="black [3213]" strokeweight="1pt" o:gfxdata="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"/>
+                  <v:rect id="Rectangle 228" style="position:absolute;left:13622;width:4529;height:5826;visibility:visible;mso-wrap-style:square;v-text-anchor:middle" o:spid="_x0000_s1029" filled="f" strokecolor="black [3213]" strokeweight="1pt" o:gfxdata="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"/>
+                  <v:rect id="Rectangle 229" style="position:absolute;left:4534;width:4529;height:5826;visibility:visible;mso-wrap-style:square;v-text-anchor:middle" o:spid="_x0000_s1030" filled="f" strokecolor="black [3213]" strokeweight="1pt" o:gfxdata="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"/>
+                  <v:rect id="Rectangle 230" style="position:absolute;left:9088;width:4528;height:5826;visibility:visible;mso-wrap-style:square;v-text-anchor:middle" o:spid="_x0000_s1031" filled="f" strokecolor="black [3213]" strokeweight="1pt" o:gfxdata="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"/>
                 </v:group>
-                <v:group id="Group 233" o:spid="_x0000_s1032" style="position:absolute;left:18190;width:18151;height:5845" coordsize="18151,5845" o:gfxdata="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">
-                  <v:rect id="Rectangle 234" o:spid="_x0000_s1033" style="position:absolute;top:18;width:4528;height:5827;visibility:visible;mso-wrap-style:square;v-text-anchor:middle" o:gfxdata="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" filled="f" strokecolor="black [3213]" strokeweight="1pt"/>
-                  <v:rect id="Rectangle 235" o:spid="_x0000_s1034" style="position:absolute;left:13622;width:4529;height:5826;visibility:visible;mso-wrap-style:square;v-text-anchor:middle" o:gfxdata="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" filled="f" strokecolor="black [3213]" strokeweight="1pt"/>
-                  <v:rect id="Rectangle 236" o:spid="_x0000_s1035" style="position:absolute;left:4534;width:4529;height:5826;visibility:visible;mso-wrap-style:square;v-text-anchor:middle" o:gfxdata="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" filled="f" strokecolor="black [3213]" strokeweight="1pt"/>
-                  <v:rect id="Rectangle 237" o:spid="_x0000_s1036" style="position:absolute;left:9088;width:4528;height:5826;visibility:visible;mso-wrap-style:square;v-text-anchor:middle" o:gfxdata="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" filled="f" strokecolor="black [3213]" strokeweight="1pt"/>
+                <v:group id="Group 233" style="position:absolute;left:18190;width:18151;height:5845" coordsize="18151,5845" o:spid="_x0000_s1032" o:gfxdata="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">
+                  <v:rect id="Rectangle 234" style="position:absolute;top:18;width:4528;height:5827;visibility:visible;mso-wrap-style:square;v-text-anchor:middle" o:spid="_x0000_s1033" filled="f" strokecolor="black [3213]" strokeweight="1pt" o:gfxdata="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"/>
+                  <v:rect id="Rectangle 235" style="position:absolute;left:13622;width:4529;height:5826;visibility:visible;mso-wrap-style:square;v-text-anchor:middle" o:spid="_x0000_s1034" filled="f" strokecolor="black [3213]" strokeweight="1pt" o:gfxdata="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"/>
+                  <v:rect id="Rectangle 236" style="position:absolute;left:4534;width:4529;height:5826;visibility:visible;mso-wrap-style:square;v-text-anchor:middle" o:spid="_x0000_s1035" filled="f" strokecolor="black [3213]" strokeweight="1pt" o:gfxdata="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"/>
+                  <v:rect id="Rectangle 237" style="position:absolute;left:9088;width:4528;height:5826;visibility:visible;mso-wrap-style:square;v-text-anchor:middle" o:spid="_x0000_s1036" filled="f" strokecolor="black [3213]" strokeweight="1pt" o:gfxdata="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"/>
                 </v:group>
-                <v:group id="Group 238" o:spid="_x0000_s1037" style="position:absolute;left:36331;width:18148;height:5842" coordsize="18151,5845" o:gfxdata="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">
-                  <v:rect id="Rectangle 239" o:spid="_x0000_s1038" style="position:absolute;top:18;width:4528;height:5827;visibility:visible;mso-wrap-style:square;v-text-anchor:middle" o:gfxdata="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" filled="f" strokecolor="black [3213]" strokeweight="1pt"/>
-                  <v:rect id="Rectangle 240" o:spid="_x0000_s1039" style="position:absolute;left:13622;width:4529;height:5826;visibility:visible;mso-wrap-style:square;v-text-anchor:middle" o:gfxdata="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" filled="f" strokecolor="black [3213]" strokeweight="1pt"/>
-                  <v:rect id="Rectangle 241" o:spid="_x0000_s1040" style="position:absolute;left:4534;width:4529;height:5826;visibility:visible;mso-wrap-style:square;v-text-anchor:middle" o:gfxdata="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" filled="f" strokecolor="black [3213]" strokeweight="1pt"/>
-                  <v:rect id="Rectangle 242" o:spid="_x0000_s1041" style="position:absolute;left:9088;width:4528;height:5826;visibility:visible;mso-wrap-style:square;v-text-anchor:middle" o:gfxdata="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" filled="f" strokecolor="black [3213]" strokeweight="1pt"/>
+                <v:group id="Group 238" style="position:absolute;left:36331;width:18148;height:5842" coordsize="18151,5845" o:spid="_x0000_s1037" o:gfxdata="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">
+                  <v:rect id="Rectangle 239" style="position:absolute;top:18;width:4528;height:5827;visibility:visible;mso-wrap-style:square;v-text-anchor:middle" o:spid="_x0000_s1038" filled="f" strokecolor="black [3213]" strokeweight="1pt" o:gfxdata="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"/>
+                  <v:rect id="Rectangle 240" style="position:absolute;left:13622;width:4529;height:5826;visibility:visible;mso-wrap-style:square;v-text-anchor:middle" o:spid="_x0000_s1039" filled="f" strokecolor="black [3213]" strokeweight="1pt" o:gfxdata="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"/>
+                  <v:rect id="Rectangle 241" style="position:absolute;left:4534;width:4529;height:5826;visibility:visible;mso-wrap-style:square;v-text-anchor:middle" o:spid="_x0000_s1040" filled="f" strokecolor="black [3213]" strokeweight="1pt" o:gfxdata="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"/>
+                  <v:rect id="Rectangle 242" style="position:absolute;left:9088;width:4528;height:5826;visibility:visible;mso-wrap-style:square;v-text-anchor:middle" o:spid="_x0000_s1041" filled="f" strokecolor="black [3213]" strokeweight="1pt" o:gfxdata="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"/>
                 </v:group>
               </v:group>
             </w:pict>
@@ -10765,8 +10765,8 @@
             </w:drawing>
           </mc:Choice>
           <mc:Fallback>
-            <w:pict>
-              <v:shape w14:anchorId="54DA59A5" id="_x0000_s1082" type="#_x0000_t202" style="position:absolute;left:0;text-align:left;margin-left:187.05pt;margin-top:523.75pt;width:113.95pt;height:20pt;z-index:251658271;visibility:visible;mso-wrap-style:square;mso-width-percent:0;mso-height-percent:0;mso-wrap-distance-left:9pt;mso-wrap-distance-top:3.6pt;mso-wrap-distance-right:9pt;mso-wrap-distance-bottom:3.6pt;mso-position-horizontal:absolute;mso-position-horizontal-relative:text;mso-position-vertical:absolute;mso-position-vertical-relative:text;mso-width-percent:0;mso-height-percent:0;mso-width-relative:margin;mso-height-relative:margin;v-text-anchor:top" o:gfxdata="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" stroked="f">
+            <w:pict w14:anchorId="158557CA">
+              <v:shape id="_x0000_s1082" style="position:absolute;left:0;text-align:left;margin-left:187.05pt;margin-top:523.75pt;width:113.95pt;height:20pt;z-index:251658271;visibility:visible;mso-wrap-style:square;mso-width-percent:0;mso-height-percent:0;mso-wrap-distance-left:9pt;mso-wrap-distance-top:3.6pt;mso-wrap-distance-right:9pt;mso-wrap-distance-bottom:3.6pt;mso-position-horizontal:absolute;mso-position-horizontal-relative:text;mso-position-vertical:absolute;mso-position-vertical-relative:text;mso-width-percent:0;mso-height-percent:0;mso-width-relative:margin;mso-height-relative:margin;v-text-anchor:top" stroked="f" type="#_x0000_t202" o:gfxdata="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" w14:anchorId="54DA59A5">
                 <v:textbox>
                   <w:txbxContent>
                     <w:p>
@@ -10836,6 +10836,11 @@
           <w:rFonts w:cstheme="minorHAnsi"/>
         </w:rPr>
         <w:tab/>
+      </w:r>
+      <w:r>
+        <w:rPr>
+          <w:rFonts w:cstheme="minorHAnsi"/>
+        </w:rPr>
         <w:t>G</w:t>
       </w:r>
       <w:r>
@@ -10843,6 +10848,11 @@
           <w:rFonts w:cstheme="minorHAnsi"/>
         </w:rPr>
         <w:tab/>
+      </w:r>
+      <w:r>
+        <w:rPr>
+          <w:rFonts w:cstheme="minorHAnsi"/>
+        </w:rPr>
         <w:t>C</w:t>
       </w:r>
       <w:r>
@@ -10850,6 +10860,11 @@
           <w:rFonts w:cstheme="minorHAnsi"/>
         </w:rPr>
         <w:tab/>
+      </w:r>
+      <w:r>
+        <w:rPr>
+          <w:rFonts w:cstheme="minorHAnsi"/>
+        </w:rPr>
         <w:t>T</w:t>
       </w:r>
       <w:r>
@@ -10857,6 +10872,11 @@
           <w:rFonts w:cstheme="minorHAnsi"/>
         </w:rPr>
         <w:tab/>
+      </w:r>
+      <w:r>
+        <w:rPr>
+          <w:rFonts w:cstheme="minorHAnsi"/>
+        </w:rPr>
         <w:t>T</w:t>
       </w:r>
       <w:r>
@@ -10864,6 +10884,11 @@
           <w:rFonts w:cstheme="minorHAnsi"/>
         </w:rPr>
         <w:tab/>
+      </w:r>
+      <w:r>
+        <w:rPr>
+          <w:rFonts w:cstheme="minorHAnsi"/>
+        </w:rPr>
         <w:t>C</w:t>
       </w:r>
       <w:r>
@@ -10871,6 +10896,11 @@
           <w:rFonts w:cstheme="minorHAnsi"/>
         </w:rPr>
         <w:tab/>
+      </w:r>
+      <w:r>
+        <w:rPr>
+          <w:rFonts w:cstheme="minorHAnsi"/>
+        </w:rPr>
         <w:t>G</w:t>
       </w:r>
       <w:r>
@@ -10878,6 +10908,11 @@
           <w:rFonts w:cstheme="minorHAnsi"/>
         </w:rPr>
         <w:tab/>
+      </w:r>
+      <w:r>
+        <w:rPr>
+          <w:rFonts w:cstheme="minorHAnsi"/>
+        </w:rPr>
         <w:t>A</w:t>
       </w:r>
       <w:r>
@@ -10885,6 +10920,11 @@
           <w:rFonts w:cstheme="minorHAnsi"/>
         </w:rPr>
         <w:tab/>
+      </w:r>
+      <w:r>
+        <w:rPr>
+          <w:rFonts w:cstheme="minorHAnsi"/>
+        </w:rPr>
         <w:t>T</w:t>
       </w:r>
     </w:p>
@@ -10964,8 +11004,8 @@
             </w:drawing>
           </mc:Choice>
           <mc:Fallback>
-            <w:pict>
-              <v:line w14:anchorId="0C848D72" id="Straight Connector 223" o:spid="_x0000_s1026" style="position:absolute;z-index:251658266;visibility:visible;mso-wrap-style:square;mso-wrap-distance-left:9pt;mso-wrap-distance-top:0;mso-wrap-distance-right:9pt;mso-wrap-distance-bottom:0;mso-position-horizontal:absolute;mso-position-horizontal-relative:text;mso-position-vertical:absolute;mso-position-vertical-relative:text" from="238.95pt,21.3pt" to="238.95pt,37.3pt" o:gfxdata="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" strokecolor="black [3213]" strokeweight=".5pt">
+            <w:pict w14:anchorId="26F9F729">
+              <v:line id="Straight Connector 223" style="position:absolute;z-index:251658266;visibility:visible;mso-wrap-style:square;mso-wrap-distance-left:9pt;mso-wrap-distance-top:0;mso-wrap-distance-right:9pt;mso-wrap-distance-bottom:0;mso-position-horizontal:absolute;mso-position-horizontal-relative:text;mso-position-vertical:absolute;mso-position-vertical-relative:text" o:spid="_x0000_s1026" strokecolor="black [3213]" strokeweight=".5pt" from="238.95pt,21.3pt" to="238.95pt,37.3pt" w14:anchorId="0C848D72" o:gfxdata="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">
                 <v:stroke joinstyle="miter"/>
               </v:line>
             </w:pict>
@@ -11053,8 +11093,8 @@
             </w:drawing>
           </mc:Choice>
           <mc:Fallback>
-            <w:pict>
-              <v:line w14:anchorId="201AF883" id="Straight Connector 225" o:spid="_x0000_s1026" style="position:absolute;flip:x;z-index:251658268;visibility:visible;mso-wrap-style:square;mso-height-percent:0;mso-wrap-distance-left:9pt;mso-wrap-distance-top:0;mso-wrap-distance-right:9pt;mso-wrap-distance-bottom:0;mso-position-horizontal:absolute;mso-position-horizontal-relative:text;mso-position-vertical:absolute;mso-position-vertical-relative:text;mso-height-percent:0;mso-height-relative:margin" from="365.95pt,4.2pt" to="366.25pt,259.55pt" o:gfxdata="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" strokecolor="black [3213]" strokeweight=".5pt">
+            <w:pict w14:anchorId="191EF8F5">
+              <v:line id="Straight Connector 225" style="position:absolute;flip:x;z-index:251658268;visibility:visible;mso-wrap-style:square;mso-height-percent:0;mso-wrap-distance-left:9pt;mso-wrap-distance-top:0;mso-wrap-distance-right:9pt;mso-wrap-distance-bottom:0;mso-position-horizontal:absolute;mso-position-horizontal-relative:text;mso-position-vertical:absolute;mso-position-vertical-relative:text;mso-height-percent:0;mso-height-relative:margin" o:spid="_x0000_s1026" strokecolor="black [3213]" strokeweight=".5pt" from="365.95pt,4.2pt" to="366.25pt,259.55pt" w14:anchorId="201AF883" o:gfxdata="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">
                 <v:stroke joinstyle="miter"/>
               </v:line>
             </w:pict>
@@ -11213,13 +11253,13 @@
             </w:drawing>
           </mc:Choice>
           <mc:Fallback>
-            <w:pict>
-              <v:shapetype w14:anchorId="01C509D4" id="_x0000_t32" coordsize="21600,21600" o:spt="32" o:oned="t" path="m,l21600,21600e" filled="f">
-                <v:path arrowok="t" fillok="f" o:connecttype="none"/>
+            <w:pict w14:anchorId="1385DCB0">
+              <v:shapetype id="_x0000_t32" coordsize="21600,21600" o:oned="t" filled="f" o:spt="32" path="m,l21600,21600e" w14:anchorId="01C509D4">
+                <v:path fillok="f" arrowok="t" o:connecttype="none"/>
                 <o:lock v:ext="edit" shapetype="t"/>
               </v:shapetype>
-              <v:shape id="Straight Arrow Connector 226" o:spid="_x0000_s1026" type="#_x0000_t32" style="position:absolute;margin-left:366pt;margin-top:12.1pt;width:7pt;height:.55pt;z-index:251658269;visibility:visible;mso-wrap-style:square;mso-wrap-distance-left:9pt;mso-wrap-distance-top:0;mso-wrap-distance-right:9pt;mso-wrap-distance-bottom:0;mso-position-horizontal:absolute;mso-position-horizontal-relative:text;mso-position-vertical:absolute;mso-position-vertical-relative:text" o:gfxdata="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" strokecolor="black [3213]" strokeweight=".5pt">
-                <v:stroke endarrow="block" joinstyle="miter"/>
+              <v:shape id="Straight Arrow Connector 226" style="position:absolute;margin-left:366pt;margin-top:12.1pt;width:7pt;height:.55pt;z-index:251658269;visibility:visible;mso-wrap-style:square;mso-wrap-distance-left:9pt;mso-wrap-distance-top:0;mso-wrap-distance-right:9pt;mso-wrap-distance-bottom:0;mso-position-horizontal:absolute;mso-position-horizontal-relative:text;mso-position-vertical:absolute;mso-position-vertical-relative:text" o:spid="_x0000_s1026" strokecolor="black [3213]" strokeweight=".5pt" type="#_x0000_t32" o:gfxdata="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">
+                <v:stroke joinstyle="miter" endarrow="block"/>
               </v:shape>
             </w:pict>
           </mc:Fallback>
@@ -11292,8 +11332,8 @@
             </w:drawing>
           </mc:Choice>
           <mc:Fallback>
-            <w:pict>
-              <v:line w14:anchorId="6040EFC8" id="Straight Connector 245" o:spid="_x0000_s1026" style="position:absolute;flip:x;z-index:251658272;visibility:visible;mso-wrap-style:square;mso-width-percent:0;mso-height-percent:0;mso-wrap-distance-left:9pt;mso-wrap-distance-top:0;mso-wrap-distance-right:9pt;mso-wrap-distance-bottom:0;mso-position-horizontal:absolute;mso-position-horizontal-relative:text;mso-position-vertical:absolute;mso-position-vertical-relative:text;mso-width-percent:0;mso-height-percent:0;mso-width-relative:margin;mso-height-relative:margin" from="449.75pt,3.5pt" to="449.95pt,49.4pt" o:gfxdata="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" strokecolor="black [3213]" strokeweight=".5pt">
+            <w:pict w14:anchorId="61A5D71F">
+              <v:line id="Straight Connector 245" style="position:absolute;flip:x;z-index:251658272;visibility:visible;mso-wrap-style:square;mso-width-percent:0;mso-height-percent:0;mso-wrap-distance-left:9pt;mso-wrap-distance-top:0;mso-wrap-distance-right:9pt;mso-wrap-distance-bottom:0;mso-position-horizontal:absolute;mso-position-horizontal-relative:text;mso-position-vertical:absolute;mso-position-vertical-relative:text;mso-width-percent:0;mso-height-percent:0;mso-width-relative:margin;mso-height-relative:margin" o:spid="_x0000_s1026" strokecolor="black [3213]" strokeweight=".5pt" from="449.75pt,3.5pt" to="449.95pt,49.4pt" w14:anchorId="6040EFC8" o:gfxdata="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">
                 <v:stroke joinstyle="miter"/>
               </v:line>
             </w:pict>
@@ -11606,7 +11646,7 @@
       <w:pPr>
         <w:pStyle w:val="Heading1"/>
       </w:pPr>
-      <w:bookmarkStart w:id="9" w:name="_Toc86330926"/>
+      <w:bookmarkStart w:name="_Toc86330926" w:id="9"/>
       <w:r>
         <w:lastRenderedPageBreak/>
         <w:t>Aligning</w:t>
@@ -11672,7 +11712,7 @@
       <w:pPr>
         <w:pStyle w:val="Heading2"/>
       </w:pPr>
-      <w:bookmarkStart w:id="10" w:name="_Toc86330927"/>
+      <w:bookmarkStart w:name="_Toc86330927" w:id="10"/>
       <w:r>
         <w:t xml:space="preserve">The </w:t>
       </w:r>
@@ -11909,7 +11949,7 @@
       <w:pPr>
         <w:pStyle w:val="Heading2"/>
       </w:pPr>
-      <w:bookmarkStart w:id="11" w:name="_Toc86330928"/>
+      <w:bookmarkStart w:name="_Toc86330928" w:id="11"/>
       <w:r>
         <w:t>File Types</w:t>
       </w:r>
@@ -12762,7 +12802,7 @@
       <w:pPr>
         <w:pStyle w:val="Heading2"/>
       </w:pPr>
-      <w:bookmarkStart w:id="12" w:name="_Toc86330929"/>
+      <w:bookmarkStart w:name="_Toc86330929" w:id="12"/>
       <w:r>
         <w:t>Writing Output</w:t>
       </w:r>
@@ -12857,7 +12897,7 @@
       <w:pPr>
         <w:pStyle w:val="Heading2"/>
       </w:pPr>
-      <w:bookmarkStart w:id="13" w:name="_Toc86330930"/>
+      <w:bookmarkStart w:name="_Toc86330930" w:id="13"/>
       <w:r>
         <w:t>Deciding how poor of an alignment to keep</w:t>
       </w:r>
@@ -13008,7 +13048,7 @@
       <w:pPr>
         <w:pStyle w:val="Heading2"/>
       </w:pPr>
-      <w:bookmarkStart w:id="14" w:name="_Toc86330931"/>
+      <w:bookmarkStart w:name="_Toc86330931" w:id="14"/>
       <w:r>
         <w:lastRenderedPageBreak/>
         <w:t>Looking for bigger indels</w:t>
@@ -13122,7 +13162,7 @@
       <w:pPr>
         <w:pStyle w:val="Heading2"/>
       </w:pPr>
-      <w:bookmarkStart w:id="17" w:name="_Toc86330932"/>
+      <w:bookmarkStart w:name="_Toc86330932" w:id="17"/>
       <w:r>
         <w:t>Specifying how many seeds to use</w:t>
       </w:r>
@@ -13344,7 +13384,7 @@
       <w:pPr>
         <w:pStyle w:val="Heading2"/>
       </w:pPr>
-      <w:bookmarkStart w:id="18" w:name="_Toc86330933"/>
+      <w:bookmarkStart w:name="_Toc86330933" w:id="18"/>
       <w:r>
         <w:t>H</w:t>
       </w:r>
@@ -13844,7 +13884,7 @@
       <w:pPr>
         <w:pStyle w:val="Heading2"/>
       </w:pPr>
-      <w:bookmarkStart w:id="19" w:name="_Toc86330934"/>
+      <w:bookmarkStart w:name="_Toc86330934" w:id="19"/>
       <w:r>
         <w:t>Threading</w:t>
       </w:r>
@@ -14152,7 +14192,7 @@
       <w:pPr>
         <w:pStyle w:val="Heading2"/>
       </w:pPr>
-      <w:bookmarkStart w:id="20" w:name="_Toc86330935"/>
+      <w:bookmarkStart w:name="_Toc86330935" w:id="20"/>
       <w:r>
         <w:t>Sorting</w:t>
       </w:r>
@@ -14715,7 +14755,7 @@
       </w:r>
       <w:r>
         <w:rPr>
-          <w:rFonts w:ascii="Courier New" w:eastAsia="Courier New" w:hAnsi="Courier New" w:cs="Courier New"/>
+          <w:rFonts w:ascii="Courier New" w:hAnsi="Courier New" w:eastAsia="Courier New" w:cs="Courier New"/>
         </w:rPr>
         <w:t>[loc, loc + MAX_READ_LENGTH + MAX_K]</w:t>
       </w:r>
@@ -14878,7 +14918,7 @@
       <w:pPr>
         <w:pStyle w:val="Heading2"/>
       </w:pPr>
-      <w:bookmarkStart w:id="21" w:name="_Toc86330936"/>
+      <w:bookmarkStart w:name="_Toc86330936" w:id="21"/>
       <w:r>
         <w:t>CIGAR strings</w:t>
       </w:r>
@@ -14923,7 +14963,7 @@
       <w:r>
         <w:t xml:space="preserve">The </w:t>
       </w:r>
-      <w:hyperlink r:id="rId12" w:history="1">
+      <w:hyperlink w:history="1" r:id="rId12">
         <w:r>
           <w:rPr>
             <w:rStyle w:val="Hyperlink"/>
@@ -15019,7 +15059,7 @@
       <w:pPr>
         <w:pStyle w:val="Heading2"/>
       </w:pPr>
-      <w:bookmarkStart w:id="22" w:name="_Toc86330937"/>
+      <w:bookmarkStart w:name="_Toc86330937" w:id="22"/>
       <w:r>
         <w:t>Minimum read lengths</w:t>
       </w:r>
@@ -15107,7 +15147,7 @@
       <w:pPr>
         <w:pStyle w:val="Heading2"/>
       </w:pPr>
-      <w:bookmarkStart w:id="23" w:name="_Toc86330938"/>
+      <w:bookmarkStart w:name="_Toc86330938" w:id="23"/>
       <w:r>
         <w:t>Index Loading</w:t>
       </w:r>
@@ -15410,7 +15450,7 @@
       <w:pPr>
         <w:pStyle w:val="Heading2"/>
       </w:pPr>
-      <w:bookmarkStart w:id="24" w:name="_Toc86330939"/>
+      <w:bookmarkStart w:name="_Toc86330939" w:id="24"/>
       <w:r>
         <w:t>Writing more than one alignment per read</w:t>
       </w:r>
@@ -15755,7 +15795,7 @@
       <w:pPr>
         <w:pStyle w:val="Heading2"/>
       </w:pPr>
-      <w:bookmarkStart w:id="25" w:name="_Toc86330940"/>
+      <w:bookmarkStart w:name="_Toc86330940" w:id="25"/>
       <w:r>
         <w:t>ALT contigs</w:t>
       </w:r>
@@ -16036,7 +16076,7 @@
       <w:pPr>
         <w:pStyle w:val="Heading2"/>
       </w:pPr>
-      <w:bookmarkStart w:id="26" w:name="_Toc86330941"/>
+      <w:bookmarkStart w:name="_Toc86330941" w:id="26"/>
       <w:r>
         <w:t>Affine gap scoring</w:t>
       </w:r>
@@ -16380,11 +16420,28 @@
       </w:r>
     </w:p>
     <w:p>
-      <w:r>
-        <w:t xml:space="preserve">SNAP enables affine gap scoring by default. </w:t>
-      </w:r>
-      <w:r>
-        <w:t xml:space="preserve">You can disable affine gap scoring with </w:t>
+      <w:pPr>
+        <w:pStyle w:val="Normal"/>
+      </w:pPr>
+      <w:r>
+        <w:rPr/>
+        <w:t xml:space="preserve">SNAP enables </w:t>
+      </w:r>
+      <w:r>
+        <w:rPr/>
+        <w:t>affine gap scoring</w:t>
+      </w:r>
+      <w:r>
+        <w:rPr/>
+        <w:t xml:space="preserve"> by default. You can disable </w:t>
+      </w:r>
+      <w:r>
+        <w:rPr/>
+        <w:t>affine gap scoring</w:t>
+      </w:r>
+      <w:r>
+        <w:rPr/>
+        <w:t xml:space="preserve"> with </w:t>
       </w:r>
       <w:r>
         <w:rPr>
@@ -16393,91 +16450,190 @@
         <w:t>-G-</w:t>
       </w:r>
       <w:r>
-        <w:t xml:space="preserve"> flag. </w:t>
-      </w:r>
-      <w:r>
-        <w:t xml:space="preserve">If affine gap scoring is enabled, options are provided to customize scoring parameters. </w:t>
-      </w:r>
-      <w:r>
-        <w:rPr>
-          <w:rFonts w:ascii="Courier New" w:eastAsia="Courier New" w:hAnsi="Courier New" w:cs="Courier New"/>
+        <w:rPr/>
+        <w:t xml:space="preserve"> flag. If </w:t>
+      </w:r>
+      <w:r>
+        <w:rPr/>
+        <w:t>affine gap scoring</w:t>
+      </w:r>
+      <w:r>
+        <w:rPr/>
+        <w:t xml:space="preserve"> is enabled, options are provided to customize scoring parameters. </w:t>
+      </w:r>
+      <w:r>
+        <w:rPr>
+          <w:rFonts w:ascii="Courier New" w:hAnsi="Courier New" w:eastAsia="Courier New" w:cs="Courier New"/>
         </w:rPr>
         <w:t>-gm</w:t>
       </w:r>
       <w:r>
-        <w:t xml:space="preserve"> is the score for match, </w:t>
-      </w:r>
-      <w:r>
-        <w:rPr>
-          <w:rFonts w:ascii="Courier New" w:eastAsia="Courier New" w:hAnsi="Courier New" w:cs="Courier New"/>
+        <w:rPr/>
+        <w:t xml:space="preserve"> is the score for a match between the query and the target (default: 1), </w:t>
+      </w:r>
+      <w:r>
+        <w:rPr>
+          <w:rFonts w:ascii="Courier New" w:hAnsi="Courier New" w:eastAsia="Courier New" w:cs="Courier New"/>
+        </w:rPr>
+        <w:t>-</w:t>
+      </w:r>
+      <w:proofErr w:type="spellStart"/>
+      <w:r>
+        <w:rPr>
+          <w:rFonts w:ascii="Courier New" w:hAnsi="Courier New" w:eastAsia="Courier New" w:cs="Courier New"/>
+        </w:rPr>
+        <w:t>gs</w:t>
+      </w:r>
+      <w:proofErr w:type="spellEnd"/>
+      <w:r>
+        <w:rPr/>
+        <w:t xml:space="preserve"> is the penalty for mismatch (default: 4), while </w:t>
+      </w:r>
+      <w:r>
+        <w:rPr>
+          <w:rFonts w:ascii="Courier New" w:hAnsi="Courier New" w:eastAsia="Courier New" w:cs="Courier New"/>
+        </w:rPr>
+        <w:t>–go</w:t>
+      </w:r>
+      <w:r>
+        <w:rPr/>
+        <w:t xml:space="preserve"> and </w:t>
+      </w:r>
+      <w:r>
+        <w:rPr>
+          <w:rFonts w:ascii="Courier New" w:hAnsi="Courier New" w:eastAsia="Courier New" w:cs="Courier New"/>
+        </w:rPr>
+        <w:t>–</w:t>
+      </w:r>
+      <w:proofErr w:type="spellStart"/>
+      <w:r>
+        <w:rPr>
+          <w:rFonts w:ascii="Courier New" w:hAnsi="Courier New" w:eastAsia="Courier New" w:cs="Courier New"/>
+        </w:rPr>
+        <w:t>ge</w:t>
+      </w:r>
+      <w:proofErr w:type="spellEnd"/>
+      <w:r>
+        <w:rPr/>
+        <w:t xml:space="preserve"> are the penalties for opening (default: 6) and extending a gap (default: 1) (i.e., insertion or deletion) respectively. The default values of the </w:t>
+      </w:r>
+      <w:r>
+        <w:rPr/>
+        <w:t>affine gap scoring</w:t>
+      </w:r>
+      <w:r>
+        <w:rPr/>
+        <w:t xml:space="preserve"> parameters are the same as used in other aligners like BWA-MEM and work well when aligning sequences with ~80% identity (</w:t>
+      </w:r>
+      <w:r>
+        <w:rPr>
+          <w:rFonts w:ascii="Courier New" w:hAnsi="Courier New" w:eastAsia="Courier New" w:cs="Courier New"/>
+        </w:rPr>
+        <w:t xml:space="preserve">1 - {gm / gm + </w:t>
+      </w:r>
+      <w:proofErr w:type="spellStart"/>
+      <w:r>
+        <w:rPr>
+          <w:rFonts w:ascii="Courier New" w:hAnsi="Courier New" w:eastAsia="Courier New" w:cs="Courier New"/>
+        </w:rPr>
+        <w:t>gs</w:t>
+      </w:r>
+      <w:proofErr w:type="spellEnd"/>
+      <w:r>
+        <w:rPr>
+          <w:rFonts w:ascii="Courier New" w:hAnsi="Courier New" w:eastAsia="Courier New" w:cs="Courier New"/>
+        </w:rPr>
+        <w:t>}</w:t>
+      </w:r>
+      <w:r>
+        <w:rPr/>
+        <w:t>). Adjust –</w:t>
+      </w:r>
+      <w:r>
+        <w:rPr>
+          <w:rFonts w:ascii="Courier New" w:hAnsi="Courier New" w:eastAsia="Courier New" w:cs="Courier New"/>
+        </w:rPr>
+        <w:t xml:space="preserve">gm </w:t>
+      </w:r>
+      <w:r>
+        <w:rPr/>
+        <w:t>and –</w:t>
+      </w:r>
+      <w:proofErr w:type="spellStart"/>
+      <w:r>
+        <w:rPr>
+          <w:rFonts w:ascii="Courier New" w:hAnsi="Courier New" w:eastAsia="Courier New" w:cs="Courier New"/>
+        </w:rPr>
+        <w:t>gs</w:t>
+      </w:r>
+      <w:proofErr w:type="spellEnd"/>
+      <w:r>
+        <w:rPr>
+          <w:rFonts w:ascii="Courier New" w:hAnsi="Courier New" w:eastAsia="Courier New" w:cs="Courier New"/>
+        </w:rPr>
+        <w:t xml:space="preserve"> </w:t>
+      </w:r>
+      <w:r>
+        <w:rPr/>
+        <w:t xml:space="preserve">based on the required sequence identity. For more details on tuning the </w:t>
+      </w:r>
+      <w:r>
+        <w:rPr/>
+        <w:t>affine gap scoring</w:t>
+      </w:r>
+      <w:r>
+        <w:rPr/>
+        <w:t xml:space="preserve"> parameters for your application, please refer Section 1.3.3 of dynamic programming notes from Heng Li: </w:t>
+      </w:r>
+      <w:hyperlink r:id="Ra52fb3cc50e84a18">
+        <w:r>
+          <w:rPr>
+            <w:rStyle w:val="Hyperlink"/>
+          </w:rPr>
+          <w:t>https://figshare.com/articles/preprint/Notes_on_pairwise_alignment_with_dynamic_programming/5223973</w:t>
+        </w:r>
+      </w:hyperlink>
+    </w:p>
+    <w:p>
+      <w:r>
+        <w:rPr>
+          <w:rFonts w:ascii="Courier New" w:hAnsi="Courier New" w:cs="Courier New"/>
+        </w:rPr>
+        <w:t>snap single</w:t>
+      </w:r>
+      <w:r>
+        <w:t xml:space="preserve"> &lt;index directory&gt; &lt;input file&gt; {</w:t>
+      </w:r>
+      <w:r>
+        <w:rPr>
+          <w:rFonts w:ascii="Courier New" w:hAnsi="Courier New" w:eastAsia="Courier New" w:cs="Courier New"/>
+        </w:rPr>
+        <w:t>-gm</w:t>
+      </w:r>
+      <w:r>
+        <w:t xml:space="preserve"> &lt;score for matching base, default : 1&gt;</w:t>
+      </w:r>
+      <w:r>
+        <w:t>} {</w:t>
+      </w:r>
+      <w:r>
+        <w:rPr>
+          <w:rFonts w:ascii="Courier New" w:hAnsi="Courier New" w:eastAsia="Courier New" w:cs="Courier New"/>
         </w:rPr>
         <w:t>-gs</w:t>
       </w:r>
       <w:r>
-        <w:t xml:space="preserve"> is the penalty for mismatch, while </w:t>
-      </w:r>
-      <w:r>
-        <w:rPr>
-          <w:rFonts w:ascii="Courier New" w:eastAsia="Courier New" w:hAnsi="Courier New" w:cs="Courier New"/>
-        </w:rPr>
-        <w:t>–go</w:t>
-      </w:r>
-      <w:r>
-        <w:t xml:space="preserve"> and </w:t>
-      </w:r>
-      <w:r>
-        <w:rPr>
-          <w:rFonts w:ascii="Courier New" w:eastAsia="Courier New" w:hAnsi="Courier New" w:cs="Courier New"/>
-        </w:rPr>
-        <w:t>–ge</w:t>
-      </w:r>
-      <w:r>
-        <w:t xml:space="preserve"> are the penalties</w:t>
-      </w:r>
-      <w:r>
-        <w:t xml:space="preserve"> for opening and extending a gap (I.e., insertion or deletion) respectively.</w:t>
-      </w:r>
-    </w:p>
-    <w:p>
-      <w:r>
-        <w:rPr>
-          <w:rFonts w:ascii="Courier New" w:hAnsi="Courier New" w:cs="Courier New"/>
-        </w:rPr>
-        <w:t>snap single</w:t>
-      </w:r>
-      <w:r>
-        <w:t xml:space="preserve"> &lt;index directory&gt; &lt;input file&gt; {</w:t>
-      </w:r>
-      <w:r>
-        <w:rPr>
-          <w:rFonts w:ascii="Courier New" w:eastAsia="Courier New" w:hAnsi="Courier New" w:cs="Courier New"/>
-        </w:rPr>
-        <w:t>-gm</w:t>
-      </w:r>
-      <w:r>
-        <w:t xml:space="preserve"> &lt;score for matching base, default : 1&gt;</w:t>
-      </w:r>
-      <w:r>
-        <w:t>} {</w:t>
-      </w:r>
-      <w:r>
-        <w:rPr>
-          <w:rFonts w:ascii="Courier New" w:eastAsia="Courier New" w:hAnsi="Courier New" w:cs="Courier New"/>
-        </w:rPr>
-        <w:t>-gs</w:t>
-      </w:r>
-      <w:r>
         <w:t xml:space="preserve"> &lt; penalty for mismatch, default : 4</w:t>
       </w:r>
       <w:r>
         <w:rPr>
-          <w:rFonts w:ascii="Courier New" w:eastAsia="Courier New" w:hAnsi="Courier New" w:cs="Courier New"/>
+          <w:rFonts w:ascii="Courier New" w:hAnsi="Courier New" w:eastAsia="Courier New" w:cs="Courier New"/>
         </w:rPr>
         <w:t>}</w:t>
       </w:r>
       <w:r>
         <w:rPr>
-          <w:rFonts w:ascii="Courier New" w:eastAsia="Courier New" w:hAnsi="Courier New" w:cs="Courier New"/>
+          <w:rFonts w:ascii="Courier New" w:hAnsi="Courier New" w:eastAsia="Courier New" w:cs="Courier New"/>
         </w:rPr>
         <w:t xml:space="preserve"> {-go</w:t>
       </w:r>
@@ -16486,7 +16642,7 @@
       </w:r>
       <w:r>
         <w:rPr>
-          <w:rFonts w:ascii="Courier New" w:eastAsia="Courier New" w:hAnsi="Courier New" w:cs="Courier New"/>
+          <w:rFonts w:ascii="Courier New" w:hAnsi="Courier New" w:eastAsia="Courier New" w:cs="Courier New"/>
         </w:rPr>
         <w:t>}</w:t>
       </w:r>
@@ -16495,7 +16651,7 @@
       </w:r>
       <w:r>
         <w:rPr>
-          <w:rFonts w:ascii="Courier New" w:eastAsia="Courier New" w:hAnsi="Courier New" w:cs="Courier New"/>
+          <w:rFonts w:ascii="Courier New" w:hAnsi="Courier New" w:eastAsia="Courier New" w:cs="Courier New"/>
         </w:rPr>
         <w:t>{-ge</w:t>
       </w:r>
@@ -16507,7 +16663,7 @@
       </w:r>
       <w:r>
         <w:rPr>
-          <w:rFonts w:ascii="Courier New" w:eastAsia="Courier New" w:hAnsi="Courier New" w:cs="Courier New"/>
+          <w:rFonts w:ascii="Courier New" w:hAnsi="Courier New" w:eastAsia="Courier New" w:cs="Courier New"/>
         </w:rPr>
         <w:t>}</w:t>
       </w:r>
@@ -16539,7 +16695,7 @@
       <w:pPr>
         <w:pStyle w:val="Heading2"/>
       </w:pPr>
-      <w:bookmarkStart w:id="27" w:name="_Toc86330942"/>
+      <w:bookmarkStart w:name="_Toc86330942" w:id="27"/>
       <w:r>
         <w:t>DRAGEN variant caller mode</w:t>
       </w:r>
@@ -16670,7 +16826,7 @@
       <w:pPr>
         <w:pStyle w:val="Heading2"/>
       </w:pPr>
-      <w:bookmarkStart w:id="28" w:name="_Toc86330943"/>
+      <w:bookmarkStart w:name="_Toc86330943" w:id="28"/>
       <w:r>
         <w:t>Mapping quality</w:t>
       </w:r>
@@ -16818,7 +16974,7 @@
       <w:pPr>
         <w:pStyle w:val="Heading2"/>
       </w:pPr>
-      <w:bookmarkStart w:id="29" w:name="_Toc86330944"/>
+      <w:bookmarkStart w:name="_Toc86330944" w:id="29"/>
       <w:r>
         <w:t>Output Filtering</w:t>
       </w:r>
@@ -17033,7 +17189,7 @@
       </w:r>
       <w:r>
         <w:rPr>
-          <w:rFonts w:ascii="Cordia New" w:hAnsi="Cordia New" w:cs="Cordia New" w:hint="cs"/>
+          <w:rFonts w:hint="cs" w:ascii="Cordia New" w:hAnsi="Cordia New" w:cs="Cordia New"/>
         </w:rPr>
         <w:t>s</w:t>
       </w:r>
@@ -17238,7 +17394,7 @@
       <w:pPr>
         <w:pStyle w:val="Heading2"/>
       </w:pPr>
-      <w:bookmarkStart w:id="30" w:name="_Toc86330945"/>
+      <w:bookmarkStart w:name="_Toc86330945" w:id="30"/>
       <w:r>
         <w:t>Input Read</w:t>
       </w:r>
@@ -17498,7 +17654,7 @@
       <w:pPr>
         <w:pStyle w:val="Heading2"/>
       </w:pPr>
-      <w:bookmarkStart w:id="31" w:name="_Toc86330946"/>
+      <w:bookmarkStart w:name="_Toc86330946" w:id="31"/>
       <w:r>
         <w:lastRenderedPageBreak/>
         <w:t>Read Groups</w:t>
@@ -17705,7 +17861,7 @@
       <w:pPr>
         <w:pStyle w:val="Heading2"/>
       </w:pPr>
-      <w:bookmarkStart w:id="32" w:name="_Toc86330947"/>
+      <w:bookmarkStart w:name="_Toc86330947" w:id="32"/>
       <w:r>
         <w:t>Performance Options</w:t>
       </w:r>
@@ -18200,7 +18356,7 @@
       <w:pPr>
         <w:pStyle w:val="Heading2"/>
       </w:pPr>
-      <w:bookmarkStart w:id="33" w:name="_Toc86330948"/>
+      <w:bookmarkStart w:name="_Toc86330948" w:id="33"/>
       <w:r>
         <w:t>Miscellaneous Options</w:t>
       </w:r>
@@ -18469,7 +18625,7 @@
       <w:pPr>
         <w:pStyle w:val="Heading2"/>
       </w:pPr>
-      <w:bookmarkStart w:id="34" w:name="_Toc86330949"/>
+      <w:bookmarkStart w:name="_Toc86330949" w:id="34"/>
       <w:r>
         <w:t>Options that only apply to paired-end alignment</w:t>
       </w:r>
@@ -18905,7 +19061,7 @@
     <w:p>
       <w:pPr>
         <w:rPr>
-          <w:rFonts w:ascii="Courier New" w:eastAsia="Courier New" w:hAnsi="Courier New" w:cs="Courier New"/>
+          <w:rFonts w:ascii="Courier New" w:hAnsi="Courier New" w:eastAsia="Courier New" w:cs="Courier New"/>
         </w:rPr>
       </w:pPr>
       <w:r>
@@ -19670,7 +19826,7 @@
       <w:pPr>
         <w:pStyle w:val="Heading1"/>
       </w:pPr>
-      <w:bookmarkStart w:id="35" w:name="_Toc86330950"/>
+      <w:bookmarkStart w:name="_Toc86330950" w:id="35"/>
       <w:r>
         <w:t>Running Multiple Alignments in a Single Execution of SNAP</w:t>
       </w:r>
@@ -19686,7 +19842,7 @@
       <w:pPr>
         <w:pStyle w:val="Heading2"/>
       </w:pPr>
-      <w:bookmarkStart w:id="36" w:name="_Toc86330951"/>
+      <w:bookmarkStart w:name="_Toc86330951" w:id="36"/>
       <w:r>
         <w:lastRenderedPageBreak/>
         <w:t>The comma syntax</w:t>
@@ -19737,7 +19893,7 @@
       <w:pPr>
         <w:pStyle w:val="Heading2"/>
       </w:pPr>
-      <w:bookmarkStart w:id="37" w:name="_Toc86330952"/>
+      <w:bookmarkStart w:name="_Toc86330952" w:id="37"/>
       <w:r>
         <w:t>Daemon mode</w:t>
       </w:r>
@@ -20012,7 +20168,7 @@
       <w:pPr>
         <w:pStyle w:val="Heading1"/>
       </w:pPr>
-      <w:bookmarkStart w:id="38" w:name="_Toc86330953"/>
+      <w:bookmarkStart w:name="_Toc86330953" w:id="38"/>
       <w:r>
         <w:t>Index</w:t>
       </w:r>
@@ -20028,7 +20184,7 @@
           <w:headerReference w:type="default" r:id="rId13"/>
           <w:footerReference w:type="default" r:id="rId14"/>
           <w:type w:val="continuous"/>
-          <w:pgSz w:w="12240" w:h="15840"/>
+          <w:pgSz w:w="12240" w:h="15840" w:orient="portrait"/>
           <w:pgMar w:top="1440" w:right="1440" w:bottom="1440" w:left="1440" w:header="720" w:footer="720" w:gutter="0"/>
           <w:cols w:space="720"/>
           <w:docGrid w:linePitch="360"/>
@@ -21040,7 +21196,7 @@
       </w:pPr>
       <w:r>
         <w:rPr>
-          <w:rFonts w:ascii="Courier New" w:eastAsia="Courier New" w:hAnsi="Courier New" w:cs="Courier New"/>
+          <w:rFonts w:ascii="Courier New" w:hAnsi="Courier New" w:eastAsia="Courier New" w:cs="Courier New"/>
           <w:noProof/>
         </w:rPr>
         <w:t>index</w:t>
@@ -21945,7 +22101,7 @@
       </w:r>
       <w:r>
         <w:rPr>
-          <w:rFonts w:ascii="Courier New" w:eastAsia="Courier New" w:hAnsi="Courier New" w:cs="Courier New"/>
+          <w:rFonts w:ascii="Courier New" w:hAnsi="Courier New" w:eastAsia="Courier New" w:cs="Courier New"/>
           <w:noProof/>
         </w:rPr>
         <w:t>s (index seed size)</w:t>
@@ -22287,9 +22443,9 @@
         </w:rPr>
         <w:sectPr>
           <w:type w:val="continuous"/>
-          <w:pgSz w:w="12240" w:h="15840"/>
+          <w:pgSz w:w="12240" w:h="15840" w:orient="portrait"/>
           <w:pgMar w:top="1440" w:right="1440" w:bottom="1440" w:left="1440" w:header="720" w:footer="720" w:gutter="0"/>
-          <w:cols w:num="2" w:space="720"/>
+          <w:cols w:space="720" w:num="2"/>
           <w:docGrid w:linePitch="360"/>
         </w:sectPr>
       </w:pPr>
@@ -22316,7 +22472,7 @@
     </w:p>
     <w:sectPr>
       <w:type w:val="continuous"/>
-      <w:pgSz w:w="12240" w:h="15840"/>
+      <w:pgSz w:w="12240" w:h="15840" w:orient="portrait"/>
       <w:pgMar w:top="1440" w:right="1440" w:bottom="1440" w:left="1440" w:header="720" w:footer="720" w:gutter="0"/>
       <w:cols w:space="720"/>
       <w:docGrid w:linePitch="360"/>
@@ -22327,7 +22483,7 @@
 
 <file path=word/comments.xml><?xml version="1.0" encoding="utf-8"?>
 <w:comments xmlns:wpc="http://schemas.microsoft.com/office/word/2010/wordprocessingCanvas" xmlns:cx="http://schemas.microsoft.com/office/drawing/2014/chartex" xmlns:cx1="http://schemas.microsoft.com/office/drawing/2015/9/8/chartex" xmlns:cx2="http://schemas.microsoft.com/office/drawing/2015/10/21/chartex" xmlns:cx3="http://schemas.microsoft.com/office/drawing/2016/5/9/chartex" xmlns:cx4="http://schemas.microsoft.com/office/drawing/2016/5/10/chartex" xmlns:cx5="http://schemas.microsoft.com/office/drawing/2016/5/11/chartex" xmlns:cx6="http://schemas.microsoft.com/office/drawing/2016/5/12/chartex" xmlns:cx7="http://schemas.microsoft.com/office/drawing/2016/5/13/chartex" xmlns:cx8="http://schemas.microsoft.com/office/drawing/2016/5/14/chartex" xmlns:mc="http://schemas.openxmlformats.org/markup-compatibility/2006" xmlns:aink="http://schemas.microsoft.com/office/drawing/2016/ink" xmlns:am3d="http://schemas.microsoft.com/office/drawing/2017/model3d" xmlns:o="urn:schemas-microsoft-com:office:office" xmlns:r="http://schemas.openxmlformats.org/officeDocument/2006/relationships" xmlns:m="http://schemas.openxmlformats.org/officeDocument/2006/math" xmlns:v="urn:schemas-microsoft-com:vml" xmlns:wp14="http://schemas.microsoft.com/office/word/2010/wordprocessingDrawing" xmlns:wp="http://schemas.openxmlformats.org/drawingml/2006/wordprocessingDrawing" xmlns:w10="urn:schemas-microsoft-com:office:word" xmlns:w="http://schemas.openxmlformats.org/wordprocessingml/2006/main" xmlns:w14="http://schemas.microsoft.com/office/word/2010/wordml" xmlns:w15="http://schemas.microsoft.com/office/word/2012/wordml" xmlns:w16cex="http://schemas.microsoft.com/office/word/2018/wordml/cex" xmlns:w16cid="http://schemas.microsoft.com/office/word/2016/wordml/cid" xmlns:w16="http://schemas.microsoft.com/office/word/2018/wordml" xmlns:w16sdtdh="http://schemas.microsoft.com/office/word/2020/wordml/sdtdatahash" xmlns:w16se="http://schemas.microsoft.com/office/word/2015/wordml/symex" xmlns:wpg="http://schemas.microsoft.com/office/word/2010/wordprocessingGroup" xmlns:wpi="http://schemas.microsoft.com/office/word/2010/wordprocessingInk" xmlns:wne="http://schemas.microsoft.com/office/word/2006/wordml" xmlns:wps="http://schemas.microsoft.com/office/word/2010/wordprocessingShape" mc:Ignorable="w14 w15 w16se w16cid w16 w16cex w16sdtdh wp14">
-  <w:comment w:id="15" w:author="Bill Bolosky" w:date="2021-10-26T16:19:00Z" w:initials="BB">
+  <w:comment w:initials="BB" w:author="Bill Bolosky" w:date="2021-10-26T16:19:00Z" w:id="15">
     <w:p>
       <w:pPr>
         <w:pStyle w:val="CommentText"/>
@@ -22343,7 +22499,7 @@
       </w:r>
     </w:p>
   </w:comment>
-  <w:comment w:id="16" w:author="Bill Bolosky" w:date="2021-11-08T15:41:00Z" w:initials="BB">
+  <w:comment w:initials="BB" w:author="Bill Bolosky" w:date="2021-11-08T15:41:00Z" w:id="16">
     <w:p>
       <w:pPr>
         <w:pStyle w:val="CommentText"/>
@@ -22687,7 +22843,7 @@
         <w:ind w:left="720" w:hanging="360"/>
       </w:pPr>
       <w:rPr>
-        <w:rFonts w:ascii="Symbol" w:hAnsi="Symbol" w:hint="default"/>
+        <w:rFonts w:hint="default" w:ascii="Symbol" w:hAnsi="Symbol"/>
       </w:rPr>
     </w:lvl>
     <w:lvl w:ilvl="1" w:tplc="04090003" w:tentative="1">
@@ -22699,7 +22855,7 @@
         <w:ind w:left="1440" w:hanging="360"/>
       </w:pPr>
       <w:rPr>
-        <w:rFonts w:ascii="Courier New" w:hAnsi="Courier New" w:cs="Courier New" w:hint="default"/>
+        <w:rFonts w:hint="default" w:ascii="Courier New" w:hAnsi="Courier New" w:cs="Courier New"/>
       </w:rPr>
     </w:lvl>
     <w:lvl w:ilvl="2" w:tplc="04090005" w:tentative="1">
@@ -22711,7 +22867,7 @@
         <w:ind w:left="2160" w:hanging="360"/>
       </w:pPr>
       <w:rPr>
-        <w:rFonts w:ascii="Wingdings" w:hAnsi="Wingdings" w:hint="default"/>
+        <w:rFonts w:hint="default" w:ascii="Wingdings" w:hAnsi="Wingdings"/>
       </w:rPr>
     </w:lvl>
     <w:lvl w:ilvl="3" w:tplc="04090001" w:tentative="1">
@@ -22723,7 +22879,7 @@
         <w:ind w:left="2880" w:hanging="360"/>
       </w:pPr>
       <w:rPr>
-        <w:rFonts w:ascii="Symbol" w:hAnsi="Symbol" w:hint="default"/>
+        <w:rFonts w:hint="default" w:ascii="Symbol" w:hAnsi="Symbol"/>
       </w:rPr>
     </w:lvl>
     <w:lvl w:ilvl="4" w:tplc="04090003" w:tentative="1">
@@ -22735,7 +22891,7 @@
         <w:ind w:left="3600" w:hanging="360"/>
       </w:pPr>
       <w:rPr>
-        <w:rFonts w:ascii="Courier New" w:hAnsi="Courier New" w:cs="Courier New" w:hint="default"/>
+        <w:rFonts w:hint="default" w:ascii="Courier New" w:hAnsi="Courier New" w:cs="Courier New"/>
       </w:rPr>
     </w:lvl>
     <w:lvl w:ilvl="5" w:tplc="04090005" w:tentative="1">
@@ -22747,7 +22903,7 @@
         <w:ind w:left="4320" w:hanging="360"/>
       </w:pPr>
       <w:rPr>
-        <w:rFonts w:ascii="Wingdings" w:hAnsi="Wingdings" w:hint="default"/>
+        <w:rFonts w:hint="default" w:ascii="Wingdings" w:hAnsi="Wingdings"/>
       </w:rPr>
     </w:lvl>
     <w:lvl w:ilvl="6" w:tplc="04090001" w:tentative="1">
@@ -22759,7 +22915,7 @@
         <w:ind w:left="5040" w:hanging="360"/>
       </w:pPr>
       <w:rPr>
-        <w:rFonts w:ascii="Symbol" w:hAnsi="Symbol" w:hint="default"/>
+        <w:rFonts w:hint="default" w:ascii="Symbol" w:hAnsi="Symbol"/>
       </w:rPr>
     </w:lvl>
     <w:lvl w:ilvl="7" w:tplc="04090003" w:tentative="1">
@@ -22771,7 +22927,7 @@
         <w:ind w:left="5760" w:hanging="360"/>
       </w:pPr>
       <w:rPr>
-        <w:rFonts w:ascii="Courier New" w:hAnsi="Courier New" w:cs="Courier New" w:hint="default"/>
+        <w:rFonts w:hint="default" w:ascii="Courier New" w:hAnsi="Courier New" w:cs="Courier New"/>
       </w:rPr>
     </w:lvl>
     <w:lvl w:ilvl="8" w:tplc="04090005" w:tentative="1">
@@ -22783,7 +22939,7 @@
         <w:ind w:left="6480" w:hanging="360"/>
       </w:pPr>
       <w:rPr>
-        <w:rFonts w:ascii="Wingdings" w:hAnsi="Wingdings" w:hint="default"/>
+        <w:rFonts w:hint="default" w:ascii="Wingdings" w:hAnsi="Wingdings"/>
       </w:rPr>
     </w:lvl>
   </w:abstractNum>
@@ -22802,11 +22958,11 @@
 </file>
 
 <file path=word/styles.xml><?xml version="1.0" encoding="utf-8"?>
-<w:styles xmlns:mc="http://schemas.openxmlformats.org/markup-compatibility/2006" xmlns:r="http://schemas.openxmlformats.org/officeDocument/2006/relationships" xmlns:w="http://schemas.openxmlformats.org/wordprocessingml/2006/main" xmlns:w14="http://schemas.microsoft.com/office/word/2010/wordml" xmlns:w15="http://schemas.microsoft.com/office/word/2012/wordml" xmlns:w16cex="http://schemas.microsoft.com/office/word/2018/wordml/cex" xmlns:w16cid="http://schemas.microsoft.com/office/word/2016/wordml/cid" xmlns:w16="http://schemas.microsoft.com/office/word/2018/wordml" xmlns:w16sdtdh="http://schemas.microsoft.com/office/word/2020/wordml/sdtdatahash" xmlns:w16se="http://schemas.microsoft.com/office/word/2015/wordml/symex" mc:Ignorable="w14 w15 w16se w16cid w16 w16cex w16sdtdh">
+<w:styles xmlns:wp14="http://schemas.microsoft.com/office/word/2010/wordprocessingDrawing" xmlns:mc="http://schemas.openxmlformats.org/markup-compatibility/2006" xmlns:r="http://schemas.openxmlformats.org/officeDocument/2006/relationships" xmlns:w="http://schemas.openxmlformats.org/wordprocessingml/2006/main" xmlns:w14="http://schemas.microsoft.com/office/word/2010/wordml" xmlns:w15="http://schemas.microsoft.com/office/word/2012/wordml" xmlns:w16cex="http://schemas.microsoft.com/office/word/2018/wordml/cex" xmlns:w16cid="http://schemas.microsoft.com/office/word/2016/wordml/cid" xmlns:w16="http://schemas.microsoft.com/office/word/2018/wordml" xmlns:w16sdtdh="http://schemas.microsoft.com/office/word/2020/wordml/sdtdatahash" xmlns:w16se="http://schemas.microsoft.com/office/word/2015/wordml/symex" mc:Ignorable="w14 w15 w16se w16cid w16 w16cex w16sdtdh wp14">
   <w:docDefaults>
     <w:rPrDefault>
       <w:rPr>
-        <w:rFonts w:asciiTheme="minorHAnsi" w:eastAsiaTheme="minorHAnsi" w:hAnsiTheme="minorHAnsi" w:cstheme="minorBidi"/>
+        <w:rFonts w:asciiTheme="minorHAnsi" w:hAnsiTheme="minorHAnsi" w:eastAsiaTheme="minorHAnsi" w:cstheme="minorBidi"/>
         <w:sz w:val="22"/>
         <w:szCs w:val="22"/>
         <w:lang w:val="en-US" w:eastAsia="en-US" w:bidi="ar-SA"/>
@@ -22821,14 +22977,14 @@
   <w:latentStyles w:defLockedState="0" w:defUIPriority="99" w:defSemiHidden="0" w:defUnhideWhenUsed="0" w:defQFormat="0" w:count="376">
     <w:lsdException w:name="Normal" w:uiPriority="0" w:qFormat="1"/>
     <w:lsdException w:name="heading 1" w:uiPriority="9" w:qFormat="1"/>
-    <w:lsdException w:name="heading 2" w:semiHidden="1" w:uiPriority="9" w:unhideWhenUsed="1" w:qFormat="1"/>
-    <w:lsdException w:name="heading 3" w:semiHidden="1" w:uiPriority="9" w:unhideWhenUsed="1" w:qFormat="1"/>
-    <w:lsdException w:name="heading 4" w:semiHidden="1" w:uiPriority="9" w:unhideWhenUsed="1" w:qFormat="1"/>
-    <w:lsdException w:name="heading 5" w:semiHidden="1" w:uiPriority="9" w:unhideWhenUsed="1" w:qFormat="1"/>
-    <w:lsdException w:name="heading 6" w:semiHidden="1" w:uiPriority="9" w:unhideWhenUsed="1" w:qFormat="1"/>
-    <w:lsdException w:name="heading 7" w:semiHidden="1" w:uiPriority="9" w:unhideWhenUsed="1" w:qFormat="1"/>
-    <w:lsdException w:name="heading 8" w:semiHidden="1" w:uiPriority="9" w:unhideWhenUsed="1" w:qFormat="1"/>
-    <w:lsdException w:name="heading 9" w:semiHidden="1" w:uiPriority="9" w:unhideWhenUsed="1" w:qFormat="1"/>
+    <w:lsdException w:name="heading 2" w:uiPriority="9" w:semiHidden="1" w:unhideWhenUsed="1" w:qFormat="1"/>
+    <w:lsdException w:name="heading 3" w:uiPriority="9" w:semiHidden="1" w:unhideWhenUsed="1" w:qFormat="1"/>
+    <w:lsdException w:name="heading 4" w:uiPriority="9" w:semiHidden="1" w:unhideWhenUsed="1" w:qFormat="1"/>
+    <w:lsdException w:name="heading 5" w:uiPriority="9" w:semiHidden="1" w:unhideWhenUsed="1" w:qFormat="1"/>
+    <w:lsdException w:name="heading 6" w:uiPriority="9" w:semiHidden="1" w:unhideWhenUsed="1" w:qFormat="1"/>
+    <w:lsdException w:name="heading 7" w:uiPriority="9" w:semiHidden="1" w:unhideWhenUsed="1" w:qFormat="1"/>
+    <w:lsdException w:name="heading 8" w:uiPriority="9" w:semiHidden="1" w:unhideWhenUsed="1" w:qFormat="1"/>
+    <w:lsdException w:name="heading 9" w:uiPriority="9" w:semiHidden="1" w:unhideWhenUsed="1" w:qFormat="1"/>
     <w:lsdException w:name="index 1" w:semiHidden="1" w:unhideWhenUsed="1"/>
     <w:lsdException w:name="index 2" w:semiHidden="1" w:unhideWhenUsed="1"/>
     <w:lsdException w:name="index 3" w:semiHidden="1" w:unhideWhenUsed="1"/>
@@ -22838,22 +22994,22 @@
     <w:lsdException w:name="index 7" w:semiHidden="1" w:unhideWhenUsed="1"/>
     <w:lsdException w:name="index 8" w:semiHidden="1" w:unhideWhenUsed="1"/>
     <w:lsdException w:name="index 9" w:semiHidden="1" w:unhideWhenUsed="1"/>
-    <w:lsdException w:name="toc 1" w:semiHidden="1" w:uiPriority="39" w:unhideWhenUsed="1"/>
-    <w:lsdException w:name="toc 2" w:semiHidden="1" w:uiPriority="39" w:unhideWhenUsed="1"/>
-    <w:lsdException w:name="toc 3" w:semiHidden="1" w:uiPriority="39" w:unhideWhenUsed="1"/>
-    <w:lsdException w:name="toc 4" w:semiHidden="1" w:uiPriority="39" w:unhideWhenUsed="1"/>
-    <w:lsdException w:name="toc 5" w:semiHidden="1" w:uiPriority="39" w:unhideWhenUsed="1"/>
-    <w:lsdException w:name="toc 6" w:semiHidden="1" w:uiPriority="39" w:unhideWhenUsed="1"/>
-    <w:lsdException w:name="toc 7" w:semiHidden="1" w:uiPriority="39" w:unhideWhenUsed="1"/>
-    <w:lsdException w:name="toc 8" w:semiHidden="1" w:uiPriority="39" w:unhideWhenUsed="1"/>
-    <w:lsdException w:name="toc 9" w:semiHidden="1" w:uiPriority="39" w:unhideWhenUsed="1"/>
+    <w:lsdException w:name="toc 1" w:uiPriority="39" w:semiHidden="1" w:unhideWhenUsed="1"/>
+    <w:lsdException w:name="toc 2" w:uiPriority="39" w:semiHidden="1" w:unhideWhenUsed="1"/>
+    <w:lsdException w:name="toc 3" w:uiPriority="39" w:semiHidden="1" w:unhideWhenUsed="1"/>
+    <w:lsdException w:name="toc 4" w:uiPriority="39" w:semiHidden="1" w:unhideWhenUsed="1"/>
+    <w:lsdException w:name="toc 5" w:uiPriority="39" w:semiHidden="1" w:unhideWhenUsed="1"/>
+    <w:lsdException w:name="toc 6" w:uiPriority="39" w:semiHidden="1" w:unhideWhenUsed="1"/>
+    <w:lsdException w:name="toc 7" w:uiPriority="39" w:semiHidden="1" w:unhideWhenUsed="1"/>
+    <w:lsdException w:name="toc 8" w:uiPriority="39" w:semiHidden="1" w:unhideWhenUsed="1"/>
+    <w:lsdException w:name="toc 9" w:uiPriority="39" w:semiHidden="1" w:unhideWhenUsed="1"/>
     <w:lsdException w:name="Normal Indent" w:semiHidden="1" w:unhideWhenUsed="1"/>
     <w:lsdException w:name="footnote text" w:semiHidden="1" w:unhideWhenUsed="1"/>
     <w:lsdException w:name="annotation text" w:semiHidden="1" w:unhideWhenUsed="1"/>
     <w:lsdException w:name="header" w:semiHidden="1" w:unhideWhenUsed="1"/>
     <w:lsdException w:name="footer" w:semiHidden="1" w:unhideWhenUsed="1"/>
     <w:lsdException w:name="index heading" w:semiHidden="1" w:unhideWhenUsed="1"/>
-    <w:lsdException w:name="caption" w:semiHidden="1" w:uiPriority="35" w:unhideWhenUsed="1" w:qFormat="1"/>
+    <w:lsdException w:name="caption" w:uiPriority="35" w:semiHidden="1" w:unhideWhenUsed="1" w:qFormat="1"/>
     <w:lsdException w:name="table of figures" w:semiHidden="1" w:unhideWhenUsed="1"/>
     <w:lsdException w:name="envelope address" w:semiHidden="1" w:unhideWhenUsed="1"/>
     <w:lsdException w:name="envelope return" w:semiHidden="1" w:unhideWhenUsed="1"/>
@@ -22884,7 +23040,7 @@
     <w:lsdException w:name="Title" w:uiPriority="10" w:qFormat="1"/>
     <w:lsdException w:name="Closing" w:semiHidden="1" w:unhideWhenUsed="1"/>
     <w:lsdException w:name="Signature" w:semiHidden="1" w:unhideWhenUsed="1"/>
-    <w:lsdException w:name="Default Paragraph Font" w:semiHidden="1" w:uiPriority="1" w:unhideWhenUsed="1"/>
+    <w:lsdException w:name="Default Paragraph Font" w:uiPriority="1" w:semiHidden="1" w:unhideWhenUsed="1"/>
     <w:lsdException w:name="Body Text" w:semiHidden="1" w:unhideWhenUsed="1"/>
     <w:lsdException w:name="Body Text Indent" w:semiHidden="1" w:unhideWhenUsed="1"/>
     <w:lsdException w:name="List Continue" w:semiHidden="1" w:unhideWhenUsed="1"/>
@@ -23084,8 +23240,8 @@
     <w:lsdException w:name="Subtle Reference" w:uiPriority="31" w:qFormat="1"/>
     <w:lsdException w:name="Intense Reference" w:uiPriority="32" w:qFormat="1"/>
     <w:lsdException w:name="Book Title" w:uiPriority="33" w:qFormat="1"/>
-    <w:lsdException w:name="Bibliography" w:semiHidden="1" w:uiPriority="37" w:unhideWhenUsed="1"/>
-    <w:lsdException w:name="TOC Heading" w:semiHidden="1" w:uiPriority="39" w:unhideWhenUsed="1" w:qFormat="1"/>
+    <w:lsdException w:name="Bibliography" w:uiPriority="37" w:semiHidden="1" w:unhideWhenUsed="1"/>
+    <w:lsdException w:name="TOC Heading" w:uiPriority="39" w:semiHidden="1" w:unhideWhenUsed="1" w:qFormat="1"/>
     <w:lsdException w:name="Plain Table 1" w:uiPriority="41"/>
     <w:lsdException w:name="Plain Table 2" w:uiPriority="42"/>
     <w:lsdException w:name="Plain Table 3" w:uiPriority="43"/>
@@ -23196,7 +23352,7 @@
     <w:lsdException w:name="Unresolved Mention" w:semiHidden="1" w:unhideWhenUsed="1"/>
     <w:lsdException w:name="Smart Link" w:semiHidden="1" w:unhideWhenUsed="1"/>
   </w:latentStyles>
-  <w:style w:type="paragraph" w:default="1" w:styleId="Normal">
+  <w:style w:type="paragraph" w:styleId="Normal" w:default="1">
     <w:name w:val="Normal"/>
     <w:qFormat/>
   </w:style>
@@ -23214,7 +23370,7 @@
       <w:outlineLvl w:val="0"/>
     </w:pPr>
     <w:rPr>
-      <w:rFonts w:asciiTheme="majorHAnsi" w:eastAsiaTheme="majorEastAsia" w:hAnsiTheme="majorHAnsi" w:cstheme="majorBidi"/>
+      <w:rFonts w:asciiTheme="majorHAnsi" w:hAnsiTheme="majorHAnsi" w:eastAsiaTheme="majorEastAsia" w:cstheme="majorBidi"/>
       <w:color w:val="2F5496" w:themeColor="accent1" w:themeShade="BF"/>
       <w:sz w:val="32"/>
       <w:szCs w:val="32"/>
@@ -23236,19 +23392,19 @@
       <w:outlineLvl w:val="1"/>
     </w:pPr>
     <w:rPr>
-      <w:rFonts w:asciiTheme="majorHAnsi" w:eastAsiaTheme="majorEastAsia" w:hAnsiTheme="majorHAnsi" w:cstheme="majorBidi"/>
+      <w:rFonts w:asciiTheme="majorHAnsi" w:hAnsiTheme="majorHAnsi" w:eastAsiaTheme="majorEastAsia" w:cstheme="majorBidi"/>
       <w:color w:val="2F5496" w:themeColor="accent1" w:themeShade="BF"/>
       <w:sz w:val="26"/>
       <w:szCs w:val="26"/>
     </w:rPr>
   </w:style>
-  <w:style w:type="character" w:default="1" w:styleId="DefaultParagraphFont">
+  <w:style w:type="character" w:styleId="DefaultParagraphFont" w:default="1">
     <w:name w:val="Default Paragraph Font"/>
     <w:uiPriority w:val="1"/>
     <w:semiHidden/>
     <w:unhideWhenUsed/>
   </w:style>
-  <w:style w:type="table" w:default="1" w:styleId="TableNormal">
+  <w:style w:type="table" w:styleId="TableNormal" w:default="1">
     <w:name w:val="Normal Table"/>
     <w:uiPriority w:val="99"/>
     <w:semiHidden/>
@@ -23263,19 +23419,19 @@
       </w:tblCellMar>
     </w:tblPr>
   </w:style>
-  <w:style w:type="numbering" w:default="1" w:styleId="NoList">
+  <w:style w:type="numbering" w:styleId="NoList" w:default="1">
     <w:name w:val="No List"/>
     <w:uiPriority w:val="99"/>
     <w:semiHidden/>
     <w:unhideWhenUsed/>
   </w:style>
-  <w:style w:type="character" w:customStyle="1" w:styleId="Heading1Char">
+  <w:style w:type="character" w:styleId="Heading1Char" w:customStyle="1">
     <w:name w:val="Heading 1 Char"/>
     <w:basedOn w:val="DefaultParagraphFont"/>
     <w:link w:val="Heading1"/>
     <w:uiPriority w:val="9"/>
     <w:rPr>
-      <w:rFonts w:asciiTheme="majorHAnsi" w:eastAsiaTheme="majorEastAsia" w:hAnsiTheme="majorHAnsi" w:cstheme="majorBidi"/>
+      <w:rFonts w:asciiTheme="majorHAnsi" w:hAnsiTheme="majorHAnsi" w:eastAsiaTheme="majorEastAsia" w:cstheme="majorBidi"/>
       <w:color w:val="2F5496" w:themeColor="accent1" w:themeShade="BF"/>
       <w:sz w:val="32"/>
       <w:szCs w:val="32"/>
@@ -23291,7 +23447,7 @@
       <w:vertAlign w:val="superscript"/>
     </w:rPr>
   </w:style>
-  <w:style w:type="character" w:customStyle="1" w:styleId="FootnoteTextChar">
+  <w:style w:type="character" w:styleId="FootnoteTextChar" w:customStyle="1">
     <w:name w:val="Footnote Text Char"/>
     <w:basedOn w:val="DefaultParagraphFont"/>
     <w:link w:val="FootnoteText"/>
@@ -23327,14 +23483,14 @@
       <w:color w:val="808080"/>
     </w:rPr>
   </w:style>
-  <w:style w:type="character" w:customStyle="1" w:styleId="Heading2Char">
+  <w:style w:type="character" w:styleId="Heading2Char" w:customStyle="1">
     <w:name w:val="Heading 2 Char"/>
     <w:basedOn w:val="DefaultParagraphFont"/>
     <w:link w:val="Heading2"/>
     <w:uiPriority w:val="9"/>
     <w:rsid w:val="00BB4C92"/>
     <w:rPr>
-      <w:rFonts w:asciiTheme="majorHAnsi" w:eastAsiaTheme="majorEastAsia" w:hAnsiTheme="majorHAnsi" w:cstheme="majorBidi"/>
+      <w:rFonts w:asciiTheme="majorHAnsi" w:hAnsiTheme="majorHAnsi" w:eastAsiaTheme="majorEastAsia" w:cstheme="majorBidi"/>
       <w:color w:val="2F5496" w:themeColor="accent1" w:themeShade="BF"/>
       <w:sz w:val="26"/>
       <w:szCs w:val="26"/>
@@ -23355,7 +23511,7 @@
       <w:spacing w:after="0" w:line="240" w:lineRule="auto"/>
     </w:pPr>
   </w:style>
-  <w:style w:type="character" w:customStyle="1" w:styleId="HeaderChar">
+  <w:style w:type="character" w:styleId="HeaderChar" w:customStyle="1">
     <w:name w:val="Header Char"/>
     <w:basedOn w:val="DefaultParagraphFont"/>
     <w:link w:val="Header"/>
@@ -23377,7 +23533,7 @@
       <w:spacing w:after="0" w:line="240" w:lineRule="auto"/>
     </w:pPr>
   </w:style>
-  <w:style w:type="character" w:customStyle="1" w:styleId="FooterChar">
+  <w:style w:type="character" w:styleId="FooterChar" w:customStyle="1">
     <w:name w:val="Footer Char"/>
     <w:basedOn w:val="DefaultParagraphFont"/>
     <w:link w:val="Footer"/>
@@ -23394,12 +23550,12 @@
     </w:pPr>
     <w:tblPr>
       <w:tblBorders>
-        <w:top w:val="single" w:sz="4" w:space="0" w:color="auto"/>
-        <w:left w:val="single" w:sz="4" w:space="0" w:color="auto"/>
-        <w:bottom w:val="single" w:sz="4" w:space="0" w:color="auto"/>
-        <w:right w:val="single" w:sz="4" w:space="0" w:color="auto"/>
-        <w:insideH w:val="single" w:sz="4" w:space="0" w:color="auto"/>
-        <w:insideV w:val="single" w:sz="4" w:space="0" w:color="auto"/>
+        <w:top w:val="single" w:color="auto" w:sz="4" w:space="0"/>
+        <w:left w:val="single" w:color="auto" w:sz="4" w:space="0"/>
+        <w:bottom w:val="single" w:color="auto" w:sz="4" w:space="0"/>
+        <w:right w:val="single" w:color="auto" w:sz="4" w:space="0"/>
+        <w:insideH w:val="single" w:color="auto" w:sz="4" w:space="0"/>
+        <w:insideV w:val="single" w:color="auto" w:sz="4" w:space="0"/>
       </w:tblBorders>
     </w:tblPr>
   </w:style>
@@ -23515,7 +23671,7 @@
       <w:szCs w:val="20"/>
     </w:rPr>
   </w:style>
-  <w:style w:type="character" w:customStyle="1" w:styleId="CommentTextChar">
+  <w:style w:type="character" w:styleId="CommentTextChar" w:customStyle="1">
     <w:name w:val="Comment Text Char"/>
     <w:basedOn w:val="DefaultParagraphFont"/>
     <w:link w:val="CommentText"/>
@@ -23540,7 +23696,7 @@
       <w:bCs/>
     </w:rPr>
   </w:style>
-  <w:style w:type="character" w:customStyle="1" w:styleId="CommentSubjectChar">
+  <w:style w:type="character" w:styleId="CommentSubjectChar" w:customStyle="1">
     <w:name w:val="Comment Subject Char"/>
     <w:basedOn w:val="CommentTextChar"/>
     <w:link w:val="CommentSubject"/>
@@ -23555,6 +23711,39 @@
     </w:rPr>
   </w:style>
 </w:styles>
+</file>
+
+<file path=word/glossary/document.xml><?xml version="1.0" encoding="utf-8"?>
+<w:glossaryDocument xmlns:w14="http://schemas.microsoft.com/office/word/2010/wordml" xmlns:w="http://schemas.openxmlformats.org/wordprocessingml/2006/main">
+  <w:docParts>
+    <w:docPart>
+      <w:docPartPr>
+        <w:name w:val="DefaultPlaceholder_1081868574"/>
+        <w:category>
+          <w:name w:val="General"/>
+          <w:gallery w:val="placeholder"/>
+        </w:category>
+        <w:types>
+          <w:type w:val="bbPlcHdr"/>
+        </w:types>
+        <w:behaviors>
+          <w:behavior w:val="content"/>
+        </w:behaviors>
+        <w:guid w:val="{e514b70d-6671-4e8a-a636-e864ef7da1ea}"/>
+      </w:docPartPr>
+      <w:docPartBody>
+        <w:p>
+          <w:r>
+            <w:rPr>
+              <w:rStyle w:val="PlaceholderText"/>
+            </w:rPr>
+            <w:t/>
+          </w:r>
+        </w:p>
+      </w:docPartBody>
+    </w:docPart>
+  </w:docParts>
+</w:glossaryDocument>
 </file>
 
 <file path=word/theme/theme1.xml><?xml version="1.0" encoding="utf-8"?>

</xml_diff>

<commit_message>
2.0.2.dev.1: add option to attach alignment time to each read.  Code cleanup.
</commit_message>
<xml_diff>
--- a/docs/SNAP User Manual.docx
+++ b/docs/SNAP User Manual.docx
@@ -118,7 +118,10 @@
         <w:t>2.0</w:t>
       </w:r>
       <w:r>
-        <w:t>.1</w:t>
+        <w:t>.</w:t>
+      </w:r>
+      <w:r>
+        <w:t>2</w:t>
       </w:r>
     </w:p>
     <w:p>
@@ -181,7 +184,7 @@
           <w:r>
             <w:fldChar w:fldCharType="separate"/>
           </w:r>
-          <w:hyperlink w:anchor="_Toc92972019" w:history="1">
+          <w:hyperlink w:anchor="_Toc98777300" w:history="1">
             <w:r>
               <w:rPr>
                 <w:rStyle w:val="Hyperlink"/>
@@ -208,7 +211,7 @@
                 <w:noProof/>
                 <w:webHidden/>
               </w:rPr>
-              <w:instrText xml:space="preserve"> PAGEREF _Toc92972019 \h </w:instrText>
+              <w:instrText xml:space="preserve"> PAGEREF _Toc98777300 \h </w:instrText>
             </w:r>
             <w:r>
               <w:rPr>
@@ -250,7 +253,7 @@
               <w:noProof/>
             </w:rPr>
           </w:pPr>
-          <w:hyperlink w:anchor="_Toc92972020" w:history="1">
+          <w:hyperlink w:anchor="_Toc98777301" w:history="1">
             <w:r>
               <w:rPr>
                 <w:rStyle w:val="Hyperlink"/>
@@ -277,7 +280,7 @@
                 <w:noProof/>
                 <w:webHidden/>
               </w:rPr>
-              <w:instrText xml:space="preserve"> PAGEREF _Toc92972020 \h </w:instrText>
+              <w:instrText xml:space="preserve"> PAGEREF _Toc98777301 \h </w:instrText>
             </w:r>
             <w:r>
               <w:rPr>
@@ -319,7 +322,7 @@
               <w:noProof/>
             </w:rPr>
           </w:pPr>
-          <w:hyperlink w:anchor="_Toc92972021" w:history="1">
+          <w:hyperlink w:anchor="_Toc98777302" w:history="1">
             <w:r>
               <w:rPr>
                 <w:rStyle w:val="Hyperlink"/>
@@ -346,7 +349,7 @@
                 <w:noProof/>
                 <w:webHidden/>
               </w:rPr>
-              <w:instrText xml:space="preserve"> PAGEREF _Toc92972021 \h </w:instrText>
+              <w:instrText xml:space="preserve"> PAGEREF _Toc98777302 \h </w:instrText>
             </w:r>
             <w:r>
               <w:rPr>
@@ -388,7 +391,7 @@
               <w:noProof/>
             </w:rPr>
           </w:pPr>
-          <w:hyperlink w:anchor="_Toc92972022" w:history="1">
+          <w:hyperlink w:anchor="_Toc98777303" w:history="1">
             <w:r>
               <w:rPr>
                 <w:rStyle w:val="Hyperlink"/>
@@ -415,7 +418,7 @@
                 <w:noProof/>
                 <w:webHidden/>
               </w:rPr>
-              <w:instrText xml:space="preserve"> PAGEREF _Toc92972022 \h </w:instrText>
+              <w:instrText xml:space="preserve"> PAGEREF _Toc98777303 \h </w:instrText>
             </w:r>
             <w:r>
               <w:rPr>
@@ -457,7 +460,7 @@
               <w:noProof/>
             </w:rPr>
           </w:pPr>
-          <w:hyperlink w:anchor="_Toc92972023" w:history="1">
+          <w:hyperlink w:anchor="_Toc98777304" w:history="1">
             <w:r>
               <w:rPr>
                 <w:rStyle w:val="Hyperlink"/>
@@ -484,7 +487,7 @@
                 <w:noProof/>
                 <w:webHidden/>
               </w:rPr>
-              <w:instrText xml:space="preserve"> PAGEREF _Toc92972023 \h </w:instrText>
+              <w:instrText xml:space="preserve"> PAGEREF _Toc98777304 \h </w:instrText>
             </w:r>
             <w:r>
               <w:rPr>
@@ -526,7 +529,7 @@
               <w:noProof/>
             </w:rPr>
           </w:pPr>
-          <w:hyperlink w:anchor="_Toc92972024" w:history="1">
+          <w:hyperlink w:anchor="_Toc98777305" w:history="1">
             <w:r>
               <w:rPr>
                 <w:rStyle w:val="Hyperlink"/>
@@ -553,7 +556,7 @@
                 <w:noProof/>
                 <w:webHidden/>
               </w:rPr>
-              <w:instrText xml:space="preserve"> PAGEREF _Toc92972024 \h </w:instrText>
+              <w:instrText xml:space="preserve"> PAGEREF _Toc98777305 \h </w:instrText>
             </w:r>
             <w:r>
               <w:rPr>
@@ -595,7 +598,7 @@
               <w:noProof/>
             </w:rPr>
           </w:pPr>
-          <w:hyperlink w:anchor="_Toc92972025" w:history="1">
+          <w:hyperlink w:anchor="_Toc98777306" w:history="1">
             <w:r>
               <w:rPr>
                 <w:rStyle w:val="Hyperlink"/>
@@ -622,7 +625,7 @@
                 <w:noProof/>
                 <w:webHidden/>
               </w:rPr>
-              <w:instrText xml:space="preserve"> PAGEREF _Toc92972025 \h </w:instrText>
+              <w:instrText xml:space="preserve"> PAGEREF _Toc98777306 \h </w:instrText>
             </w:r>
             <w:r>
               <w:rPr>
@@ -664,7 +667,7 @@
               <w:noProof/>
             </w:rPr>
           </w:pPr>
-          <w:hyperlink w:anchor="_Toc92972026" w:history="1">
+          <w:hyperlink w:anchor="_Toc98777307" w:history="1">
             <w:r>
               <w:rPr>
                 <w:rStyle w:val="Hyperlink"/>
@@ -691,7 +694,7 @@
                 <w:noProof/>
                 <w:webHidden/>
               </w:rPr>
-              <w:instrText xml:space="preserve"> PAGEREF _Toc92972026 \h </w:instrText>
+              <w:instrText xml:space="preserve"> PAGEREF _Toc98777307 \h </w:instrText>
             </w:r>
             <w:r>
               <w:rPr>
@@ -733,7 +736,7 @@
               <w:noProof/>
             </w:rPr>
           </w:pPr>
-          <w:hyperlink w:anchor="_Toc92972027" w:history="1">
+          <w:hyperlink w:anchor="_Toc98777308" w:history="1">
             <w:r>
               <w:rPr>
                 <w:rStyle w:val="Hyperlink"/>
@@ -760,7 +763,7 @@
                 <w:noProof/>
                 <w:webHidden/>
               </w:rPr>
-              <w:instrText xml:space="preserve"> PAGEREF _Toc92972027 \h </w:instrText>
+              <w:instrText xml:space="preserve"> PAGEREF _Toc98777308 \h </w:instrText>
             </w:r>
             <w:r>
               <w:rPr>
@@ -802,7 +805,7 @@
               <w:noProof/>
             </w:rPr>
           </w:pPr>
-          <w:hyperlink w:anchor="_Toc92972028" w:history="1">
+          <w:hyperlink w:anchor="_Toc98777309" w:history="1">
             <w:r>
               <w:rPr>
                 <w:rStyle w:val="Hyperlink"/>
@@ -829,7 +832,7 @@
                 <w:noProof/>
                 <w:webHidden/>
               </w:rPr>
-              <w:instrText xml:space="preserve"> PAGEREF _Toc92972028 \h </w:instrText>
+              <w:instrText xml:space="preserve"> PAGEREF _Toc98777309 \h </w:instrText>
             </w:r>
             <w:r>
               <w:rPr>
@@ -871,7 +874,7 @@
               <w:noProof/>
             </w:rPr>
           </w:pPr>
-          <w:hyperlink w:anchor="_Toc92972029" w:history="1">
+          <w:hyperlink w:anchor="_Toc98777310" w:history="1">
             <w:r>
               <w:rPr>
                 <w:rStyle w:val="Hyperlink"/>
@@ -898,7 +901,7 @@
                 <w:noProof/>
                 <w:webHidden/>
               </w:rPr>
-              <w:instrText xml:space="preserve"> PAGEREF _Toc92972029 \h </w:instrText>
+              <w:instrText xml:space="preserve"> PAGEREF _Toc98777310 \h </w:instrText>
             </w:r>
             <w:r>
               <w:rPr>
@@ -940,7 +943,7 @@
               <w:noProof/>
             </w:rPr>
           </w:pPr>
-          <w:hyperlink w:anchor="_Toc92972030" w:history="1">
+          <w:hyperlink w:anchor="_Toc98777311" w:history="1">
             <w:r>
               <w:rPr>
                 <w:rStyle w:val="Hyperlink"/>
@@ -967,7 +970,7 @@
                 <w:noProof/>
                 <w:webHidden/>
               </w:rPr>
-              <w:instrText xml:space="preserve"> PAGEREF _Toc92972030 \h </w:instrText>
+              <w:instrText xml:space="preserve"> PAGEREF _Toc98777311 \h </w:instrText>
             </w:r>
             <w:r>
               <w:rPr>
@@ -1009,7 +1012,7 @@
               <w:noProof/>
             </w:rPr>
           </w:pPr>
-          <w:hyperlink w:anchor="_Toc92972031" w:history="1">
+          <w:hyperlink w:anchor="_Toc98777312" w:history="1">
             <w:r>
               <w:rPr>
                 <w:rStyle w:val="Hyperlink"/>
@@ -1036,7 +1039,7 @@
                 <w:noProof/>
                 <w:webHidden/>
               </w:rPr>
-              <w:instrText xml:space="preserve"> PAGEREF _Toc92972031 \h </w:instrText>
+              <w:instrText xml:space="preserve"> PAGEREF _Toc98777312 \h </w:instrText>
             </w:r>
             <w:r>
               <w:rPr>
@@ -1078,7 +1081,7 @@
               <w:noProof/>
             </w:rPr>
           </w:pPr>
-          <w:hyperlink w:anchor="_Toc92972032" w:history="1">
+          <w:hyperlink w:anchor="_Toc98777313" w:history="1">
             <w:r>
               <w:rPr>
                 <w:rStyle w:val="Hyperlink"/>
@@ -1105,7 +1108,7 @@
                 <w:noProof/>
                 <w:webHidden/>
               </w:rPr>
-              <w:instrText xml:space="preserve"> PAGEREF _Toc92972032 \h </w:instrText>
+              <w:instrText xml:space="preserve"> PAGEREF _Toc98777313 \h </w:instrText>
             </w:r>
             <w:r>
               <w:rPr>
@@ -1147,7 +1150,7 @@
               <w:noProof/>
             </w:rPr>
           </w:pPr>
-          <w:hyperlink w:anchor="_Toc92972033" w:history="1">
+          <w:hyperlink w:anchor="_Toc98777314" w:history="1">
             <w:r>
               <w:rPr>
                 <w:rStyle w:val="Hyperlink"/>
@@ -1174,7 +1177,7 @@
                 <w:noProof/>
                 <w:webHidden/>
               </w:rPr>
-              <w:instrText xml:space="preserve"> PAGEREF _Toc92972033 \h </w:instrText>
+              <w:instrText xml:space="preserve"> PAGEREF _Toc98777314 \h </w:instrText>
             </w:r>
             <w:r>
               <w:rPr>
@@ -1216,7 +1219,7 @@
               <w:noProof/>
             </w:rPr>
           </w:pPr>
-          <w:hyperlink w:anchor="_Toc92972034" w:history="1">
+          <w:hyperlink w:anchor="_Toc98777315" w:history="1">
             <w:r>
               <w:rPr>
                 <w:rStyle w:val="Hyperlink"/>
@@ -1243,7 +1246,7 @@
                 <w:noProof/>
                 <w:webHidden/>
               </w:rPr>
-              <w:instrText xml:space="preserve"> PAGEREF _Toc92972034 \h </w:instrText>
+              <w:instrText xml:space="preserve"> PAGEREF _Toc98777315 \h </w:instrText>
             </w:r>
             <w:r>
               <w:rPr>
@@ -1285,7 +1288,7 @@
               <w:noProof/>
             </w:rPr>
           </w:pPr>
-          <w:hyperlink w:anchor="_Toc92972035" w:history="1">
+          <w:hyperlink w:anchor="_Toc98777316" w:history="1">
             <w:r>
               <w:rPr>
                 <w:rStyle w:val="Hyperlink"/>
@@ -1312,7 +1315,7 @@
                 <w:noProof/>
                 <w:webHidden/>
               </w:rPr>
-              <w:instrText xml:space="preserve"> PAGEREF _Toc92972035 \h </w:instrText>
+              <w:instrText xml:space="preserve"> PAGEREF _Toc98777316 \h </w:instrText>
             </w:r>
             <w:r>
               <w:rPr>
@@ -1354,7 +1357,7 @@
               <w:noProof/>
             </w:rPr>
           </w:pPr>
-          <w:hyperlink w:anchor="_Toc92972036" w:history="1">
+          <w:hyperlink w:anchor="_Toc98777317" w:history="1">
             <w:r>
               <w:rPr>
                 <w:rStyle w:val="Hyperlink"/>
@@ -1381,7 +1384,7 @@
                 <w:noProof/>
                 <w:webHidden/>
               </w:rPr>
-              <w:instrText xml:space="preserve"> PAGEREF _Toc92972036 \h </w:instrText>
+              <w:instrText xml:space="preserve"> PAGEREF _Toc98777317 \h </w:instrText>
             </w:r>
             <w:r>
               <w:rPr>
@@ -1423,7 +1426,7 @@
               <w:noProof/>
             </w:rPr>
           </w:pPr>
-          <w:hyperlink w:anchor="_Toc92972037" w:history="1">
+          <w:hyperlink w:anchor="_Toc98777318" w:history="1">
             <w:r>
               <w:rPr>
                 <w:rStyle w:val="Hyperlink"/>
@@ -1450,7 +1453,7 @@
                 <w:noProof/>
                 <w:webHidden/>
               </w:rPr>
-              <w:instrText xml:space="preserve"> PAGEREF _Toc92972037 \h </w:instrText>
+              <w:instrText xml:space="preserve"> PAGEREF _Toc98777318 \h </w:instrText>
             </w:r>
             <w:r>
               <w:rPr>
@@ -1492,7 +1495,7 @@
               <w:noProof/>
             </w:rPr>
           </w:pPr>
-          <w:hyperlink w:anchor="_Toc92972038" w:history="1">
+          <w:hyperlink w:anchor="_Toc98777319" w:history="1">
             <w:r>
               <w:rPr>
                 <w:rStyle w:val="Hyperlink"/>
@@ -1519,7 +1522,7 @@
                 <w:noProof/>
                 <w:webHidden/>
               </w:rPr>
-              <w:instrText xml:space="preserve"> PAGEREF _Toc92972038 \h </w:instrText>
+              <w:instrText xml:space="preserve"> PAGEREF _Toc98777319 \h </w:instrText>
             </w:r>
             <w:r>
               <w:rPr>
@@ -1561,7 +1564,7 @@
               <w:noProof/>
             </w:rPr>
           </w:pPr>
-          <w:hyperlink w:anchor="_Toc92972039" w:history="1">
+          <w:hyperlink w:anchor="_Toc98777320" w:history="1">
             <w:r>
               <w:rPr>
                 <w:rStyle w:val="Hyperlink"/>
@@ -1588,7 +1591,7 @@
                 <w:noProof/>
                 <w:webHidden/>
               </w:rPr>
-              <w:instrText xml:space="preserve"> PAGEREF _Toc92972039 \h </w:instrText>
+              <w:instrText xml:space="preserve"> PAGEREF _Toc98777320 \h </w:instrText>
             </w:r>
             <w:r>
               <w:rPr>
@@ -1630,7 +1633,7 @@
               <w:noProof/>
             </w:rPr>
           </w:pPr>
-          <w:hyperlink w:anchor="_Toc92972040" w:history="1">
+          <w:hyperlink w:anchor="_Toc98777321" w:history="1">
             <w:r>
               <w:rPr>
                 <w:rStyle w:val="Hyperlink"/>
@@ -1657,7 +1660,7 @@
                 <w:noProof/>
                 <w:webHidden/>
               </w:rPr>
-              <w:instrText xml:space="preserve"> PAGEREF _Toc92972040 \h </w:instrText>
+              <w:instrText xml:space="preserve"> PAGEREF _Toc98777321 \h </w:instrText>
             </w:r>
             <w:r>
               <w:rPr>
@@ -1699,7 +1702,7 @@
               <w:noProof/>
             </w:rPr>
           </w:pPr>
-          <w:hyperlink w:anchor="_Toc92972041" w:history="1">
+          <w:hyperlink w:anchor="_Toc98777322" w:history="1">
             <w:r>
               <w:rPr>
                 <w:rStyle w:val="Hyperlink"/>
@@ -1726,7 +1729,7 @@
                 <w:noProof/>
                 <w:webHidden/>
               </w:rPr>
-              <w:instrText xml:space="preserve"> PAGEREF _Toc92972041 \h </w:instrText>
+              <w:instrText xml:space="preserve"> PAGEREF _Toc98777322 \h </w:instrText>
             </w:r>
             <w:r>
               <w:rPr>
@@ -1768,7 +1771,7 @@
               <w:noProof/>
             </w:rPr>
           </w:pPr>
-          <w:hyperlink w:anchor="_Toc92972042" w:history="1">
+          <w:hyperlink w:anchor="_Toc98777323" w:history="1">
             <w:r>
               <w:rPr>
                 <w:rStyle w:val="Hyperlink"/>
@@ -1795,7 +1798,7 @@
                 <w:noProof/>
                 <w:webHidden/>
               </w:rPr>
-              <w:instrText xml:space="preserve"> PAGEREF _Toc92972042 \h </w:instrText>
+              <w:instrText xml:space="preserve"> PAGEREF _Toc98777323 \h </w:instrText>
             </w:r>
             <w:r>
               <w:rPr>
@@ -1837,7 +1840,7 @@
               <w:noProof/>
             </w:rPr>
           </w:pPr>
-          <w:hyperlink w:anchor="_Toc92972043" w:history="1">
+          <w:hyperlink w:anchor="_Toc98777324" w:history="1">
             <w:r>
               <w:rPr>
                 <w:rStyle w:val="Hyperlink"/>
@@ -1864,7 +1867,7 @@
                 <w:noProof/>
                 <w:webHidden/>
               </w:rPr>
-              <w:instrText xml:space="preserve"> PAGEREF _Toc92972043 \h </w:instrText>
+              <w:instrText xml:space="preserve"> PAGEREF _Toc98777324 \h </w:instrText>
             </w:r>
             <w:r>
               <w:rPr>
@@ -1906,7 +1909,7 @@
               <w:noProof/>
             </w:rPr>
           </w:pPr>
-          <w:hyperlink w:anchor="_Toc92972044" w:history="1">
+          <w:hyperlink w:anchor="_Toc98777325" w:history="1">
             <w:r>
               <w:rPr>
                 <w:rStyle w:val="Hyperlink"/>
@@ -1933,7 +1936,7 @@
                 <w:noProof/>
                 <w:webHidden/>
               </w:rPr>
-              <w:instrText xml:space="preserve"> PAGEREF _Toc92972044 \h </w:instrText>
+              <w:instrText xml:space="preserve"> PAGEREF _Toc98777325 \h </w:instrText>
             </w:r>
             <w:r>
               <w:rPr>
@@ -1975,7 +1978,7 @@
               <w:noProof/>
             </w:rPr>
           </w:pPr>
-          <w:hyperlink w:anchor="_Toc92972045" w:history="1">
+          <w:hyperlink w:anchor="_Toc98777326" w:history="1">
             <w:r>
               <w:rPr>
                 <w:rStyle w:val="Hyperlink"/>
@@ -2002,7 +2005,7 @@
                 <w:noProof/>
                 <w:webHidden/>
               </w:rPr>
-              <w:instrText xml:space="preserve"> PAGEREF _Toc92972045 \h </w:instrText>
+              <w:instrText xml:space="preserve"> PAGEREF _Toc98777326 \h </w:instrText>
             </w:r>
             <w:r>
               <w:rPr>
@@ -2044,7 +2047,7 @@
               <w:noProof/>
             </w:rPr>
           </w:pPr>
-          <w:hyperlink w:anchor="_Toc92972046" w:history="1">
+          <w:hyperlink w:anchor="_Toc98777327" w:history="1">
             <w:r>
               <w:rPr>
                 <w:rStyle w:val="Hyperlink"/>
@@ -2071,7 +2074,7 @@
                 <w:noProof/>
                 <w:webHidden/>
               </w:rPr>
-              <w:instrText xml:space="preserve"> PAGEREF _Toc92972046 \h </w:instrText>
+              <w:instrText xml:space="preserve"> PAGEREF _Toc98777327 \h </w:instrText>
             </w:r>
             <w:r>
               <w:rPr>
@@ -2113,7 +2116,7 @@
               <w:noProof/>
             </w:rPr>
           </w:pPr>
-          <w:hyperlink w:anchor="_Toc92972047" w:history="1">
+          <w:hyperlink w:anchor="_Toc98777328" w:history="1">
             <w:r>
               <w:rPr>
                 <w:rStyle w:val="Hyperlink"/>
@@ -2140,7 +2143,7 @@
                 <w:noProof/>
                 <w:webHidden/>
               </w:rPr>
-              <w:instrText xml:space="preserve"> PAGEREF _Toc92972047 \h </w:instrText>
+              <w:instrText xml:space="preserve"> PAGEREF _Toc98777328 \h </w:instrText>
             </w:r>
             <w:r>
               <w:rPr>
@@ -2182,7 +2185,7 @@
               <w:noProof/>
             </w:rPr>
           </w:pPr>
-          <w:hyperlink w:anchor="_Toc92972048" w:history="1">
+          <w:hyperlink w:anchor="_Toc98777329" w:history="1">
             <w:r>
               <w:rPr>
                 <w:rStyle w:val="Hyperlink"/>
@@ -2209,7 +2212,7 @@
                 <w:noProof/>
                 <w:webHidden/>
               </w:rPr>
-              <w:instrText xml:space="preserve"> PAGEREF _Toc92972048 \h </w:instrText>
+              <w:instrText xml:space="preserve"> PAGEREF _Toc98777329 \h </w:instrText>
             </w:r>
             <w:r>
               <w:rPr>
@@ -2251,7 +2254,7 @@
               <w:noProof/>
             </w:rPr>
           </w:pPr>
-          <w:hyperlink w:anchor="_Toc92972049" w:history="1">
+          <w:hyperlink w:anchor="_Toc98777330" w:history="1">
             <w:r>
               <w:rPr>
                 <w:rStyle w:val="Hyperlink"/>
@@ -2278,7 +2281,7 @@
                 <w:noProof/>
                 <w:webHidden/>
               </w:rPr>
-              <w:instrText xml:space="preserve"> PAGEREF _Toc92972049 \h </w:instrText>
+              <w:instrText xml:space="preserve"> PAGEREF _Toc98777330 \h </w:instrText>
             </w:r>
             <w:r>
               <w:rPr>
@@ -2320,7 +2323,7 @@
               <w:noProof/>
             </w:rPr>
           </w:pPr>
-          <w:hyperlink w:anchor="_Toc92972050" w:history="1">
+          <w:hyperlink w:anchor="_Toc98777331" w:history="1">
             <w:r>
               <w:rPr>
                 <w:rStyle w:val="Hyperlink"/>
@@ -2347,7 +2350,7 @@
                 <w:noProof/>
                 <w:webHidden/>
               </w:rPr>
-              <w:instrText xml:space="preserve"> PAGEREF _Toc92972050 \h </w:instrText>
+              <w:instrText xml:space="preserve"> PAGEREF _Toc98777331 \h </w:instrText>
             </w:r>
             <w:r>
               <w:rPr>
@@ -2389,7 +2392,7 @@
               <w:noProof/>
             </w:rPr>
           </w:pPr>
-          <w:hyperlink w:anchor="_Toc92972051" w:history="1">
+          <w:hyperlink w:anchor="_Toc98777332" w:history="1">
             <w:r>
               <w:rPr>
                 <w:rStyle w:val="Hyperlink"/>
@@ -2416,7 +2419,7 @@
                 <w:noProof/>
                 <w:webHidden/>
               </w:rPr>
-              <w:instrText xml:space="preserve"> PAGEREF _Toc92972051 \h </w:instrText>
+              <w:instrText xml:space="preserve"> PAGEREF _Toc98777332 \h </w:instrText>
             </w:r>
             <w:r>
               <w:rPr>
@@ -2458,7 +2461,7 @@
               <w:noProof/>
             </w:rPr>
           </w:pPr>
-          <w:hyperlink w:anchor="_Toc92972052" w:history="1">
+          <w:hyperlink w:anchor="_Toc98777333" w:history="1">
             <w:r>
               <w:rPr>
                 <w:rStyle w:val="Hyperlink"/>
@@ -2485,7 +2488,7 @@
                 <w:noProof/>
                 <w:webHidden/>
               </w:rPr>
-              <w:instrText xml:space="preserve"> PAGEREF _Toc92972052 \h </w:instrText>
+              <w:instrText xml:space="preserve"> PAGEREF _Toc98777333 \h </w:instrText>
             </w:r>
             <w:r>
               <w:rPr>
@@ -2527,7 +2530,7 @@
               <w:noProof/>
             </w:rPr>
           </w:pPr>
-          <w:hyperlink w:anchor="_Toc92972053" w:history="1">
+          <w:hyperlink w:anchor="_Toc98777334" w:history="1">
             <w:r>
               <w:rPr>
                 <w:rStyle w:val="Hyperlink"/>
@@ -2554,7 +2557,7 @@
                 <w:noProof/>
                 <w:webHidden/>
               </w:rPr>
-              <w:instrText xml:space="preserve"> PAGEREF _Toc92972053 \h </w:instrText>
+              <w:instrText xml:space="preserve"> PAGEREF _Toc98777334 \h </w:instrText>
             </w:r>
             <w:r>
               <w:rPr>
@@ -2596,7 +2599,7 @@
               <w:noProof/>
             </w:rPr>
           </w:pPr>
-          <w:hyperlink w:anchor="_Toc92972054" w:history="1">
+          <w:hyperlink w:anchor="_Toc98777335" w:history="1">
             <w:r>
               <w:rPr>
                 <w:rStyle w:val="Hyperlink"/>
@@ -2623,7 +2626,7 @@
                 <w:noProof/>
                 <w:webHidden/>
               </w:rPr>
-              <w:instrText xml:space="preserve"> PAGEREF _Toc92972054 \h </w:instrText>
+              <w:instrText xml:space="preserve"> PAGEREF _Toc98777335 \h </w:instrText>
             </w:r>
             <w:r>
               <w:rPr>
@@ -2665,7 +2668,7 @@
               <w:noProof/>
             </w:rPr>
           </w:pPr>
-          <w:hyperlink w:anchor="_Toc92972055" w:history="1">
+          <w:hyperlink w:anchor="_Toc98777336" w:history="1">
             <w:r>
               <w:rPr>
                 <w:rStyle w:val="Hyperlink"/>
@@ -2692,7 +2695,7 @@
                 <w:noProof/>
                 <w:webHidden/>
               </w:rPr>
-              <w:instrText xml:space="preserve"> PAGEREF _Toc92972055 \h </w:instrText>
+              <w:instrText xml:space="preserve"> PAGEREF _Toc98777336 \h </w:instrText>
             </w:r>
             <w:r>
               <w:rPr>
@@ -2745,7 +2748,7 @@
       <w:pPr>
         <w:pStyle w:val="Heading1"/>
       </w:pPr>
-      <w:bookmarkStart w:id="0" w:name="_Toc92972019"/>
+      <w:bookmarkStart w:id="0" w:name="_Toc98777300"/>
       <w:r>
         <w:t>Introduction</w:t>
       </w:r>
@@ -2775,7 +2778,6 @@
       <w:r>
         <w:t xml:space="preserve">SNAP’s workflow is in two stages.  First it must build an index.  This takes a reference genome (in FASTA format) and constructs a data structure that allows SNAP to </w:t>
       </w:r>
-      <w:proofErr w:type="gramStart"/>
       <w:r>
         <w:t xml:space="preserve">very quickly map </w:t>
       </w:r>
@@ -2787,11 +2789,7 @@
         <w:t>k</w:t>
       </w:r>
       <w:r>
-        <w:t>-mers</w:t>
-      </w:r>
-      <w:proofErr w:type="gramEnd"/>
-      <w:r>
-        <w:t xml:space="preserve"> from a read to the set of locations in the reference that are that k-mer.</w:t>
+        <w:t>-mers from a read to the set of locations in the reference that are that k-mer.</w:t>
       </w:r>
       <w:r>
         <w:t xml:space="preserve">  You need only do this once per reference and value of </w:t>
@@ -2900,7 +2898,7 @@
       <w:pPr>
         <w:pStyle w:val="Heading1"/>
       </w:pPr>
-      <w:bookmarkStart w:id="1" w:name="_Toc92972020"/>
+      <w:bookmarkStart w:id="1" w:name="_Toc98777301"/>
       <w:r>
         <w:t>Index Building</w:t>
       </w:r>
@@ -3251,7 +3249,7 @@
       <w:pPr>
         <w:pStyle w:val="Heading2"/>
       </w:pPr>
-      <w:bookmarkStart w:id="2" w:name="_Toc92972021"/>
+      <w:bookmarkStart w:id="2" w:name="_Toc98777302"/>
       <w:r>
         <w:t>The key</w:t>
       </w:r>
@@ -3820,7 +3818,7 @@
       <w:pPr>
         <w:pStyle w:val="Heading2"/>
       </w:pPr>
-      <w:bookmarkStart w:id="3" w:name="_Toc92972022"/>
+      <w:bookmarkStart w:id="3" w:name="_Toc98777303"/>
       <w:r>
         <w:t>The location size parameter</w:t>
       </w:r>
@@ -4065,15 +4063,7 @@
         <w:t xml:space="preserve">  If you are using a reference that is much smaller than the human genome you might want to </w:t>
       </w:r>
       <w:r>
-        <w:t xml:space="preserve">use a smaller location size </w:t>
-      </w:r>
-      <w:proofErr w:type="gramStart"/>
-      <w:r>
-        <w:t>in order to</w:t>
-      </w:r>
-      <w:proofErr w:type="gramEnd"/>
-      <w:r>
-        <w:t xml:space="preserve"> save space.</w:t>
+        <w:t>use a smaller location size in order to save space.</w:t>
       </w:r>
     </w:p>
     <w:p>
@@ -4259,7 +4249,7 @@
       <w:pPr>
         <w:pStyle w:val="Heading2"/>
       </w:pPr>
-      <w:bookmarkStart w:id="4" w:name="_Toc92972023"/>
+      <w:bookmarkStart w:id="4" w:name="_Toc98777304"/>
       <w:r>
         <w:t>Large hash tables</w:t>
       </w:r>
@@ -4401,7 +4391,7 @@
       <w:pPr>
         <w:pStyle w:val="Heading2"/>
       </w:pPr>
-      <w:bookmarkStart w:id="5" w:name="_Toc92972024"/>
+      <w:bookmarkStart w:id="5" w:name="_Toc98777305"/>
       <w:r>
         <w:t>Specifying contig names</w:t>
       </w:r>
@@ -4696,7 +4686,7 @@
       <w:pPr>
         <w:pStyle w:val="Heading2"/>
       </w:pPr>
-      <w:bookmarkStart w:id="6" w:name="_Toc92972025"/>
+      <w:bookmarkStart w:id="6" w:name="_Toc98777306"/>
       <w:r>
         <w:t>Specifying ALT contigs</w:t>
       </w:r>
@@ -5300,7 +5290,7 @@
       <w:pPr>
         <w:pStyle w:val="Heading2"/>
       </w:pPr>
-      <w:bookmarkStart w:id="7" w:name="_Toc92972026"/>
+      <w:bookmarkStart w:id="7" w:name="_Toc98777307"/>
       <w:r>
         <w:t xml:space="preserve">Specifying ALT </w:t>
       </w:r>
@@ -5585,7 +5575,7 @@
       <w:pPr>
         <w:pStyle w:val="Heading2"/>
       </w:pPr>
-      <w:bookmarkStart w:id="8" w:name="_Toc92972027"/>
+      <w:bookmarkStart w:id="8" w:name="_Toc98777308"/>
       <w:r>
         <w:t>Other indexing parameters</w:t>
       </w:r>
@@ -12186,7 +12176,7 @@
       <w:pPr>
         <w:pStyle w:val="Heading1"/>
       </w:pPr>
-      <w:bookmarkStart w:id="9" w:name="_Toc92972028"/>
+      <w:bookmarkStart w:id="9" w:name="_Toc98777309"/>
       <w:r>
         <w:lastRenderedPageBreak/>
         <w:t>Aligning</w:t>
@@ -12252,7 +12242,7 @@
       <w:pPr>
         <w:pStyle w:val="Heading2"/>
       </w:pPr>
-      <w:bookmarkStart w:id="10" w:name="_Toc92972029"/>
+      <w:bookmarkStart w:id="10" w:name="_Toc98777310"/>
       <w:r>
         <w:t xml:space="preserve">The </w:t>
       </w:r>
@@ -12533,7 +12523,7 @@
       <w:pPr>
         <w:pStyle w:val="Heading2"/>
       </w:pPr>
-      <w:bookmarkStart w:id="11" w:name="_Toc92972030"/>
+      <w:bookmarkStart w:id="11" w:name="_Toc98777311"/>
       <w:r>
         <w:t>File Types</w:t>
       </w:r>
@@ -13544,7 +13534,7 @@
       <w:pPr>
         <w:pStyle w:val="Heading2"/>
       </w:pPr>
-      <w:bookmarkStart w:id="12" w:name="_Toc92972031"/>
+      <w:bookmarkStart w:id="12" w:name="_Toc98777312"/>
       <w:r>
         <w:t>Writing Output</w:t>
       </w:r>
@@ -13644,7 +13634,7 @@
       <w:pPr>
         <w:pStyle w:val="Heading2"/>
       </w:pPr>
-      <w:bookmarkStart w:id="13" w:name="_Toc92972032"/>
+      <w:bookmarkStart w:id="13" w:name="_Toc98777313"/>
       <w:r>
         <w:t>Deciding how poor of an alignment to keep</w:t>
       </w:r>
@@ -13803,7 +13793,7 @@
       <w:pPr>
         <w:pStyle w:val="Heading2"/>
       </w:pPr>
-      <w:bookmarkStart w:id="14" w:name="_Toc92972033"/>
+      <w:bookmarkStart w:id="14" w:name="_Toc98777314"/>
       <w:r>
         <w:lastRenderedPageBreak/>
         <w:t>Looking for bigger indels</w:t>
@@ -13933,7 +13923,7 @@
       <w:pPr>
         <w:pStyle w:val="Heading2"/>
       </w:pPr>
-      <w:bookmarkStart w:id="17" w:name="_Toc92972034"/>
+      <w:bookmarkStart w:id="17" w:name="_Toc98777315"/>
       <w:r>
         <w:t>Specifying how many seeds to use</w:t>
       </w:r>
@@ -14195,7 +14185,7 @@
       <w:pPr>
         <w:pStyle w:val="Heading2"/>
       </w:pPr>
-      <w:bookmarkStart w:id="18" w:name="_Toc92972035"/>
+      <w:bookmarkStart w:id="18" w:name="_Toc98777316"/>
       <w:r>
         <w:t>H</w:t>
       </w:r>
@@ -14699,7 +14689,7 @@
       <w:pPr>
         <w:pStyle w:val="Heading2"/>
       </w:pPr>
-      <w:bookmarkStart w:id="19" w:name="_Toc92972036"/>
+      <w:bookmarkStart w:id="19" w:name="_Toc98777317"/>
       <w:r>
         <w:t>Threading</w:t>
       </w:r>
@@ -15025,7 +15015,7 @@
       <w:pPr>
         <w:pStyle w:val="Heading2"/>
       </w:pPr>
-      <w:bookmarkStart w:id="20" w:name="_Toc92972037"/>
+      <w:bookmarkStart w:id="20" w:name="_Toc98777318"/>
       <w:r>
         <w:t>Sorting</w:t>
       </w:r>
@@ -15879,7 +15869,7 @@
       <w:pPr>
         <w:pStyle w:val="Heading2"/>
       </w:pPr>
-      <w:bookmarkStart w:id="21" w:name="_Toc92972038"/>
+      <w:bookmarkStart w:id="21" w:name="_Toc98777319"/>
       <w:r>
         <w:t>CIGAR strings</w:t>
       </w:r>
@@ -16020,7 +16010,7 @@
       <w:pPr>
         <w:pStyle w:val="Heading2"/>
       </w:pPr>
-      <w:bookmarkStart w:id="22" w:name="_Toc92972039"/>
+      <w:bookmarkStart w:id="22" w:name="_Toc98777320"/>
       <w:r>
         <w:t>Minimum read lengths</w:t>
       </w:r>
@@ -16118,7 +16108,7 @@
       <w:pPr>
         <w:pStyle w:val="Heading2"/>
       </w:pPr>
-      <w:bookmarkStart w:id="23" w:name="_Toc92972040"/>
+      <w:bookmarkStart w:id="23" w:name="_Toc98777321"/>
       <w:r>
         <w:t>Index Loading</w:t>
       </w:r>
@@ -16437,7 +16427,7 @@
       <w:pPr>
         <w:pStyle w:val="Heading2"/>
       </w:pPr>
-      <w:bookmarkStart w:id="24" w:name="_Toc92972041"/>
+      <w:bookmarkStart w:id="24" w:name="_Toc98777322"/>
       <w:r>
         <w:t>Writing more than one alignment per read</w:t>
       </w:r>
@@ -16858,7 +16848,7 @@
       <w:pPr>
         <w:pStyle w:val="Heading2"/>
       </w:pPr>
-      <w:bookmarkStart w:id="25" w:name="_Toc92972042"/>
+      <w:bookmarkStart w:id="25" w:name="_Toc98777323"/>
       <w:r>
         <w:t>ALT contigs</w:t>
       </w:r>
@@ -17178,7 +17168,7 @@
       <w:pPr>
         <w:pStyle w:val="Heading2"/>
       </w:pPr>
-      <w:bookmarkStart w:id="26" w:name="_Toc92972043"/>
+      <w:bookmarkStart w:id="26" w:name="_Toc98777324"/>
       <w:r>
         <w:t>Affine gap scoring</w:t>
       </w:r>
@@ -17638,98 +17628,82 @@
         <w:rPr>
           <w:rFonts w:ascii="Courier New" w:eastAsia="Courier New" w:hAnsi="Courier New" w:cs="Courier New"/>
         </w:rPr>
-        <w:instrText>-</w:instrText>
+        <w:instrText>-gs</w:instrText>
+      </w:r>
+      <w:r>
+        <w:instrText xml:space="preserve">" </w:instrText>
+      </w:r>
+      <w:r>
+        <w:rPr>
+          <w:rFonts w:ascii="Courier New" w:eastAsia="Courier New" w:hAnsi="Courier New" w:cs="Courier New"/>
+        </w:rPr>
+        <w:fldChar w:fldCharType="end"/>
+      </w:r>
+      <w:r>
+        <w:t xml:space="preserve"> is the penalty for mismatch (default: 4), while </w:t>
+      </w:r>
+      <w:r>
+        <w:rPr>
+          <w:rFonts w:ascii="Courier New" w:eastAsia="Courier New" w:hAnsi="Courier New" w:cs="Courier New"/>
+        </w:rPr>
+        <w:t>–go</w:t>
+      </w:r>
+      <w:r>
+        <w:rPr>
+          <w:rFonts w:ascii="Courier New" w:eastAsia="Courier New" w:hAnsi="Courier New" w:cs="Courier New"/>
+        </w:rPr>
+        <w:fldChar w:fldCharType="begin"/>
+      </w:r>
+      <w:r>
+        <w:instrText xml:space="preserve"> XE "</w:instrText>
+      </w:r>
+      <w:r>
+        <w:rPr>
+          <w:rFonts w:ascii="Courier New" w:eastAsia="Courier New" w:hAnsi="Courier New" w:cs="Courier New"/>
+        </w:rPr>
+        <w:instrText>–go</w:instrText>
+      </w:r>
+      <w:r>
+        <w:instrText xml:space="preserve">" </w:instrText>
+      </w:r>
+      <w:r>
+        <w:rPr>
+          <w:rFonts w:ascii="Courier New" w:eastAsia="Courier New" w:hAnsi="Courier New" w:cs="Courier New"/>
+        </w:rPr>
+        <w:fldChar w:fldCharType="end"/>
+      </w:r>
+      <w:r>
+        <w:t xml:space="preserve"> and </w:t>
+      </w:r>
+      <w:r>
+        <w:rPr>
+          <w:rFonts w:ascii="Courier New" w:eastAsia="Courier New" w:hAnsi="Courier New" w:cs="Courier New"/>
+        </w:rPr>
+        <w:t>–</w:t>
       </w:r>
       <w:proofErr w:type="spellStart"/>
       <w:r>
         <w:rPr>
           <w:rFonts w:ascii="Courier New" w:eastAsia="Courier New" w:hAnsi="Courier New" w:cs="Courier New"/>
         </w:rPr>
-        <w:instrText>gs</w:instrText>
+        <w:t>ge</w:t>
       </w:r>
       <w:proofErr w:type="spellEnd"/>
       <w:r>
-        <w:instrText xml:space="preserve">" </w:instrText>
-      </w:r>
-      <w:r>
         <w:rPr>
           <w:rFonts w:ascii="Courier New" w:eastAsia="Courier New" w:hAnsi="Courier New" w:cs="Courier New"/>
         </w:rPr>
-        <w:fldChar w:fldCharType="end"/>
-      </w:r>
-      <w:r>
-        <w:t xml:space="preserve"> is the penalty for mismatch (default: 4), while </w:t>
+        <w:fldChar w:fldCharType="begin"/>
+      </w:r>
+      <w:r>
+        <w:instrText xml:space="preserve"> XE "</w:instrText>
       </w:r>
       <w:r>
         <w:rPr>
           <w:rFonts w:ascii="Courier New" w:eastAsia="Courier New" w:hAnsi="Courier New" w:cs="Courier New"/>
         </w:rPr>
-        <w:t>–go</w:t>
-      </w:r>
-      <w:r>
-        <w:rPr>
-          <w:rFonts w:ascii="Courier New" w:eastAsia="Courier New" w:hAnsi="Courier New" w:cs="Courier New"/>
-        </w:rPr>
-        <w:fldChar w:fldCharType="begin"/>
-      </w:r>
-      <w:r>
-        <w:instrText xml:space="preserve"> XE "</w:instrText>
-      </w:r>
-      <w:r>
-        <w:rPr>
-          <w:rFonts w:ascii="Courier New" w:eastAsia="Courier New" w:hAnsi="Courier New" w:cs="Courier New"/>
-        </w:rPr>
-        <w:instrText>–go</w:instrText>
-      </w:r>
-      <w:r>
-        <w:instrText xml:space="preserve">" </w:instrText>
-      </w:r>
-      <w:r>
-        <w:rPr>
-          <w:rFonts w:ascii="Courier New" w:eastAsia="Courier New" w:hAnsi="Courier New" w:cs="Courier New"/>
-        </w:rPr>
-        <w:fldChar w:fldCharType="end"/>
-      </w:r>
-      <w:r>
-        <w:t xml:space="preserve"> and </w:t>
-      </w:r>
-      <w:r>
-        <w:rPr>
-          <w:rFonts w:ascii="Courier New" w:eastAsia="Courier New" w:hAnsi="Courier New" w:cs="Courier New"/>
-        </w:rPr>
-        <w:t>–</w:t>
-      </w:r>
-      <w:proofErr w:type="spellStart"/>
-      <w:r>
-        <w:rPr>
-          <w:rFonts w:ascii="Courier New" w:eastAsia="Courier New" w:hAnsi="Courier New" w:cs="Courier New"/>
-        </w:rPr>
-        <w:t>ge</w:t>
-      </w:r>
-      <w:proofErr w:type="spellEnd"/>
-      <w:r>
-        <w:rPr>
-          <w:rFonts w:ascii="Courier New" w:eastAsia="Courier New" w:hAnsi="Courier New" w:cs="Courier New"/>
-        </w:rPr>
-        <w:fldChar w:fldCharType="begin"/>
-      </w:r>
-      <w:r>
-        <w:instrText xml:space="preserve"> XE "</w:instrText>
-      </w:r>
-      <w:r>
-        <w:rPr>
-          <w:rFonts w:ascii="Courier New" w:eastAsia="Courier New" w:hAnsi="Courier New" w:cs="Courier New"/>
-        </w:rPr>
-        <w:instrText>–</w:instrText>
-      </w:r>
-      <w:proofErr w:type="spellStart"/>
-      <w:r>
-        <w:rPr>
-          <w:rFonts w:ascii="Courier New" w:eastAsia="Courier New" w:hAnsi="Courier New" w:cs="Courier New"/>
-        </w:rPr>
-        <w:instrText>ge</w:instrText>
-      </w:r>
-      <w:proofErr w:type="spellEnd"/>
+        <w:instrText>–ge</w:instrText>
+      </w:r>
       <w:r>
         <w:instrText xml:space="preserve">" </w:instrText>
       </w:r>
@@ -17925,7 +17899,7 @@
       <w:pPr>
         <w:pStyle w:val="Heading2"/>
       </w:pPr>
-      <w:bookmarkStart w:id="27" w:name="_Toc92972044"/>
+      <w:bookmarkStart w:id="27" w:name="_Toc98777325"/>
       <w:r>
         <w:t>DRAGEN variant caller mode</w:t>
       </w:r>
@@ -18079,7 +18053,7 @@
       <w:pPr>
         <w:pStyle w:val="Heading2"/>
       </w:pPr>
-      <w:bookmarkStart w:id="28" w:name="_Toc92972045"/>
+      <w:bookmarkStart w:id="28" w:name="_Toc98777326"/>
       <w:r>
         <w:t>Mapping quality</w:t>
       </w:r>
@@ -18259,7 +18233,7 @@
       <w:pPr>
         <w:pStyle w:val="Heading2"/>
       </w:pPr>
-      <w:bookmarkStart w:id="29" w:name="_Toc92972046"/>
+      <w:bookmarkStart w:id="29" w:name="_Toc98777327"/>
       <w:r>
         <w:t>Output Filtering</w:t>
       </w:r>
@@ -18688,7 +18662,7 @@
       <w:pPr>
         <w:pStyle w:val="Heading2"/>
       </w:pPr>
-      <w:bookmarkStart w:id="30" w:name="_Toc92972047"/>
+      <w:bookmarkStart w:id="30" w:name="_Toc98777328"/>
       <w:r>
         <w:t>Input Read</w:t>
       </w:r>
@@ -18978,7 +18952,7 @@
       <w:pPr>
         <w:pStyle w:val="Heading2"/>
       </w:pPr>
-      <w:bookmarkStart w:id="31" w:name="_Toc92972048"/>
+      <w:bookmarkStart w:id="31" w:name="_Toc98777329"/>
       <w:r>
         <w:t>Read Groups</w:t>
       </w:r>
@@ -19208,7 +19182,7 @@
       <w:pPr>
         <w:pStyle w:val="Heading2"/>
       </w:pPr>
-      <w:bookmarkStart w:id="32" w:name="_Toc92972049"/>
+      <w:bookmarkStart w:id="32" w:name="_Toc98777330"/>
       <w:r>
         <w:t>Performance Options</w:t>
       </w:r>
@@ -19300,7 +19274,15 @@
       </w:r>
       <w:proofErr w:type="gramEnd"/>
       <w:r>
-        <w:t xml:space="preserve"> the available compute resources it may make the machine not as responsive as desirable, and this switch reduces the effect.  This is only implemented on Windows.</w:t>
+        <w:t xml:space="preserve"> the available </w:t>
+      </w:r>
+      <w:proofErr w:type="gramStart"/>
+      <w:r>
+        <w:t>compute</w:t>
+      </w:r>
+      <w:proofErr w:type="gramEnd"/>
+      <w:r>
+        <w:t xml:space="preserve"> resources it may make the machine not as responsive as desirable, and this switch reduces the effect.  This is only implemented on Windows.</w:t>
       </w:r>
     </w:p>
     <w:p>
@@ -19755,7 +19737,7 @@
       <w:pPr>
         <w:pStyle w:val="Heading2"/>
       </w:pPr>
-      <w:bookmarkStart w:id="33" w:name="_Toc92972050"/>
+      <w:bookmarkStart w:id="33" w:name="_Toc98777331"/>
       <w:r>
         <w:t>Miscellaneous Options</w:t>
       </w:r>
@@ -20042,13 +20024,122 @@
       </w:r>
       <w:r>
         <w:t>&gt;}</w:t>
+      </w:r>
+    </w:p>
+    <w:p>
+      <w:r>
+        <w:t xml:space="preserve">You can have SNAP attach the per-read alignment time to each read by using the </w:t>
+      </w:r>
+      <w:r>
+        <w:rPr>
+          <w:rFonts w:ascii="Courier New" w:hAnsi="Courier New" w:cs="Courier New"/>
+        </w:rPr>
+        <w:t>-at</w:t>
+      </w:r>
+      <w:r>
+        <w:rPr>
+          <w:rFonts w:ascii="Courier New" w:hAnsi="Courier New" w:cs="Courier New"/>
+        </w:rPr>
+        <w:fldChar w:fldCharType="begin"/>
+      </w:r>
+      <w:r>
+        <w:instrText xml:space="preserve"> XE "</w:instrText>
+      </w:r>
+      <w:r>
+        <w:rPr>
+          <w:rFonts w:ascii="Courier New" w:hAnsi="Courier New" w:cs="Courier New"/>
+        </w:rPr>
+        <w:instrText>-at</w:instrText>
+      </w:r>
+      <w:r>
+        <w:instrText xml:space="preserve">" </w:instrText>
+      </w:r>
+      <w:r>
+        <w:rPr>
+          <w:rFonts w:ascii="Courier New" w:hAnsi="Courier New" w:cs="Courier New"/>
+        </w:rPr>
+        <w:fldChar w:fldCharType="end"/>
+      </w:r>
+      <w:r>
+        <w:t xml:space="preserve"> flag.  If you do so, each read will include </w:t>
+      </w:r>
+      <w:proofErr w:type="spellStart"/>
+      <w:proofErr w:type="gramStart"/>
+      <w:r>
+        <w:t>AT:i</w:t>
+      </w:r>
+      <w:proofErr w:type="gramEnd"/>
+      <w:r>
+        <w:t>:n</w:t>
+      </w:r>
+      <w:proofErr w:type="spellEnd"/>
+      <w:r>
+        <w:t xml:space="preserve"> where “n” is the alignment time in microseconds.  For alignments that are produced together (</w:t>
+      </w:r>
+      <w:proofErr w:type="gramStart"/>
+      <w:r>
+        <w:t>paired-end</w:t>
+      </w:r>
+      <w:proofErr w:type="gramEnd"/>
+      <w:r>
+        <w:t xml:space="preserve"> reads, and secondary alignments for example) the time will be the time for the entire set of reads.  If a read takes 2</w:t>
+      </w:r>
+      <w:r>
+        <w:rPr>
+          <w:vertAlign w:val="superscript"/>
+        </w:rPr>
+        <w:t>31</w:t>
+      </w:r>
+      <w:r>
+        <w:t xml:space="preserve"> </w:t>
+      </w:r>
+      <w:r>
+        <w:rPr>
+          <w:rFonts w:cstheme="minorHAnsi"/>
+        </w:rPr>
+        <w:t>µ</w:t>
+      </w:r>
+      <w:r>
+        <w:t xml:space="preserve">s (about 33 minutes) </w:t>
+      </w:r>
+      <w:r>
+        <w:t xml:space="preserve">or more </w:t>
+      </w:r>
+      <w:r>
+        <w:t>to align n will be 2^31 – 1 (MAXINT).  If you find such a read, please let us know!</w:t>
+      </w:r>
+    </w:p>
+    <w:p>
+      <w:r>
+        <w:rPr>
+          <w:rFonts w:ascii="Courier New" w:hAnsi="Courier New"/>
+        </w:rPr>
+        <w:t>snap single</w:t>
+      </w:r>
+      <w:r>
+        <w:t xml:space="preserve"> &lt;index directory&gt; &lt;input file&gt; {</w:t>
+      </w:r>
+      <w:r>
+        <w:rPr>
+          <w:rFonts w:ascii="Courier New" w:hAnsi="Courier New"/>
+        </w:rPr>
+        <w:t>-</w:t>
+      </w:r>
+      <w:r>
+        <w:rPr>
+          <w:rFonts w:ascii="Courier New" w:hAnsi="Courier New"/>
+        </w:rPr>
+        <w:t>at</w:t>
+      </w:r>
+      <w:r>
+        <w:t>}</w:t>
       </w:r>
     </w:p>
     <w:p>
       <w:pPr>
         <w:pStyle w:val="Heading2"/>
       </w:pPr>
-      <w:bookmarkStart w:id="34" w:name="_Toc92972051"/>
+      <w:bookmarkStart w:id="34" w:name="_Toc98777332"/>
       <w:r>
         <w:t>Options that only apply to paired-end alignment</w:t>
       </w:r>
@@ -20075,7 +20166,11 @@
         <w:t xml:space="preserve">SNAP can still find mates by looking at the read IDs.  </w:t>
       </w:r>
       <w:r>
-        <w:t xml:space="preserve">This may be slow and use a large amount of memory, but it is necessary when, for instance, you’re trying to align as pairs a set of reads that had previously been aligned by a single-end aligner.  The </w:t>
+        <w:t xml:space="preserve">This may be slow and use a large amount of memory, but it is necessary when, for instance, you’re trying to align as pairs a set of </w:t>
+      </w:r>
+      <w:r>
+        <w:lastRenderedPageBreak/>
+        <w:t xml:space="preserve">reads that had previously been aligned by a single-end aligner.  The </w:t>
       </w:r>
       <w:r>
         <w:rPr>
@@ -20172,11 +20267,7 @@
         <w:t>aligning both reads with the single-end aligner and using the result.</w:t>
       </w:r>
       <w:r>
-        <w:t xml:space="preserve">  There </w:t>
-      </w:r>
-      <w:r>
-        <w:lastRenderedPageBreak/>
-        <w:t xml:space="preserve">are several flags that control this behavior.  </w:t>
+        <w:t xml:space="preserve">  There are several flags that control this behavior.  </w:t>
       </w:r>
       <w:r>
         <w:rPr>
@@ -21219,7 +21310,11 @@
         <w:t xml:space="preserve"> </w:t>
       </w:r>
       <w:r>
-        <w:t xml:space="preserve">&lt;min affine gap score </w:t>
+        <w:t xml:space="preserve">&lt;min </w:t>
+      </w:r>
+      <w:r>
+        <w:lastRenderedPageBreak/>
+        <w:t xml:space="preserve">affine gap score </w:t>
       </w:r>
       <w:r>
         <w:t xml:space="preserve">by which </w:t>
@@ -21294,9 +21389,8 @@
       <w:pPr>
         <w:pStyle w:val="Heading1"/>
       </w:pPr>
-      <w:bookmarkStart w:id="35" w:name="_Toc92972052"/>
-      <w:r>
-        <w:lastRenderedPageBreak/>
+      <w:bookmarkStart w:id="35" w:name="_Toc98777333"/>
+      <w:r>
         <w:t>Running Multiple Alignments in a Single Execution of SNAP</w:t>
       </w:r>
       <w:bookmarkEnd w:id="35"/>
@@ -21311,7 +21405,7 @@
       <w:pPr>
         <w:pStyle w:val="Heading2"/>
       </w:pPr>
-      <w:bookmarkStart w:id="36" w:name="_Toc92972053"/>
+      <w:bookmarkStart w:id="36" w:name="_Toc98777334"/>
       <w:r>
         <w:t>The comma syntax</w:t>
       </w:r>
@@ -21375,7 +21469,7 @@
       <w:pPr>
         <w:pStyle w:val="Heading2"/>
       </w:pPr>
-      <w:bookmarkStart w:id="37" w:name="_Toc92972054"/>
+      <w:bookmarkStart w:id="37" w:name="_Toc98777335"/>
       <w:r>
         <w:t>Daemon mode</w:t>
       </w:r>
@@ -21678,6 +21772,7 @@
     </w:p>
     <w:p>
       <w:r>
+        <w:lastRenderedPageBreak/>
         <w:t xml:space="preserve">The </w:t>
       </w:r>
       <w:r>
@@ -21700,7 +21795,6 @@
     </w:p>
     <w:p>
       <w:r>
-        <w:lastRenderedPageBreak/>
         <w:t xml:space="preserve">In addition to the usual command, </w:t>
       </w:r>
       <w:proofErr w:type="spellStart"/>
@@ -21813,7 +21907,7 @@
       <w:pPr>
         <w:pStyle w:val="Heading1"/>
       </w:pPr>
-      <w:bookmarkStart w:id="38" w:name="_Toc92972055"/>
+      <w:bookmarkStart w:id="38" w:name="_Toc98777336"/>
       <w:r>
         <w:t>Index</w:t>
       </w:r>
@@ -22068,13 +22162,13 @@
           <w:rFonts w:ascii="Courier New" w:hAnsi="Courier New" w:cs="Courier New"/>
           <w:noProof/>
         </w:rPr>
-        <w:t>-AutoAlt-</w:t>
-      </w:r>
-      <w:r>
-        <w:rPr>
-          <w:noProof/>
-        </w:rPr>
-        <w:t>, 8</w:t>
+        <w:t>-at</w:t>
+      </w:r>
+      <w:r>
+        <w:rPr>
+          <w:noProof/>
+        </w:rPr>
+        <w:t>, 23</w:t>
       </w:r>
     </w:p>
     <w:p>
@@ -22092,13 +22186,13 @@
           <w:rFonts w:ascii="Courier New" w:hAnsi="Courier New" w:cs="Courier New"/>
           <w:noProof/>
         </w:rPr>
-        <w:t>-b</w:t>
-      </w:r>
-      <w:r>
-        <w:rPr>
-          <w:noProof/>
-        </w:rPr>
-        <w:t>, 15</w:t>
+        <w:t>-AutoAlt-</w:t>
+      </w:r>
+      <w:r>
+        <w:rPr>
+          <w:noProof/>
+        </w:rPr>
+        <w:t>, 8</w:t>
       </w:r>
     </w:p>
     <w:p>
@@ -22116,7 +22210,7 @@
           <w:rFonts w:ascii="Courier New" w:hAnsi="Courier New" w:cs="Courier New"/>
           <w:noProof/>
         </w:rPr>
-        <w:t>-b-</w:t>
+        <w:t>-b</w:t>
       </w:r>
       <w:r>
         <w:rPr>
@@ -22140,13 +22234,13 @@
           <w:rFonts w:ascii="Courier New" w:hAnsi="Courier New" w:cs="Courier New"/>
           <w:noProof/>
         </w:rPr>
-        <w:t>-B</w:t>
-      </w:r>
-      <w:r>
-        <w:rPr>
-          <w:noProof/>
-        </w:rPr>
-        <w:t>, 8, 23</w:t>
+        <w:t>-b-</w:t>
+      </w:r>
+      <w:r>
+        <w:rPr>
+          <w:noProof/>
+        </w:rPr>
+        <w:t>, 15</w:t>
       </w:r>
     </w:p>
     <w:p>
@@ -22164,13 +22258,13 @@
           <w:rFonts w:ascii="Courier New" w:hAnsi="Courier New" w:cs="Courier New"/>
           <w:noProof/>
         </w:rPr>
-        <w:t>-bam</w:t>
-      </w:r>
-      <w:r>
-        <w:rPr>
-          <w:noProof/>
-        </w:rPr>
-        <w:t>, 12</w:t>
+        <w:t>-B</w:t>
+      </w:r>
+      <w:r>
+        <w:rPr>
+          <w:noProof/>
+        </w:rPr>
+        <w:t>, 8, 23</w:t>
       </w:r>
     </w:p>
     <w:p>
@@ -22185,9 +22279,16 @@
       </w:pPr>
       <w:r>
         <w:rPr>
-          <w:noProof/>
-        </w:rPr>
-        <w:t>BAM, 12</w:t>
+          <w:rFonts w:ascii="Courier New" w:hAnsi="Courier New" w:cs="Courier New"/>
+          <w:noProof/>
+        </w:rPr>
+        <w:t>-bam</w:t>
+      </w:r>
+      <w:r>
+        <w:rPr>
+          <w:noProof/>
+        </w:rPr>
+        <w:t>, 12</w:t>
       </w:r>
     </w:p>
     <w:p>
@@ -22202,16 +22303,9 @@
       </w:pPr>
       <w:r>
         <w:rPr>
-          <w:rFonts w:ascii="Courier New" w:hAnsi="Courier New" w:cs="Courier New"/>
-          <w:noProof/>
-        </w:rPr>
-        <w:t>-bSpace</w:t>
-      </w:r>
-      <w:r>
-        <w:rPr>
-          <w:noProof/>
-        </w:rPr>
-        <w:t>, 8</w:t>
+          <w:noProof/>
+        </w:rPr>
+        <w:t>BAM, 12</w:t>
       </w:r>
     </w:p>
     <w:p>
@@ -22229,7 +22323,7 @@
           <w:rFonts w:ascii="Courier New" w:hAnsi="Courier New" w:cs="Courier New"/>
           <w:noProof/>
         </w:rPr>
-        <w:t>-bSpace-</w:t>
+        <w:t>-bSpace</w:t>
       </w:r>
       <w:r>
         <w:rPr>
@@ -22250,16 +22344,16 @@
       </w:pPr>
       <w:r>
         <w:rPr>
-          <w:rFonts w:ascii="Courier New" w:hAnsi="Courier New"/>
-          <w:noProof/>
-        </w:rPr>
-        <w:t>-C</w:t>
-      </w:r>
-      <w:r>
-        <w:rPr>
-          <w:noProof/>
-        </w:rPr>
-        <w:t>, 21</w:t>
+          <w:rFonts w:ascii="Courier New" w:hAnsi="Courier New" w:cs="Courier New"/>
+          <w:noProof/>
+        </w:rPr>
+        <w:t>-bSpace-</w:t>
+      </w:r>
+      <w:r>
+        <w:rPr>
+          <w:noProof/>
+        </w:rPr>
+        <w:t>, 8</w:t>
       </w:r>
     </w:p>
     <w:p>
@@ -22274,9 +22368,16 @@
       </w:pPr>
       <w:r>
         <w:rPr>
-          <w:noProof/>
-        </w:rPr>
-        <w:t>compressed FASTQ, 12</w:t>
+          <w:rFonts w:ascii="Courier New" w:hAnsi="Courier New"/>
+          <w:noProof/>
+        </w:rPr>
+        <w:t>-C</w:t>
+      </w:r>
+      <w:r>
+        <w:rPr>
+          <w:noProof/>
+        </w:rPr>
+        <w:t>, 21</w:t>
       </w:r>
     </w:p>
     <w:p>
@@ -22293,7 +22394,7 @@
         <w:rPr>
           <w:noProof/>
         </w:rPr>
-        <w:t>compressed interleaved FASTQ, 12</w:t>
+        <w:t>compressed FASTQ, 12</w:t>
       </w:r>
     </w:p>
     <w:p>
@@ -22308,16 +22409,9 @@
       </w:pPr>
       <w:r>
         <w:rPr>
-          <w:rFonts w:ascii="Courier New" w:hAnsi="Courier New" w:cs="Courier New"/>
-          <w:noProof/>
-        </w:rPr>
-        <w:t>-compressedFastq</w:t>
-      </w:r>
-      <w:r>
-        <w:rPr>
-          <w:noProof/>
-        </w:rPr>
-        <w:t>, 12</w:t>
+          <w:noProof/>
+        </w:rPr>
+        <w:t>compressed interleaved FASTQ, 12</w:t>
       </w:r>
     </w:p>
     <w:p>
@@ -22335,13 +22429,13 @@
           <w:rFonts w:ascii="Courier New" w:hAnsi="Courier New" w:cs="Courier New"/>
           <w:noProof/>
         </w:rPr>
-        <w:t>-d</w:t>
-      </w:r>
-      <w:r>
-        <w:rPr>
-          <w:noProof/>
-        </w:rPr>
-        <w:t>, 13</w:t>
+        <w:t>-compressedFastq</w:t>
+      </w:r>
+      <w:r>
+        <w:rPr>
+          <w:noProof/>
+        </w:rPr>
+        <w:t>, 12</w:t>
       </w:r>
     </w:p>
     <w:p>
@@ -22359,13 +22453,13 @@
           <w:rFonts w:ascii="Courier New" w:hAnsi="Courier New" w:cs="Courier New"/>
           <w:noProof/>
         </w:rPr>
-        <w:t>-D</w:t>
-      </w:r>
-      <w:r>
-        <w:rPr>
-          <w:noProof/>
-        </w:rPr>
-        <w:t>, 20</w:t>
+        <w:t>-d</w:t>
+      </w:r>
+      <w:r>
+        <w:rPr>
+          <w:noProof/>
+        </w:rPr>
+        <w:t>, 13</w:t>
       </w:r>
     </w:p>
     <w:p>
@@ -22380,16 +22474,16 @@
       </w:pPr>
       <w:r>
         <w:rPr>
-          <w:rFonts w:ascii="Courier New" w:hAnsi="Courier New"/>
-          <w:noProof/>
-        </w:rPr>
-        <w:t>daemon</w:t>
-      </w:r>
-      <w:r>
-        <w:rPr>
-          <w:noProof/>
-        </w:rPr>
-        <w:t>, 25</w:t>
+          <w:rFonts w:ascii="Courier New" w:hAnsi="Courier New" w:cs="Courier New"/>
+          <w:noProof/>
+        </w:rPr>
+        <w:t>-D</w:t>
+      </w:r>
+      <w:r>
+        <w:rPr>
+          <w:noProof/>
+        </w:rPr>
+        <w:t>, 20</w:t>
       </w:r>
     </w:p>
     <w:p>
@@ -22407,13 +22501,13 @@
           <w:rFonts w:ascii="Courier New" w:hAnsi="Courier New"/>
           <w:noProof/>
         </w:rPr>
-        <w:t>-di</w:t>
-      </w:r>
-      <w:r>
-        <w:rPr>
-          <w:noProof/>
-        </w:rPr>
-        <w:t>, 22</w:t>
+        <w:t>daemon</w:t>
+      </w:r>
+      <w:r>
+        <w:rPr>
+          <w:noProof/>
+        </w:rPr>
+        <w:t>, 25</w:t>
       </w:r>
     </w:p>
     <w:p>
@@ -22428,16 +22522,16 @@
       </w:pPr>
       <w:r>
         <w:rPr>
-          <w:rFonts w:ascii="Courier New" w:hAnsi="Courier New" w:cs="Courier New"/>
-          <w:noProof/>
-        </w:rPr>
-        <w:t>-E</w:t>
-      </w:r>
-      <w:r>
-        <w:rPr>
-          <w:noProof/>
-        </w:rPr>
-        <w:t>, 21</w:t>
+          <w:rFonts w:ascii="Courier New" w:hAnsi="Courier New"/>
+          <w:noProof/>
+        </w:rPr>
+        <w:t>-di</w:t>
+      </w:r>
+      <w:r>
+        <w:rPr>
+          <w:noProof/>
+        </w:rPr>
+        <w:t>, 22</w:t>
       </w:r>
     </w:p>
     <w:p>
@@ -22455,13 +22549,13 @@
           <w:rFonts w:ascii="Courier New" w:hAnsi="Courier New" w:cs="Courier New"/>
           <w:noProof/>
         </w:rPr>
-        <w:t>-ea</w:t>
-      </w:r>
-      <w:r>
-        <w:rPr>
-          <w:noProof/>
-        </w:rPr>
-        <w:t>, 18</w:t>
+        <w:t>-E</w:t>
+      </w:r>
+      <w:r>
+        <w:rPr>
+          <w:noProof/>
+        </w:rPr>
+        <w:t>, 21</w:t>
       </w:r>
     </w:p>
     <w:p>
@@ -22476,22 +22570,16 @@
       </w:pPr>
       <w:r>
         <w:rPr>
-          <w:noProof/>
-        </w:rPr>
-        <w:t>–</w:t>
-      </w:r>
-      <w:r>
-        <w:rPr>
-          <w:rFonts w:ascii="Courier New" w:hAnsi="Courier New" w:cs="Courier New"/>
-          <w:noProof/>
-        </w:rPr>
-        <w:t>eg</w:t>
-      </w:r>
-      <w:r>
-        <w:rPr>
-          <w:noProof/>
-        </w:rPr>
-        <w:t>, 24</w:t>
+          <w:rFonts w:ascii="Courier New" w:hAnsi="Courier New" w:cs="Courier New"/>
+          <w:noProof/>
+        </w:rPr>
+        <w:t>-ea</w:t>
+      </w:r>
+      <w:r>
+        <w:rPr>
+          <w:noProof/>
+        </w:rPr>
+        <w:t>, 18</w:t>
       </w:r>
     </w:p>
     <w:p>
@@ -22506,10 +22594,16 @@
       </w:pPr>
       <w:r>
         <w:rPr>
-          <w:rFonts w:ascii="Courier New" w:hAnsi="Courier New"/>
-          <w:noProof/>
-        </w:rPr>
-        <w:t>-eh</w:t>
+          <w:noProof/>
+        </w:rPr>
+        <w:t>–</w:t>
+      </w:r>
+      <w:r>
+        <w:rPr>
+          <w:rFonts w:ascii="Courier New" w:hAnsi="Courier New" w:cs="Courier New"/>
+          <w:noProof/>
+        </w:rPr>
+        <w:t>eg</w:t>
       </w:r>
       <w:r>
         <w:rPr>
@@ -22530,22 +22624,16 @@
       </w:pPr>
       <w:r>
         <w:rPr>
-          <w:noProof/>
-        </w:rPr>
-        <w:t>–</w:t>
-      </w:r>
-      <w:r>
-        <w:rPr>
-          <w:rFonts w:ascii="Courier New" w:hAnsi="Courier New" w:cs="Courier New"/>
-          <w:noProof/>
-        </w:rPr>
-        <w:t>en</w:t>
-      </w:r>
-      <w:r>
-        <w:rPr>
-          <w:noProof/>
-        </w:rPr>
-        <w:t>, 24</w:t>
+          <w:rFonts w:ascii="Courier New" w:hAnsi="Courier New"/>
+          <w:noProof/>
+        </w:rPr>
+        <w:t>-eh</w:t>
+      </w:r>
+      <w:r>
+        <w:rPr>
+          <w:noProof/>
+        </w:rPr>
+        <w:t>, 25</w:t>
       </w:r>
     </w:p>
     <w:p>
@@ -22560,10 +22648,16 @@
       </w:pPr>
       <w:r>
         <w:rPr>
-          <w:rFonts w:ascii="Courier New" w:hAnsi="Courier New" w:cs="Courier New"/>
-          <w:noProof/>
-        </w:rPr>
-        <w:t>-es</w:t>
+          <w:noProof/>
+        </w:rPr>
+        <w:t>–</w:t>
+      </w:r>
+      <w:r>
+        <w:rPr>
+          <w:rFonts w:ascii="Courier New" w:hAnsi="Courier New" w:cs="Courier New"/>
+          <w:noProof/>
+        </w:rPr>
+        <w:t>en</w:t>
       </w:r>
       <w:r>
         <w:rPr>
@@ -22587,13 +22681,13 @@
           <w:rFonts w:ascii="Courier New" w:hAnsi="Courier New" w:cs="Courier New"/>
           <w:noProof/>
         </w:rPr>
-        <w:t>-exact</w:t>
-      </w:r>
-      <w:r>
-        <w:rPr>
-          <w:noProof/>
-        </w:rPr>
-        <w:t>, 6</w:t>
+        <w:t>-es</w:t>
+      </w:r>
+      <w:r>
+        <w:rPr>
+          <w:noProof/>
+        </w:rPr>
+        <w:t>, 24</w:t>
       </w:r>
     </w:p>
     <w:p>
@@ -22611,13 +22705,13 @@
           <w:rFonts w:ascii="Courier New" w:hAnsi="Courier New" w:cs="Courier New"/>
           <w:noProof/>
         </w:rPr>
-        <w:t>-f</w:t>
-      </w:r>
-      <w:r>
-        <w:rPr>
-          <w:noProof/>
-        </w:rPr>
-        <w:t>, 14</w:t>
+        <w:t>-exact</w:t>
+      </w:r>
+      <w:r>
+        <w:rPr>
+          <w:noProof/>
+        </w:rPr>
+        <w:t>, 6</w:t>
       </w:r>
     </w:p>
     <w:p>
@@ -22635,13 +22729,13 @@
           <w:rFonts w:ascii="Courier New" w:hAnsi="Courier New" w:cs="Courier New"/>
           <w:noProof/>
         </w:rPr>
-        <w:t>-F</w:t>
-      </w:r>
-      <w:r>
-        <w:rPr>
-          <w:noProof/>
-        </w:rPr>
-        <w:t>, 21</w:t>
+        <w:t>-f</w:t>
+      </w:r>
+      <w:r>
+        <w:rPr>
+          <w:noProof/>
+        </w:rPr>
+        <w:t>, 14</w:t>
       </w:r>
     </w:p>
     <w:p>
@@ -22659,13 +22753,13 @@
           <w:rFonts w:ascii="Courier New" w:hAnsi="Courier New" w:cs="Courier New"/>
           <w:noProof/>
         </w:rPr>
-        <w:t>-fastq</w:t>
-      </w:r>
-      <w:r>
-        <w:rPr>
-          <w:noProof/>
-        </w:rPr>
-        <w:t>, 12</w:t>
+        <w:t>-F</w:t>
+      </w:r>
+      <w:r>
+        <w:rPr>
+          <w:noProof/>
+        </w:rPr>
+        <w:t>, 21</w:t>
       </w:r>
     </w:p>
     <w:p>
@@ -22680,9 +22774,16 @@
       </w:pPr>
       <w:r>
         <w:rPr>
-          <w:noProof/>
-        </w:rPr>
-        <w:t>FASTQ, 12</w:t>
+          <w:rFonts w:ascii="Courier New" w:hAnsi="Courier New" w:cs="Courier New"/>
+          <w:noProof/>
+        </w:rPr>
+        <w:t>-fastq</w:t>
+      </w:r>
+      <w:r>
+        <w:rPr>
+          <w:noProof/>
+        </w:rPr>
+        <w:t>, 12</w:t>
       </w:r>
     </w:p>
     <w:p>
@@ -22697,16 +22798,9 @@
       </w:pPr>
       <w:r>
         <w:rPr>
-          <w:rFonts w:ascii="Courier New" w:hAnsi="Courier New" w:cs="Courier New"/>
-          <w:noProof/>
-        </w:rPr>
-        <w:t>-fmq</w:t>
-      </w:r>
-      <w:r>
-        <w:rPr>
-          <w:noProof/>
-        </w:rPr>
-        <w:t>, 20</w:t>
+          <w:noProof/>
+        </w:rPr>
+        <w:t>FASTQ, 12</w:t>
       </w:r>
     </w:p>
     <w:p>
@@ -22724,13 +22818,13 @@
           <w:rFonts w:ascii="Courier New" w:hAnsi="Courier New" w:cs="Courier New"/>
           <w:noProof/>
         </w:rPr>
-        <w:t>-fs</w:t>
-      </w:r>
-      <w:r>
-        <w:rPr>
-          <w:noProof/>
-        </w:rPr>
-        <w:t>, 24</w:t>
+        <w:t>-fmq</w:t>
+      </w:r>
+      <w:r>
+        <w:rPr>
+          <w:noProof/>
+        </w:rPr>
+        <w:t>, 20</w:t>
       </w:r>
     </w:p>
     <w:p>
@@ -22745,16 +22839,16 @@
       </w:pPr>
       <w:r>
         <w:rPr>
-          <w:rFonts w:ascii="Courier New" w:eastAsia="Courier New" w:hAnsi="Courier New" w:cs="Courier New"/>
-          <w:noProof/>
-        </w:rPr>
-        <w:t>–ge</w:t>
-      </w:r>
-      <w:r>
-        <w:rPr>
-          <w:noProof/>
-        </w:rPr>
-        <w:t>, 19</w:t>
+          <w:rFonts w:ascii="Courier New" w:hAnsi="Courier New" w:cs="Courier New"/>
+          <w:noProof/>
+        </w:rPr>
+        <w:t>-fs</w:t>
+      </w:r>
+      <w:r>
+        <w:rPr>
+          <w:noProof/>
+        </w:rPr>
+        <w:t>, 24</w:t>
       </w:r>
     </w:p>
     <w:p>
@@ -22772,7 +22866,7 @@
           <w:rFonts w:ascii="Courier New" w:eastAsia="Courier New" w:hAnsi="Courier New" w:cs="Courier New"/>
           <w:noProof/>
         </w:rPr>
-        <w:t>-gm</w:t>
+        <w:t>–ge</w:t>
       </w:r>
       <w:r>
         <w:rPr>
@@ -22796,7 +22890,7 @@
           <w:rFonts w:ascii="Courier New" w:eastAsia="Courier New" w:hAnsi="Courier New" w:cs="Courier New"/>
           <w:noProof/>
         </w:rPr>
-        <w:t>–go</w:t>
+        <w:t>-gm</w:t>
       </w:r>
       <w:r>
         <w:rPr>
@@ -22820,7 +22914,7 @@
           <w:rFonts w:ascii="Courier New" w:eastAsia="Courier New" w:hAnsi="Courier New" w:cs="Courier New"/>
           <w:noProof/>
         </w:rPr>
-        <w:t>-gs</w:t>
+        <w:t>–go</w:t>
       </w:r>
       <w:r>
         <w:rPr>
@@ -22841,16 +22935,16 @@
       </w:pPr>
       <w:r>
         <w:rPr>
-          <w:rFonts w:ascii="Courier New" w:hAnsi="Courier New" w:cs="Courier New"/>
-          <w:noProof/>
-        </w:rPr>
-        <w:t>-h</w:t>
-      </w:r>
-      <w:r>
-        <w:rPr>
-          <w:noProof/>
-        </w:rPr>
-        <w:t>, 15</w:t>
+          <w:rFonts w:ascii="Courier New" w:eastAsia="Courier New" w:hAnsi="Courier New" w:cs="Courier New"/>
+          <w:noProof/>
+        </w:rPr>
+        <w:t>-gs</w:t>
+      </w:r>
+      <w:r>
+        <w:rPr>
+          <w:noProof/>
+        </w:rPr>
+        <w:t>, 19</w:t>
       </w:r>
     </w:p>
     <w:p>
@@ -22868,7 +22962,7 @@
           <w:rFonts w:ascii="Courier New" w:hAnsi="Courier New" w:cs="Courier New"/>
           <w:noProof/>
         </w:rPr>
-        <w:t>-H</w:t>
+        <w:t>-h</w:t>
       </w:r>
       <w:r>
         <w:rPr>
@@ -22892,13 +22986,13 @@
           <w:rFonts w:ascii="Courier New" w:hAnsi="Courier New" w:cs="Courier New"/>
           <w:noProof/>
         </w:rPr>
-        <w:t>-hc-</w:t>
-      </w:r>
-      <w:r>
-        <w:rPr>
-          <w:noProof/>
-        </w:rPr>
-        <w:t>, 9</w:t>
+        <w:t>-H</w:t>
+      </w:r>
+      <w:r>
+        <w:rPr>
+          <w:noProof/>
+        </w:rPr>
+        <w:t>, 15</w:t>
       </w:r>
     </w:p>
     <w:p>
@@ -22916,13 +23010,13 @@
           <w:rFonts w:ascii="Courier New" w:hAnsi="Courier New" w:cs="Courier New"/>
           <w:noProof/>
         </w:rPr>
-        <w:t>-i</w:t>
-      </w:r>
-      <w:r>
-        <w:rPr>
-          <w:noProof/>
-        </w:rPr>
-        <w:t>, 14</w:t>
+        <w:t>-hc-</w:t>
+      </w:r>
+      <w:r>
+        <w:rPr>
+          <w:noProof/>
+        </w:rPr>
+        <w:t>, 9</w:t>
       </w:r>
     </w:p>
     <w:p>
@@ -22937,16 +23031,16 @@
       </w:pPr>
       <w:r>
         <w:rPr>
-          <w:rFonts w:ascii="Courier New" w:eastAsia="Courier New" w:hAnsi="Courier New" w:cs="Courier New"/>
-          <w:noProof/>
-        </w:rPr>
-        <w:t>index</w:t>
-      </w:r>
-      <w:r>
-        <w:rPr>
-          <w:noProof/>
-        </w:rPr>
-        <w:t>, 5</w:t>
+          <w:rFonts w:ascii="Courier New" w:hAnsi="Courier New" w:cs="Courier New"/>
+          <w:noProof/>
+        </w:rPr>
+        <w:t>-i</w:t>
+      </w:r>
+      <w:r>
+        <w:rPr>
+          <w:noProof/>
+        </w:rPr>
+        <w:t>, 14</w:t>
       </w:r>
     </w:p>
     <w:p>
@@ -22961,16 +23055,16 @@
       </w:pPr>
       <w:r>
         <w:rPr>
-          <w:rFonts w:ascii="Courier New" w:hAnsi="Courier New" w:cs="Courier New"/>
-          <w:noProof/>
-        </w:rPr>
-        <w:t>-ins</w:t>
-      </w:r>
-      <w:r>
-        <w:rPr>
-          <w:noProof/>
-        </w:rPr>
-        <w:t>, 24</w:t>
+          <w:rFonts w:ascii="Courier New" w:eastAsia="Courier New" w:hAnsi="Courier New" w:cs="Courier New"/>
+          <w:noProof/>
+        </w:rPr>
+        <w:t>index</w:t>
+      </w:r>
+      <w:r>
+        <w:rPr>
+          <w:noProof/>
+        </w:rPr>
+        <w:t>, 5</w:t>
       </w:r>
     </w:p>
     <w:p>
@@ -22985,9 +23079,16 @@
       </w:pPr>
       <w:r>
         <w:rPr>
-          <w:noProof/>
-        </w:rPr>
-        <w:t>interleaved FASTQ, 12</w:t>
+          <w:rFonts w:ascii="Courier New" w:hAnsi="Courier New" w:cs="Courier New"/>
+          <w:noProof/>
+        </w:rPr>
+        <w:t>-ins</w:t>
+      </w:r>
+      <w:r>
+        <w:rPr>
+          <w:noProof/>
+        </w:rPr>
+        <w:t>, 24</w:t>
       </w:r>
     </w:p>
     <w:p>
@@ -23002,16 +23103,10 @@
       </w:pPr>
       <w:r>
         <w:rPr>
-          <w:rFonts w:ascii="Courier New" w:hAnsi="Courier New"/>
-          <w:noProof/>
-        </w:rPr>
-        <w:t>-is</w:t>
-      </w:r>
-      <w:r>
-        <w:rPr>
-          <w:noProof/>
-        </w:rPr>
-        <w:t>, 23</w:t>
+          <w:noProof/>
+        </w:rPr>
+        <w:lastRenderedPageBreak/>
+        <w:t>interleaved FASTQ, 12</w:t>
       </w:r>
     </w:p>
     <w:p>
@@ -23026,9 +23121,16 @@
       </w:pPr>
       <w:r>
         <w:rPr>
-          <w:noProof/>
-        </w:rPr>
-        <w:t>key size, 5</w:t>
+          <w:rFonts w:ascii="Courier New" w:hAnsi="Courier New"/>
+          <w:noProof/>
+        </w:rPr>
+        <w:t>-is</w:t>
+      </w:r>
+      <w:r>
+        <w:rPr>
+          <w:noProof/>
+        </w:rPr>
+        <w:t>, 23</w:t>
       </w:r>
     </w:p>
     <w:p>
@@ -23043,16 +23145,9 @@
       </w:pPr>
       <w:r>
         <w:rPr>
-          <w:rFonts w:ascii="Courier New" w:hAnsi="Courier New" w:cs="Courier New"/>
-          <w:noProof/>
-        </w:rPr>
-        <w:t>-keysize</w:t>
-      </w:r>
-      <w:r>
-        <w:rPr>
-          <w:noProof/>
-        </w:rPr>
-        <w:t>, 6</w:t>
+          <w:noProof/>
+        </w:rPr>
+        <w:t>key size, 5</w:t>
       </w:r>
     </w:p>
     <w:p>
@@ -23067,16 +23162,16 @@
       </w:pPr>
       <w:r>
         <w:rPr>
-          <w:rFonts w:ascii="Courier New" w:hAnsi="Courier New"/>
-          <w:noProof/>
-        </w:rPr>
-        <w:t>-kts</w:t>
-      </w:r>
-      <w:r>
-        <w:rPr>
-          <w:noProof/>
-        </w:rPr>
-        <w:t>, 22</w:t>
+          <w:rFonts w:ascii="Courier New" w:hAnsi="Courier New" w:cs="Courier New"/>
+          <w:noProof/>
+        </w:rPr>
+        <w:t>-keysize</w:t>
+      </w:r>
+      <w:r>
+        <w:rPr>
+          <w:noProof/>
+        </w:rPr>
+        <w:t>, 6</w:t>
       </w:r>
     </w:p>
     <w:p>
@@ -23091,16 +23186,16 @@
       </w:pPr>
       <w:r>
         <w:rPr>
-          <w:rFonts w:ascii="Courier New" w:hAnsi="Courier New" w:cs="Courier New"/>
-          <w:noProof/>
-        </w:rPr>
-        <w:t>-ku</w:t>
-      </w:r>
-      <w:r>
-        <w:rPr>
-          <w:noProof/>
-        </w:rPr>
-        <w:t>, 23</w:t>
+          <w:rFonts w:ascii="Courier New" w:hAnsi="Courier New"/>
+          <w:noProof/>
+        </w:rPr>
+        <w:t>-kts</w:t>
+      </w:r>
+      <w:r>
+        <w:rPr>
+          <w:noProof/>
+        </w:rPr>
+        <w:t>, 22</w:t>
       </w:r>
     </w:p>
     <w:p>
@@ -23115,16 +23210,16 @@
       </w:pPr>
       <w:r>
         <w:rPr>
-          <w:rFonts w:ascii="Courier New" w:hAnsi="Courier New"/>
-          <w:noProof/>
-        </w:rPr>
-        <w:t>-large</w:t>
-      </w:r>
-      <w:r>
-        <w:rPr>
-          <w:noProof/>
-        </w:rPr>
-        <w:t>, 7</w:t>
+          <w:rFonts w:ascii="Courier New" w:hAnsi="Courier New" w:cs="Courier New"/>
+          <w:noProof/>
+        </w:rPr>
+        <w:t>-ku</w:t>
+      </w:r>
+      <w:r>
+        <w:rPr>
+          <w:noProof/>
+        </w:rPr>
+        <w:t>, 24</w:t>
       </w:r>
     </w:p>
     <w:p>
@@ -23139,10 +23234,33 @@
       </w:pPr>
       <w:r>
         <w:rPr>
-          <w:rFonts w:ascii="Courier New" w:hAnsi="Courier New" w:cs="Courier New"/>
-          <w:noProof/>
-        </w:rPr>
-        <w:lastRenderedPageBreak/>
+          <w:rFonts w:ascii="Courier New" w:hAnsi="Courier New"/>
+          <w:noProof/>
+        </w:rPr>
+        <w:t>-large</w:t>
+      </w:r>
+      <w:r>
+        <w:rPr>
+          <w:noProof/>
+        </w:rPr>
+        <w:t>, 7</w:t>
+      </w:r>
+    </w:p>
+    <w:p>
+      <w:pPr>
+        <w:pStyle w:val="Index1"/>
+        <w:tabs>
+          <w:tab w:val="right" w:leader="dot" w:pos="4310"/>
+        </w:tabs>
+        <w:rPr>
+          <w:noProof/>
+        </w:rPr>
+      </w:pPr>
+      <w:r>
+        <w:rPr>
+          <w:rFonts w:ascii="Courier New" w:hAnsi="Courier New" w:cs="Courier New"/>
+          <w:noProof/>
+        </w:rPr>
         <w:t>-locationSize</w:t>
       </w:r>
       <w:r>
@@ -24684,7 +24802,7 @@
       </w:rPr>
     </w:lvl>
   </w:abstractNum>
-  <w:num w:numId="1">
+  <w:num w:numId="1" w16cid:durableId="1232302878">
     <w:abstractNumId w:val="0"/>
   </w:num>
 </w:numbering>

</xml_diff>

<commit_message>
2.0.2.dev.6: -nb, plus DisabledOptimizations struct
</commit_message>
<xml_diff>
--- a/docs/SNAP User Manual.docx
+++ b/docs/SNAP User Manual.docx
@@ -184,7 +184,7 @@
           <w:r>
             <w:fldChar w:fldCharType="separate"/>
           </w:r>
-          <w:hyperlink w:anchor="_Toc113974532" w:history="1">
+          <w:hyperlink w:anchor="_Toc114660088" w:history="1">
             <w:r>
               <w:rPr>
                 <w:rStyle w:val="Hyperlink"/>
@@ -211,7 +211,7 @@
                 <w:noProof/>
                 <w:webHidden/>
               </w:rPr>
-              <w:instrText xml:space="preserve"> PAGEREF _Toc113974532 \h </w:instrText>
+              <w:instrText xml:space="preserve"> PAGEREF _Toc114660088 \h </w:instrText>
             </w:r>
             <w:r>
               <w:rPr>
@@ -253,7 +253,7 @@
               <w:noProof/>
             </w:rPr>
           </w:pPr>
-          <w:hyperlink w:anchor="_Toc113974533" w:history="1">
+          <w:hyperlink w:anchor="_Toc114660089" w:history="1">
             <w:r>
               <w:rPr>
                 <w:rStyle w:val="Hyperlink"/>
@@ -280,7 +280,7 @@
                 <w:noProof/>
                 <w:webHidden/>
               </w:rPr>
-              <w:instrText xml:space="preserve"> PAGEREF _Toc113974533 \h </w:instrText>
+              <w:instrText xml:space="preserve"> PAGEREF _Toc114660089 \h </w:instrText>
             </w:r>
             <w:r>
               <w:rPr>
@@ -322,7 +322,7 @@
               <w:noProof/>
             </w:rPr>
           </w:pPr>
-          <w:hyperlink w:anchor="_Toc113974534" w:history="1">
+          <w:hyperlink w:anchor="_Toc114660090" w:history="1">
             <w:r>
               <w:rPr>
                 <w:rStyle w:val="Hyperlink"/>
@@ -349,7 +349,7 @@
                 <w:noProof/>
                 <w:webHidden/>
               </w:rPr>
-              <w:instrText xml:space="preserve"> PAGEREF _Toc113974534 \h </w:instrText>
+              <w:instrText xml:space="preserve"> PAGEREF _Toc114660090 \h </w:instrText>
             </w:r>
             <w:r>
               <w:rPr>
@@ -391,7 +391,7 @@
               <w:noProof/>
             </w:rPr>
           </w:pPr>
-          <w:hyperlink w:anchor="_Toc113974535" w:history="1">
+          <w:hyperlink w:anchor="_Toc114660091" w:history="1">
             <w:r>
               <w:rPr>
                 <w:rStyle w:val="Hyperlink"/>
@@ -418,7 +418,7 @@
                 <w:noProof/>
                 <w:webHidden/>
               </w:rPr>
-              <w:instrText xml:space="preserve"> PAGEREF _Toc113974535 \h </w:instrText>
+              <w:instrText xml:space="preserve"> PAGEREF _Toc114660091 \h </w:instrText>
             </w:r>
             <w:r>
               <w:rPr>
@@ -460,7 +460,7 @@
               <w:noProof/>
             </w:rPr>
           </w:pPr>
-          <w:hyperlink w:anchor="_Toc113974536" w:history="1">
+          <w:hyperlink w:anchor="_Toc114660092" w:history="1">
             <w:r>
               <w:rPr>
                 <w:rStyle w:val="Hyperlink"/>
@@ -487,7 +487,7 @@
                 <w:noProof/>
                 <w:webHidden/>
               </w:rPr>
-              <w:instrText xml:space="preserve"> PAGEREF _Toc113974536 \h </w:instrText>
+              <w:instrText xml:space="preserve"> PAGEREF _Toc114660092 \h </w:instrText>
             </w:r>
             <w:r>
               <w:rPr>
@@ -529,7 +529,7 @@
               <w:noProof/>
             </w:rPr>
           </w:pPr>
-          <w:hyperlink w:anchor="_Toc113974537" w:history="1">
+          <w:hyperlink w:anchor="_Toc114660093" w:history="1">
             <w:r>
               <w:rPr>
                 <w:rStyle w:val="Hyperlink"/>
@@ -556,7 +556,7 @@
                 <w:noProof/>
                 <w:webHidden/>
               </w:rPr>
-              <w:instrText xml:space="preserve"> PAGEREF _Toc113974537 \h </w:instrText>
+              <w:instrText xml:space="preserve"> PAGEREF _Toc114660093 \h </w:instrText>
             </w:r>
             <w:r>
               <w:rPr>
@@ -598,7 +598,7 @@
               <w:noProof/>
             </w:rPr>
           </w:pPr>
-          <w:hyperlink w:anchor="_Toc113974538" w:history="1">
+          <w:hyperlink w:anchor="_Toc114660094" w:history="1">
             <w:r>
               <w:rPr>
                 <w:rStyle w:val="Hyperlink"/>
@@ -625,7 +625,7 @@
                 <w:noProof/>
                 <w:webHidden/>
               </w:rPr>
-              <w:instrText xml:space="preserve"> PAGEREF _Toc113974538 \h </w:instrText>
+              <w:instrText xml:space="preserve"> PAGEREF _Toc114660094 \h </w:instrText>
             </w:r>
             <w:r>
               <w:rPr>
@@ -667,7 +667,7 @@
               <w:noProof/>
             </w:rPr>
           </w:pPr>
-          <w:hyperlink w:anchor="_Toc113974539" w:history="1">
+          <w:hyperlink w:anchor="_Toc114660095" w:history="1">
             <w:r>
               <w:rPr>
                 <w:rStyle w:val="Hyperlink"/>
@@ -694,7 +694,7 @@
                 <w:noProof/>
                 <w:webHidden/>
               </w:rPr>
-              <w:instrText xml:space="preserve"> PAGEREF _Toc113974539 \h </w:instrText>
+              <w:instrText xml:space="preserve"> PAGEREF _Toc114660095 \h </w:instrText>
             </w:r>
             <w:r>
               <w:rPr>
@@ -736,7 +736,7 @@
               <w:noProof/>
             </w:rPr>
           </w:pPr>
-          <w:hyperlink w:anchor="_Toc113974540" w:history="1">
+          <w:hyperlink w:anchor="_Toc114660096" w:history="1">
             <w:r>
               <w:rPr>
                 <w:rStyle w:val="Hyperlink"/>
@@ -763,7 +763,7 @@
                 <w:noProof/>
                 <w:webHidden/>
               </w:rPr>
-              <w:instrText xml:space="preserve"> PAGEREF _Toc113974540 \h </w:instrText>
+              <w:instrText xml:space="preserve"> PAGEREF _Toc114660096 \h </w:instrText>
             </w:r>
             <w:r>
               <w:rPr>
@@ -805,7 +805,7 @@
               <w:noProof/>
             </w:rPr>
           </w:pPr>
-          <w:hyperlink w:anchor="_Toc113974541" w:history="1">
+          <w:hyperlink w:anchor="_Toc114660097" w:history="1">
             <w:r>
               <w:rPr>
                 <w:rStyle w:val="Hyperlink"/>
@@ -832,7 +832,7 @@
                 <w:noProof/>
                 <w:webHidden/>
               </w:rPr>
-              <w:instrText xml:space="preserve"> PAGEREF _Toc113974541 \h </w:instrText>
+              <w:instrText xml:space="preserve"> PAGEREF _Toc114660097 \h </w:instrText>
             </w:r>
             <w:r>
               <w:rPr>
@@ -874,7 +874,7 @@
               <w:noProof/>
             </w:rPr>
           </w:pPr>
-          <w:hyperlink w:anchor="_Toc113974542" w:history="1">
+          <w:hyperlink w:anchor="_Toc114660098" w:history="1">
             <w:r>
               <w:rPr>
                 <w:rStyle w:val="Hyperlink"/>
@@ -901,7 +901,7 @@
                 <w:noProof/>
                 <w:webHidden/>
               </w:rPr>
-              <w:instrText xml:space="preserve"> PAGEREF _Toc113974542 \h </w:instrText>
+              <w:instrText xml:space="preserve"> PAGEREF _Toc114660098 \h </w:instrText>
             </w:r>
             <w:r>
               <w:rPr>
@@ -943,7 +943,7 @@
               <w:noProof/>
             </w:rPr>
           </w:pPr>
-          <w:hyperlink w:anchor="_Toc113974543" w:history="1">
+          <w:hyperlink w:anchor="_Toc114660099" w:history="1">
             <w:r>
               <w:rPr>
                 <w:rStyle w:val="Hyperlink"/>
@@ -970,7 +970,7 @@
                 <w:noProof/>
                 <w:webHidden/>
               </w:rPr>
-              <w:instrText xml:space="preserve"> PAGEREF _Toc113974543 \h </w:instrText>
+              <w:instrText xml:space="preserve"> PAGEREF _Toc114660099 \h </w:instrText>
             </w:r>
             <w:r>
               <w:rPr>
@@ -1012,7 +1012,7 @@
               <w:noProof/>
             </w:rPr>
           </w:pPr>
-          <w:hyperlink w:anchor="_Toc113974544" w:history="1">
+          <w:hyperlink w:anchor="_Toc114660100" w:history="1">
             <w:r>
               <w:rPr>
                 <w:rStyle w:val="Hyperlink"/>
@@ -1039,7 +1039,7 @@
                 <w:noProof/>
                 <w:webHidden/>
               </w:rPr>
-              <w:instrText xml:space="preserve"> PAGEREF _Toc113974544 \h </w:instrText>
+              <w:instrText xml:space="preserve"> PAGEREF _Toc114660100 \h </w:instrText>
             </w:r>
             <w:r>
               <w:rPr>
@@ -1081,7 +1081,7 @@
               <w:noProof/>
             </w:rPr>
           </w:pPr>
-          <w:hyperlink w:anchor="_Toc113974545" w:history="1">
+          <w:hyperlink w:anchor="_Toc114660101" w:history="1">
             <w:r>
               <w:rPr>
                 <w:rStyle w:val="Hyperlink"/>
@@ -1108,7 +1108,7 @@
                 <w:noProof/>
                 <w:webHidden/>
               </w:rPr>
-              <w:instrText xml:space="preserve"> PAGEREF _Toc113974545 \h </w:instrText>
+              <w:instrText xml:space="preserve"> PAGEREF _Toc114660101 \h </w:instrText>
             </w:r>
             <w:r>
               <w:rPr>
@@ -1150,7 +1150,7 @@
               <w:noProof/>
             </w:rPr>
           </w:pPr>
-          <w:hyperlink w:anchor="_Toc113974546" w:history="1">
+          <w:hyperlink w:anchor="_Toc114660102" w:history="1">
             <w:r>
               <w:rPr>
                 <w:rStyle w:val="Hyperlink"/>
@@ -1177,7 +1177,7 @@
                 <w:noProof/>
                 <w:webHidden/>
               </w:rPr>
-              <w:instrText xml:space="preserve"> PAGEREF _Toc113974546 \h </w:instrText>
+              <w:instrText xml:space="preserve"> PAGEREF _Toc114660102 \h </w:instrText>
             </w:r>
             <w:r>
               <w:rPr>
@@ -1219,7 +1219,7 @@
               <w:noProof/>
             </w:rPr>
           </w:pPr>
-          <w:hyperlink w:anchor="_Toc113974547" w:history="1">
+          <w:hyperlink w:anchor="_Toc114660103" w:history="1">
             <w:r>
               <w:rPr>
                 <w:rStyle w:val="Hyperlink"/>
@@ -1246,7 +1246,7 @@
                 <w:noProof/>
                 <w:webHidden/>
               </w:rPr>
-              <w:instrText xml:space="preserve"> PAGEREF _Toc113974547 \h </w:instrText>
+              <w:instrText xml:space="preserve"> PAGEREF _Toc114660103 \h </w:instrText>
             </w:r>
             <w:r>
               <w:rPr>
@@ -1288,7 +1288,7 @@
               <w:noProof/>
             </w:rPr>
           </w:pPr>
-          <w:hyperlink w:anchor="_Toc113974548" w:history="1">
+          <w:hyperlink w:anchor="_Toc114660104" w:history="1">
             <w:r>
               <w:rPr>
                 <w:rStyle w:val="Hyperlink"/>
@@ -1315,7 +1315,7 @@
                 <w:noProof/>
                 <w:webHidden/>
               </w:rPr>
-              <w:instrText xml:space="preserve"> PAGEREF _Toc113974548 \h </w:instrText>
+              <w:instrText xml:space="preserve"> PAGEREF _Toc114660104 \h </w:instrText>
             </w:r>
             <w:r>
               <w:rPr>
@@ -1357,7 +1357,7 @@
               <w:noProof/>
             </w:rPr>
           </w:pPr>
-          <w:hyperlink w:anchor="_Toc113974549" w:history="1">
+          <w:hyperlink w:anchor="_Toc114660105" w:history="1">
             <w:r>
               <w:rPr>
                 <w:rStyle w:val="Hyperlink"/>
@@ -1384,7 +1384,7 @@
                 <w:noProof/>
                 <w:webHidden/>
               </w:rPr>
-              <w:instrText xml:space="preserve"> PAGEREF _Toc113974549 \h </w:instrText>
+              <w:instrText xml:space="preserve"> PAGEREF _Toc114660105 \h </w:instrText>
             </w:r>
             <w:r>
               <w:rPr>
@@ -1426,7 +1426,7 @@
               <w:noProof/>
             </w:rPr>
           </w:pPr>
-          <w:hyperlink w:anchor="_Toc113974550" w:history="1">
+          <w:hyperlink w:anchor="_Toc114660106" w:history="1">
             <w:r>
               <w:rPr>
                 <w:rStyle w:val="Hyperlink"/>
@@ -1453,7 +1453,7 @@
                 <w:noProof/>
                 <w:webHidden/>
               </w:rPr>
-              <w:instrText xml:space="preserve"> PAGEREF _Toc113974550 \h </w:instrText>
+              <w:instrText xml:space="preserve"> PAGEREF _Toc114660106 \h </w:instrText>
             </w:r>
             <w:r>
               <w:rPr>
@@ -1495,7 +1495,7 @@
               <w:noProof/>
             </w:rPr>
           </w:pPr>
-          <w:hyperlink w:anchor="_Toc113974551" w:history="1">
+          <w:hyperlink w:anchor="_Toc114660107" w:history="1">
             <w:r>
               <w:rPr>
                 <w:rStyle w:val="Hyperlink"/>
@@ -1522,7 +1522,7 @@
                 <w:noProof/>
                 <w:webHidden/>
               </w:rPr>
-              <w:instrText xml:space="preserve"> PAGEREF _Toc113974551 \h </w:instrText>
+              <w:instrText xml:space="preserve"> PAGEREF _Toc114660107 \h </w:instrText>
             </w:r>
             <w:r>
               <w:rPr>
@@ -1564,7 +1564,7 @@
               <w:noProof/>
             </w:rPr>
           </w:pPr>
-          <w:hyperlink w:anchor="_Toc113974552" w:history="1">
+          <w:hyperlink w:anchor="_Toc114660108" w:history="1">
             <w:r>
               <w:rPr>
                 <w:rStyle w:val="Hyperlink"/>
@@ -1591,7 +1591,7 @@
                 <w:noProof/>
                 <w:webHidden/>
               </w:rPr>
-              <w:instrText xml:space="preserve"> PAGEREF _Toc113974552 \h </w:instrText>
+              <w:instrText xml:space="preserve"> PAGEREF _Toc114660108 \h </w:instrText>
             </w:r>
             <w:r>
               <w:rPr>
@@ -1633,7 +1633,7 @@
               <w:noProof/>
             </w:rPr>
           </w:pPr>
-          <w:hyperlink w:anchor="_Toc113974553" w:history="1">
+          <w:hyperlink w:anchor="_Toc114660109" w:history="1">
             <w:r>
               <w:rPr>
                 <w:rStyle w:val="Hyperlink"/>
@@ -1660,7 +1660,7 @@
                 <w:noProof/>
                 <w:webHidden/>
               </w:rPr>
-              <w:instrText xml:space="preserve"> PAGEREF _Toc113974553 \h </w:instrText>
+              <w:instrText xml:space="preserve"> PAGEREF _Toc114660109 \h </w:instrText>
             </w:r>
             <w:r>
               <w:rPr>
@@ -1702,7 +1702,7 @@
               <w:noProof/>
             </w:rPr>
           </w:pPr>
-          <w:hyperlink w:anchor="_Toc113974554" w:history="1">
+          <w:hyperlink w:anchor="_Toc114660110" w:history="1">
             <w:r>
               <w:rPr>
                 <w:rStyle w:val="Hyperlink"/>
@@ -1729,7 +1729,7 @@
                 <w:noProof/>
                 <w:webHidden/>
               </w:rPr>
-              <w:instrText xml:space="preserve"> PAGEREF _Toc113974554 \h </w:instrText>
+              <w:instrText xml:space="preserve"> PAGEREF _Toc114660110 \h </w:instrText>
             </w:r>
             <w:r>
               <w:rPr>
@@ -1771,7 +1771,7 @@
               <w:noProof/>
             </w:rPr>
           </w:pPr>
-          <w:hyperlink w:anchor="_Toc113974555" w:history="1">
+          <w:hyperlink w:anchor="_Toc114660111" w:history="1">
             <w:r>
               <w:rPr>
                 <w:rStyle w:val="Hyperlink"/>
@@ -1798,7 +1798,7 @@
                 <w:noProof/>
                 <w:webHidden/>
               </w:rPr>
-              <w:instrText xml:space="preserve"> PAGEREF _Toc113974555 \h </w:instrText>
+              <w:instrText xml:space="preserve"> PAGEREF _Toc114660111 \h </w:instrText>
             </w:r>
             <w:r>
               <w:rPr>
@@ -1840,7 +1840,7 @@
               <w:noProof/>
             </w:rPr>
           </w:pPr>
-          <w:hyperlink w:anchor="_Toc113974556" w:history="1">
+          <w:hyperlink w:anchor="_Toc114660112" w:history="1">
             <w:r>
               <w:rPr>
                 <w:rStyle w:val="Hyperlink"/>
@@ -1867,7 +1867,7 @@
                 <w:noProof/>
                 <w:webHidden/>
               </w:rPr>
-              <w:instrText xml:space="preserve"> PAGEREF _Toc113974556 \h </w:instrText>
+              <w:instrText xml:space="preserve"> PAGEREF _Toc114660112 \h </w:instrText>
             </w:r>
             <w:r>
               <w:rPr>
@@ -1909,7 +1909,7 @@
               <w:noProof/>
             </w:rPr>
           </w:pPr>
-          <w:hyperlink w:anchor="_Toc113974557" w:history="1">
+          <w:hyperlink w:anchor="_Toc114660113" w:history="1">
             <w:r>
               <w:rPr>
                 <w:rStyle w:val="Hyperlink"/>
@@ -1936,7 +1936,7 @@
                 <w:noProof/>
                 <w:webHidden/>
               </w:rPr>
-              <w:instrText xml:space="preserve"> PAGEREF _Toc113974557 \h </w:instrText>
+              <w:instrText xml:space="preserve"> PAGEREF _Toc114660113 \h </w:instrText>
             </w:r>
             <w:r>
               <w:rPr>
@@ -1978,7 +1978,7 @@
               <w:noProof/>
             </w:rPr>
           </w:pPr>
-          <w:hyperlink w:anchor="_Toc113974558" w:history="1">
+          <w:hyperlink w:anchor="_Toc114660114" w:history="1">
             <w:r>
               <w:rPr>
                 <w:rStyle w:val="Hyperlink"/>
@@ -2005,7 +2005,7 @@
                 <w:noProof/>
                 <w:webHidden/>
               </w:rPr>
-              <w:instrText xml:space="preserve"> PAGEREF _Toc113974558 \h </w:instrText>
+              <w:instrText xml:space="preserve"> PAGEREF _Toc114660114 \h </w:instrText>
             </w:r>
             <w:r>
               <w:rPr>
@@ -2047,7 +2047,7 @@
               <w:noProof/>
             </w:rPr>
           </w:pPr>
-          <w:hyperlink w:anchor="_Toc113974559" w:history="1">
+          <w:hyperlink w:anchor="_Toc114660115" w:history="1">
             <w:r>
               <w:rPr>
                 <w:rStyle w:val="Hyperlink"/>
@@ -2074,7 +2074,7 @@
                 <w:noProof/>
                 <w:webHidden/>
               </w:rPr>
-              <w:instrText xml:space="preserve"> PAGEREF _Toc113974559 \h </w:instrText>
+              <w:instrText xml:space="preserve"> PAGEREF _Toc114660115 \h </w:instrText>
             </w:r>
             <w:r>
               <w:rPr>
@@ -2116,7 +2116,7 @@
               <w:noProof/>
             </w:rPr>
           </w:pPr>
-          <w:hyperlink w:anchor="_Toc113974560" w:history="1">
+          <w:hyperlink w:anchor="_Toc114660116" w:history="1">
             <w:r>
               <w:rPr>
                 <w:rStyle w:val="Hyperlink"/>
@@ -2143,7 +2143,7 @@
                 <w:noProof/>
                 <w:webHidden/>
               </w:rPr>
-              <w:instrText xml:space="preserve"> PAGEREF _Toc113974560 \h </w:instrText>
+              <w:instrText xml:space="preserve"> PAGEREF _Toc114660116 \h </w:instrText>
             </w:r>
             <w:r>
               <w:rPr>
@@ -2185,7 +2185,7 @@
               <w:noProof/>
             </w:rPr>
           </w:pPr>
-          <w:hyperlink w:anchor="_Toc113974561" w:history="1">
+          <w:hyperlink w:anchor="_Toc114660117" w:history="1">
             <w:r>
               <w:rPr>
                 <w:rStyle w:val="Hyperlink"/>
@@ -2212,7 +2212,7 @@
                 <w:noProof/>
                 <w:webHidden/>
               </w:rPr>
-              <w:instrText xml:space="preserve"> PAGEREF _Toc113974561 \h </w:instrText>
+              <w:instrText xml:space="preserve"> PAGEREF _Toc114660117 \h </w:instrText>
             </w:r>
             <w:r>
               <w:rPr>
@@ -2254,7 +2254,7 @@
               <w:noProof/>
             </w:rPr>
           </w:pPr>
-          <w:hyperlink w:anchor="_Toc113974562" w:history="1">
+          <w:hyperlink w:anchor="_Toc114660118" w:history="1">
             <w:r>
               <w:rPr>
                 <w:rStyle w:val="Hyperlink"/>
@@ -2281,7 +2281,7 @@
                 <w:noProof/>
                 <w:webHidden/>
               </w:rPr>
-              <w:instrText xml:space="preserve"> PAGEREF _Toc113974562 \h </w:instrText>
+              <w:instrText xml:space="preserve"> PAGEREF _Toc114660118 \h </w:instrText>
             </w:r>
             <w:r>
               <w:rPr>
@@ -2323,7 +2323,7 @@
               <w:noProof/>
             </w:rPr>
           </w:pPr>
-          <w:hyperlink w:anchor="_Toc113974563" w:history="1">
+          <w:hyperlink w:anchor="_Toc114660119" w:history="1">
             <w:r>
               <w:rPr>
                 <w:rStyle w:val="Hyperlink"/>
@@ -2350,7 +2350,7 @@
                 <w:noProof/>
                 <w:webHidden/>
               </w:rPr>
-              <w:instrText xml:space="preserve"> PAGEREF _Toc113974563 \h </w:instrText>
+              <w:instrText xml:space="preserve"> PAGEREF _Toc114660119 \h </w:instrText>
             </w:r>
             <w:r>
               <w:rPr>
@@ -2392,7 +2392,7 @@
               <w:noProof/>
             </w:rPr>
           </w:pPr>
-          <w:hyperlink w:anchor="_Toc113974564" w:history="1">
+          <w:hyperlink w:anchor="_Toc114660120" w:history="1">
             <w:r>
               <w:rPr>
                 <w:rStyle w:val="Hyperlink"/>
@@ -2419,7 +2419,7 @@
                 <w:noProof/>
                 <w:webHidden/>
               </w:rPr>
-              <w:instrText xml:space="preserve"> PAGEREF _Toc113974564 \h </w:instrText>
+              <w:instrText xml:space="preserve"> PAGEREF _Toc114660120 \h </w:instrText>
             </w:r>
             <w:r>
               <w:rPr>
@@ -2461,7 +2461,7 @@
               <w:noProof/>
             </w:rPr>
           </w:pPr>
-          <w:hyperlink w:anchor="_Toc113974565" w:history="1">
+          <w:hyperlink w:anchor="_Toc114660121" w:history="1">
             <w:r>
               <w:rPr>
                 <w:rStyle w:val="Hyperlink"/>
@@ -2488,7 +2488,7 @@
                 <w:noProof/>
                 <w:webHidden/>
               </w:rPr>
-              <w:instrText xml:space="preserve"> PAGEREF _Toc113974565 \h </w:instrText>
+              <w:instrText xml:space="preserve"> PAGEREF _Toc114660121 \h </w:instrText>
             </w:r>
             <w:r>
               <w:rPr>
@@ -2530,7 +2530,7 @@
               <w:noProof/>
             </w:rPr>
           </w:pPr>
-          <w:hyperlink w:anchor="_Toc113974566" w:history="1">
+          <w:hyperlink w:anchor="_Toc114660122" w:history="1">
             <w:r>
               <w:rPr>
                 <w:rStyle w:val="Hyperlink"/>
@@ -2557,7 +2557,7 @@
                 <w:noProof/>
                 <w:webHidden/>
               </w:rPr>
-              <w:instrText xml:space="preserve"> PAGEREF _Toc113974566 \h </w:instrText>
+              <w:instrText xml:space="preserve"> PAGEREF _Toc114660122 \h </w:instrText>
             </w:r>
             <w:r>
               <w:rPr>
@@ -2599,7 +2599,7 @@
               <w:noProof/>
             </w:rPr>
           </w:pPr>
-          <w:hyperlink w:anchor="_Toc113974567" w:history="1">
+          <w:hyperlink w:anchor="_Toc114660123" w:history="1">
             <w:r>
               <w:rPr>
                 <w:rStyle w:val="Hyperlink"/>
@@ -2626,7 +2626,7 @@
                 <w:noProof/>
                 <w:webHidden/>
               </w:rPr>
-              <w:instrText xml:space="preserve"> PAGEREF _Toc113974567 \h </w:instrText>
+              <w:instrText xml:space="preserve"> PAGEREF _Toc114660123 \h </w:instrText>
             </w:r>
             <w:r>
               <w:rPr>
@@ -2668,7 +2668,7 @@
               <w:noProof/>
             </w:rPr>
           </w:pPr>
-          <w:hyperlink w:anchor="_Toc113974568" w:history="1">
+          <w:hyperlink w:anchor="_Toc114660124" w:history="1">
             <w:r>
               <w:rPr>
                 <w:rStyle w:val="Hyperlink"/>
@@ -2695,7 +2695,7 @@
                 <w:noProof/>
                 <w:webHidden/>
               </w:rPr>
-              <w:instrText xml:space="preserve"> PAGEREF _Toc113974568 \h </w:instrText>
+              <w:instrText xml:space="preserve"> PAGEREF _Toc114660124 \h </w:instrText>
             </w:r>
             <w:r>
               <w:rPr>
@@ -2748,7 +2748,7 @@
       <w:pPr>
         <w:pStyle w:val="Heading1"/>
       </w:pPr>
-      <w:bookmarkStart w:id="0" w:name="_Toc113974532"/>
+      <w:bookmarkStart w:id="0" w:name="_Toc114660088"/>
       <w:r>
         <w:t>Introduction</w:t>
       </w:r>
@@ -2875,7 +2875,15 @@
     </w:p>
     <w:p>
       <w:r>
-        <w:t xml:space="preserve">By default SNAP will only emit what it thinks is the best alignment for a read.  There are command line options to have it emit multiple possible alignments in for some reads, which can be configured in various ways to determine which and how many alignments should be emitted.  For example, there is a </w:t>
+        <w:t xml:space="preserve">By </w:t>
+      </w:r>
+      <w:proofErr w:type="gramStart"/>
+      <w:r>
+        <w:t>default</w:t>
+      </w:r>
+      <w:proofErr w:type="gramEnd"/>
+      <w:r>
+        <w:t xml:space="preserve"> SNAP will only emit what it thinks is the best alignment for a read.  There are command line options to have it emit multiple possible alignments in for some reads, which can be configured in various ways to determine which and how many alignments should be emitted.  For example, there is a </w:t>
       </w:r>
       <w:proofErr w:type="spellStart"/>
       <w:r>
@@ -2890,7 +2898,7 @@
       <w:pPr>
         <w:pStyle w:val="Heading1"/>
       </w:pPr>
-      <w:bookmarkStart w:id="1" w:name="_Toc113974533"/>
+      <w:bookmarkStart w:id="1" w:name="_Toc114660089"/>
       <w:r>
         <w:t>Index Building</w:t>
       </w:r>
@@ -2997,10 +3005,12 @@
         <w:t xml:space="preserve"> &lt;</w:t>
       </w:r>
       <w:proofErr w:type="spellStart"/>
+      <w:proofErr w:type="gramStart"/>
       <w:r>
         <w:t>input.fasta</w:t>
       </w:r>
       <w:proofErr w:type="spellEnd"/>
+      <w:proofErr w:type="gramEnd"/>
       <w:r>
         <w:t>&gt; &lt;output directory&gt;</w:t>
       </w:r>
@@ -3076,10 +3086,12 @@
         <w:t xml:space="preserve"> &lt;</w:t>
       </w:r>
       <w:proofErr w:type="spellStart"/>
+      <w:proofErr w:type="gramStart"/>
       <w:r>
         <w:t>input.fasta</w:t>
       </w:r>
       <w:proofErr w:type="spellEnd"/>
+      <w:proofErr w:type="gramEnd"/>
       <w:r>
         <w:t xml:space="preserve">&gt; &lt;output directory&gt; </w:t>
       </w:r>
@@ -3155,6 +3167,7 @@
       <w:r>
         <w:t xml:space="preserve">, </w:t>
       </w:r>
+      <w:proofErr w:type="gramStart"/>
       <w:r>
         <w:rPr>
           <w:i/>
@@ -3169,6 +3182,7 @@
         </w:rPr>
         <w:t>.</w:t>
       </w:r>
+      <w:proofErr w:type="gramEnd"/>
       <w:r>
         <w:rPr>
           <w:i/>
@@ -3235,7 +3249,7 @@
       <w:pPr>
         <w:pStyle w:val="Heading2"/>
       </w:pPr>
-      <w:bookmarkStart w:id="2" w:name="_Toc113974534"/>
+      <w:bookmarkStart w:id="2" w:name="_Toc114660090"/>
       <w:r>
         <w:t>The key</w:t>
       </w:r>
@@ -3285,7 +3299,15 @@
         <w:t>4 bytes (= 16 bases * 2 bits/base / 8 bits/byte) and a seed size of 32 bases would result in key</w:t>
       </w:r>
       <w:r>
-        <w:t xml:space="preserve">s of 8 bytes.  However, SNAP employs an optimization to reduce the hash table size.  Instead of building a single hash table for the entire index, it </w:t>
+        <w:t xml:space="preserve">s of 8 bytes.  However, SNAP employs </w:t>
+      </w:r>
+      <w:proofErr w:type="gramStart"/>
+      <w:r>
+        <w:t>an optimization</w:t>
+      </w:r>
+      <w:proofErr w:type="gramEnd"/>
+      <w:r>
+        <w:t xml:space="preserve"> to reduce the hash table size.  Instead of building a single hash table for the entire index, it </w:t>
       </w:r>
       <w:r>
         <w:t xml:space="preserve">separates the seeds into a prefix and a body.  There is one hash table for each possible prefix and only the body part of the key is stored in the hash tables.  So, for example, </w:t>
@@ -3300,9 +3322,11 @@
       <w:r>
         <w:t xml:space="preserve">  </w:t>
       </w:r>
+      <w:proofErr w:type="gramStart"/>
       <w:r>
         <w:t>This saves</w:t>
       </w:r>
+      <w:proofErr w:type="gramEnd"/>
       <w:r>
         <w:t xml:space="preserve"> having to store the </w:t>
       </w:r>
@@ -3638,10 +3662,12 @@
         <w:t xml:space="preserve"> &lt;</w:t>
       </w:r>
       <w:proofErr w:type="spellStart"/>
+      <w:proofErr w:type="gramStart"/>
       <w:r>
         <w:t>input.fasta</w:t>
       </w:r>
       <w:proofErr w:type="spellEnd"/>
+      <w:proofErr w:type="gramEnd"/>
       <w:r>
         <w:t xml:space="preserve">&gt; &lt;output directory&gt; </w:t>
       </w:r>
@@ -3800,7 +3826,7 @@
       <w:pPr>
         <w:pStyle w:val="Heading2"/>
       </w:pPr>
-      <w:bookmarkStart w:id="3" w:name="_Toc113974535"/>
+      <w:bookmarkStart w:id="3" w:name="_Toc114660091"/>
       <w:r>
         <w:t>The location size parameter</w:t>
       </w:r>
@@ -3823,7 +3849,15 @@
         <w:t>s</w:t>
       </w:r>
       <w:r>
-        <w:t xml:space="preserve"> to which a seed maps.</w:t>
+        <w:t xml:space="preserve"> to which a seed </w:t>
+      </w:r>
+      <w:proofErr w:type="gramStart"/>
+      <w:r>
+        <w:t>maps</w:t>
+      </w:r>
+      <w:proofErr w:type="gramEnd"/>
+      <w:r>
+        <w:t>.</w:t>
       </w:r>
       <w:r>
         <w:t xml:space="preserve">  For most references and most seed sizes most seeds </w:t>
@@ -3847,7 +3881,15 @@
         <w:t xml:space="preserve">on, </w:t>
       </w:r>
       <w:r>
-        <w:t>SNAP optimizes the exactly-once case by just storing the genome location directly in the hash table entry.</w:t>
+        <w:t xml:space="preserve">SNAP optimizes the </w:t>
+      </w:r>
+      <w:proofErr w:type="gramStart"/>
+      <w:r>
+        <w:t>exactly-once</w:t>
+      </w:r>
+      <w:proofErr w:type="gramEnd"/>
+      <w:r>
+        <w:t xml:space="preserve"> case by just storing the genome location directly in the hash table entry.</w:t>
       </w:r>
       <w:r>
         <w:t xml:space="preserve">  For seeds with more than one occurrence in the genome </w:t>
@@ -3970,7 +4012,15 @@
     </w:p>
     <w:p>
       <w:r>
-        <w:t xml:space="preserve">However, there must be additional space to store indices into the </w:t>
+        <w:t xml:space="preserve">However, there must be additional space to store indices </w:t>
+      </w:r>
+      <w:proofErr w:type="gramStart"/>
+      <w:r>
+        <w:t>into</w:t>
+      </w:r>
+      <w:proofErr w:type="gramEnd"/>
+      <w:r>
+        <w:t xml:space="preserve"> the </w:t>
       </w:r>
       <w:r>
         <w:t xml:space="preserve">overflow table.  This depends on the repetitiveness of the </w:t>
@@ -4091,10 +4141,12 @@
         <w:t xml:space="preserve"> &lt;</w:t>
       </w:r>
       <w:proofErr w:type="spellStart"/>
+      <w:proofErr w:type="gramStart"/>
       <w:r>
         <w:t>input.fasta</w:t>
       </w:r>
       <w:proofErr w:type="spellEnd"/>
+      <w:proofErr w:type="gramEnd"/>
       <w:r>
         <w:t xml:space="preserve">&gt; &lt;output directory&gt; </w:t>
       </w:r>
@@ -4213,7 +4265,7 @@
       <w:pPr>
         <w:pStyle w:val="Heading2"/>
       </w:pPr>
-      <w:bookmarkStart w:id="4" w:name="_Toc113974536"/>
+      <w:bookmarkStart w:id="4" w:name="_Toc114660092"/>
       <w:r>
         <w:t>Large hash tables</w:t>
       </w:r>
@@ -4248,7 +4300,15 @@
         <w:t xml:space="preserve">  SNAP has an index build option that stores them both together</w:t>
       </w:r>
       <w:r>
-        <w:t>.  For these kinds of indices the hash table rows have one key and two locations: one for the key and one for its reverse complement.</w:t>
+        <w:t xml:space="preserve">.  For these kinds of </w:t>
+      </w:r>
+      <w:proofErr w:type="gramStart"/>
+      <w:r>
+        <w:t>indices</w:t>
+      </w:r>
+      <w:proofErr w:type="gramEnd"/>
+      <w:r>
+        <w:t xml:space="preserve"> the hash table rows have one key and two locations: one for the key and one for its reverse complement.</w:t>
       </w:r>
     </w:p>
     <w:p>
@@ -4300,10 +4360,12 @@
         <w:t xml:space="preserve"> &lt;</w:t>
       </w:r>
       <w:proofErr w:type="spellStart"/>
+      <w:proofErr w:type="gramStart"/>
       <w:r>
         <w:t>input.fasta</w:t>
       </w:r>
       <w:proofErr w:type="spellEnd"/>
+      <w:proofErr w:type="gramEnd"/>
       <w:r>
         <w:t>&gt; &lt;output directory&gt; {</w:t>
       </w:r>
@@ -4345,7 +4407,7 @@
       <w:pPr>
         <w:pStyle w:val="Heading2"/>
       </w:pPr>
-      <w:bookmarkStart w:id="5" w:name="_Toc113974537"/>
+      <w:bookmarkStart w:id="5" w:name="_Toc114660093"/>
       <w:r>
         <w:t>Specifying contig names</w:t>
       </w:r>
@@ -4409,10 +4471,18 @@
         <w:t xml:space="preserve"> other than space and tab.  They must be specified in a single -B flag</w:t>
       </w:r>
       <w:r>
-        <w:t>.  So, for example -B|,</w:t>
-      </w:r>
-      <w:r>
-        <w:t xml:space="preserve">_ would say that when a </w:t>
+        <w:t>.  So, for example -B</w:t>
+      </w:r>
+      <w:proofErr w:type="gramStart"/>
+      <w:r>
+        <w:t>|,</w:t>
+      </w:r>
+      <w:r>
+        <w:t>_</w:t>
+      </w:r>
+      <w:proofErr w:type="gramEnd"/>
+      <w:r>
+        <w:t xml:space="preserve"> would say that when a </w:t>
       </w:r>
       <w:r>
         <w:t xml:space="preserve">bar “|”, comma “,” or underscore “_” occurs in a contig name in a FASTA </w:t>
@@ -4474,7 +4544,15 @@
         <w:t xml:space="preserve"> contig name terminators.</w:t>
       </w:r>
       <w:r>
-        <w:t xml:space="preserve">  By default they are.  There is a </w:t>
+        <w:t xml:space="preserve">  By </w:t>
+      </w:r>
+      <w:proofErr w:type="gramStart"/>
+      <w:r>
+        <w:t>default</w:t>
+      </w:r>
+      <w:proofErr w:type="gramEnd"/>
+      <w:r>
+        <w:t xml:space="preserve"> they are.  There is a </w:t>
       </w:r>
       <w:r>
         <w:rPr>
@@ -4505,10 +4583,12 @@
         <w:t xml:space="preserve"> &lt;</w:t>
       </w:r>
       <w:proofErr w:type="spellStart"/>
+      <w:proofErr w:type="gramStart"/>
       <w:r>
         <w:t>input.fasta</w:t>
       </w:r>
       <w:proofErr w:type="spellEnd"/>
+      <w:proofErr w:type="gramEnd"/>
       <w:r>
         <w:t>&gt; &lt;output directory&gt; {</w:t>
       </w:r>
@@ -4622,7 +4702,7 @@
       <w:pPr>
         <w:pStyle w:val="Heading2"/>
       </w:pPr>
-      <w:bookmarkStart w:id="6" w:name="_Toc113974538"/>
+      <w:bookmarkStart w:id="6" w:name="_Toc114660094"/>
       <w:r>
         <w:t>Specifying ALT contigs</w:t>
       </w:r>
@@ -4688,9 +4768,11 @@
       <w:r>
         <w:t xml:space="preserve"> or beginning with “HLA</w:t>
       </w:r>
+      <w:proofErr w:type="gramStart"/>
       <w:r>
         <w:t>-“ (</w:t>
       </w:r>
+      <w:proofErr w:type="gramEnd"/>
       <w:r>
         <w:t>regardless of capitalization</w:t>
       </w:r>
@@ -5034,10 +5116,12 @@
         <w:t xml:space="preserve"> &lt;</w:t>
       </w:r>
       <w:proofErr w:type="spellStart"/>
+      <w:proofErr w:type="gramStart"/>
       <w:r>
         <w:t>input.fasta</w:t>
       </w:r>
       <w:proofErr w:type="spellEnd"/>
+      <w:proofErr w:type="gramEnd"/>
       <w:r>
         <w:t>&gt; &lt;output directory&gt; {</w:t>
       </w:r>
@@ -5222,7 +5306,7 @@
       <w:pPr>
         <w:pStyle w:val="Heading2"/>
       </w:pPr>
-      <w:bookmarkStart w:id="7" w:name="_Toc113974539"/>
+      <w:bookmarkStart w:id="7" w:name="_Toc114660095"/>
       <w:r>
         <w:t xml:space="preserve">Specifying ALT </w:t>
       </w:r>
@@ -5244,7 +5328,11 @@
         <w:t xml:space="preserve"> cases when </w:t>
       </w:r>
       <w:r>
-        <w:t xml:space="preserve">SNAP aligns </w:t>
+        <w:t xml:space="preserve">SNAP </w:t>
+      </w:r>
+      <w:proofErr w:type="gramStart"/>
+      <w:r>
+        <w:t xml:space="preserve">aligns </w:t>
       </w:r>
       <w:r>
         <w:t>read</w:t>
@@ -5252,6 +5340,7 @@
       <w:r>
         <w:t>s</w:t>
       </w:r>
+      <w:proofErr w:type="gramEnd"/>
       <w:r>
         <w:t xml:space="preserve"> well to an </w:t>
       </w:r>
@@ -5393,7 +5482,15 @@
         <w:t xml:space="preserve">). </w:t>
       </w:r>
       <w:r>
-        <w:t xml:space="preserve">This file is treated a </w:t>
+        <w:t xml:space="preserve">This file is </w:t>
+      </w:r>
+      <w:proofErr w:type="gramStart"/>
+      <w:r>
+        <w:t>treated</w:t>
+      </w:r>
+      <w:proofErr w:type="gramEnd"/>
+      <w:r>
+        <w:t xml:space="preserve"> a </w:t>
       </w:r>
       <w:proofErr w:type="spellStart"/>
       <w:r>
@@ -5507,7 +5604,7 @@
       <w:pPr>
         <w:pStyle w:val="Heading2"/>
       </w:pPr>
-      <w:bookmarkStart w:id="8" w:name="_Toc113974540"/>
+      <w:bookmarkStart w:id="8" w:name="_Toc114660096"/>
       <w:r>
         <w:t>Other indexing parameters</w:t>
       </w:r>
@@ -5687,7 +5784,15 @@
         <w:t xml:space="preserve">In SNAP’s internal </w:t>
       </w:r>
       <w:r>
-        <w:t xml:space="preserve">addressing of the reference it leaves some space between contigs and fills that space with Ns.  This allows the critical path of the code to avoid making some bounds checks.  </w:t>
+        <w:t xml:space="preserve">addressing of the </w:t>
+      </w:r>
+      <w:proofErr w:type="gramStart"/>
+      <w:r>
+        <w:t>reference</w:t>
+      </w:r>
+      <w:proofErr w:type="gramEnd"/>
+      <w:r>
+        <w:t xml:space="preserve"> it leaves some space between contigs and fills that space with Ns.  This allows the critical path of the code to avoid making some bounds checks.  </w:t>
       </w:r>
       <w:r>
         <w:t xml:space="preserve"> You can change the default value of 500 bases with the -p</w:t>
@@ -5701,7 +5806,15 @@
         <w:t xml:space="preserve">You can </w:t>
       </w:r>
       <w:r>
-        <w:t>have SNAP put a histogram of seed popularity in a file by specifying -H.  The filename comes directly after the H without a space.  SNAP does not use this file, so only do this if you want to look at it yourself.</w:t>
+        <w:t xml:space="preserve">have SNAP put a histogram of seed popularity in a file by </w:t>
+      </w:r>
+      <w:proofErr w:type="gramStart"/>
+      <w:r>
+        <w:t>specifying -H.</w:t>
+      </w:r>
+      <w:proofErr w:type="gramEnd"/>
+      <w:r>
+        <w:t xml:space="preserve">  The filename comes directly after the H without a space.  SNAP does not use this file, so only do this if you want to look at it yourself.</w:t>
       </w:r>
     </w:p>
     <w:p>
@@ -5709,7 +5822,15 @@
         <w:t>You can somewhat reduce the amount of memory used at index build time in exch</w:t>
       </w:r>
       <w:r>
-        <w:t xml:space="preserve">ange for a slower index build by specifying -sm.  </w:t>
+        <w:t xml:space="preserve">ange for a slower index build by </w:t>
+      </w:r>
+      <w:proofErr w:type="gramStart"/>
+      <w:r>
+        <w:t>specifying -sm.</w:t>
+      </w:r>
+      <w:proofErr w:type="gramEnd"/>
+      <w:r>
+        <w:t xml:space="preserve">  </w:t>
       </w:r>
       <w:r>
         <w:t xml:space="preserve">The max memory use in this case is about what SNAP will use when aligning with the index, so if </w:t>
@@ -5751,10 +5872,12 @@
         <w:t xml:space="preserve"> &lt;</w:t>
       </w:r>
       <w:proofErr w:type="spellStart"/>
+      <w:proofErr w:type="gramStart"/>
       <w:r>
         <w:t>input.fasta</w:t>
       </w:r>
       <w:proofErr w:type="spellEnd"/>
+      <w:proofErr w:type="gramEnd"/>
       <w:r>
         <w:t>&gt; &lt;output directory&gt; {</w:t>
       </w:r>
@@ -5860,10 +5983,12 @@
         <w:t xml:space="preserve"> &lt;</w:t>
       </w:r>
       <w:proofErr w:type="spellStart"/>
+      <w:proofErr w:type="gramStart"/>
       <w:r>
         <w:t>input.fasta</w:t>
       </w:r>
       <w:proofErr w:type="spellEnd"/>
+      <w:proofErr w:type="gramEnd"/>
       <w:r>
         <w:t xml:space="preserve">&gt; &lt;output directory&gt; </w:t>
       </w:r>
@@ -7232,7 +7357,7 @@
       <w:pPr>
         <w:pStyle w:val="Heading1"/>
       </w:pPr>
-      <w:bookmarkStart w:id="9" w:name="_Toc113974541"/>
+      <w:bookmarkStart w:id="9" w:name="_Toc114660097"/>
       <w:r>
         <w:lastRenderedPageBreak/>
         <w:t>Aligning</w:t>
@@ -7298,7 +7423,7 @@
       <w:pPr>
         <w:pStyle w:val="Heading2"/>
       </w:pPr>
-      <w:bookmarkStart w:id="10" w:name="_Toc113974542"/>
+      <w:bookmarkStart w:id="10" w:name="_Toc114660098"/>
       <w:r>
         <w:t xml:space="preserve">The </w:t>
       </w:r>
@@ -7385,21 +7510,36 @@
         <w:rPr>
           <w:rFonts w:cstheme="minorHAnsi"/>
         </w:rPr>
-        <w:t>ile&gt; {&lt;additional input file&gt;}</w:t>
+        <w:t>ile&gt; {&lt;additional input file</w:t>
+      </w:r>
+      <w:proofErr w:type="gramStart"/>
+      <w:r>
+        <w:rPr>
+          <w:rFonts w:cstheme="minorHAnsi"/>
+        </w:rPr>
+        <w:t>&gt;}</w:t>
       </w:r>
       <w:r>
         <w:rPr>
           <w:rFonts w:cstheme="minorHAnsi"/>
           <w:vertAlign w:val="superscript"/>
         </w:rPr>
-        <w:t xml:space="preserve">* </w:t>
-      </w:r>
-      <w:r>
-        <w:rPr>
-          <w:rFonts w:cstheme="minorHAnsi"/>
+        <w:t>*</w:t>
+      </w:r>
+      <w:proofErr w:type="gramEnd"/>
+      <w:r>
+        <w:rPr>
+          <w:rFonts w:cstheme="minorHAnsi"/>
+          <w:vertAlign w:val="superscript"/>
         </w:rPr>
         <w:t xml:space="preserve"> </w:t>
       </w:r>
+      <w:r>
+        <w:rPr>
+          <w:rFonts w:cstheme="minorHAnsi"/>
+        </w:rPr>
+        <w:t xml:space="preserve"> </w:t>
+      </w:r>
     </w:p>
     <w:p>
       <w:pPr>
@@ -7459,21 +7599,36 @@
         <w:rPr>
           <w:rFonts w:cstheme="minorHAnsi"/>
         </w:rPr>
-        <w:t>ile&gt; {&lt;additional input file&gt;}</w:t>
+        <w:t>ile&gt; {&lt;additional input file</w:t>
+      </w:r>
+      <w:proofErr w:type="gramStart"/>
+      <w:r>
+        <w:rPr>
+          <w:rFonts w:cstheme="minorHAnsi"/>
+        </w:rPr>
+        <w:t>&gt;}</w:t>
       </w:r>
       <w:r>
         <w:rPr>
           <w:rFonts w:cstheme="minorHAnsi"/>
           <w:vertAlign w:val="superscript"/>
         </w:rPr>
-        <w:t xml:space="preserve">* </w:t>
-      </w:r>
-      <w:r>
-        <w:rPr>
-          <w:rFonts w:cstheme="minorHAnsi"/>
+        <w:t>*</w:t>
+      </w:r>
+      <w:proofErr w:type="gramEnd"/>
+      <w:r>
+        <w:rPr>
+          <w:rFonts w:cstheme="minorHAnsi"/>
+          <w:vertAlign w:val="superscript"/>
         </w:rPr>
         <w:t xml:space="preserve"> </w:t>
       </w:r>
+      <w:r>
+        <w:rPr>
+          <w:rFonts w:cstheme="minorHAnsi"/>
+        </w:rPr>
+        <w:t xml:space="preserve"> </w:t>
+      </w:r>
     </w:p>
     <w:p>
       <w:pPr>
@@ -7528,14 +7683,28 @@
         <w:rPr>
           <w:rFonts w:cstheme="minorHAnsi"/>
         </w:rPr>
-        <w:t>, except that input files representing each end of paired-end reads (i.e., FASTQ files) must be consecutive.</w:t>
+        <w:t xml:space="preserve">, except that input files representing each end of </w:t>
+      </w:r>
+      <w:proofErr w:type="gramStart"/>
+      <w:r>
+        <w:rPr>
+          <w:rFonts w:cstheme="minorHAnsi"/>
+        </w:rPr>
+        <w:t>paired-end</w:t>
+      </w:r>
+      <w:proofErr w:type="gramEnd"/>
+      <w:r>
+        <w:rPr>
+          <w:rFonts w:cstheme="minorHAnsi"/>
+        </w:rPr>
+        <w:t xml:space="preserve"> reads (i.e., FASTQ files) must be consecutive.</w:t>
       </w:r>
     </w:p>
     <w:p>
       <w:pPr>
         <w:pStyle w:val="Heading2"/>
       </w:pPr>
-      <w:bookmarkStart w:id="11" w:name="_Toc113974543"/>
+      <w:bookmarkStart w:id="11" w:name="_Toc114660099"/>
       <w:r>
         <w:t>File Types</w:t>
       </w:r>
@@ -7689,7 +7858,15 @@
     </w:p>
     <w:p>
       <w:r>
-        <w:t>In addition, SNAP can read from multiple input files which do not need to be of the same type.  So, for example, SNAP can read input for a paired-end alignment from a pair of FASTQ files and also a BAM file</w:t>
+        <w:t xml:space="preserve">In addition, SNAP can read from multiple input files which do not need to be of the same type.  So, for example, SNAP can read input for a paired-end alignment from a pair of FASTQ files </w:t>
+      </w:r>
+      <w:proofErr w:type="gramStart"/>
+      <w:r>
+        <w:t>and also</w:t>
+      </w:r>
+      <w:proofErr w:type="gramEnd"/>
+      <w:r>
+        <w:t xml:space="preserve"> a BAM file</w:t>
       </w:r>
       <w:r>
         <w:t xml:space="preserve"> without </w:t>
@@ -7706,7 +7883,15 @@
         <w:t xml:space="preserve">Unless instructed otherwise, SNAP will infer the file type from its extension.  </w:t>
       </w:r>
       <w:r>
-        <w:t>File names ending in .bam or .</w:t>
+        <w:t xml:space="preserve">File names ending </w:t>
+      </w:r>
+      <w:proofErr w:type="gramStart"/>
+      <w:r>
+        <w:t>in .bam</w:t>
+      </w:r>
+      <w:proofErr w:type="gramEnd"/>
+      <w:r>
+        <w:t xml:space="preserve"> or .</w:t>
       </w:r>
       <w:proofErr w:type="spellStart"/>
       <w:r>
@@ -7716,6 +7901,7 @@
       <w:r>
         <w:t xml:space="preserve"> are SAM or BAM files, respectively.  </w:t>
       </w:r>
+      <w:proofErr w:type="gramStart"/>
       <w:r>
         <w:t>.</w:t>
       </w:r>
@@ -7724,6 +7910,7 @@
         <w:t>fq</w:t>
       </w:r>
       <w:proofErr w:type="spellEnd"/>
+      <w:proofErr w:type="gramEnd"/>
       <w:r>
         <w:t xml:space="preserve"> and .</w:t>
       </w:r>
@@ -7760,7 +7947,15 @@
         <w:t>rare file types that don’t have a standard extension you may explicitly specify the file type.</w:t>
       </w:r>
       <w:r>
-        <w:t xml:space="preserve">  Do this by proceeding the filename with one of the following switches:</w:t>
+        <w:t xml:space="preserve">  Do this by </w:t>
+      </w:r>
+      <w:proofErr w:type="gramStart"/>
+      <w:r>
+        <w:t>proceeding</w:t>
+      </w:r>
+      <w:proofErr w:type="gramEnd"/>
+      <w:r>
+        <w:t xml:space="preserve"> the filename with one of the following switches:</w:t>
       </w:r>
     </w:p>
     <w:tbl>
@@ -7872,6 +8067,7 @@
             <w:tcW w:w="2923" w:type="dxa"/>
           </w:tcPr>
           <w:p>
+            <w:proofErr w:type="gramStart"/>
             <w:r>
               <w:t>.</w:t>
             </w:r>
@@ -7880,6 +8076,7 @@
               <w:t>fq</w:t>
             </w:r>
             <w:proofErr w:type="spellEnd"/>
+            <w:proofErr w:type="gramEnd"/>
             <w:r>
               <w:t xml:space="preserve"> .</w:t>
             </w:r>
@@ -7963,8 +8160,13 @@
             <w:tcW w:w="2923" w:type="dxa"/>
           </w:tcPr>
           <w:p>
-            <w:r>
-              <w:t>.fq.gz .fastq.gz .</w:t>
+            <w:proofErr w:type="gramStart"/>
+            <w:r>
+              <w:t>.fq.gz</w:t>
+            </w:r>
+            <w:proofErr w:type="gramEnd"/>
+            <w:r>
+              <w:t xml:space="preserve"> .fastq.gz .</w:t>
             </w:r>
             <w:proofErr w:type="spellStart"/>
             <w:r>
@@ -8048,6 +8250,7 @@
             <w:tcW w:w="2923" w:type="dxa"/>
           </w:tcPr>
           <w:p>
+            <w:proofErr w:type="gramStart"/>
             <w:r>
               <w:t>.</w:t>
             </w:r>
@@ -8056,6 +8259,7 @@
               <w:t>sam</w:t>
             </w:r>
             <w:proofErr w:type="spellEnd"/>
+            <w:proofErr w:type="gramEnd"/>
           </w:p>
         </w:tc>
       </w:tr>
@@ -8189,9 +8393,11 @@
             <w:tcW w:w="2923" w:type="dxa"/>
           </w:tcPr>
           <w:p>
+            <w:proofErr w:type="gramStart"/>
             <w:r>
               <w:t>.bam</w:t>
             </w:r>
+            <w:proofErr w:type="gramEnd"/>
           </w:p>
         </w:tc>
       </w:tr>
@@ -8502,14 +8708,22 @@
         <w:t>on the command line</w:t>
       </w:r>
       <w:r>
-        <w:t>, and if you specify an explicit file type, it must be before the first file and will apply to both of them.</w:t>
+        <w:t xml:space="preserve">, and if you specify an explicit file type, it must be before the first file and will apply to </w:t>
+      </w:r>
+      <w:proofErr w:type="gramStart"/>
+      <w:r>
+        <w:t>both of them</w:t>
+      </w:r>
+      <w:proofErr w:type="gramEnd"/>
+      <w:r>
+        <w:t>.</w:t>
       </w:r>
     </w:p>
     <w:p>
       <w:pPr>
         <w:pStyle w:val="Heading2"/>
       </w:pPr>
-      <w:bookmarkStart w:id="12" w:name="_Toc113974544"/>
+      <w:bookmarkStart w:id="12" w:name="_Toc114660100"/>
       <w:r>
         <w:t>Writing Output</w:t>
       </w:r>
@@ -8609,7 +8823,7 @@
       <w:pPr>
         <w:pStyle w:val="Heading2"/>
       </w:pPr>
-      <w:bookmarkStart w:id="13" w:name="_Toc113974545"/>
+      <w:bookmarkStart w:id="13" w:name="_Toc114660101"/>
       <w:r>
         <w:t>Deciding how poor of an alignment to keep</w:t>
       </w:r>
@@ -8619,12 +8833,21 @@
       <w:r>
         <w:t xml:space="preserve">The </w:t>
       </w:r>
+      <w:proofErr w:type="gramStart"/>
       <w:r>
         <w:rPr>
           <w:i/>
           <w:iCs/>
         </w:rPr>
-        <w:t>edit distance</w:t>
+        <w:t>edit</w:t>
+      </w:r>
+      <w:proofErr w:type="gramEnd"/>
+      <w:r>
+        <w:rPr>
+          <w:i/>
+          <w:iCs/>
+        </w:rPr>
+        <w:t xml:space="preserve"> distance</w:t>
       </w:r>
       <w:r>
         <w:t xml:space="preserve"> between two strings is the smallest number of single-character </w:t>
@@ -8689,7 +8912,15 @@
         <w:t>t distance to keep for matches.</w:t>
       </w:r>
       <w:r>
-        <w:t xml:space="preserve">  Increasing -d can have some performance reductions, but usually won’t have much effect on reads that align well.</w:t>
+        <w:t xml:space="preserve">  </w:t>
+      </w:r>
+      <w:proofErr w:type="gramStart"/>
+      <w:r>
+        <w:t>Increasing -d</w:t>
+      </w:r>
+      <w:proofErr w:type="gramEnd"/>
+      <w:r>
+        <w:t xml:space="preserve"> can have some performance reductions, but usually won’t have much effect on reads that align well.</w:t>
       </w:r>
       <w:r>
         <w:t xml:space="preserve">  In paired</w:t>
@@ -8760,7 +8991,7 @@
       <w:pPr>
         <w:pStyle w:val="Heading2"/>
       </w:pPr>
-      <w:bookmarkStart w:id="14" w:name="_Toc113974546"/>
+      <w:bookmarkStart w:id="14" w:name="_Toc114660102"/>
       <w:r>
         <w:lastRenderedPageBreak/>
         <w:t>Looking for bigger indels</w:t>
@@ -8769,7 +9000,15 @@
     </w:p>
     <w:p>
       <w:r>
-        <w:t xml:space="preserve">Ordinarily, SNAP will only look for alignments where the read and reference differ from each other by at most the -d value (see the previous section).  Many of the cases where it makes sense to keep an alignment that’s farther off happen when there’s a big insertion or deletion in the read.  While you could find these by increasing -d that would come at a considerable performance penalty.  SNAP provides special support to look for longer indels.  It does this by looking to see if the index lookups for the beginning and end of the read are slightly misaligned which would indicate an indel in the middle of the read.  In those cases, it uses a more permissive max edit distance, which has a default value of </w:t>
+        <w:t xml:space="preserve">Ordinarily, SNAP will only look for alignments where the read and reference differ from each other by at most the -d value (see the previous section).  Many of the cases where it makes sense to keep an alignment that’s farther off happen when there’s a big insertion or deletion in the read.  While you could find these by </w:t>
+      </w:r>
+      <w:proofErr w:type="gramStart"/>
+      <w:r>
+        <w:t>increasing -d</w:t>
+      </w:r>
+      <w:proofErr w:type="gramEnd"/>
+      <w:r>
+        <w:t xml:space="preserve"> that would come at a considerable performance penalty.  SNAP provides special support to look for longer indels.  It does this by looking to see if the index lookups for the beginning and end of the read are slightly misaligned which would indicate an indel in the middle of the read.  In those cases, it uses a more permissive max edit distance, which has a default value of </w:t>
       </w:r>
       <w:r>
         <w:t>40</w:t>
@@ -8882,7 +9121,7 @@
       <w:pPr>
         <w:pStyle w:val="Heading2"/>
       </w:pPr>
-      <w:bookmarkStart w:id="17" w:name="_Toc113974547"/>
+      <w:bookmarkStart w:id="17" w:name="_Toc114660103"/>
       <w:r>
         <w:t>Specifying how many seeds to use</w:t>
       </w:r>
@@ -8908,7 +9147,15 @@
         <w:t>progress through generating more work.</w:t>
       </w:r>
       <w:r>
-        <w:t xml:space="preserve">  In some cases SNAP will complete an alignment before using the maximum number of seeds if it can prove that that alignment (and its mapping quality) won’t be changed by more work.</w:t>
+        <w:t xml:space="preserve">  In some </w:t>
+      </w:r>
+      <w:proofErr w:type="gramStart"/>
+      <w:r>
+        <w:t>cases</w:t>
+      </w:r>
+      <w:proofErr w:type="gramEnd"/>
+      <w:r>
+        <w:t xml:space="preserve"> SNAP will complete an alignment before using the maximum number of seeds if it can prove that that alignment (and its mapping quality) won’t be changed by more work.</w:t>
       </w:r>
     </w:p>
     <w:p>
@@ -8979,7 +9226,15 @@
         <w:fldChar w:fldCharType="end"/>
       </w:r>
       <w:r>
-        <w:t>.  Seed coverage is a floating point number that means the total size of the seeds used divided by the size of the read</w:t>
+        <w:t xml:space="preserve">.  Seed coverage is a </w:t>
+      </w:r>
+      <w:proofErr w:type="gramStart"/>
+      <w:r>
+        <w:t>floating point</w:t>
+      </w:r>
+      <w:proofErr w:type="gramEnd"/>
+      <w:r>
+        <w:t xml:space="preserve"> number that means the total size of the seeds used divided by the size of the read</w:t>
       </w:r>
       <w:r>
         <w:t xml:space="preserve"> (or </w:t>
@@ -9104,10 +9359,18 @@
       </w:r>
       <w:proofErr w:type="spellEnd"/>
       <w:r>
-        <w:t xml:space="preserve"> &lt;seed coverage</w:t>
-      </w:r>
-      <w:r>
-        <w:t>(floating point)</w:t>
+        <w:t xml:space="preserve"> &lt;seed </w:t>
+      </w:r>
+      <w:proofErr w:type="gramStart"/>
+      <w:r>
+        <w:t>coverage</w:t>
+      </w:r>
+      <w:r>
+        <w:t>(</w:t>
+      </w:r>
+      <w:proofErr w:type="gramEnd"/>
+      <w:r>
+        <w:t>floating point)</w:t>
       </w:r>
       <w:r>
         <w:t>&gt;</w:t>
@@ -9120,7 +9383,7 @@
       <w:pPr>
         <w:pStyle w:val="Heading2"/>
       </w:pPr>
-      <w:bookmarkStart w:id="18" w:name="_Toc113974548"/>
+      <w:bookmarkStart w:id="18" w:name="_Toc114660104"/>
       <w:r>
         <w:t>H</w:t>
       </w:r>
@@ -9277,7 +9540,15 @@
         <w:t xml:space="preserve"> only evaluates hits where the</w:t>
       </w:r>
       <w:r>
-        <w:t>re is evidence that both reads map near to one another it c</w:t>
+        <w:t xml:space="preserve">re is evidence that both </w:t>
+      </w:r>
+      <w:proofErr w:type="gramStart"/>
+      <w:r>
+        <w:t>reads</w:t>
+      </w:r>
+      <w:proofErr w:type="gramEnd"/>
+      <w:r>
+        <w:t xml:space="preserve"> map near to one another it c</w:t>
       </w:r>
       <w:r>
         <w:t xml:space="preserve">an often quickly dispense with </w:t>
@@ -9621,7 +9892,7 @@
       <w:pPr>
         <w:pStyle w:val="Heading2"/>
       </w:pPr>
-      <w:bookmarkStart w:id="19" w:name="_Toc113974549"/>
+      <w:bookmarkStart w:id="19" w:name="_Toc114660105"/>
       <w:r>
         <w:t>Threading</w:t>
       </w:r>
@@ -9670,10 +9941,12 @@
         <w:t xml:space="preserve">from/to </w:t>
       </w:r>
       <w:proofErr w:type="spellStart"/>
+      <w:proofErr w:type="gramStart"/>
       <w:r>
         <w:t>stdio</w:t>
       </w:r>
       <w:proofErr w:type="spellEnd"/>
+      <w:proofErr w:type="gramEnd"/>
       <w:r>
         <w:t xml:space="preserve"> and you need </w:t>
       </w:r>
@@ -9880,7 +10153,15 @@
         <w:t xml:space="preserve">SNAP will </w:t>
       </w:r>
       <w:r>
-        <w:t>prefetch data from the index and reference genome.  Depending on the other alignment parameters, this may improve performance by reducing the amount of time that a core stalls waiting for data to come back from memory.</w:t>
+        <w:t xml:space="preserve">prefetch data from the index and reference genome.  Depending on the other alignment parameters, this may improve performance by reducing the amount of time that a </w:t>
+      </w:r>
+      <w:proofErr w:type="gramStart"/>
+      <w:r>
+        <w:t>core stalls</w:t>
+      </w:r>
+      <w:proofErr w:type="gramEnd"/>
+      <w:r>
+        <w:t xml:space="preserve"> waiting for data to come back from memory.</w:t>
       </w:r>
       <w:r>
         <w:t xml:space="preserve">  You can disable this by using the -P switch.  Typically, this effect is small.</w:t>
@@ -9937,7 +10218,7 @@
       <w:pPr>
         <w:pStyle w:val="Heading2"/>
       </w:pPr>
-      <w:bookmarkStart w:id="20" w:name="_Toc113974550"/>
+      <w:bookmarkStart w:id="20" w:name="_Toc114660106"/>
       <w:r>
         <w:lastRenderedPageBreak/>
         <w:t>Sorting</w:t>
@@ -9949,7 +10230,15 @@
     </w:p>
     <w:p>
       <w:r>
-        <w:t xml:space="preserve">SNAP not only does read </w:t>
+        <w:t xml:space="preserve">SNAP not only </w:t>
+      </w:r>
+      <w:proofErr w:type="gramStart"/>
+      <w:r>
+        <w:t>does read</w:t>
+      </w:r>
+      <w:proofErr w:type="gramEnd"/>
+      <w:r>
+        <w:t xml:space="preserve"> </w:t>
       </w:r>
       <w:r>
         <w:t>alignment;</w:t>
@@ -10162,20 +10451,48 @@
         <w:rPr>
           <w:rFonts w:cstheme="minorHAnsi"/>
         </w:rPr>
-        <w:t>the sort buffer.  If you use too much, either the machine will run out of memory and the alignment run will fail, or it will run out of physical memory, start paging, and have horrid performance.</w:t>
-      </w:r>
-    </w:p>
-    <w:p>
-      <w:pPr>
-        <w:rPr>
-          <w:rFonts w:cstheme="minorHAnsi"/>
-        </w:rPr>
-      </w:pPr>
-      <w:r>
-        <w:rPr>
-          <w:rFonts w:cstheme="minorHAnsi"/>
-        </w:rPr>
-        <w:t>We measured sort performance as a parameter of memory size, and for reasons we do not completely understand it seems to have a peak at 20GB (on our 16 core machine) and slow down thereafter.  You should not necessarily assume that larger values of -</w:t>
+        <w:t xml:space="preserve">the </w:t>
+      </w:r>
+      <w:proofErr w:type="gramStart"/>
+      <w:r>
+        <w:rPr>
+          <w:rFonts w:cstheme="minorHAnsi"/>
+        </w:rPr>
+        <w:t>sort</w:t>
+      </w:r>
+      <w:proofErr w:type="gramEnd"/>
+      <w:r>
+        <w:rPr>
+          <w:rFonts w:cstheme="minorHAnsi"/>
+        </w:rPr>
+        <w:t xml:space="preserve"> buffer.  If you use too much, either the machine will run out of memory and the alignment run will fail, or it will run out of physical memory, start paging, and have horrid performance.</w:t>
+      </w:r>
+    </w:p>
+    <w:p>
+      <w:pPr>
+        <w:rPr>
+          <w:rFonts w:cstheme="minorHAnsi"/>
+        </w:rPr>
+      </w:pPr>
+      <w:r>
+        <w:rPr>
+          <w:rFonts w:cstheme="minorHAnsi"/>
+        </w:rPr>
+        <w:t xml:space="preserve">We measured sort performance as a parameter of memory size, and for reasons we do not completely understand it seems to have a peak at 20GB (on our </w:t>
+      </w:r>
+      <w:proofErr w:type="gramStart"/>
+      <w:r>
+        <w:rPr>
+          <w:rFonts w:cstheme="minorHAnsi"/>
+        </w:rPr>
+        <w:t>16 core</w:t>
+      </w:r>
+      <w:proofErr w:type="gramEnd"/>
+      <w:r>
+        <w:rPr>
+          <w:rFonts w:cstheme="minorHAnsi"/>
+        </w:rPr>
+        <w:t xml:space="preserve"> machine) and slow down thereafter.  You should not necessarily assume that larger values of -</w:t>
       </w:r>
       <w:proofErr w:type="spellStart"/>
       <w:r>
@@ -10295,7 +10612,21 @@
         <w:rPr>
           <w:rFonts w:cstheme="minorHAnsi"/>
         </w:rPr>
-        <w:t>SNAP sorts chunks while the alignment is running</w:t>
+        <w:t xml:space="preserve">SNAP </w:t>
+      </w:r>
+      <w:proofErr w:type="gramStart"/>
+      <w:r>
+        <w:rPr>
+          <w:rFonts w:cstheme="minorHAnsi"/>
+        </w:rPr>
+        <w:t>sorts</w:t>
+      </w:r>
+      <w:proofErr w:type="gramEnd"/>
+      <w:r>
+        <w:rPr>
+          <w:rFonts w:cstheme="minorHAnsi"/>
+        </w:rPr>
+        <w:t xml:space="preserve"> chunks while the alignment is running</w:t>
       </w:r>
       <w:r>
         <w:rPr>
@@ -10549,18 +10880,32 @@
         <w:rPr>
           <w:rFonts w:ascii="Courier New" w:eastAsia="Courier New" w:hAnsi="Courier New" w:cs="Courier New"/>
         </w:rPr>
-        <w:t>[loc, loc + MAX_READ_LENGTH + MAX_K]</w:t>
+        <w:t>[loc, loc + MAX_READ_LENGTH + MAX_</w:t>
+      </w:r>
+      <w:proofErr w:type="gramStart"/>
+      <w:r>
+        <w:rPr>
+          <w:rFonts w:ascii="Courier New" w:eastAsia="Courier New" w:hAnsi="Courier New" w:cs="Courier New"/>
+        </w:rPr>
+        <w:t>K]</w:t>
       </w:r>
       <w:r>
         <w:rPr>
           <w:rFonts w:eastAsiaTheme="minorEastAsia"/>
         </w:rPr>
-        <w:t>are scanned to identify duplicates</w:t>
-      </w:r>
+        <w:t>are</w:t>
+      </w:r>
+      <w:proofErr w:type="gramEnd"/>
       <w:r>
         <w:rPr>
           <w:rFonts w:eastAsiaTheme="minorEastAsia"/>
         </w:rPr>
+        <w:t xml:space="preserve"> scanned to identify duplicates</w:t>
+      </w:r>
+      <w:r>
+        <w:rPr>
+          <w:rFonts w:eastAsiaTheme="minorEastAsia"/>
+        </w:rPr>
         <w:t xml:space="preserve"> (</w:t>
       </w:r>
       <w:r>
@@ -10740,7 +11085,7 @@
       <w:pPr>
         <w:pStyle w:val="Heading2"/>
       </w:pPr>
-      <w:bookmarkStart w:id="21" w:name="_Toc113974551"/>
+      <w:bookmarkStart w:id="21" w:name="_Toc114660107"/>
       <w:r>
         <w:lastRenderedPageBreak/>
         <w:t>CIGAR strings</w:t>
@@ -10878,7 +11223,7 @@
       <w:pPr>
         <w:pStyle w:val="Heading2"/>
       </w:pPr>
-      <w:bookmarkStart w:id="22" w:name="_Toc113974552"/>
+      <w:bookmarkStart w:id="22" w:name="_Toc114660108"/>
       <w:r>
         <w:t>Minimum read lengths</w:t>
       </w:r>
@@ -10976,7 +11321,7 @@
       <w:pPr>
         <w:pStyle w:val="Heading2"/>
       </w:pPr>
-      <w:bookmarkStart w:id="23" w:name="_Toc113974553"/>
+      <w:bookmarkStart w:id="23" w:name="_Toc114660109"/>
       <w:r>
         <w:t>Index Loading</w:t>
       </w:r>
@@ -11031,7 +11376,15 @@
         <w:t xml:space="preserve">if and </w:t>
       </w:r>
       <w:r>
-        <w:t xml:space="preserve">only if you memory map it.  </w:t>
+        <w:t xml:space="preserve">only if </w:t>
+      </w:r>
+      <w:proofErr w:type="gramStart"/>
+      <w:r>
+        <w:t>you</w:t>
+      </w:r>
+      <w:proofErr w:type="gramEnd"/>
+      <w:r>
+        <w:t xml:space="preserve"> memory map it.  </w:t>
       </w:r>
       <w:r>
         <w:t xml:space="preserve">By default, SNAP maps the index.  </w:t>
@@ -11280,7 +11633,7 @@
       <w:pPr>
         <w:pStyle w:val="Heading2"/>
       </w:pPr>
-      <w:bookmarkStart w:id="24" w:name="_Toc113974554"/>
+      <w:bookmarkStart w:id="24" w:name="_Toc114660110"/>
       <w:r>
         <w:t>Writing more than one alignment per read</w:t>
       </w:r>
@@ -11410,10 +11763,18 @@
     </w:p>
     <w:p>
       <w:r>
-        <w:t xml:space="preserve">Sometimes (especially in metagenomics applications) it is useful to see if a read maps well to a contig, but the particular </w:t>
-      </w:r>
-      <w:r>
-        <w:t xml:space="preserve">mapping is less interesting.  You can limit the number of alignments to a given contig for a single read with the </w:t>
+        <w:t xml:space="preserve">Sometimes (especially in metagenomics applications) it is useful to see if a read maps well to a contig, but the </w:t>
+      </w:r>
+      <w:proofErr w:type="gramStart"/>
+      <w:r>
+        <w:t xml:space="preserve">particular </w:t>
+      </w:r>
+      <w:r>
+        <w:t>mapping</w:t>
+      </w:r>
+      <w:proofErr w:type="gramEnd"/>
+      <w:r>
+        <w:t xml:space="preserve"> is less interesting.  You can limit the number of alignments to a given contig for a single read with the </w:t>
       </w:r>
       <w:r>
         <w:rPr>
@@ -11692,7 +12053,7 @@
       <w:pPr>
         <w:pStyle w:val="Heading2"/>
       </w:pPr>
-      <w:bookmarkStart w:id="25" w:name="_Toc113974555"/>
+      <w:bookmarkStart w:id="25" w:name="_Toc114660111"/>
       <w:r>
         <w:t>ALT contigs</w:t>
       </w:r>
@@ -11728,7 +12089,15 @@
     </w:p>
     <w:p>
       <w:r>
-        <w:t>Which section of a reference are ALTs is determined at index</w:t>
+        <w:t xml:space="preserve">Which section of </w:t>
+      </w:r>
+      <w:proofErr w:type="gramStart"/>
+      <w:r>
+        <w:t>a reference</w:t>
+      </w:r>
+      <w:proofErr w:type="gramEnd"/>
+      <w:r>
+        <w:t xml:space="preserve"> are ALTs is determined at index</w:t>
       </w:r>
       <w:r>
         <w:t>-</w:t>
@@ -12008,7 +12377,7 @@
       <w:pPr>
         <w:pStyle w:val="Heading2"/>
       </w:pPr>
-      <w:bookmarkStart w:id="26" w:name="_Toc113974556"/>
+      <w:bookmarkStart w:id="26" w:name="_Toc114660112"/>
       <w:r>
         <w:t>Affine gap scoring</w:t>
       </w:r>
@@ -12136,7 +12505,15 @@
         <w:t xml:space="preserve"> </w:t>
       </w:r>
       <w:r>
-        <w:t xml:space="preserve">Farrar’s algorithm computes the entire dynamic programming matrix and has complexity O(MN / W), where M – text length, N – pattern length and W – width of SIMD </w:t>
+        <w:t xml:space="preserve">Farrar’s algorithm computes the entire dynamic programming matrix and has complexity </w:t>
+      </w:r>
+      <w:proofErr w:type="gramStart"/>
+      <w:r>
+        <w:t>O(</w:t>
+      </w:r>
+      <w:proofErr w:type="gramEnd"/>
+      <w:r>
+        <w:t xml:space="preserve">MN / W), where M – text length, N – pattern length and W – width of SIMD </w:t>
       </w:r>
       <w:r>
         <w:t>vector (e.g., 128</w:t>
@@ -12623,7 +13000,15 @@
         <w:t>-gm</w:t>
       </w:r>
       <w:r>
-        <w:t xml:space="preserve"> &lt;score for matching base, default : 1&gt;</w:t>
+        <w:t xml:space="preserve"> &lt;score for matching base, </w:t>
+      </w:r>
+      <w:proofErr w:type="gramStart"/>
+      <w:r>
+        <w:t>default :</w:t>
+      </w:r>
+      <w:proofErr w:type="gramEnd"/>
+      <w:r>
+        <w:t xml:space="preserve"> 1&gt;</w:t>
       </w:r>
       <w:r>
         <w:t>} {</w:t>
@@ -12723,7 +13108,7 @@
       <w:pPr>
         <w:pStyle w:val="Heading2"/>
       </w:pPr>
-      <w:bookmarkStart w:id="27" w:name="_Toc113974557"/>
+      <w:bookmarkStart w:id="27" w:name="_Toc114660113"/>
       <w:r>
         <w:t>DRAGEN variant caller mode</w:t>
       </w:r>
@@ -12784,7 +13169,15 @@
         <w:t>clips (</w:t>
       </w:r>
       <w:r>
-        <w:t xml:space="preserve">at the beginning or end of reads or both) significantly increased the number of false positive variant calls from GATK’s Haplotype Caller. Furthermore, in many cases large indels were missed. </w:t>
+        <w:t xml:space="preserve">at the beginning or end of reads or both) significantly increased the number of false positive variant calls from GATK’s Haplotype Caller. Furthermore, in many cases large indels were </w:t>
+      </w:r>
+      <w:proofErr w:type="gramStart"/>
+      <w:r>
+        <w:t>missed</w:t>
+      </w:r>
+      <w:proofErr w:type="gramEnd"/>
+      <w:r>
+        <w:t xml:space="preserve">. </w:t>
       </w:r>
     </w:p>
     <w:p>
@@ -12800,8 +13193,13 @@
       <w:r>
         <w:t xml:space="preserve">Like in the first edit distance pass, </w:t>
       </w:r>
-      <w:r>
-        <w:t>Hamming distance-based scoring is used to find a few promising locations to align the read pair. These promising locations are</w:t>
+      <w:proofErr w:type="gramStart"/>
+      <w:r>
+        <w:t>Hamming</w:t>
+      </w:r>
+      <w:proofErr w:type="gramEnd"/>
+      <w:r>
+        <w:t xml:space="preserve"> distance-based scoring is used to find a few promising locations to align the read pair. These promising locations are</w:t>
       </w:r>
       <w:r>
         <w:t xml:space="preserve"> further</w:t>
@@ -12872,7 +13270,7 @@
       <w:pPr>
         <w:pStyle w:val="Heading2"/>
       </w:pPr>
-      <w:bookmarkStart w:id="28" w:name="_Toc113974558"/>
+      <w:bookmarkStart w:id="28" w:name="_Toc114660114"/>
       <w:r>
         <w:t>Mapping quality</w:t>
       </w:r>
@@ -12886,7 +13284,15 @@
         <w:t xml:space="preserve">  It does this by finding mappings that are </w:t>
       </w:r>
       <w:r>
-        <w:t xml:space="preserve">farther from the read than the best mapping, and estimating the probability that the read really came from one of the alternate mapping candidates.  </w:t>
+        <w:t xml:space="preserve">farther from the read than the best </w:t>
+      </w:r>
+      <w:proofErr w:type="gramStart"/>
+      <w:r>
+        <w:t>mapping, and</w:t>
+      </w:r>
+      <w:proofErr w:type="gramEnd"/>
+      <w:r>
+        <w:t xml:space="preserve"> estimating the probability that the read really came from one of the alternate mapping candidates.  </w:t>
       </w:r>
     </w:p>
     <w:p>
@@ -13037,7 +13443,7 @@
       <w:pPr>
         <w:pStyle w:val="Heading2"/>
       </w:pPr>
-      <w:bookmarkStart w:id="29" w:name="_Toc113974559"/>
+      <w:bookmarkStart w:id="29" w:name="_Toc114660115"/>
       <w:r>
         <w:t>Output Filtering</w:t>
       </w:r>
@@ -13466,7 +13872,7 @@
       <w:pPr>
         <w:pStyle w:val="Heading2"/>
       </w:pPr>
-      <w:bookmarkStart w:id="30" w:name="_Toc113974560"/>
+      <w:bookmarkStart w:id="30" w:name="_Toc114660116"/>
       <w:r>
         <w:t>Input Read</w:t>
       </w:r>
@@ -13606,7 +14012,11 @@
     </w:p>
     <w:p>
       <w:r>
-        <w:t xml:space="preserve">By default, SNAP ignores soft clipping of reads in SAM/BAM input files.  Specifying </w:t>
+        <w:t xml:space="preserve">By default, SNAP ignores soft clipping of reads in SAM/BAM input files.  </w:t>
+      </w:r>
+      <w:proofErr w:type="gramStart"/>
+      <w:r>
+        <w:t xml:space="preserve">Specifying </w:t>
       </w:r>
       <w:r>
         <w:rPr>
@@ -13614,6 +14024,7 @@
         </w:rPr>
         <w:t>-pc</w:t>
       </w:r>
+      <w:proofErr w:type="gramEnd"/>
       <w:r>
         <w:rPr>
           <w:rFonts w:ascii="Courier New" w:hAnsi="Courier New" w:cs="Courier New"/>
@@ -13764,7 +14175,15 @@
         <w:fldChar w:fldCharType="end"/>
       </w:r>
       <w:r>
-        <w:t xml:space="preserve"> switch (“preserve FASTQ comments”) causes everything on the ID line after the first white space (space or tab) to be included verbatim on the SAM output.  It is incumbent on the user to verify that this is legal SAM tags (i.e., like NM:i:6) or the resulting output will be incorrectly formatted.</w:t>
+        <w:t xml:space="preserve"> switch (“preserve FASTQ comments”) causes everything on the ID line after the first white space (space or tab) to be included verbatim on the SAM output.  It is incumbent on the user to verify that this is legal SAM tags (i.e., like </w:t>
+      </w:r>
+      <w:proofErr w:type="gramStart"/>
+      <w:r>
+        <w:t>NM:i</w:t>
+      </w:r>
+      <w:proofErr w:type="gramEnd"/>
+      <w:r>
+        <w:t>:6) or the resulting output will be incorrectly formatted.</w:t>
       </w:r>
       <w:r>
         <w:t xml:space="preserve">  </w:t>
@@ -13772,7 +14191,15 @@
     </w:p>
     <w:p>
       <w:r>
-        <w:t>For BAM output, some incorrectly formatted comments will result in an error message and SNAP exit, while others will generate invalid BAM (like for SAM).  For BAM output the B (array) type is not supported.  If it’s included in a comment then it will generate an error message and SNAP exit.</w:t>
+        <w:t xml:space="preserve">For BAM output, some incorrectly formatted comments will result in an error message and SNAP exit, while others will generate invalid BAM (like for SAM).  For BAM output the B (array) type is not supported.  If it’s included in a </w:t>
+      </w:r>
+      <w:proofErr w:type="gramStart"/>
+      <w:r>
+        <w:t>comment</w:t>
+      </w:r>
+      <w:proofErr w:type="gramEnd"/>
+      <w:r>
+        <w:t xml:space="preserve"> then it will generate an error message and SNAP exit.</w:t>
       </w:r>
     </w:p>
     <w:p>
@@ -13807,7 +14234,7 @@
       <w:pPr>
         <w:pStyle w:val="Heading2"/>
       </w:pPr>
-      <w:bookmarkStart w:id="31" w:name="_Toc113974561"/>
+      <w:bookmarkStart w:id="31" w:name="_Toc114660117"/>
       <w:r>
         <w:t>Read Groups</w:t>
       </w:r>
@@ -13815,7 +14242,15 @@
     </w:p>
     <w:p>
       <w:r>
-        <w:t>SNAP will preserve the read group specified in an input format (SAM and BAM) that specifies them assuming that they’re present</w:t>
+        <w:t xml:space="preserve">SNAP will preserve the read group specified in an input format (SAM and BAM) that specifies them </w:t>
+      </w:r>
+      <w:proofErr w:type="gramStart"/>
+      <w:r>
+        <w:t>assuming that</w:t>
+      </w:r>
+      <w:proofErr w:type="gramEnd"/>
+      <w:r>
+        <w:t xml:space="preserve"> they’re present</w:t>
       </w:r>
       <w:r>
         <w:t>.</w:t>
@@ -14029,7 +14464,7 @@
       <w:pPr>
         <w:pStyle w:val="Heading2"/>
       </w:pPr>
-      <w:bookmarkStart w:id="32" w:name="_Toc113974562"/>
+      <w:bookmarkStart w:id="32" w:name="_Toc114660118"/>
       <w:r>
         <w:t>Performance Options</w:t>
       </w:r>
@@ -14037,18 +14472,42 @@
     </w:p>
     <w:p>
       <w:r>
-        <w:t>There are a number of switches that affect how SNAP runs</w:t>
+        <w:t xml:space="preserve">There are </w:t>
+      </w:r>
+      <w:proofErr w:type="gramStart"/>
+      <w:r>
+        <w:t>a number of</w:t>
+      </w:r>
+      <w:proofErr w:type="gramEnd"/>
+      <w:r>
+        <w:t xml:space="preserve"> switches that affect how SNAP runs</w:t>
       </w:r>
       <w:r>
         <w:t xml:space="preserve"> but not the alignments that it makes.  Most of these disable optimizations and are only intended to show the value of the optimization in question</w:t>
       </w:r>
       <w:r>
-        <w:t>, but a number of others might be useful in some circumstances.</w:t>
-      </w:r>
-    </w:p>
-    <w:p>
-      <w:r>
-        <w:t xml:space="preserve">To run SNAP at low scheduling priority specify </w:t>
+        <w:t xml:space="preserve">, but </w:t>
+      </w:r>
+      <w:proofErr w:type="gramStart"/>
+      <w:r>
+        <w:t>a number of</w:t>
+      </w:r>
+      <w:proofErr w:type="gramEnd"/>
+      <w:r>
+        <w:t xml:space="preserve"> others might be useful in some circumstances.</w:t>
+      </w:r>
+    </w:p>
+    <w:p>
+      <w:r>
+        <w:t xml:space="preserve">To run SNAP at low scheduling </w:t>
+      </w:r>
+      <w:proofErr w:type="gramStart"/>
+      <w:r>
+        <w:t>priority</w:t>
+      </w:r>
+      <w:proofErr w:type="gramEnd"/>
+      <w:r>
+        <w:t xml:space="preserve"> specify </w:t>
       </w:r>
       <w:r>
         <w:rPr>
@@ -14089,11 +14548,24 @@
         <w:fldChar w:fldCharType="end"/>
       </w:r>
       <w:r>
-        <w:t xml:space="preserve">.  This instructs the operating system to allow other uses of the processor to run in preference to SNAP.  Because SNAP often uses all of the available </w:t>
-      </w:r>
+        <w:t xml:space="preserve">.  This instructs the operating system to allow other uses of the processor to run in preference to SNAP.  Because SNAP often uses </w:t>
+      </w:r>
+      <w:proofErr w:type="gramStart"/>
+      <w:r>
+        <w:t>all of</w:t>
+      </w:r>
+      <w:proofErr w:type="gramEnd"/>
+      <w:r>
+        <w:t xml:space="preserve"> the available </w:t>
+      </w:r>
+      <w:proofErr w:type="gramStart"/>
       <w:r>
         <w:lastRenderedPageBreak/>
-        <w:t>compute resources it may make the machine not as responsive as desirable, and this switch reduces the effect.  This is only implemented on Windows.</w:t>
+        <w:t>compute</w:t>
+      </w:r>
+      <w:proofErr w:type="gramEnd"/>
+      <w:r>
+        <w:t xml:space="preserve"> resources it may make the machine not as responsive as desirable, and this switch reduces the effect.  This is only implemented on Windows.</w:t>
       </w:r>
     </w:p>
     <w:p>
@@ -14182,7 +14654,21 @@
         <w:rPr>
           <w:rFonts w:cstheme="minorHAnsi"/>
         </w:rPr>
-        <w:t xml:space="preserve"> switch.  However, memory demand is typically lower during sort than during alignment, so </w:t>
+        <w:t xml:space="preserve"> switch.  However, memory demand is typically lower during </w:t>
+      </w:r>
+      <w:proofErr w:type="gramStart"/>
+      <w:r>
+        <w:rPr>
+          <w:rFonts w:cstheme="minorHAnsi"/>
+        </w:rPr>
+        <w:t>sort</w:t>
+      </w:r>
+      <w:proofErr w:type="gramEnd"/>
+      <w:r>
+        <w:rPr>
+          <w:rFonts w:cstheme="minorHAnsi"/>
+        </w:rPr>
+        <w:t xml:space="preserve"> than during alignment, so </w:t>
       </w:r>
       <w:r>
         <w:rPr>
@@ -14464,6 +14950,97 @@
         <w:t xml:space="preserve"> disables the optimization that uses edit distance results to skip affine gap scoring in many cases. </w:t>
       </w:r>
       <w:r>
+        <w:t xml:space="preserve"> </w:t>
+      </w:r>
+      <w:r>
+        <w:rPr>
+          <w:rFonts w:ascii="Courier New" w:hAnsi="Courier New" w:cs="Courier New"/>
+        </w:rPr>
+        <w:t>-</w:t>
+      </w:r>
+      <w:proofErr w:type="spellStart"/>
+      <w:r>
+        <w:rPr>
+          <w:rFonts w:ascii="Courier New" w:hAnsi="Courier New" w:cs="Courier New"/>
+        </w:rPr>
+        <w:t>n</w:t>
+      </w:r>
+      <w:r>
+        <w:rPr>
+          <w:rFonts w:ascii="Courier New" w:hAnsi="Courier New" w:cs="Courier New"/>
+        </w:rPr>
+        <w:t>b</w:t>
+      </w:r>
+      <w:proofErr w:type="spellEnd"/>
+      <w:r>
+        <w:rPr>
+          <w:rFonts w:ascii="Courier New" w:hAnsi="Courier New" w:cs="Courier New"/>
+        </w:rPr>
+        <w:fldChar w:fldCharType="begin"/>
+      </w:r>
+      <w:r>
+        <w:instrText xml:space="preserve"> XE "</w:instrText>
+      </w:r>
+      <w:r>
+        <w:rPr>
+          <w:rFonts w:ascii="Courier New" w:hAnsi="Courier New" w:cs="Courier New"/>
+        </w:rPr>
+        <w:instrText>-</w:instrText>
+      </w:r>
+      <w:proofErr w:type="spellStart"/>
+      <w:r>
+        <w:rPr>
+          <w:rFonts w:ascii="Courier New" w:hAnsi="Courier New" w:cs="Courier New"/>
+        </w:rPr>
+        <w:instrText>n</w:instrText>
+      </w:r>
+      <w:r>
+        <w:rPr>
+          <w:rFonts w:ascii="Courier New" w:hAnsi="Courier New" w:cs="Courier New"/>
+        </w:rPr>
+        <w:instrText>b</w:instrText>
+      </w:r>
+      <w:proofErr w:type="spellEnd"/>
+      <w:r>
+        <w:instrText xml:space="preserve">" </w:instrText>
+      </w:r>
+      <w:r>
+        <w:rPr>
+          <w:rFonts w:ascii="Courier New" w:hAnsi="Courier New" w:cs="Courier New"/>
+        </w:rPr>
+        <w:fldChar w:fldCharType="end"/>
+      </w:r>
+      <w:r>
+        <w:rPr>
+          <w:rFonts w:ascii="Courier New" w:hAnsi="Courier New" w:cs="Courier New"/>
+        </w:rPr>
+        <w:fldChar w:fldCharType="begin"/>
+      </w:r>
+      <w:r>
+        <w:instrText xml:space="preserve"> XE "</w:instrText>
+      </w:r>
+      <w:r>
+        <w:rPr>
+          <w:rFonts w:ascii="Courier New" w:hAnsi="Courier New" w:cs="Courier New"/>
+        </w:rPr>
+        <w:instrText>-ne</w:instrText>
+      </w:r>
+      <w:r>
+        <w:instrText xml:space="preserve">" </w:instrText>
+      </w:r>
+      <w:r>
+        <w:rPr>
+          <w:rFonts w:ascii="Courier New" w:hAnsi="Courier New" w:cs="Courier New"/>
+        </w:rPr>
+        <w:fldChar w:fldCharType="end"/>
+      </w:r>
+      <w:r>
+        <w:t xml:space="preserve"> </w:t>
+      </w:r>
+      <w:r>
+        <w:t xml:space="preserve">disables an optimization that selective uses banded affine gap scoring based on the edit distance score.  </w:t>
+      </w:r>
+      <w:r>
         <w:rPr>
           <w:rFonts w:ascii="Courier New" w:hAnsi="Courier New" w:cs="Courier New"/>
         </w:rPr>
@@ -14553,6 +15130,7 @@
         <w:t>-</w:t>
       </w:r>
       <w:proofErr w:type="spellStart"/>
+      <w:proofErr w:type="gramStart"/>
       <w:r>
         <w:rPr>
           <w:rFonts w:ascii="Courier New" w:hAnsi="Courier New"/>
@@ -14566,6 +15144,7 @@
       <w:r>
         <w:t>{</w:t>
       </w:r>
+      <w:proofErr w:type="gramEnd"/>
       <w:r>
         <w:rPr>
           <w:rFonts w:ascii="Courier New" w:hAnsi="Courier New" w:cs="Courier New"/>
@@ -14597,35 +15176,32 @@
         <w:fldChar w:fldCharType="end"/>
       </w:r>
       <w:r>
-        <w:t xml:space="preserve"> </w:t>
+        <w:t xml:space="preserve"> }</w:t>
+      </w:r>
+      <w:r>
+        <w:t xml:space="preserve"> {</w:t>
+      </w:r>
+      <w:r>
+        <w:rPr>
+          <w:rFonts w:ascii="Courier New" w:hAnsi="Courier New"/>
+        </w:rPr>
+        <w:t>-</w:t>
+      </w:r>
+      <w:r>
+        <w:rPr>
+          <w:rFonts w:ascii="Courier New" w:hAnsi="Courier New"/>
+        </w:rPr>
+        <w:t>B</w:t>
       </w:r>
       <w:r>
         <w:t>}</w:t>
       </w:r>
-      <w:r>
-        <w:t xml:space="preserve"> {</w:t>
-      </w:r>
-      <w:r>
-        <w:rPr>
-          <w:rFonts w:ascii="Courier New" w:hAnsi="Courier New"/>
-        </w:rPr>
-        <w:t>-</w:t>
-      </w:r>
-      <w:r>
-        <w:rPr>
-          <w:rFonts w:ascii="Courier New" w:hAnsi="Courier New"/>
-        </w:rPr>
-        <w:t>B</w:t>
-      </w:r>
-      <w:r>
-        <w:t>}</w:t>
-      </w:r>
     </w:p>
     <w:p>
       <w:pPr>
         <w:pStyle w:val="Heading2"/>
       </w:pPr>
-      <w:bookmarkStart w:id="33" w:name="_Toc113974563"/>
+      <w:bookmarkStart w:id="33" w:name="_Toc114660119"/>
       <w:r>
         <w:t>Miscellaneous Options</w:t>
       </w:r>
@@ -14633,7 +15209,15 @@
     </w:p>
     <w:p>
       <w:r>
-        <w:t xml:space="preserve">When SNAP scores a read internally, it applies a penalty if the read would map off either end of a contig.  However, when writing output this portion of the read will be soft clipped and the edit distance score </w:t>
+        <w:t xml:space="preserve">When SNAP scores a read internally, it applies a penalty if the read would map off </w:t>
+      </w:r>
+      <w:proofErr w:type="gramStart"/>
+      <w:r>
+        <w:t>either end</w:t>
+      </w:r>
+      <w:proofErr w:type="gramEnd"/>
+      <w:r>
+        <w:t xml:space="preserve"> of a contig.  However, when writing output this portion of the read will be soft clipped and the edit distance score </w:t>
       </w:r>
       <w:r>
         <w:t xml:space="preserve">reported in the NM tag will not include the off-contig penalty.  </w:t>
@@ -14945,12 +15529,25 @@
         <w:t xml:space="preserve"> flag.  If you do so, each read will include </w:t>
       </w:r>
       <w:proofErr w:type="spellStart"/>
-      <w:r>
-        <w:t>AT:i:n</w:t>
+      <w:proofErr w:type="gramStart"/>
+      <w:r>
+        <w:t>AT:i</w:t>
+      </w:r>
+      <w:proofErr w:type="gramEnd"/>
+      <w:r>
+        <w:t>:n</w:t>
       </w:r>
       <w:proofErr w:type="spellEnd"/>
       <w:r>
-        <w:t xml:space="preserve"> where “n” is the alignment time in microseconds.  For alignments that are produced together (paired-end reads, and secondary alignments for example) the time will be the time for the entire set of reads.  If a read takes 2</w:t>
+        <w:t xml:space="preserve"> where “n” is the alignment time in microseconds.  For alignments that are produced together (</w:t>
+      </w:r>
+      <w:proofErr w:type="gramStart"/>
+      <w:r>
+        <w:t>paired-end</w:t>
+      </w:r>
+      <w:proofErr w:type="gramEnd"/>
+      <w:r>
+        <w:t xml:space="preserve"> reads, and secondary alignments for example) the time will be the time for the entire set of reads.  If a read takes 2</w:t>
       </w:r>
       <w:r>
         <w:rPr>
@@ -15007,7 +15604,7 @@
       <w:pPr>
         <w:pStyle w:val="Heading2"/>
       </w:pPr>
-      <w:bookmarkStart w:id="34" w:name="_Toc113974564"/>
+      <w:bookmarkStart w:id="34" w:name="_Toc114660120"/>
       <w:r>
         <w:t>Options that only apply to paired-end alignment</w:t>
       </w:r>
@@ -15284,7 +15881,15 @@
         <w:t xml:space="preserve"> </w:t>
       </w:r>
       <w:r>
-        <w:t xml:space="preserve">After filtering read pairs whose spacing bounds are too far </w:t>
+        <w:t xml:space="preserve">After filtering read </w:t>
+      </w:r>
+      <w:proofErr w:type="gramStart"/>
+      <w:r>
+        <w:t>pairs</w:t>
+      </w:r>
+      <w:proofErr w:type="gramEnd"/>
+      <w:r>
+        <w:t xml:space="preserve"> whose spacing bounds are too far </w:t>
       </w:r>
       <w:r>
         <w:t>away from the 25</w:t>
@@ -15935,6 +16540,7 @@
         <w:t>–</w:t>
       </w:r>
       <w:proofErr w:type="spellStart"/>
+      <w:proofErr w:type="gramStart"/>
       <w:r>
         <w:rPr>
           <w:rFonts w:ascii="Courier New" w:hAnsi="Courier New" w:cs="Courier New"/>
@@ -15948,6 +16554,7 @@
         <w:t>g</w:t>
       </w:r>
       <w:proofErr w:type="spellEnd"/>
+      <w:proofErr w:type="gramEnd"/>
       <w:r>
         <w:rPr>
           <w:rFonts w:ascii="Courier New" w:hAnsi="Courier New" w:cs="Courier New"/>
@@ -16093,8 +16700,13 @@
         <w:t xml:space="preserve">be better than non-ALT alignments to </w:t>
       </w:r>
       <w:r>
-        <w:t>skip single-end realignment&gt;}  {</w:t>
-      </w:r>
+        <w:t>skip single-end realignment</w:t>
+      </w:r>
+      <w:proofErr w:type="gramStart"/>
+      <w:r>
+        <w:t>&gt;}  {</w:t>
+      </w:r>
+      <w:proofErr w:type="gramEnd"/>
       <w:r>
         <w:rPr>
           <w:rFonts w:ascii="Courier New" w:hAnsi="Courier New"/>
@@ -16235,7 +16847,7 @@
       <w:pPr>
         <w:pStyle w:val="Heading1"/>
       </w:pPr>
-      <w:bookmarkStart w:id="35" w:name="_Toc113974565"/>
+      <w:bookmarkStart w:id="35" w:name="_Toc114660121"/>
       <w:r>
         <w:t>Running Multiple Alignments in a Single Execution of SNAP</w:t>
       </w:r>
@@ -16251,7 +16863,7 @@
       <w:pPr>
         <w:pStyle w:val="Heading2"/>
       </w:pPr>
-      <w:bookmarkStart w:id="36" w:name="_Toc113974566"/>
+      <w:bookmarkStart w:id="36" w:name="_Toc114660122"/>
       <w:r>
         <w:t>The comma syntax</w:t>
       </w:r>
@@ -16276,7 +16888,21 @@
         <w:rPr>
           <w:rFonts w:ascii="Courier New" w:hAnsi="Courier New" w:cs="Courier New"/>
         </w:rPr>
-        <w:t>reads1.fq -o reads1.bam , single</w:t>
+        <w:t xml:space="preserve">reads1.fq -o </w:t>
+      </w:r>
+      <w:proofErr w:type="gramStart"/>
+      <w:r>
+        <w:rPr>
+          <w:rFonts w:ascii="Courier New" w:hAnsi="Courier New" w:cs="Courier New"/>
+        </w:rPr>
+        <w:t>reads1.bam ,</w:t>
+      </w:r>
+      <w:proofErr w:type="gramEnd"/>
+      <w:r>
+        <w:rPr>
+          <w:rFonts w:ascii="Courier New" w:hAnsi="Courier New" w:cs="Courier New"/>
+        </w:rPr>
+        <w:t xml:space="preserve"> single</w:t>
       </w:r>
       <w:r>
         <w:t xml:space="preserve"> &lt;index directory&gt; </w:t>
@@ -16301,7 +16927,7 @@
       <w:pPr>
         <w:pStyle w:val="Heading2"/>
       </w:pPr>
-      <w:bookmarkStart w:id="37" w:name="_Toc113974567"/>
+      <w:bookmarkStart w:id="37" w:name="_Toc114660123"/>
       <w:r>
         <w:lastRenderedPageBreak/>
         <w:t>Daemon mode</w:t>
@@ -16310,7 +16936,15 @@
     </w:p>
     <w:p>
       <w:r>
-        <w:t>Daemon mode is useful for circumstances where you do not know the jobs you’d like to run at the time you start SNAP, but would still like to avoid loading indices when possible.</w:t>
+        <w:t xml:space="preserve">Daemon mode is useful for circumstances where you do not know the </w:t>
+      </w:r>
+      <w:proofErr w:type="gramStart"/>
+      <w:r>
+        <w:t>jobs</w:t>
+      </w:r>
+      <w:proofErr w:type="gramEnd"/>
+      <w:r>
+        <w:t xml:space="preserve"> you’d like to run at the time you start SNAP, but would still like to avoid loading indices when possible.</w:t>
       </w:r>
       <w:r>
         <w:t xml:space="preserve">  You run SNAP in a mode where it waits for commands, and then send it those command using the </w:t>
@@ -16336,7 +16970,15 @@
         <w:fldChar w:fldCharType="end"/>
       </w:r>
       <w:r>
-        <w:t xml:space="preserve"> app.  Like with the comma syntax, SNAP will not unload its index after completing an alignment, and if the next job uses the same index it will not reload it.</w:t>
+        <w:t xml:space="preserve"> app.  Like with the comma syntax, SNAP will not unload its index after completing an alignment, and if the next job uses the same </w:t>
+      </w:r>
+      <w:proofErr w:type="gramStart"/>
+      <w:r>
+        <w:t>index</w:t>
+      </w:r>
+      <w:proofErr w:type="gramEnd"/>
+      <w:r>
+        <w:t xml:space="preserve"> it will not reload it.</w:t>
       </w:r>
     </w:p>
     <w:p>
@@ -16416,7 +17058,23 @@
       </w:r>
       <w:proofErr w:type="spellEnd"/>
       <w:r>
-        <w:t xml:space="preserve"> will use.  In Windows this is a named pipe and in Linux is it a Unix-domain socket.  Typically you would not specify the pipe name and instead use the default.  If you want to run more than one instance of SNAP in daemon mode on the same machine at the same time, at least one of them will need an explicit named pipe name (and they can’t have the same name).</w:t>
+        <w:t xml:space="preserve"> will use.  In Windows this is a named pipe and in Linux </w:t>
+      </w:r>
+      <w:proofErr w:type="gramStart"/>
+      <w:r>
+        <w:t>is it</w:t>
+      </w:r>
+      <w:proofErr w:type="gramEnd"/>
+      <w:r>
+        <w:t xml:space="preserve"> a Unix-domain socket.  </w:t>
+      </w:r>
+      <w:proofErr w:type="gramStart"/>
+      <w:r>
+        <w:t>Typically</w:t>
+      </w:r>
+      <w:proofErr w:type="gramEnd"/>
+      <w:r>
+        <w:t xml:space="preserve"> you would not specify the pipe name and instead use the default.  If you want to run more than one instance of SNAP in daemon mode on the same machine at the same time, at least one of them will need an explicit named pipe name (and they can’t have the same name).</w:t>
       </w:r>
     </w:p>
     <w:p>
@@ -16555,6 +17213,7 @@
         <w:t xml:space="preserve"> </w:t>
       </w:r>
       <w:proofErr w:type="spellStart"/>
+      <w:proofErr w:type="gramStart"/>
       <w:r>
         <w:rPr>
           <w:rFonts w:ascii="Courier New" w:hAnsi="Courier New"/>
@@ -16562,6 +17221,7 @@
         <w:t>input.fq</w:t>
       </w:r>
       <w:proofErr w:type="spellEnd"/>
+      <w:proofErr w:type="gramEnd"/>
       <w:r>
         <w:rPr>
           <w:rFonts w:ascii="Courier New" w:hAnsi="Courier New"/>
@@ -16588,7 +17248,15 @@
         <w:t>-p</w:t>
       </w:r>
       <w:r>
-        <w:t xml:space="preserve"> option that specifies the named pipe name is optional, but must be supplied if you specified a named pipe name when you started SNAP in daemon mode.</w:t>
+        <w:t xml:space="preserve"> option that specifies the named pipe name is </w:t>
+      </w:r>
+      <w:proofErr w:type="gramStart"/>
+      <w:r>
+        <w:t>optional, but</w:t>
+      </w:r>
+      <w:proofErr w:type="gramEnd"/>
+      <w:r>
+        <w:t xml:space="preserve"> must be supplied if you specified a named pipe name when you started SNAP in daemon mode.</w:t>
       </w:r>
     </w:p>
     <w:p>
@@ -16642,7 +17310,15 @@
       </w:r>
       <w:proofErr w:type="spellEnd"/>
       <w:r>
-        <w:t xml:space="preserve"> at a time.  If you run a second one before the first exits it will wait until the first alignment is completed and then immediately send the command.</w:t>
+        <w:t xml:space="preserve"> at a time.  If you run a second one before the first </w:t>
+      </w:r>
+      <w:proofErr w:type="gramStart"/>
+      <w:r>
+        <w:t>exits</w:t>
+      </w:r>
+      <w:proofErr w:type="gramEnd"/>
+      <w:r>
+        <w:t xml:space="preserve"> it will wait until the first alignment is completed and then immediately send the command.</w:t>
       </w:r>
     </w:p>
     <w:p>
@@ -16705,7 +17381,7 @@
       <w:pPr>
         <w:pStyle w:val="Heading1"/>
       </w:pPr>
-      <w:bookmarkStart w:id="38" w:name="_Toc113974568"/>
+      <w:bookmarkStart w:id="38" w:name="_Toc114660124"/>
       <w:r>
         <w:t>Index</w:t>
       </w:r>
@@ -18282,6 +18958,30 @@
           <w:noProof/>
         </w:rPr>
         <w:t>, 24</w:t>
+      </w:r>
+    </w:p>
+    <w:p>
+      <w:pPr>
+        <w:pStyle w:val="Index1"/>
+        <w:tabs>
+          <w:tab w:val="right" w:leader="dot" w:pos="4310"/>
+        </w:tabs>
+        <w:rPr>
+          <w:noProof/>
+        </w:rPr>
+      </w:pPr>
+      <w:r>
+        <w:rPr>
+          <w:rFonts w:ascii="Courier New" w:hAnsi="Courier New" w:cs="Courier New"/>
+          <w:noProof/>
+        </w:rPr>
+        <w:t>-nb</w:t>
+      </w:r>
+      <w:r>
+        <w:rPr>
+          <w:noProof/>
+        </w:rPr>
+        <w:t>, 23</w:t>
       </w:r>
     </w:p>
     <w:p>

</xml_diff>

<commit_message>
2.0.2.dev.9: -q, -ne improvement, histogram improvement, allow crlf text in FASTA, S/BAM version 1.6 w/SO tag
</commit_message>
<xml_diff>
--- a/docs/SNAP User Manual.docx
+++ b/docs/SNAP User Manual.docx
@@ -2370,7 +2370,7 @@
                 <w:noProof/>
                 <w:webHidden/>
               </w:rPr>
-              <w:t>23</w:t>
+              <w:t>24</w:t>
             </w:r>
             <w:r>
               <w:rPr>
@@ -2577,7 +2577,7 @@
                 <w:noProof/>
                 <w:webHidden/>
               </w:rPr>
-              <w:t>25</w:t>
+              <w:t>26</w:t>
             </w:r>
             <w:r>
               <w:rPr>
@@ -2875,7 +2875,13 @@
     </w:p>
     <w:p>
       <w:r>
-        <w:t xml:space="preserve">By default SNAP will only emit what it thinks is the best alignment for a read.  There are command line options to have it emit multiple possible alignments in for some reads, which can be configured in various ways to determine which and how many alignments should be emitted.  For example, there is a </w:t>
+        <w:t>By default</w:t>
+      </w:r>
+      <w:r>
+        <w:t>,</w:t>
+      </w:r>
+      <w:r>
+        <w:t xml:space="preserve"> SNAP will only emit what it thinks is the best alignment for a read.  There are command line options to have it emit multiple possible alignments in for some reads, which can be configured in various ways to determine which and how many alignments should be emitted.  For example, there is a </w:t>
       </w:r>
       <w:proofErr w:type="spellStart"/>
       <w:r>
@@ -2997,10 +3003,12 @@
         <w:t xml:space="preserve"> &lt;</w:t>
       </w:r>
       <w:proofErr w:type="spellStart"/>
+      <w:proofErr w:type="gramStart"/>
       <w:r>
         <w:t>input.fasta</w:t>
       </w:r>
       <w:proofErr w:type="spellEnd"/>
+      <w:proofErr w:type="gramEnd"/>
       <w:r>
         <w:t>&gt; &lt;output directory&gt;</w:t>
       </w:r>
@@ -3076,10 +3084,12 @@
         <w:t xml:space="preserve"> &lt;</w:t>
       </w:r>
       <w:proofErr w:type="spellStart"/>
+      <w:proofErr w:type="gramStart"/>
       <w:r>
         <w:t>input.fasta</w:t>
       </w:r>
       <w:proofErr w:type="spellEnd"/>
+      <w:proofErr w:type="gramEnd"/>
       <w:r>
         <w:t xml:space="preserve">&gt; &lt;output directory&gt; </w:t>
       </w:r>
@@ -3160,38 +3170,31 @@
           <w:i/>
           <w:iCs/>
         </w:rPr>
-        <w:t>i.e</w:t>
+        <w:t>i.e.,</w:t>
       </w:r>
       <w:r>
         <w:rPr>
           <w:i/>
           <w:iCs/>
         </w:rPr>
+        <w:t xml:space="preserve"> k</w:t>
+      </w:r>
+      <w:r>
+        <w:t xml:space="preserve">.  It can range from </w:t>
+      </w:r>
+      <w:r>
+        <w:t>8</w:t>
+      </w:r>
+      <w:r>
+        <w:t xml:space="preserve"> to 32 with a default value of 2</w:t>
+      </w:r>
+      <w:r>
+        <w:t>4</w:t>
+      </w:r>
+      <w:r>
         <w:t>.</w:t>
       </w:r>
       <w:r>
-        <w:rPr>
-          <w:i/>
-          <w:iCs/>
-        </w:rPr>
-        <w:t xml:space="preserve"> k</w:t>
-      </w:r>
-      <w:r>
-        <w:t xml:space="preserve">.  It can range from </w:t>
-      </w:r>
-      <w:r>
-        <w:t>8</w:t>
-      </w:r>
-      <w:r>
-        <w:t xml:space="preserve"> to 32 with a default value of 2</w:t>
-      </w:r>
-      <w:r>
-        <w:t>4</w:t>
-      </w:r>
-      <w:r>
-        <w:t>.</w:t>
-      </w:r>
-      <w:r>
         <w:t xml:space="preserve">  Smaller seed sizes allow SNAP to see places in the genome that don’t match as well with the read being aligned, so in principle would improve alignment quality.  However, there will be more locati</w:t>
       </w:r>
       <w:r>
@@ -3285,7 +3288,15 @@
         <w:t>4 bytes (= 16 bases * 2 bits/base / 8 bits/byte) and a seed size of 32 bases would result in key</w:t>
       </w:r>
       <w:r>
-        <w:t xml:space="preserve">s of 8 bytes.  However, SNAP employs an optimization to reduce the hash table size.  Instead of building a single hash table for the entire index, it </w:t>
+        <w:t xml:space="preserve">s of 8 bytes.  However, SNAP employs </w:t>
+      </w:r>
+      <w:proofErr w:type="gramStart"/>
+      <w:r>
+        <w:t>an optimization</w:t>
+      </w:r>
+      <w:proofErr w:type="gramEnd"/>
+      <w:r>
+        <w:t xml:space="preserve"> to reduce the hash table size.  Instead of building a single hash table for the entire index, it </w:t>
       </w:r>
       <w:r>
         <w:t xml:space="preserve">separates the seeds into a prefix and a body.  There is one hash table for each possible prefix and only the body part of the key is stored in the hash tables.  So, for example, </w:t>
@@ -3300,9 +3311,11 @@
       <w:r>
         <w:t xml:space="preserve">  </w:t>
       </w:r>
+      <w:proofErr w:type="gramStart"/>
       <w:r>
         <w:t>This saves</w:t>
       </w:r>
+      <w:proofErr w:type="gramEnd"/>
       <w:r>
         <w:t xml:space="preserve"> having to store the </w:t>
       </w:r>
@@ -3638,10 +3651,12 @@
         <w:t xml:space="preserve"> &lt;</w:t>
       </w:r>
       <w:proofErr w:type="spellStart"/>
+      <w:proofErr w:type="gramStart"/>
       <w:r>
         <w:t>input.fasta</w:t>
       </w:r>
       <w:proofErr w:type="spellEnd"/>
+      <w:proofErr w:type="gramEnd"/>
       <w:r>
         <w:t xml:space="preserve">&gt; &lt;output directory&gt; </w:t>
       </w:r>
@@ -3823,7 +3838,15 @@
         <w:t>s</w:t>
       </w:r>
       <w:r>
-        <w:t xml:space="preserve"> to which a seed maps.</w:t>
+        <w:t xml:space="preserve"> to which a seed </w:t>
+      </w:r>
+      <w:proofErr w:type="gramStart"/>
+      <w:r>
+        <w:t>maps</w:t>
+      </w:r>
+      <w:proofErr w:type="gramEnd"/>
+      <w:r>
+        <w:t>.</w:t>
       </w:r>
       <w:r>
         <w:t xml:space="preserve">  For most references and most seed sizes most seeds </w:t>
@@ -3847,7 +3870,15 @@
         <w:t xml:space="preserve">on, </w:t>
       </w:r>
       <w:r>
-        <w:t>SNAP optimizes the exactly-once case by just storing the genome location directly in the hash table entry.</w:t>
+        <w:t xml:space="preserve">SNAP optimizes the </w:t>
+      </w:r>
+      <w:proofErr w:type="gramStart"/>
+      <w:r>
+        <w:t>exactly-once</w:t>
+      </w:r>
+      <w:proofErr w:type="gramEnd"/>
+      <w:r>
+        <w:t xml:space="preserve"> case by just storing the genome location directly in the hash table entry.</w:t>
       </w:r>
       <w:r>
         <w:t xml:space="preserve">  For seeds with more than one occurrence in the genome </w:t>
@@ -3970,7 +4001,15 @@
     </w:p>
     <w:p>
       <w:r>
-        <w:t xml:space="preserve">However, there must be additional space to store indices into the </w:t>
+        <w:t xml:space="preserve">However, there must be additional space to store indices </w:t>
+      </w:r>
+      <w:proofErr w:type="gramStart"/>
+      <w:r>
+        <w:t>into</w:t>
+      </w:r>
+      <w:proofErr w:type="gramEnd"/>
+      <w:r>
+        <w:t xml:space="preserve"> the </w:t>
       </w:r>
       <w:r>
         <w:t xml:space="preserve">overflow table.  This depends on the repetitiveness of the </w:t>
@@ -4091,10 +4130,12 @@
         <w:t xml:space="preserve"> &lt;</w:t>
       </w:r>
       <w:proofErr w:type="spellStart"/>
+      <w:proofErr w:type="gramStart"/>
       <w:r>
         <w:t>input.fasta</w:t>
       </w:r>
       <w:proofErr w:type="spellEnd"/>
+      <w:proofErr w:type="gramEnd"/>
       <w:r>
         <w:t xml:space="preserve">&gt; &lt;output directory&gt; </w:t>
       </w:r>
@@ -4248,7 +4289,13 @@
         <w:t xml:space="preserve">  SNAP has an index build option that stores them both together</w:t>
       </w:r>
       <w:r>
-        <w:t>.  For these kinds of indices the hash table rows have one key and two locations: one for the key and one for its reverse complement.</w:t>
+        <w:t xml:space="preserve">.  For these kinds of </w:t>
+      </w:r>
+      <w:r>
+        <w:t>indices,</w:t>
+      </w:r>
+      <w:r>
+        <w:t xml:space="preserve"> the hash table rows have one key and two locations: one for the key and one for its reverse complement.</w:t>
       </w:r>
     </w:p>
     <w:p>
@@ -4300,10 +4347,12 @@
         <w:t xml:space="preserve"> &lt;</w:t>
       </w:r>
       <w:proofErr w:type="spellStart"/>
+      <w:proofErr w:type="gramStart"/>
       <w:r>
         <w:t>input.fasta</w:t>
       </w:r>
       <w:proofErr w:type="spellEnd"/>
+      <w:proofErr w:type="gramEnd"/>
       <w:r>
         <w:t>&gt; &lt;output directory&gt; {</w:t>
       </w:r>
@@ -4409,10 +4458,18 @@
         <w:t xml:space="preserve"> other than space and tab.  They must be specified in a single -B flag</w:t>
       </w:r>
       <w:r>
-        <w:t>.  So, for example -B|,</w:t>
-      </w:r>
-      <w:r>
-        <w:t xml:space="preserve">_ would say that when a </w:t>
+        <w:t>.  So, for example -B</w:t>
+      </w:r>
+      <w:proofErr w:type="gramStart"/>
+      <w:r>
+        <w:t>|,</w:t>
+      </w:r>
+      <w:r>
+        <w:t>_</w:t>
+      </w:r>
+      <w:proofErr w:type="gramEnd"/>
+      <w:r>
+        <w:t xml:space="preserve"> would say that when a </w:t>
       </w:r>
       <w:r>
         <w:t xml:space="preserve">bar “|”, comma “,” or underscore “_” occurs in a contig name in a FASTA </w:t>
@@ -4474,7 +4531,13 @@
         <w:t xml:space="preserve"> contig name terminators.</w:t>
       </w:r>
       <w:r>
-        <w:t xml:space="preserve">  By default they are.  There is a </w:t>
+        <w:t xml:space="preserve">  By </w:t>
+      </w:r>
+      <w:r>
+        <w:t>default,</w:t>
+      </w:r>
+      <w:r>
+        <w:t xml:space="preserve"> they are.  There is a </w:t>
       </w:r>
       <w:r>
         <w:rPr>
@@ -4491,7 +4554,13 @@
       </w:r>
       <w:proofErr w:type="spellEnd"/>
       <w:r>
-        <w:t xml:space="preserve"> flag (without the trailing dash) that says that space and tab characters are name terminators, but it does nothing as that is the default.  It exists for backward compatibility from when the default was different.</w:t>
+        <w:t xml:space="preserve"> flag (without the trailing dash) that says that space and tab characters are name terminators, but it does nothing</w:t>
+      </w:r>
+      <w:r>
+        <w:t>,</w:t>
+      </w:r>
+      <w:r>
+        <w:t xml:space="preserve"> as that is the default.  It exists for backward compatibility from when the default was different.</w:t>
       </w:r>
     </w:p>
     <w:p>
@@ -4505,10 +4574,12 @@
         <w:t xml:space="preserve"> &lt;</w:t>
       </w:r>
       <w:proofErr w:type="spellStart"/>
+      <w:proofErr w:type="gramStart"/>
       <w:r>
         <w:t>input.fasta</w:t>
       </w:r>
       <w:proofErr w:type="spellEnd"/>
+      <w:proofErr w:type="gramEnd"/>
       <w:r>
         <w:t>&gt; &lt;output directory&gt; {</w:t>
       </w:r>
@@ -4688,9 +4759,11 @@
       <w:r>
         <w:t xml:space="preserve"> or beginning with “HLA</w:t>
       </w:r>
+      <w:proofErr w:type="gramStart"/>
       <w:r>
         <w:t>-“ (</w:t>
       </w:r>
+      <w:proofErr w:type="gramEnd"/>
       <w:r>
         <w:t>regardless of capitalization</w:t>
       </w:r>
@@ -5034,10 +5107,12 @@
         <w:t xml:space="preserve"> &lt;</w:t>
       </w:r>
       <w:proofErr w:type="spellStart"/>
+      <w:proofErr w:type="gramStart"/>
       <w:r>
         <w:t>input.fasta</w:t>
       </w:r>
       <w:proofErr w:type="spellEnd"/>
+      <w:proofErr w:type="gramEnd"/>
       <w:r>
         <w:t>&gt; &lt;output directory&gt; {</w:t>
       </w:r>
@@ -5244,7 +5319,11 @@
         <w:t xml:space="preserve"> cases when </w:t>
       </w:r>
       <w:r>
-        <w:t xml:space="preserve">SNAP aligns </w:t>
+        <w:t xml:space="preserve">SNAP </w:t>
+      </w:r>
+      <w:proofErr w:type="gramStart"/>
+      <w:r>
+        <w:t xml:space="preserve">aligns </w:t>
       </w:r>
       <w:r>
         <w:t>read</w:t>
@@ -5252,6 +5331,7 @@
       <w:r>
         <w:t>s</w:t>
       </w:r>
+      <w:proofErr w:type="gramEnd"/>
       <w:r>
         <w:t xml:space="preserve"> well to an </w:t>
       </w:r>
@@ -5393,7 +5473,15 @@
         <w:t xml:space="preserve">). </w:t>
       </w:r>
       <w:r>
-        <w:t xml:space="preserve">This file is treated a </w:t>
+        <w:t xml:space="preserve">This file is </w:t>
+      </w:r>
+      <w:proofErr w:type="gramStart"/>
+      <w:r>
+        <w:t>treated</w:t>
+      </w:r>
+      <w:proofErr w:type="gramEnd"/>
+      <w:r>
+        <w:t xml:space="preserve"> a </w:t>
       </w:r>
       <w:proofErr w:type="spellStart"/>
       <w:r>
@@ -5687,7 +5775,15 @@
         <w:t xml:space="preserve">In SNAP’s internal </w:t>
       </w:r>
       <w:r>
-        <w:t xml:space="preserve">addressing of the reference it leaves some space between contigs and fills that space with Ns.  This allows the critical path of the code to avoid making some bounds checks.  </w:t>
+        <w:t xml:space="preserve">addressing of the </w:t>
+      </w:r>
+      <w:proofErr w:type="gramStart"/>
+      <w:r>
+        <w:t>reference</w:t>
+      </w:r>
+      <w:proofErr w:type="gramEnd"/>
+      <w:r>
+        <w:t xml:space="preserve"> it leaves some space between contigs and fills that space with Ns.  This allows the critical path of the code to avoid making some bounds checks.  </w:t>
       </w:r>
       <w:r>
         <w:t xml:space="preserve"> You can change the default value of 500 bases with the -p</w:t>
@@ -5701,7 +5797,15 @@
         <w:t xml:space="preserve">You can </w:t>
       </w:r>
       <w:r>
-        <w:t>have SNAP put a histogram of seed popularity in a file by specifying -H.  The filename comes directly after the H without a space.  SNAP does not use this file, so only do this if you want to look at it yourself.</w:t>
+        <w:t xml:space="preserve">have SNAP put a histogram of seed popularity in a file by </w:t>
+      </w:r>
+      <w:proofErr w:type="gramStart"/>
+      <w:r>
+        <w:t>specifying -H.</w:t>
+      </w:r>
+      <w:proofErr w:type="gramEnd"/>
+      <w:r>
+        <w:t xml:space="preserve">  The filename comes directly after the H without a space.  SNAP does not use this file, so only do this if you want to look at it yourself.</w:t>
       </w:r>
     </w:p>
     <w:p>
@@ -5709,7 +5813,15 @@
         <w:t>You can somewhat reduce the amount of memory used at index build time in exch</w:t>
       </w:r>
       <w:r>
-        <w:t xml:space="preserve">ange for a slower index build by specifying -sm.  </w:t>
+        <w:t xml:space="preserve">ange for a slower index build by </w:t>
+      </w:r>
+      <w:proofErr w:type="gramStart"/>
+      <w:r>
+        <w:t>specifying -sm.</w:t>
+      </w:r>
+      <w:proofErr w:type="gramEnd"/>
+      <w:r>
+        <w:t xml:space="preserve">  </w:t>
       </w:r>
       <w:r>
         <w:t xml:space="preserve">The max memory use in this case is about what SNAP will use when aligning with the index, so if </w:t>
@@ -5751,10 +5863,12 @@
         <w:t xml:space="preserve"> &lt;</w:t>
       </w:r>
       <w:proofErr w:type="spellStart"/>
+      <w:proofErr w:type="gramStart"/>
       <w:r>
         <w:t>input.fasta</w:t>
       </w:r>
       <w:proofErr w:type="spellEnd"/>
+      <w:proofErr w:type="gramEnd"/>
       <w:r>
         <w:t>&gt; &lt;output directory&gt; {</w:t>
       </w:r>
@@ -5860,10 +5974,12 @@
         <w:t xml:space="preserve"> &lt;</w:t>
       </w:r>
       <w:proofErr w:type="spellStart"/>
+      <w:proofErr w:type="gramStart"/>
       <w:r>
         <w:t>input.fasta</w:t>
       </w:r>
       <w:proofErr w:type="spellEnd"/>
+      <w:proofErr w:type="gramEnd"/>
       <w:r>
         <w:t xml:space="preserve">&gt; &lt;output directory&gt; </w:t>
       </w:r>
@@ -7385,21 +7501,36 @@
         <w:rPr>
           <w:rFonts w:cstheme="minorHAnsi"/>
         </w:rPr>
-        <w:t>ile&gt; {&lt;additional input file&gt;}</w:t>
+        <w:t>ile&gt; {&lt;additional input file</w:t>
+      </w:r>
+      <w:proofErr w:type="gramStart"/>
+      <w:r>
+        <w:rPr>
+          <w:rFonts w:cstheme="minorHAnsi"/>
+        </w:rPr>
+        <w:t>&gt;}</w:t>
       </w:r>
       <w:r>
         <w:rPr>
           <w:rFonts w:cstheme="minorHAnsi"/>
           <w:vertAlign w:val="superscript"/>
         </w:rPr>
-        <w:t xml:space="preserve">* </w:t>
-      </w:r>
-      <w:r>
-        <w:rPr>
-          <w:rFonts w:cstheme="minorHAnsi"/>
+        <w:t>*</w:t>
+      </w:r>
+      <w:proofErr w:type="gramEnd"/>
+      <w:r>
+        <w:rPr>
+          <w:rFonts w:cstheme="minorHAnsi"/>
+          <w:vertAlign w:val="superscript"/>
         </w:rPr>
         <w:t xml:space="preserve"> </w:t>
       </w:r>
+      <w:r>
+        <w:rPr>
+          <w:rFonts w:cstheme="minorHAnsi"/>
+        </w:rPr>
+        <w:t xml:space="preserve"> </w:t>
+      </w:r>
     </w:p>
     <w:p>
       <w:pPr>
@@ -7459,21 +7590,36 @@
         <w:rPr>
           <w:rFonts w:cstheme="minorHAnsi"/>
         </w:rPr>
-        <w:t>ile&gt; {&lt;additional input file&gt;}</w:t>
+        <w:t>ile&gt; {&lt;additional input file</w:t>
+      </w:r>
+      <w:proofErr w:type="gramStart"/>
+      <w:r>
+        <w:rPr>
+          <w:rFonts w:cstheme="minorHAnsi"/>
+        </w:rPr>
+        <w:t>&gt;}</w:t>
       </w:r>
       <w:r>
         <w:rPr>
           <w:rFonts w:cstheme="minorHAnsi"/>
           <w:vertAlign w:val="superscript"/>
         </w:rPr>
-        <w:t xml:space="preserve">* </w:t>
-      </w:r>
-      <w:r>
-        <w:rPr>
-          <w:rFonts w:cstheme="minorHAnsi"/>
+        <w:t>*</w:t>
+      </w:r>
+      <w:proofErr w:type="gramEnd"/>
+      <w:r>
+        <w:rPr>
+          <w:rFonts w:cstheme="minorHAnsi"/>
+          <w:vertAlign w:val="superscript"/>
         </w:rPr>
         <w:t xml:space="preserve"> </w:t>
       </w:r>
+      <w:r>
+        <w:rPr>
+          <w:rFonts w:cstheme="minorHAnsi"/>
+        </w:rPr>
+        <w:t xml:space="preserve"> </w:t>
+      </w:r>
     </w:p>
     <w:p>
       <w:pPr>
@@ -7528,7 +7674,21 @@
         <w:rPr>
           <w:rFonts w:cstheme="minorHAnsi"/>
         </w:rPr>
-        <w:t>, except that input files representing each end of paired-end reads (i.e., FASTQ files) must be consecutive.</w:t>
+        <w:t xml:space="preserve">, except that input files representing each end of </w:t>
+      </w:r>
+      <w:proofErr w:type="gramStart"/>
+      <w:r>
+        <w:rPr>
+          <w:rFonts w:cstheme="minorHAnsi"/>
+        </w:rPr>
+        <w:t>paired-end</w:t>
+      </w:r>
+      <w:proofErr w:type="gramEnd"/>
+      <w:r>
+        <w:rPr>
+          <w:rFonts w:cstheme="minorHAnsi"/>
+        </w:rPr>
+        <w:t xml:space="preserve"> reads (i.e., FASTQ files) must be consecutive.</w:t>
       </w:r>
     </w:p>
     <w:p>
@@ -7689,7 +7849,15 @@
     </w:p>
     <w:p>
       <w:r>
-        <w:t>In addition, SNAP can read from multiple input files which do not need to be of the same type.  So, for example, SNAP can read input for a paired-end alignment from a pair of FASTQ files and also a BAM file</w:t>
+        <w:t xml:space="preserve">In addition, SNAP can read from multiple input files which do not need to be of the same type.  So, for example, SNAP can read input for a paired-end alignment from a pair of FASTQ files </w:t>
+      </w:r>
+      <w:proofErr w:type="gramStart"/>
+      <w:r>
+        <w:t>and also</w:t>
+      </w:r>
+      <w:proofErr w:type="gramEnd"/>
+      <w:r>
+        <w:t xml:space="preserve"> a BAM file</w:t>
       </w:r>
       <w:r>
         <w:t xml:space="preserve"> without </w:t>
@@ -7706,7 +7874,15 @@
         <w:t xml:space="preserve">Unless instructed otherwise, SNAP will infer the file type from its extension.  </w:t>
       </w:r>
       <w:r>
-        <w:t>File names ending in .bam or .</w:t>
+        <w:t xml:space="preserve">File names ending </w:t>
+      </w:r>
+      <w:proofErr w:type="gramStart"/>
+      <w:r>
+        <w:t>in .bam</w:t>
+      </w:r>
+      <w:proofErr w:type="gramEnd"/>
+      <w:r>
+        <w:t xml:space="preserve"> or .</w:t>
       </w:r>
       <w:proofErr w:type="spellStart"/>
       <w:r>
@@ -7716,6 +7892,7 @@
       <w:r>
         <w:t xml:space="preserve"> are SAM or BAM files, respectively.  </w:t>
       </w:r>
+      <w:proofErr w:type="gramStart"/>
       <w:r>
         <w:t>.</w:t>
       </w:r>
@@ -7724,6 +7901,7 @@
         <w:t>fq</w:t>
       </w:r>
       <w:proofErr w:type="spellEnd"/>
+      <w:proofErr w:type="gramEnd"/>
       <w:r>
         <w:t xml:space="preserve"> and .</w:t>
       </w:r>
@@ -7760,7 +7938,15 @@
         <w:t>rare file types that don’t have a standard extension you may explicitly specify the file type.</w:t>
       </w:r>
       <w:r>
-        <w:t xml:space="preserve">  Do this by proceeding the filename with one of the following switches:</w:t>
+        <w:t xml:space="preserve">  Do this by </w:t>
+      </w:r>
+      <w:proofErr w:type="gramStart"/>
+      <w:r>
+        <w:t>proceeding</w:t>
+      </w:r>
+      <w:proofErr w:type="gramEnd"/>
+      <w:r>
+        <w:t xml:space="preserve"> the filename with one of the following switches:</w:t>
       </w:r>
     </w:p>
     <w:tbl>
@@ -7872,6 +8058,7 @@
             <w:tcW w:w="2923" w:type="dxa"/>
           </w:tcPr>
           <w:p>
+            <w:proofErr w:type="gramStart"/>
             <w:r>
               <w:t>.</w:t>
             </w:r>
@@ -7880,6 +8067,7 @@
               <w:t>fq</w:t>
             </w:r>
             <w:proofErr w:type="spellEnd"/>
+            <w:proofErr w:type="gramEnd"/>
             <w:r>
               <w:t xml:space="preserve"> .</w:t>
             </w:r>
@@ -7963,8 +8151,13 @@
             <w:tcW w:w="2923" w:type="dxa"/>
           </w:tcPr>
           <w:p>
-            <w:r>
-              <w:t>.fq.gz .fastq.gz .</w:t>
+            <w:proofErr w:type="gramStart"/>
+            <w:r>
+              <w:t>.fq.gz</w:t>
+            </w:r>
+            <w:proofErr w:type="gramEnd"/>
+            <w:r>
+              <w:t xml:space="preserve"> .fastq.gz .</w:t>
             </w:r>
             <w:proofErr w:type="spellStart"/>
             <w:r>
@@ -8048,6 +8241,7 @@
             <w:tcW w:w="2923" w:type="dxa"/>
           </w:tcPr>
           <w:p>
+            <w:proofErr w:type="gramStart"/>
             <w:r>
               <w:t>.</w:t>
             </w:r>
@@ -8056,6 +8250,7 @@
               <w:t>sam</w:t>
             </w:r>
             <w:proofErr w:type="spellEnd"/>
+            <w:proofErr w:type="gramEnd"/>
           </w:p>
         </w:tc>
       </w:tr>
@@ -8189,9 +8384,11 @@
             <w:tcW w:w="2923" w:type="dxa"/>
           </w:tcPr>
           <w:p>
+            <w:proofErr w:type="gramStart"/>
             <w:r>
               <w:t>.bam</w:t>
             </w:r>
+            <w:proofErr w:type="gramEnd"/>
           </w:p>
         </w:tc>
       </w:tr>
@@ -8502,7 +8699,15 @@
         <w:t>on the command line</w:t>
       </w:r>
       <w:r>
-        <w:t>, and if you specify an explicit file type, it must be before the first file and will apply to both of them.</w:t>
+        <w:t xml:space="preserve">, and if you specify an explicit file type, it must be before the first file and will apply to </w:t>
+      </w:r>
+      <w:proofErr w:type="gramStart"/>
+      <w:r>
+        <w:t>both of them</w:t>
+      </w:r>
+      <w:proofErr w:type="gramEnd"/>
+      <w:r>
+        <w:t>.</w:t>
       </w:r>
     </w:p>
     <w:p>
@@ -8619,12 +8824,21 @@
       <w:r>
         <w:t xml:space="preserve">The </w:t>
       </w:r>
+      <w:proofErr w:type="gramStart"/>
       <w:r>
         <w:rPr>
           <w:i/>
           <w:iCs/>
         </w:rPr>
-        <w:t>edit distance</w:t>
+        <w:t>edit</w:t>
+      </w:r>
+      <w:proofErr w:type="gramEnd"/>
+      <w:r>
+        <w:rPr>
+          <w:i/>
+          <w:iCs/>
+        </w:rPr>
+        <w:t xml:space="preserve"> distance</w:t>
       </w:r>
       <w:r>
         <w:t xml:space="preserve"> between two strings is the smallest number of single-character </w:t>
@@ -8689,7 +8903,15 @@
         <w:t>t distance to keep for matches.</w:t>
       </w:r>
       <w:r>
-        <w:t xml:space="preserve">  Increasing -d can have some performance reductions, but usually won’t have much effect on reads that align well.</w:t>
+        <w:t xml:space="preserve">  </w:t>
+      </w:r>
+      <w:proofErr w:type="gramStart"/>
+      <w:r>
+        <w:t>Increasing -d</w:t>
+      </w:r>
+      <w:proofErr w:type="gramEnd"/>
+      <w:r>
+        <w:t xml:space="preserve"> can have some performance reductions, but usually won’t have much effect on reads that align well.</w:t>
       </w:r>
       <w:r>
         <w:t xml:space="preserve">  In paired</w:t>
@@ -8769,7 +8991,15 @@
     </w:p>
     <w:p>
       <w:r>
-        <w:t xml:space="preserve">Ordinarily, SNAP will only look for alignments where the read and reference differ from each other by at most the -d value (see the previous section).  Many of the cases where it makes sense to keep an alignment that’s farther off happen when there’s a big insertion or deletion in the read.  While you could find these by increasing -d that would come at a considerable performance penalty.  SNAP provides special support to look for longer indels.  It does this by looking to see if the index lookups for the beginning and end of the read are slightly misaligned which would indicate an indel in the middle of the read.  In those cases, it uses a more permissive max edit distance, which has a default value of </w:t>
+        <w:t xml:space="preserve">Ordinarily, SNAP will only look for alignments where the read and reference differ from each other by at most the -d value (see the previous section).  Many of the cases where it makes sense to keep an alignment that’s farther off happen when there’s a big insertion or deletion in the read.  While you could find these by </w:t>
+      </w:r>
+      <w:proofErr w:type="gramStart"/>
+      <w:r>
+        <w:t>increasing -d</w:t>
+      </w:r>
+      <w:proofErr w:type="gramEnd"/>
+      <w:r>
+        <w:t xml:space="preserve"> that would come at a considerable performance penalty.  SNAP provides special support to look for longer indels.  It does this by looking to see if the index lookups for the beginning and end of the read are slightly misaligned which would indicate an indel in the middle of the read.  In those cases, it uses a more permissive max edit distance, which has a default value of </w:t>
       </w:r>
       <w:r>
         <w:t>40</w:t>
@@ -8908,7 +9138,15 @@
         <w:t>progress through generating more work.</w:t>
       </w:r>
       <w:r>
-        <w:t xml:space="preserve">  In some cases SNAP will complete an alignment before using the maximum number of seeds if it can prove that that alignment (and its mapping quality) won’t be changed by more work.</w:t>
+        <w:t xml:space="preserve">  In some </w:t>
+      </w:r>
+      <w:proofErr w:type="gramStart"/>
+      <w:r>
+        <w:t>cases</w:t>
+      </w:r>
+      <w:proofErr w:type="gramEnd"/>
+      <w:r>
+        <w:t xml:space="preserve"> SNAP will complete an alignment before using the maximum number of seeds if it can prove that that alignment (and its mapping quality) won’t be changed by more work.</w:t>
       </w:r>
     </w:p>
     <w:p>
@@ -8979,7 +9217,15 @@
         <w:fldChar w:fldCharType="end"/>
       </w:r>
       <w:r>
-        <w:t>.  Seed coverage is a floating point number that means the total size of the seeds used divided by the size of the read</w:t>
+        <w:t xml:space="preserve">.  Seed coverage is a </w:t>
+      </w:r>
+      <w:proofErr w:type="gramStart"/>
+      <w:r>
+        <w:t>floating point</w:t>
+      </w:r>
+      <w:proofErr w:type="gramEnd"/>
+      <w:r>
+        <w:t xml:space="preserve"> number that means the total size of the seeds used divided by the size of the read</w:t>
       </w:r>
       <w:r>
         <w:t xml:space="preserve"> (or </w:t>
@@ -9104,10 +9350,18 @@
       </w:r>
       <w:proofErr w:type="spellEnd"/>
       <w:r>
-        <w:t xml:space="preserve"> &lt;seed coverage</w:t>
-      </w:r>
-      <w:r>
-        <w:t>(floating point)</w:t>
+        <w:t xml:space="preserve"> &lt;seed </w:t>
+      </w:r>
+      <w:proofErr w:type="gramStart"/>
+      <w:r>
+        <w:t>coverage</w:t>
+      </w:r>
+      <w:r>
+        <w:t>(</w:t>
+      </w:r>
+      <w:proofErr w:type="gramEnd"/>
+      <w:r>
+        <w:t>floating point)</w:t>
       </w:r>
       <w:r>
         <w:t>&gt;</w:t>
@@ -9277,7 +9531,15 @@
         <w:t xml:space="preserve"> only evaluates hits where the</w:t>
       </w:r>
       <w:r>
-        <w:t>re is evidence that both reads map near to one another it c</w:t>
+        <w:t xml:space="preserve">re is evidence that both </w:t>
+      </w:r>
+      <w:proofErr w:type="gramStart"/>
+      <w:r>
+        <w:t>reads</w:t>
+      </w:r>
+      <w:proofErr w:type="gramEnd"/>
+      <w:r>
+        <w:t xml:space="preserve"> map near to one another it c</w:t>
       </w:r>
       <w:r>
         <w:t xml:space="preserve">an often quickly dispense with </w:t>
@@ -9670,10 +9932,12 @@
         <w:t xml:space="preserve">from/to </w:t>
       </w:r>
       <w:proofErr w:type="spellStart"/>
+      <w:proofErr w:type="gramStart"/>
       <w:r>
         <w:t>stdio</w:t>
       </w:r>
       <w:proofErr w:type="spellEnd"/>
+      <w:proofErr w:type="gramEnd"/>
       <w:r>
         <w:t xml:space="preserve"> and you need </w:t>
       </w:r>
@@ -9880,7 +10144,15 @@
         <w:t xml:space="preserve">SNAP will </w:t>
       </w:r>
       <w:r>
-        <w:t>prefetch data from the index and reference genome.  Depending on the other alignment parameters, this may improve performance by reducing the amount of time that a core stalls waiting for data to come back from memory.</w:t>
+        <w:t xml:space="preserve">prefetch data from the index and reference genome.  Depending on the other alignment parameters, this may improve performance by reducing the amount of time that a </w:t>
+      </w:r>
+      <w:proofErr w:type="gramStart"/>
+      <w:r>
+        <w:t>core stalls</w:t>
+      </w:r>
+      <w:proofErr w:type="gramEnd"/>
+      <w:r>
+        <w:t xml:space="preserve"> waiting for data to come back from memory.</w:t>
       </w:r>
       <w:r>
         <w:t xml:space="preserve">  You can disable this by using the -P switch.  Typically, this effect is small.</w:t>
@@ -9949,7 +10221,15 @@
     </w:p>
     <w:p>
       <w:r>
-        <w:t xml:space="preserve">SNAP not only does read </w:t>
+        <w:t xml:space="preserve">SNAP not only </w:t>
+      </w:r>
+      <w:proofErr w:type="gramStart"/>
+      <w:r>
+        <w:t>does read</w:t>
+      </w:r>
+      <w:proofErr w:type="gramEnd"/>
+      <w:r>
+        <w:t xml:space="preserve"> </w:t>
       </w:r>
       <w:r>
         <w:t>alignment;</w:t>
@@ -10162,20 +10442,48 @@
         <w:rPr>
           <w:rFonts w:cstheme="minorHAnsi"/>
         </w:rPr>
-        <w:t>the sort buffer.  If you use too much, either the machine will run out of memory and the alignment run will fail, or it will run out of physical memory, start paging, and have horrid performance.</w:t>
-      </w:r>
-    </w:p>
-    <w:p>
-      <w:pPr>
-        <w:rPr>
-          <w:rFonts w:cstheme="minorHAnsi"/>
-        </w:rPr>
-      </w:pPr>
-      <w:r>
-        <w:rPr>
-          <w:rFonts w:cstheme="minorHAnsi"/>
-        </w:rPr>
-        <w:t xml:space="preserve">We measured sort performance as a parameter of memory size, and for reasons we do not completely understand it seems to have a peak at 20GB (on our 16 core machine) and slow down thereafter.  You should not necessarily assume that larger values of </w:t>
+        <w:t xml:space="preserve">the </w:t>
+      </w:r>
+      <w:proofErr w:type="gramStart"/>
+      <w:r>
+        <w:rPr>
+          <w:rFonts w:cstheme="minorHAnsi"/>
+        </w:rPr>
+        <w:t>sort</w:t>
+      </w:r>
+      <w:proofErr w:type="gramEnd"/>
+      <w:r>
+        <w:rPr>
+          <w:rFonts w:cstheme="minorHAnsi"/>
+        </w:rPr>
+        <w:t xml:space="preserve"> buffer.  If you use too much, either the machine will run out of memory and the alignment run will fail, or it will run out of physical memory, start paging, and have horrid performance.</w:t>
+      </w:r>
+    </w:p>
+    <w:p>
+      <w:pPr>
+        <w:rPr>
+          <w:rFonts w:cstheme="minorHAnsi"/>
+        </w:rPr>
+      </w:pPr>
+      <w:r>
+        <w:rPr>
+          <w:rFonts w:cstheme="minorHAnsi"/>
+        </w:rPr>
+        <w:t xml:space="preserve">We measured sort performance as a parameter of memory size, and for reasons we do not completely understand it seems to have a peak at 20GB (on our </w:t>
+      </w:r>
+      <w:proofErr w:type="gramStart"/>
+      <w:r>
+        <w:rPr>
+          <w:rFonts w:cstheme="minorHAnsi"/>
+        </w:rPr>
+        <w:t>16 core</w:t>
+      </w:r>
+      <w:proofErr w:type="gramEnd"/>
+      <w:r>
+        <w:rPr>
+          <w:rFonts w:cstheme="minorHAnsi"/>
+        </w:rPr>
+        <w:t xml:space="preserve"> machine) and slow down thereafter.  You should not necessarily assume that larger values of </w:t>
       </w:r>
       <w:r>
         <w:rPr>
@@ -10301,7 +10609,21 @@
         <w:rPr>
           <w:rFonts w:cstheme="minorHAnsi"/>
         </w:rPr>
-        <w:t>SNAP sorts chunks while the alignment is running</w:t>
+        <w:t xml:space="preserve">SNAP </w:t>
+      </w:r>
+      <w:proofErr w:type="gramStart"/>
+      <w:r>
+        <w:rPr>
+          <w:rFonts w:cstheme="minorHAnsi"/>
+        </w:rPr>
+        <w:t>sorts</w:t>
+      </w:r>
+      <w:proofErr w:type="gramEnd"/>
+      <w:r>
+        <w:rPr>
+          <w:rFonts w:cstheme="minorHAnsi"/>
+        </w:rPr>
+        <w:t xml:space="preserve"> chunks while the alignment is running</w:t>
       </w:r>
       <w:r>
         <w:rPr>
@@ -10564,13 +10886,27 @@
         <w:rPr>
           <w:rFonts w:ascii="Courier New" w:eastAsia="Courier New" w:hAnsi="Courier New" w:cs="Courier New"/>
         </w:rPr>
-        <w:t>[loc, loc + MAX_READ_LENGTH + MAX_K]</w:t>
+        <w:t>[loc, loc + MAX_READ_LENGTH + MAX_</w:t>
+      </w:r>
+      <w:proofErr w:type="gramStart"/>
+      <w:r>
+        <w:rPr>
+          <w:rFonts w:ascii="Courier New" w:eastAsia="Courier New" w:hAnsi="Courier New" w:cs="Courier New"/>
+        </w:rPr>
+        <w:t>K]</w:t>
       </w:r>
       <w:r>
         <w:rPr>
           <w:rFonts w:eastAsiaTheme="minorEastAsia"/>
         </w:rPr>
-        <w:t>are scanned to identify duplicates</w:t>
+        <w:t>are</w:t>
+      </w:r>
+      <w:proofErr w:type="gramEnd"/>
+      <w:r>
+        <w:rPr>
+          <w:rFonts w:eastAsiaTheme="minorEastAsia"/>
+        </w:rPr>
+        <w:t xml:space="preserve"> scanned to identify duplicates</w:t>
       </w:r>
       <w:r>
         <w:rPr>
@@ -11046,7 +11382,15 @@
         <w:t xml:space="preserve">if and </w:t>
       </w:r>
       <w:r>
-        <w:t xml:space="preserve">only if you memory map it.  </w:t>
+        <w:t xml:space="preserve">only if </w:t>
+      </w:r>
+      <w:proofErr w:type="gramStart"/>
+      <w:r>
+        <w:t>you</w:t>
+      </w:r>
+      <w:proofErr w:type="gramEnd"/>
+      <w:r>
+        <w:t xml:space="preserve"> memory map it.  </w:t>
       </w:r>
       <w:r>
         <w:t xml:space="preserve">By default, SNAP maps the index.  </w:t>
@@ -11425,10 +11769,18 @@
     </w:p>
     <w:p>
       <w:r>
-        <w:t xml:space="preserve">Sometimes (especially in metagenomics applications) it is useful to see if a read maps well to a contig, but the particular </w:t>
-      </w:r>
-      <w:r>
-        <w:t xml:space="preserve">mapping is less interesting.  You can limit the number of alignments to a given contig for a single read with the </w:t>
+        <w:t xml:space="preserve">Sometimes (especially in metagenomics applications) it is useful to see if a read maps well to a contig, but the </w:t>
+      </w:r>
+      <w:proofErr w:type="gramStart"/>
+      <w:r>
+        <w:t xml:space="preserve">particular </w:t>
+      </w:r>
+      <w:r>
+        <w:t>mapping</w:t>
+      </w:r>
+      <w:proofErr w:type="gramEnd"/>
+      <w:r>
+        <w:t xml:space="preserve"> is less interesting.  You can limit the number of alignments to a given contig for a single read with the </w:t>
       </w:r>
       <w:r>
         <w:rPr>
@@ -11743,7 +12095,15 @@
     </w:p>
     <w:p>
       <w:r>
-        <w:t>Which section of a reference are ALTs is determined at index</w:t>
+        <w:t xml:space="preserve">Which section of </w:t>
+      </w:r>
+      <w:proofErr w:type="gramStart"/>
+      <w:r>
+        <w:t>a reference</w:t>
+      </w:r>
+      <w:proofErr w:type="gramEnd"/>
+      <w:r>
+        <w:t xml:space="preserve"> are ALTs is determined at index</w:t>
       </w:r>
       <w:r>
         <w:t>-</w:t>
@@ -12151,7 +12511,15 @@
         <w:t xml:space="preserve"> </w:t>
       </w:r>
       <w:r>
-        <w:t xml:space="preserve">Farrar’s algorithm computes the entire dynamic programming matrix and has complexity O(MN / W), where M – text length, N – pattern length and W – width of SIMD </w:t>
+        <w:t xml:space="preserve">Farrar’s algorithm computes the entire dynamic programming matrix and has complexity </w:t>
+      </w:r>
+      <w:proofErr w:type="gramStart"/>
+      <w:r>
+        <w:t>O(</w:t>
+      </w:r>
+      <w:proofErr w:type="gramEnd"/>
+      <w:r>
+        <w:t xml:space="preserve">MN / W), where M – text length, N – pattern length and W – width of SIMD </w:t>
       </w:r>
       <w:r>
         <w:t>vector (e.g., 128</w:t>
@@ -12638,7 +13006,15 @@
         <w:t>-gm</w:t>
       </w:r>
       <w:r>
-        <w:t xml:space="preserve"> &lt;score for matching base, default : 1&gt;</w:t>
+        <w:t xml:space="preserve"> &lt;score for matching base, </w:t>
+      </w:r>
+      <w:proofErr w:type="gramStart"/>
+      <w:r>
+        <w:t>default :</w:t>
+      </w:r>
+      <w:proofErr w:type="gramEnd"/>
+      <w:r>
+        <w:t xml:space="preserve"> 1&gt;</w:t>
       </w:r>
       <w:r>
         <w:t>} {</w:t>
@@ -12815,8 +13191,13 @@
       <w:r>
         <w:t xml:space="preserve">Like in the first edit distance pass, </w:t>
       </w:r>
-      <w:r>
-        <w:t>Hamming distance-based scoring is used to find a few promising locations to align the read pair. These promising locations are</w:t>
+      <w:proofErr w:type="gramStart"/>
+      <w:r>
+        <w:t>Hamming</w:t>
+      </w:r>
+      <w:proofErr w:type="gramEnd"/>
+      <w:r>
+        <w:t xml:space="preserve"> distance-based scoring is used to find a few promising locations to align the read pair. These promising locations are</w:t>
       </w:r>
       <w:r>
         <w:t xml:space="preserve"> further</w:t>
@@ -12901,7 +13282,15 @@
         <w:t xml:space="preserve">  It does this by finding mappings that are </w:t>
       </w:r>
       <w:r>
-        <w:t xml:space="preserve">farther from the read than the best mapping, and estimating the probability that the read really came from one of the alternate mapping candidates.  </w:t>
+        <w:t xml:space="preserve">farther from the read than the best </w:t>
+      </w:r>
+      <w:proofErr w:type="gramStart"/>
+      <w:r>
+        <w:t>mapping, and</w:t>
+      </w:r>
+      <w:proofErr w:type="gramEnd"/>
+      <w:r>
+        <w:t xml:space="preserve"> estimating the probability that the read really came from one of the alternate mapping candidates.  </w:t>
       </w:r>
     </w:p>
     <w:p>
@@ -13504,15 +13893,7 @@
         <w:t xml:space="preserve">base call quality is </w:t>
       </w:r>
       <w:r>
-        <w:t xml:space="preserve">in </w:t>
-      </w:r>
-      <w:proofErr w:type="spellStart"/>
-      <w:r>
-        <w:t>a</w:t>
-      </w:r>
-      <w:proofErr w:type="spellEnd"/>
-      <w:r>
-        <w:t xml:space="preserve"> specific range (by default only if it’s ‘#’)</w:t>
+        <w:t>in a specific range (by default only if it’s ‘#’)</w:t>
       </w:r>
       <w:r>
         <w:t xml:space="preserve"> if it’s directed to do so.  You can control this clipping behavior with the </w:t>
@@ -13638,7 +14019,15 @@
         <w:t>-cc</w:t>
       </w:r>
       <w:r>
-        <w:t xml:space="preserve"> ## means to clip only reads with ‘#’ quality scores, while -cc !&amp; would clip all quality scores from 0 to 5 inclusive, which are represented in </w:t>
+        <w:t xml:space="preserve"> ## means to clip only reads with ‘#’ quality scores, while -</w:t>
+      </w:r>
+      <w:proofErr w:type="gramStart"/>
+      <w:r>
+        <w:t>cc !</w:t>
+      </w:r>
+      <w:proofErr w:type="gramEnd"/>
+      <w:r>
+        <w:t xml:space="preserve">&amp; would clip all quality scores from 0 to 5 inclusive, which are represented in </w:t>
       </w:r>
       <w:proofErr w:type="spellStart"/>
       <w:r>
@@ -13648,6 +14037,88 @@
       <w:r>
         <w:t xml:space="preserve"> + 33 as ‘!’ to ‘&amp;’.</w:t>
       </w:r>
+      <w:r>
+        <w:t xml:space="preserve">  On Unix-like systems some characters that are used as </w:t>
+      </w:r>
+      <w:proofErr w:type="spellStart"/>
+      <w:r>
+        <w:t>Phred</w:t>
+      </w:r>
+      <w:proofErr w:type="spellEnd"/>
+      <w:r>
+        <w:t xml:space="preserve"> scores are interpreted by the shell and not passed directly to the program.  In particular, ‘#’ indicates </w:t>
+      </w:r>
+      <w:r>
+        <w:t xml:space="preserve">the rest of the line is a comment and single, double and back quote marks and backslashes do various things.  To avoid this unwanted behavior, you can quote your </w:t>
+      </w:r>
+      <w:proofErr w:type="spellStart"/>
+      <w:r>
+        <w:t>Phred</w:t>
+      </w:r>
+      <w:proofErr w:type="spellEnd"/>
+      <w:r>
+        <w:t xml:space="preserve"> characters either by enclosing them in single quotes or by using a backslash before each </w:t>
+      </w:r>
+      <w:proofErr w:type="spellStart"/>
+      <w:r>
+        <w:t>Phred</w:t>
+      </w:r>
+      <w:proofErr w:type="spellEnd"/>
+      <w:r>
+        <w:t xml:space="preserve"> character that needs to be quoted.  You’ll need to use the backslash method when you’re using a quote mark or backslash as a </w:t>
+      </w:r>
+      <w:proofErr w:type="spellStart"/>
+      <w:r>
+        <w:t>Phred</w:t>
+      </w:r>
+      <w:proofErr w:type="spellEnd"/>
+      <w:r>
+        <w:t xml:space="preserve"> character.  So, for example, </w:t>
+      </w:r>
+      <w:r>
+        <w:rPr>
+          <w:rFonts w:ascii="Courier New" w:hAnsi="Courier New" w:cs="Courier New"/>
+        </w:rPr>
+        <w:t>-cc ‘##’</w:t>
+      </w:r>
+      <w:r>
+        <w:t xml:space="preserve"> </w:t>
+      </w:r>
+      <w:r>
+        <w:rPr>
+          <w:rFonts w:ascii="Courier New" w:hAnsi="Courier New" w:cs="Courier New"/>
+        </w:rPr>
+        <w:t xml:space="preserve">or -cc </w:t>
+      </w:r>
+      <w:proofErr w:type="gramStart"/>
+      <w:r>
+        <w:rPr>
+          <w:rFonts w:ascii="Courier New" w:hAnsi="Courier New" w:cs="Courier New"/>
+        </w:rPr>
+        <w:t>\</w:t>
+      </w:r>
+      <w:r>
+        <w:rPr>
+          <w:rFonts w:ascii="Courier New" w:hAnsi="Courier New" w:cs="Courier New"/>
+        </w:rPr>
+        <w:t>”</w:t>
+      </w:r>
+      <w:r>
+        <w:rPr>
+          <w:rFonts w:ascii="Courier New" w:hAnsi="Courier New" w:cs="Courier New"/>
+        </w:rPr>
+        <w:t>\</w:t>
+      </w:r>
+      <w:proofErr w:type="gramEnd"/>
+      <w:r>
+        <w:rPr>
+          <w:rFonts w:ascii="Courier New" w:hAnsi="Courier New" w:cs="Courier New"/>
+        </w:rPr>
+        <w:t>’</w:t>
+      </w:r>
+      <w:r>
+        <w:t>.</w:t>
+      </w:r>
     </w:p>
     <w:p>
       <w:r>
@@ -13710,7 +14181,11 @@
     </w:p>
     <w:p>
       <w:r>
-        <w:t xml:space="preserve">By default, SNAP ignores soft clipping of reads in SAM/BAM input files.  Specifying </w:t>
+        <w:t xml:space="preserve">By default, SNAP ignores soft clipping of reads in SAM/BAM input files.  </w:t>
+      </w:r>
+      <w:proofErr w:type="gramStart"/>
+      <w:r>
+        <w:t xml:space="preserve">Specifying </w:t>
       </w:r>
       <w:r>
         <w:rPr>
@@ -13718,6 +14193,7 @@
         </w:rPr>
         <w:t>-pc</w:t>
       </w:r>
+      <w:proofErr w:type="gramEnd"/>
       <w:r>
         <w:rPr>
           <w:rFonts w:ascii="Courier New" w:hAnsi="Courier New" w:cs="Courier New"/>
@@ -13868,7 +14344,15 @@
         <w:fldChar w:fldCharType="end"/>
       </w:r>
       <w:r>
-        <w:t xml:space="preserve"> switch (“preserve FASTQ comments”) causes everything on the ID line after the first white space (space or tab) to be included verbatim on the SAM output.  It is incumbent on the user to verify that this is legal SAM tags (i.e., like NM:i:6) or the resulting output will be incorrectly formatted.</w:t>
+        <w:t xml:space="preserve"> switch (“preserve FASTQ comments”) causes everything on the ID line after the first white space (space or tab) to be included verbatim on the SAM output.  It is incumbent on the user to verify that this is legal SAM tags (i.e., like </w:t>
+      </w:r>
+      <w:proofErr w:type="gramStart"/>
+      <w:r>
+        <w:t>NM:i</w:t>
+      </w:r>
+      <w:proofErr w:type="gramEnd"/>
+      <w:r>
+        <w:t>:6) or the resulting output will be incorrectly formatted.</w:t>
       </w:r>
       <w:r>
         <w:t xml:space="preserve">  </w:t>
@@ -13876,7 +14360,15 @@
     </w:p>
     <w:p>
       <w:r>
-        <w:t>For BAM output, some incorrectly formatted comments will result in an error message and SNAP exit, while others will generate invalid BAM (like for SAM).  For BAM output the B (array) type is not supported.  If it’s included in a comment then it will generate an error message and SNAP exit.</w:t>
+        <w:t xml:space="preserve">For BAM output, some incorrectly formatted comments will result in an error message and SNAP exit, while others will generate invalid BAM (like for SAM).  For BAM output the B (array) type is not supported.  If it’s included in a </w:t>
+      </w:r>
+      <w:proofErr w:type="gramStart"/>
+      <w:r>
+        <w:t>comment</w:t>
+      </w:r>
+      <w:proofErr w:type="gramEnd"/>
+      <w:r>
+        <w:t xml:space="preserve"> then it will generate an error message and SNAP exit.</w:t>
       </w:r>
     </w:p>
     <w:p>
@@ -13919,7 +14411,15 @@
     </w:p>
     <w:p>
       <w:r>
-        <w:t>SNAP will preserve the read group specified in an input format (SAM and BAM) that specifies them assuming that they’re present</w:t>
+        <w:t xml:space="preserve">SNAP will preserve the read group specified in an input format (SAM and BAM) that specifies them </w:t>
+      </w:r>
+      <w:proofErr w:type="gramStart"/>
+      <w:r>
+        <w:t>assuming that</w:t>
+      </w:r>
+      <w:proofErr w:type="gramEnd"/>
+      <w:r>
+        <w:t xml:space="preserve"> they’re present</w:t>
       </w:r>
       <w:r>
         <w:t>.</w:t>
@@ -14030,7 +14530,11 @@
         <w:t>\\</w:t>
       </w:r>
       <w:r>
-        <w:t xml:space="preserve"> (double backslash).  Other </w:t>
+        <w:t xml:space="preserve"> </w:t>
+      </w:r>
+      <w:r>
+        <w:lastRenderedPageBreak/>
+        <w:t xml:space="preserve">(double backslash).  Other </w:t>
       </w:r>
       <w:r>
         <w:t>characters following the backslash are illegal.</w:t>
@@ -14135,750 +14639,813 @@
       </w:pPr>
       <w:bookmarkStart w:id="32" w:name="_Toc115950207"/>
       <w:r>
+        <w:t>Performance Options</w:t>
+      </w:r>
+      <w:bookmarkEnd w:id="32"/>
+    </w:p>
+    <w:p>
+      <w:r>
+        <w:t xml:space="preserve">There are </w:t>
+      </w:r>
+      <w:proofErr w:type="gramStart"/>
+      <w:r>
+        <w:t>a number of</w:t>
+      </w:r>
+      <w:proofErr w:type="gramEnd"/>
+      <w:r>
+        <w:t xml:space="preserve"> switches that affect how SNAP runs</w:t>
+      </w:r>
+      <w:r>
+        <w:t xml:space="preserve"> but not the alignments that it makes.  Most of these disable optimizations and are only intended to show the value of the optimization in question</w:t>
+      </w:r>
+      <w:r>
+        <w:t xml:space="preserve">, but </w:t>
+      </w:r>
+      <w:proofErr w:type="gramStart"/>
+      <w:r>
+        <w:t>a number of</w:t>
+      </w:r>
+      <w:proofErr w:type="gramEnd"/>
+      <w:r>
+        <w:t xml:space="preserve"> others might be useful in some circumstances.</w:t>
+      </w:r>
+    </w:p>
+    <w:p>
+      <w:r>
+        <w:t xml:space="preserve">To run SNAP at low scheduling </w:t>
+      </w:r>
+      <w:proofErr w:type="gramStart"/>
+      <w:r>
+        <w:t>priority</w:t>
+      </w:r>
+      <w:proofErr w:type="gramEnd"/>
+      <w:r>
+        <w:t xml:space="preserve"> specify </w:t>
+      </w:r>
+      <w:r>
+        <w:rPr>
+          <w:rFonts w:ascii="Courier New" w:hAnsi="Courier New" w:cs="Courier New"/>
+        </w:rPr>
+        <w:t>-</w:t>
+      </w:r>
+      <w:proofErr w:type="spellStart"/>
+      <w:r>
+        <w:rPr>
+          <w:rFonts w:ascii="Courier New" w:hAnsi="Courier New" w:cs="Courier New"/>
+        </w:rPr>
+        <w:t>lp</w:t>
+      </w:r>
+      <w:proofErr w:type="spellEnd"/>
+      <w:r>
+        <w:rPr>
+          <w:rFonts w:ascii="Courier New" w:hAnsi="Courier New" w:cs="Courier New"/>
+        </w:rPr>
+        <w:fldChar w:fldCharType="begin"/>
+      </w:r>
+      <w:r>
+        <w:instrText xml:space="preserve"> XE "</w:instrText>
+      </w:r>
+      <w:r>
+        <w:rPr>
+          <w:rFonts w:ascii="Courier New" w:hAnsi="Courier New" w:cs="Courier New"/>
+        </w:rPr>
+        <w:instrText>-lp</w:instrText>
+      </w:r>
+      <w:r>
+        <w:instrText xml:space="preserve">" </w:instrText>
+      </w:r>
+      <w:r>
+        <w:rPr>
+          <w:rFonts w:ascii="Courier New" w:hAnsi="Courier New" w:cs="Courier New"/>
+        </w:rPr>
+        <w:fldChar w:fldCharType="end"/>
+      </w:r>
+      <w:r>
+        <w:t xml:space="preserve">.  This instructs the operating system to allow other uses of the processor to run in preference to SNAP.  Because SNAP often uses </w:t>
+      </w:r>
+      <w:proofErr w:type="gramStart"/>
+      <w:r>
+        <w:t>all of</w:t>
+      </w:r>
+      <w:proofErr w:type="gramEnd"/>
+      <w:r>
+        <w:t xml:space="preserve"> the available </w:t>
+      </w:r>
+      <w:proofErr w:type="gramStart"/>
+      <w:r>
+        <w:t>compute</w:t>
+      </w:r>
+      <w:proofErr w:type="gramEnd"/>
+      <w:r>
+        <w:t xml:space="preserve"> resources it may make the machine not as responsive as desirable, and this switch reduces the effect.  This is only implemented on Windows.</w:t>
+      </w:r>
+    </w:p>
+    <w:p>
+      <w:r>
+        <w:rPr>
+          <w:rFonts w:ascii="Courier New" w:hAnsi="Courier New"/>
+        </w:rPr>
+        <w:t>snap single</w:t>
+      </w:r>
+      <w:r>
+        <w:t xml:space="preserve"> &lt;index directory&gt; &lt;input file&gt; {</w:t>
+      </w:r>
+      <w:r>
+        <w:rPr>
+          <w:rFonts w:ascii="Courier New" w:hAnsi="Courier New"/>
+        </w:rPr>
+        <w:t>-</w:t>
+      </w:r>
+      <w:proofErr w:type="spellStart"/>
+      <w:r>
+        <w:rPr>
+          <w:rFonts w:ascii="Courier New" w:hAnsi="Courier New"/>
+        </w:rPr>
+        <w:t>lp</w:t>
+      </w:r>
+      <w:proofErr w:type="spellEnd"/>
+      <w:r>
+        <w:t>}</w:t>
+      </w:r>
+    </w:p>
+    <w:p>
+      <w:pPr>
+        <w:rPr>
+          <w:rFonts w:cstheme="minorHAnsi"/>
+        </w:rPr>
+      </w:pPr>
+      <w:r>
+        <w:rPr>
+          <w:rFonts w:cstheme="minorHAnsi"/>
+        </w:rPr>
+        <w:t xml:space="preserve">SNAPs index is large and is not needed after alignment is complete and the reads are being sorted.  SNAP will </w:t>
+      </w:r>
+      <w:r>
+        <w:rPr>
+          <w:rFonts w:cstheme="minorHAnsi"/>
+        </w:rPr>
+        <w:t xml:space="preserve">drop the index from memory for the sort if it gets the </w:t>
+      </w:r>
+      <w:r>
+        <w:rPr>
+          <w:rFonts w:ascii="Courier New" w:hAnsi="Courier New"/>
+        </w:rPr>
+        <w:t>-</w:t>
+      </w:r>
+      <w:r>
+        <w:rPr>
+          <w:rFonts w:ascii="Courier New" w:hAnsi="Courier New"/>
+        </w:rPr>
+        <w:t>di</w:t>
+      </w:r>
+      <w:r>
+        <w:rPr>
+          <w:rFonts w:ascii="Courier New" w:hAnsi="Courier New"/>
+        </w:rPr>
+        <w:fldChar w:fldCharType="begin"/>
+      </w:r>
+      <w:r>
+        <w:instrText xml:space="preserve"> XE "</w:instrText>
+      </w:r>
+      <w:r>
+        <w:rPr>
+          <w:rFonts w:ascii="Courier New" w:hAnsi="Courier New"/>
+        </w:rPr>
+        <w:instrText>-di</w:instrText>
+      </w:r>
+      <w:r>
+        <w:instrText xml:space="preserve">" </w:instrText>
+      </w:r>
+      <w:r>
+        <w:rPr>
+          <w:rFonts w:ascii="Courier New" w:hAnsi="Courier New"/>
+        </w:rPr>
+        <w:fldChar w:fldCharType="end"/>
+      </w:r>
+      <w:r>
+        <w:rPr>
+          <w:rFonts w:cstheme="minorHAnsi"/>
+        </w:rPr>
+        <w:t xml:space="preserve"> switch.  However, memory demand is typically lower during </w:t>
+      </w:r>
+      <w:proofErr w:type="gramStart"/>
+      <w:r>
+        <w:rPr>
+          <w:rFonts w:cstheme="minorHAnsi"/>
+        </w:rPr>
+        <w:t>sort</w:t>
+      </w:r>
+      <w:proofErr w:type="gramEnd"/>
+      <w:r>
+        <w:rPr>
+          <w:rFonts w:cstheme="minorHAnsi"/>
+        </w:rPr>
+        <w:t xml:space="preserve"> than during alignment, so </w:t>
+      </w:r>
+      <w:r>
+        <w:rPr>
+          <w:rFonts w:cstheme="minorHAnsi"/>
+        </w:rPr>
+        <w:t>if you have enough memory to align you also have enough memory to sort.</w:t>
+      </w:r>
+    </w:p>
+    <w:p>
+      <w:r>
+        <w:rPr>
+          <w:rFonts w:ascii="Courier New" w:hAnsi="Courier New"/>
+        </w:rPr>
+        <w:t>snap single</w:t>
+      </w:r>
+      <w:r>
+        <w:t xml:space="preserve"> &lt;index directory&gt; &lt;input file&gt; {</w:t>
+      </w:r>
+      <w:r>
+        <w:rPr>
+          <w:rFonts w:ascii="Courier New" w:hAnsi="Courier New"/>
+        </w:rPr>
+        <w:t>-</w:t>
+      </w:r>
+      <w:r>
+        <w:rPr>
+          <w:rFonts w:ascii="Courier New" w:hAnsi="Courier New"/>
+        </w:rPr>
+        <w:t>di</w:t>
+      </w:r>
+      <w:r>
+        <w:t>}</w:t>
+      </w:r>
+    </w:p>
+    <w:p>
+      <w:r>
+        <w:t>If you overuse the memory of a machine the operating system will start paging: it takes</w:t>
+      </w:r>
+      <w:r>
+        <w:t xml:space="preserve"> data that ordinarily would be in memory and writes it to storage.</w:t>
+      </w:r>
+      <w:r>
+        <w:t xml:space="preserve">  This is very, very slow and doesn’t work well with SNAP, which has a largely random memory access pattern (since most of the memory is used by the index which is a hash table).</w:t>
+      </w:r>
+      <w:r>
+        <w:t xml:space="preserve">  SNAP has an option where it measures its own progress and if it thinks the system is paging it will kill itself.  If this is happening, you should run on a machine with more memory, build a smaller index or use less memory for sorting.</w:t>
+      </w:r>
+      <w:r>
+        <w:t xml:space="preserve">  </w:t>
+      </w:r>
+      <w:r>
+        <w:rPr>
+          <w:rFonts w:ascii="Courier New" w:hAnsi="Courier New"/>
+        </w:rPr>
+        <w:t>-</w:t>
+      </w:r>
+      <w:r>
+        <w:rPr>
+          <w:rFonts w:ascii="Courier New" w:hAnsi="Courier New"/>
+        </w:rPr>
+        <w:t>kts</w:t>
+      </w:r>
+      <w:r>
+        <w:rPr>
+          <w:rFonts w:ascii="Courier New" w:hAnsi="Courier New"/>
+        </w:rPr>
+        <w:fldChar w:fldCharType="begin"/>
+      </w:r>
+      <w:r>
+        <w:instrText xml:space="preserve"> XE "</w:instrText>
+      </w:r>
+      <w:r>
+        <w:rPr>
+          <w:rFonts w:ascii="Courier New" w:hAnsi="Courier New"/>
+        </w:rPr>
+        <w:instrText>-kts</w:instrText>
+      </w:r>
+      <w:r>
+        <w:instrText xml:space="preserve">" </w:instrText>
+      </w:r>
+      <w:r>
+        <w:rPr>
+          <w:rFonts w:ascii="Courier New" w:hAnsi="Courier New"/>
+        </w:rPr>
+        <w:fldChar w:fldCharType="end"/>
+      </w:r>
+      <w:r>
+        <w:t xml:space="preserve"> (“Kill if too slow”) enables this behavior.</w:t>
+      </w:r>
+    </w:p>
+    <w:p>
+      <w:r>
+        <w:rPr>
+          <w:rFonts w:ascii="Courier New" w:hAnsi="Courier New"/>
+        </w:rPr>
+        <w:t>snap single</w:t>
+      </w:r>
+      <w:r>
+        <w:t xml:space="preserve"> &lt;index directory&gt; &lt;input file&gt; {</w:t>
+      </w:r>
+      <w:r>
+        <w:rPr>
+          <w:rFonts w:ascii="Courier New" w:hAnsi="Courier New"/>
+        </w:rPr>
+        <w:t>-</w:t>
+      </w:r>
+      <w:r>
+        <w:rPr>
+          <w:rFonts w:ascii="Courier New" w:hAnsi="Courier New"/>
+        </w:rPr>
+        <w:t>kts</w:t>
+      </w:r>
+      <w:r>
+        <w:t>}</w:t>
+      </w:r>
+    </w:p>
+    <w:p>
+      <w:r>
+        <w:t>The remaining performance options disable optimizations</w:t>
+      </w:r>
+      <w:r>
+        <w:t xml:space="preserve"> or alter timings</w:t>
+      </w:r>
+      <w:r>
+        <w:t xml:space="preserve"> in the alignment algorithms </w:t>
+      </w:r>
+      <w:r>
+        <w:t xml:space="preserve">largely </w:t>
+      </w:r>
+      <w:r>
+        <w:t xml:space="preserve">without changing the alignment behavior.  Other than </w:t>
+      </w:r>
+      <w:r>
+        <w:t xml:space="preserve">debugging or </w:t>
+      </w:r>
+      <w:r>
+        <w:t>writing papers about SNAP there is little reason to use them.  We include them only for completeness.</w:t>
+      </w:r>
+    </w:p>
+    <w:p>
+      <w:r>
+        <w:rPr>
+          <w:rFonts w:ascii="Courier New" w:hAnsi="Courier New" w:cs="Courier New"/>
+        </w:rPr>
+        <w:t>-nu</w:t>
+      </w:r>
+      <w:r>
+        <w:fldChar w:fldCharType="begin"/>
+      </w:r>
+      <w:r>
+        <w:instrText xml:space="preserve"> XE "</w:instrText>
+      </w:r>
+      <w:r>
+        <w:rPr>
+          <w:rFonts w:ascii="Courier New" w:hAnsi="Courier New" w:cs="Courier New"/>
+        </w:rPr>
+        <w:instrText>-nu</w:instrText>
+      </w:r>
+      <w:r>
+        <w:instrText xml:space="preserve">" </w:instrText>
+      </w:r>
+      <w:r>
+        <w:fldChar w:fldCharType="end"/>
+      </w:r>
+      <w:r>
+        <w:t xml:space="preserve"> disables the Ukkonen optimization and has SNAP put effort into computing edit distances that it knows will be too large to matter. </w:t>
+      </w:r>
+      <w:r>
+        <w:rPr>
+          <w:rFonts w:ascii="Courier New" w:hAnsi="Courier New" w:cs="Courier New"/>
+        </w:rPr>
+        <w:t>-no</w:t>
+      </w:r>
+      <w:r>
+        <w:rPr>
+          <w:rFonts w:ascii="Courier New" w:hAnsi="Courier New" w:cs="Courier New"/>
+        </w:rPr>
+        <w:fldChar w:fldCharType="begin"/>
+      </w:r>
+      <w:r>
+        <w:instrText xml:space="preserve"> XE "</w:instrText>
+      </w:r>
+      <w:r>
+        <w:rPr>
+          <w:rFonts w:ascii="Courier New" w:hAnsi="Courier New" w:cs="Courier New"/>
+        </w:rPr>
+        <w:instrText>-no</w:instrText>
+      </w:r>
+      <w:r>
+        <w:instrText xml:space="preserve">" </w:instrText>
+      </w:r>
+      <w:r>
+        <w:rPr>
+          <w:rFonts w:ascii="Courier New" w:hAnsi="Courier New" w:cs="Courier New"/>
+        </w:rPr>
+        <w:fldChar w:fldCharType="end"/>
+      </w:r>
+      <w:r>
+        <w:t xml:space="preserve"> disables the ordering in which possible mappings are </w:t>
+      </w:r>
+      <w:r>
+        <w:t>evaluated</w:t>
+      </w:r>
+      <w:r>
+        <w:t xml:space="preserve">.  </w:t>
+      </w:r>
+      <w:r>
+        <w:rPr>
+          <w:rFonts w:ascii="Courier New" w:hAnsi="Courier New" w:cs="Courier New"/>
+        </w:rPr>
+        <w:t>-</w:t>
+      </w:r>
+      <w:proofErr w:type="spellStart"/>
+      <w:r>
+        <w:rPr>
+          <w:rFonts w:ascii="Courier New" w:hAnsi="Courier New" w:cs="Courier New"/>
+        </w:rPr>
+        <w:t>nt</w:t>
+      </w:r>
+      <w:proofErr w:type="spellEnd"/>
+      <w:r>
+        <w:fldChar w:fldCharType="begin"/>
+      </w:r>
+      <w:r>
+        <w:instrText xml:space="preserve"> XE "</w:instrText>
+      </w:r>
+      <w:r>
+        <w:rPr>
+          <w:rFonts w:ascii="Courier New" w:hAnsi="Courier New" w:cs="Courier New"/>
+        </w:rPr>
+        <w:instrText>-nt</w:instrText>
+      </w:r>
+      <w:r>
+        <w:instrText xml:space="preserve">" </w:instrText>
+      </w:r>
+      <w:r>
+        <w:fldChar w:fldCharType="end"/>
+      </w:r>
+      <w:r>
+        <w:t xml:space="preserve"> disables an optimization where </w:t>
+      </w:r>
+      <w:r>
+        <w:t>some candidate alignments can be eliminated solely based on the seeds that didn’t hit at those locations.</w:t>
+      </w:r>
+      <w:r>
+        <w:t xml:space="preserve">  </w:t>
+      </w:r>
+      <w:r>
+        <w:rPr>
+          <w:rFonts w:ascii="Courier New" w:hAnsi="Courier New" w:cs="Courier New"/>
+        </w:rPr>
+        <w:t>-ne</w:t>
+      </w:r>
+      <w:r>
+        <w:rPr>
+          <w:rFonts w:ascii="Courier New" w:hAnsi="Courier New" w:cs="Courier New"/>
+        </w:rPr>
+        <w:fldChar w:fldCharType="begin"/>
+      </w:r>
+      <w:r>
+        <w:instrText xml:space="preserve"> XE "</w:instrText>
+      </w:r>
+      <w:r>
+        <w:rPr>
+          <w:rFonts w:ascii="Courier New" w:hAnsi="Courier New" w:cs="Courier New"/>
+        </w:rPr>
+        <w:instrText>-ne</w:instrText>
+      </w:r>
+      <w:r>
+        <w:instrText xml:space="preserve">" </w:instrText>
+      </w:r>
+      <w:r>
+        <w:rPr>
+          <w:rFonts w:ascii="Courier New" w:hAnsi="Courier New" w:cs="Courier New"/>
+        </w:rPr>
+        <w:fldChar w:fldCharType="end"/>
+      </w:r>
+      <w:r>
+        <w:t xml:space="preserve"> disables the optimization that uses edit distance results to skip affine gap scoring in many cases. </w:t>
+      </w:r>
+      <w:r>
+        <w:t xml:space="preserve"> </w:t>
+      </w:r>
+      <w:r>
+        <w:rPr>
+          <w:rFonts w:ascii="Courier New" w:hAnsi="Courier New" w:cs="Courier New"/>
+        </w:rPr>
+        <w:t>-</w:t>
+      </w:r>
+      <w:proofErr w:type="spellStart"/>
+      <w:r>
+        <w:rPr>
+          <w:rFonts w:ascii="Courier New" w:hAnsi="Courier New" w:cs="Courier New"/>
+        </w:rPr>
+        <w:t>n</w:t>
+      </w:r>
+      <w:r>
+        <w:rPr>
+          <w:rFonts w:ascii="Courier New" w:hAnsi="Courier New" w:cs="Courier New"/>
+        </w:rPr>
+        <w:t>b</w:t>
+      </w:r>
+      <w:proofErr w:type="spellEnd"/>
+      <w:r>
+        <w:rPr>
+          <w:rFonts w:ascii="Courier New" w:hAnsi="Courier New" w:cs="Courier New"/>
+        </w:rPr>
+        <w:fldChar w:fldCharType="begin"/>
+      </w:r>
+      <w:r>
+        <w:instrText xml:space="preserve"> XE "</w:instrText>
+      </w:r>
+      <w:r>
+        <w:rPr>
+          <w:rFonts w:ascii="Courier New" w:hAnsi="Courier New" w:cs="Courier New"/>
+        </w:rPr>
+        <w:instrText>-nb</w:instrText>
+      </w:r>
+      <w:r>
+        <w:instrText xml:space="preserve">" </w:instrText>
+      </w:r>
+      <w:r>
+        <w:rPr>
+          <w:rFonts w:ascii="Courier New" w:hAnsi="Courier New" w:cs="Courier New"/>
+        </w:rPr>
+        <w:fldChar w:fldCharType="end"/>
+      </w:r>
+      <w:r>
+        <w:rPr>
+          <w:rFonts w:ascii="Courier New" w:hAnsi="Courier New" w:cs="Courier New"/>
+        </w:rPr>
+        <w:fldChar w:fldCharType="begin"/>
+      </w:r>
+      <w:r>
+        <w:instrText xml:space="preserve"> XE "</w:instrText>
+      </w:r>
+      <w:r>
+        <w:rPr>
+          <w:rFonts w:ascii="Courier New" w:hAnsi="Courier New" w:cs="Courier New"/>
+        </w:rPr>
+        <w:instrText>-ne</w:instrText>
+      </w:r>
+      <w:r>
+        <w:instrText xml:space="preserve">" </w:instrText>
+      </w:r>
+      <w:r>
+        <w:rPr>
+          <w:rFonts w:ascii="Courier New" w:hAnsi="Courier New" w:cs="Courier New"/>
+        </w:rPr>
+        <w:fldChar w:fldCharType="end"/>
+      </w:r>
+      <w:r>
+        <w:t xml:space="preserve"> disables an optimization that selective uses banded affine gap scoring based on the edit distance score.  </w:t>
+      </w:r>
+      <w:r>
+        <w:rPr>
+          <w:rFonts w:ascii="Courier New" w:hAnsi="Courier New" w:cs="Courier New"/>
+        </w:rPr>
+        <w:t>-</w:t>
+      </w:r>
+      <w:proofErr w:type="spellStart"/>
+      <w:r>
+        <w:rPr>
+          <w:rFonts w:ascii="Courier New" w:hAnsi="Courier New" w:cs="Courier New"/>
+        </w:rPr>
+        <w:t>ni</w:t>
+      </w:r>
+      <w:proofErr w:type="spellEnd"/>
+      <w:r>
+        <w:rPr>
+          <w:rFonts w:ascii="Courier New" w:hAnsi="Courier New" w:cs="Courier New"/>
+        </w:rPr>
+        <w:fldChar w:fldCharType="begin"/>
+      </w:r>
+      <w:r>
+        <w:instrText xml:space="preserve"> XE "</w:instrText>
+      </w:r>
+      <w:r>
+        <w:rPr>
+          <w:rFonts w:ascii="Courier New" w:hAnsi="Courier New" w:cs="Courier New"/>
+        </w:rPr>
+        <w:instrText>-ni</w:instrText>
+      </w:r>
+      <w:r>
+        <w:instrText xml:space="preserve">" </w:instrText>
+      </w:r>
+      <w:r>
+        <w:rPr>
+          <w:rFonts w:ascii="Courier New" w:hAnsi="Courier New" w:cs="Courier New"/>
+        </w:rPr>
+        <w:fldChar w:fldCharType="end"/>
+      </w:r>
+      <w:r>
+        <w:t xml:space="preserve"> disables the optimization that </w:t>
+      </w:r>
+      <w:r>
+        <w:t>increases the maximum edit distance when there is evidence of indels</w:t>
+      </w:r>
+      <w:r>
+        <w:t xml:space="preserve">, using the larger value always.  </w:t>
+      </w:r>
+      <w:r>
+        <w:rPr>
+          <w:rFonts w:ascii="Courier New" w:hAnsi="Courier New" w:cs="Courier New"/>
+        </w:rPr>
+        <w:t>-B</w:t>
+      </w:r>
+      <w:r>
+        <w:rPr>
+          <w:rFonts w:ascii="Courier New" w:hAnsi="Courier New" w:cs="Courier New"/>
+        </w:rPr>
+        <w:fldChar w:fldCharType="begin"/>
+      </w:r>
+      <w:r>
+        <w:instrText xml:space="preserve"> XE "</w:instrText>
+      </w:r>
+      <w:r>
+        <w:rPr>
+          <w:rFonts w:ascii="Courier New" w:hAnsi="Courier New" w:cs="Courier New"/>
+        </w:rPr>
+        <w:instrText>-B</w:instrText>
+      </w:r>
+      <w:r>
+        <w:instrText xml:space="preserve">" </w:instrText>
+      </w:r>
+      <w:r>
+        <w:rPr>
+          <w:rFonts w:ascii="Courier New" w:hAnsi="Courier New" w:cs="Courier New"/>
+        </w:rPr>
+        <w:fldChar w:fldCharType="end"/>
+      </w:r>
+      <w:r>
+        <w:t xml:space="preserve"> tells SNAP to wait until all threads have allocated memory </w:t>
+      </w:r>
+      <w:r>
+        <w:t>before starting alignment.  It’s there to allow the developers to differentiate memory allocation time from alignment time.  It is only available on Windows.</w:t>
+      </w:r>
+    </w:p>
+    <w:p>
+      <w:r>
+        <w:rPr>
+          <w:rFonts w:ascii="Courier New" w:hAnsi="Courier New"/>
+        </w:rPr>
+        <w:t>snap single</w:t>
+      </w:r>
+      <w:r>
+        <w:t xml:space="preserve"> &lt;index directory&gt; &lt;input file&gt; {</w:t>
+      </w:r>
+      <w:r>
+        <w:rPr>
+          <w:rFonts w:ascii="Courier New" w:hAnsi="Courier New"/>
+        </w:rPr>
+        <w:t>-</w:t>
+      </w:r>
+      <w:r>
+        <w:rPr>
+          <w:rFonts w:ascii="Courier New" w:hAnsi="Courier New"/>
+        </w:rPr>
+        <w:t>nu</w:t>
+      </w:r>
+      <w:r>
+        <w:t xml:space="preserve">} </w:t>
+      </w:r>
+      <w:r>
+        <w:t>{</w:t>
+      </w:r>
+      <w:r>
+        <w:rPr>
+          <w:rFonts w:ascii="Courier New" w:hAnsi="Courier New"/>
+        </w:rPr>
+        <w:t>-</w:t>
+      </w:r>
+      <w:r>
+        <w:rPr>
+          <w:rFonts w:ascii="Courier New" w:hAnsi="Courier New"/>
+        </w:rPr>
+        <w:t>no</w:t>
+      </w:r>
+      <w:r>
+        <w:t xml:space="preserve">} </w:t>
+      </w:r>
+      <w:r>
+        <w:t>{</w:t>
+      </w:r>
+      <w:r>
+        <w:rPr>
+          <w:rFonts w:ascii="Courier New" w:hAnsi="Courier New"/>
+        </w:rPr>
+        <w:t>-</w:t>
+      </w:r>
+      <w:proofErr w:type="spellStart"/>
+      <w:proofErr w:type="gramStart"/>
+      <w:r>
+        <w:rPr>
+          <w:rFonts w:ascii="Courier New" w:hAnsi="Courier New"/>
+        </w:rPr>
+        <w:t>nt</w:t>
+      </w:r>
+      <w:proofErr w:type="spellEnd"/>
+      <w:r>
+        <w:t>}</w:t>
+      </w:r>
+      <w:r>
+        <w:t>{</w:t>
+      </w:r>
+      <w:proofErr w:type="gramEnd"/>
+      <w:r>
+        <w:rPr>
+          <w:rFonts w:ascii="Courier New" w:hAnsi="Courier New" w:cs="Courier New"/>
+        </w:rPr>
+        <w:t>-ne</w:t>
+      </w:r>
+      <w:r>
+        <w:rPr>
+          <w:rFonts w:ascii="Courier New" w:hAnsi="Courier New" w:cs="Courier New"/>
+        </w:rPr>
+        <w:fldChar w:fldCharType="begin"/>
+      </w:r>
+      <w:r>
+        <w:instrText xml:space="preserve"> XE "</w:instrText>
+      </w:r>
+      <w:r>
+        <w:rPr>
+          <w:rFonts w:ascii="Courier New" w:hAnsi="Courier New" w:cs="Courier New"/>
+        </w:rPr>
+        <w:instrText>-ne</w:instrText>
+      </w:r>
+      <w:r>
+        <w:instrText xml:space="preserve">" </w:instrText>
+      </w:r>
+      <w:r>
+        <w:rPr>
+          <w:rFonts w:ascii="Courier New" w:hAnsi="Courier New" w:cs="Courier New"/>
+        </w:rPr>
+        <w:fldChar w:fldCharType="end"/>
+      </w:r>
+      <w:r>
+        <w:t xml:space="preserve"> }</w:t>
+      </w:r>
+      <w:r>
+        <w:t xml:space="preserve"> </w:t>
+      </w:r>
+      <w:r>
+        <w:t>{</w:t>
+      </w:r>
+      <w:r>
+        <w:rPr>
+          <w:rFonts w:ascii="Courier New" w:hAnsi="Courier New" w:cs="Courier New"/>
+        </w:rPr>
+        <w:t>-</w:t>
+      </w:r>
+      <w:proofErr w:type="spellStart"/>
+      <w:r>
+        <w:rPr>
+          <w:rFonts w:ascii="Courier New" w:hAnsi="Courier New" w:cs="Courier New"/>
+        </w:rPr>
+        <w:t>ni</w:t>
+      </w:r>
+      <w:proofErr w:type="spellEnd"/>
+      <w:r>
+        <w:t>}</w:t>
+      </w:r>
+      <w:r>
+        <w:t>{</w:t>
+      </w:r>
+      <w:r>
+        <w:rPr>
+          <w:rFonts w:ascii="Courier New" w:hAnsi="Courier New"/>
+        </w:rPr>
+        <w:t>-</w:t>
+      </w:r>
+      <w:r>
+        <w:rPr>
+          <w:rFonts w:ascii="Courier New" w:hAnsi="Courier New"/>
+        </w:rPr>
+        <w:t>B</w:t>
+      </w:r>
+      <w:r>
+        <w:t>}</w:t>
+      </w:r>
+    </w:p>
+    <w:p>
+      <w:pPr>
+        <w:pStyle w:val="Heading2"/>
+      </w:pPr>
+      <w:bookmarkStart w:id="33" w:name="_Toc115950208"/>
+      <w:r>
         <w:lastRenderedPageBreak/>
-        <w:t>Performance Options</w:t>
-      </w:r>
-      <w:bookmarkEnd w:id="32"/>
-    </w:p>
-    <w:p>
-      <w:r>
-        <w:t>There are a number of switches that affect how SNAP runs</w:t>
-      </w:r>
-      <w:r>
-        <w:t xml:space="preserve"> but not the alignments that it makes.  Most of these disable optimizations and are only intended to show the value of the optimization in question</w:t>
-      </w:r>
-      <w:r>
-        <w:t>, but a number of others might be useful in some circumstances.</w:t>
-      </w:r>
-    </w:p>
-    <w:p>
-      <w:r>
-        <w:t xml:space="preserve">To run SNAP at low scheduling priority specify </w:t>
-      </w:r>
-      <w:r>
-        <w:rPr>
-          <w:rFonts w:ascii="Courier New" w:hAnsi="Courier New" w:cs="Courier New"/>
-        </w:rPr>
-        <w:t>-</w:t>
-      </w:r>
-      <w:proofErr w:type="spellStart"/>
-      <w:r>
-        <w:rPr>
-          <w:rFonts w:ascii="Courier New" w:hAnsi="Courier New" w:cs="Courier New"/>
-        </w:rPr>
-        <w:t>lp</w:t>
-      </w:r>
-      <w:proofErr w:type="spellEnd"/>
-      <w:r>
-        <w:rPr>
-          <w:rFonts w:ascii="Courier New" w:hAnsi="Courier New" w:cs="Courier New"/>
-        </w:rPr>
-        <w:fldChar w:fldCharType="begin"/>
-      </w:r>
-      <w:r>
-        <w:instrText xml:space="preserve"> XE "</w:instrText>
-      </w:r>
-      <w:r>
-        <w:rPr>
-          <w:rFonts w:ascii="Courier New" w:hAnsi="Courier New" w:cs="Courier New"/>
-        </w:rPr>
-        <w:instrText>-lp</w:instrText>
-      </w:r>
-      <w:r>
-        <w:instrText xml:space="preserve">" </w:instrText>
-      </w:r>
-      <w:r>
-        <w:rPr>
-          <w:rFonts w:ascii="Courier New" w:hAnsi="Courier New" w:cs="Courier New"/>
-        </w:rPr>
-        <w:fldChar w:fldCharType="end"/>
-      </w:r>
-      <w:r>
-        <w:t>.  This instructs the operating system to allow other uses of the processor to run in preference to SNAP.  Because SNAP often uses all of the available compute resources it may make the machine not as responsive as desirable, and this switch reduces the effect.  This is only implemented on Windows.</w:t>
-      </w:r>
-    </w:p>
-    <w:p>
-      <w:r>
-        <w:rPr>
-          <w:rFonts w:ascii="Courier New" w:hAnsi="Courier New"/>
-        </w:rPr>
-        <w:t>snap single</w:t>
-      </w:r>
-      <w:r>
-        <w:t xml:space="preserve"> &lt;index directory&gt; &lt;input file&gt; {</w:t>
-      </w:r>
-      <w:r>
-        <w:rPr>
-          <w:rFonts w:ascii="Courier New" w:hAnsi="Courier New"/>
-        </w:rPr>
-        <w:t>-</w:t>
-      </w:r>
-      <w:proofErr w:type="spellStart"/>
-      <w:r>
-        <w:rPr>
-          <w:rFonts w:ascii="Courier New" w:hAnsi="Courier New"/>
-        </w:rPr>
-        <w:t>lp</w:t>
-      </w:r>
-      <w:proofErr w:type="spellEnd"/>
-      <w:r>
-        <w:t>}</w:t>
-      </w:r>
-    </w:p>
-    <w:p>
-      <w:pPr>
-        <w:rPr>
-          <w:rFonts w:cstheme="minorHAnsi"/>
-        </w:rPr>
-      </w:pPr>
-      <w:r>
-        <w:rPr>
-          <w:rFonts w:cstheme="minorHAnsi"/>
-        </w:rPr>
-        <w:t xml:space="preserve">SNAPs index is large and is not needed after alignment is complete and the reads are being sorted.  SNAP will </w:t>
-      </w:r>
-      <w:r>
-        <w:rPr>
-          <w:rFonts w:cstheme="minorHAnsi"/>
-        </w:rPr>
-        <w:t xml:space="preserve">drop the index from memory for the sort if it gets the </w:t>
-      </w:r>
-      <w:r>
-        <w:rPr>
-          <w:rFonts w:ascii="Courier New" w:hAnsi="Courier New"/>
-        </w:rPr>
-        <w:t>-</w:t>
-      </w:r>
-      <w:r>
-        <w:rPr>
-          <w:rFonts w:ascii="Courier New" w:hAnsi="Courier New"/>
-        </w:rPr>
-        <w:t>di</w:t>
-      </w:r>
-      <w:r>
-        <w:rPr>
-          <w:rFonts w:ascii="Courier New" w:hAnsi="Courier New"/>
-        </w:rPr>
-        <w:fldChar w:fldCharType="begin"/>
-      </w:r>
-      <w:r>
-        <w:instrText xml:space="preserve"> XE "</w:instrText>
-      </w:r>
-      <w:r>
-        <w:rPr>
-          <w:rFonts w:ascii="Courier New" w:hAnsi="Courier New"/>
-        </w:rPr>
-        <w:instrText>-di</w:instrText>
-      </w:r>
-      <w:r>
-        <w:instrText xml:space="preserve">" </w:instrText>
-      </w:r>
-      <w:r>
-        <w:rPr>
-          <w:rFonts w:ascii="Courier New" w:hAnsi="Courier New"/>
-        </w:rPr>
-        <w:fldChar w:fldCharType="end"/>
-      </w:r>
-      <w:r>
-        <w:rPr>
-          <w:rFonts w:cstheme="minorHAnsi"/>
-        </w:rPr>
-        <w:t xml:space="preserve"> switch.  However, memory demand is typically lower during sort than during alignment, so </w:t>
-      </w:r>
-      <w:r>
-        <w:rPr>
-          <w:rFonts w:cstheme="minorHAnsi"/>
-        </w:rPr>
-        <w:t>if you have enough memory to align you also have enough memory to sort.</w:t>
-      </w:r>
-    </w:p>
-    <w:p>
-      <w:r>
-        <w:rPr>
-          <w:rFonts w:ascii="Courier New" w:hAnsi="Courier New"/>
-        </w:rPr>
-        <w:t>snap single</w:t>
-      </w:r>
-      <w:r>
-        <w:t xml:space="preserve"> &lt;index directory&gt; &lt;input file&gt; {</w:t>
-      </w:r>
-      <w:r>
-        <w:rPr>
-          <w:rFonts w:ascii="Courier New" w:hAnsi="Courier New"/>
-        </w:rPr>
-        <w:t>-</w:t>
-      </w:r>
-      <w:r>
-        <w:rPr>
-          <w:rFonts w:ascii="Courier New" w:hAnsi="Courier New"/>
-        </w:rPr>
-        <w:t>di</w:t>
-      </w:r>
-      <w:r>
-        <w:t>}</w:t>
-      </w:r>
-    </w:p>
-    <w:p>
-      <w:r>
-        <w:t>If you overuse the memory of a machine the operating system will start paging: it takes</w:t>
-      </w:r>
-      <w:r>
-        <w:t xml:space="preserve"> data that ordinarily would be in memory and writes it to storage.</w:t>
-      </w:r>
-      <w:r>
-        <w:t xml:space="preserve">  This is very, very slow and doesn’t work well with SNAP, which has a largely random memory access pattern (since most of the memory is used by the index which is a hash table).</w:t>
-      </w:r>
-      <w:r>
-        <w:t xml:space="preserve">  SNAP has an option where it measures its own progress and if it thinks the system is paging it will kill itself.  If this is happening, you should run on a machine with more memory, build a smaller index or use less memory for sorting.</w:t>
-      </w:r>
-      <w:r>
-        <w:t xml:space="preserve">  </w:t>
-      </w:r>
-      <w:r>
-        <w:rPr>
-          <w:rFonts w:ascii="Courier New" w:hAnsi="Courier New"/>
-        </w:rPr>
-        <w:t>-</w:t>
-      </w:r>
-      <w:r>
-        <w:rPr>
-          <w:rFonts w:ascii="Courier New" w:hAnsi="Courier New"/>
-        </w:rPr>
-        <w:t>kts</w:t>
-      </w:r>
-      <w:r>
-        <w:rPr>
-          <w:rFonts w:ascii="Courier New" w:hAnsi="Courier New"/>
-        </w:rPr>
-        <w:fldChar w:fldCharType="begin"/>
-      </w:r>
-      <w:r>
-        <w:instrText xml:space="preserve"> XE "</w:instrText>
-      </w:r>
-      <w:r>
-        <w:rPr>
-          <w:rFonts w:ascii="Courier New" w:hAnsi="Courier New"/>
-        </w:rPr>
-        <w:instrText>-kts</w:instrText>
-      </w:r>
-      <w:r>
-        <w:instrText xml:space="preserve">" </w:instrText>
-      </w:r>
-      <w:r>
-        <w:rPr>
-          <w:rFonts w:ascii="Courier New" w:hAnsi="Courier New"/>
-        </w:rPr>
-        <w:fldChar w:fldCharType="end"/>
-      </w:r>
-      <w:r>
-        <w:t xml:space="preserve"> (“Kill if too slow”) enables this behavior.</w:t>
-      </w:r>
-    </w:p>
-    <w:p>
-      <w:r>
-        <w:rPr>
-          <w:rFonts w:ascii="Courier New" w:hAnsi="Courier New"/>
-        </w:rPr>
-        <w:t>snap single</w:t>
-      </w:r>
-      <w:r>
-        <w:t xml:space="preserve"> &lt;index directory&gt; &lt;input file&gt; {</w:t>
-      </w:r>
-      <w:r>
-        <w:rPr>
-          <w:rFonts w:ascii="Courier New" w:hAnsi="Courier New"/>
-        </w:rPr>
-        <w:t>-</w:t>
-      </w:r>
-      <w:r>
-        <w:rPr>
-          <w:rFonts w:ascii="Courier New" w:hAnsi="Courier New"/>
-        </w:rPr>
-        <w:t>kts</w:t>
-      </w:r>
-      <w:r>
-        <w:t>}</w:t>
-      </w:r>
-    </w:p>
-    <w:p>
-      <w:r>
-        <w:t>The remaining performance options disable optimizations</w:t>
-      </w:r>
-      <w:r>
-        <w:t xml:space="preserve"> or alter timings</w:t>
-      </w:r>
-      <w:r>
-        <w:t xml:space="preserve"> in the alignment algorithms </w:t>
-      </w:r>
-      <w:r>
-        <w:t xml:space="preserve">largely </w:t>
-      </w:r>
-      <w:r>
-        <w:t xml:space="preserve">without changing the alignment behavior.  Other than </w:t>
-      </w:r>
-      <w:r>
-        <w:t xml:space="preserve">debugging or </w:t>
-      </w:r>
-      <w:r>
-        <w:t>writing papers about SNAP there is little reason to use them.  We include them only for completeness.</w:t>
-      </w:r>
-    </w:p>
-    <w:p>
-      <w:r>
-        <w:rPr>
-          <w:rFonts w:ascii="Courier New" w:hAnsi="Courier New" w:cs="Courier New"/>
-        </w:rPr>
-        <w:t>-nu</w:t>
-      </w:r>
-      <w:r>
-        <w:fldChar w:fldCharType="begin"/>
-      </w:r>
-      <w:r>
-        <w:instrText xml:space="preserve"> XE "</w:instrText>
-      </w:r>
-      <w:r>
-        <w:rPr>
-          <w:rFonts w:ascii="Courier New" w:hAnsi="Courier New" w:cs="Courier New"/>
-        </w:rPr>
-        <w:instrText>-nu</w:instrText>
-      </w:r>
-      <w:r>
-        <w:instrText xml:space="preserve">" </w:instrText>
-      </w:r>
-      <w:r>
-        <w:fldChar w:fldCharType="end"/>
-      </w:r>
-      <w:r>
-        <w:t xml:space="preserve"> disables the Ukkonen optimization and has SNAP put effort into computing edit distances that it knows will be too large to matter. </w:t>
-      </w:r>
-      <w:r>
-        <w:rPr>
-          <w:rFonts w:ascii="Courier New" w:hAnsi="Courier New" w:cs="Courier New"/>
-        </w:rPr>
-        <w:t>-no</w:t>
-      </w:r>
-      <w:r>
-        <w:rPr>
-          <w:rFonts w:ascii="Courier New" w:hAnsi="Courier New" w:cs="Courier New"/>
-        </w:rPr>
-        <w:fldChar w:fldCharType="begin"/>
-      </w:r>
-      <w:r>
-        <w:instrText xml:space="preserve"> XE "</w:instrText>
-      </w:r>
-      <w:r>
-        <w:rPr>
-          <w:rFonts w:ascii="Courier New" w:hAnsi="Courier New" w:cs="Courier New"/>
-        </w:rPr>
-        <w:instrText>-no</w:instrText>
-      </w:r>
-      <w:r>
-        <w:instrText xml:space="preserve">" </w:instrText>
-      </w:r>
-      <w:r>
-        <w:rPr>
-          <w:rFonts w:ascii="Courier New" w:hAnsi="Courier New" w:cs="Courier New"/>
-        </w:rPr>
-        <w:fldChar w:fldCharType="end"/>
-      </w:r>
-      <w:r>
-        <w:t xml:space="preserve"> disables the ordering in which possible mappings are </w:t>
-      </w:r>
-      <w:r>
-        <w:t>evaluated</w:t>
-      </w:r>
-      <w:r>
-        <w:t xml:space="preserve">.  </w:t>
-      </w:r>
-      <w:r>
-        <w:rPr>
-          <w:rFonts w:ascii="Courier New" w:hAnsi="Courier New" w:cs="Courier New"/>
-        </w:rPr>
-        <w:t>-</w:t>
-      </w:r>
-      <w:proofErr w:type="spellStart"/>
-      <w:r>
-        <w:rPr>
-          <w:rFonts w:ascii="Courier New" w:hAnsi="Courier New" w:cs="Courier New"/>
-        </w:rPr>
-        <w:t>nt</w:t>
-      </w:r>
-      <w:proofErr w:type="spellEnd"/>
-      <w:r>
-        <w:fldChar w:fldCharType="begin"/>
-      </w:r>
-      <w:r>
-        <w:instrText xml:space="preserve"> XE "</w:instrText>
-      </w:r>
-      <w:r>
-        <w:rPr>
-          <w:rFonts w:ascii="Courier New" w:hAnsi="Courier New" w:cs="Courier New"/>
-        </w:rPr>
-        <w:instrText>-nt</w:instrText>
-      </w:r>
-      <w:r>
-        <w:instrText xml:space="preserve">" </w:instrText>
-      </w:r>
-      <w:r>
-        <w:fldChar w:fldCharType="end"/>
-      </w:r>
-      <w:r>
-        <w:t xml:space="preserve"> disables an optimization where </w:t>
-      </w:r>
-      <w:r>
-        <w:t>some candidate alignments can be eliminated solely based on the seeds that didn’t hit at those locations.</w:t>
-      </w:r>
-      <w:r>
-        <w:t xml:space="preserve">  </w:t>
-      </w:r>
-      <w:r>
-        <w:rPr>
-          <w:rFonts w:ascii="Courier New" w:hAnsi="Courier New" w:cs="Courier New"/>
-        </w:rPr>
-        <w:t>-ne</w:t>
-      </w:r>
-      <w:r>
-        <w:rPr>
-          <w:rFonts w:ascii="Courier New" w:hAnsi="Courier New" w:cs="Courier New"/>
-        </w:rPr>
-        <w:fldChar w:fldCharType="begin"/>
-      </w:r>
-      <w:r>
-        <w:instrText xml:space="preserve"> XE "</w:instrText>
-      </w:r>
-      <w:r>
-        <w:rPr>
-          <w:rFonts w:ascii="Courier New" w:hAnsi="Courier New" w:cs="Courier New"/>
-        </w:rPr>
-        <w:instrText>-ne</w:instrText>
-      </w:r>
-      <w:r>
-        <w:instrText xml:space="preserve">" </w:instrText>
-      </w:r>
-      <w:r>
-        <w:rPr>
-          <w:rFonts w:ascii="Courier New" w:hAnsi="Courier New" w:cs="Courier New"/>
-        </w:rPr>
-        <w:fldChar w:fldCharType="end"/>
-      </w:r>
-      <w:r>
-        <w:t xml:space="preserve"> disables the optimization that uses edit distance results to skip affine gap scoring in many cases. </w:t>
-      </w:r>
-      <w:r>
-        <w:t xml:space="preserve"> </w:t>
-      </w:r>
-      <w:r>
-        <w:rPr>
-          <w:rFonts w:ascii="Courier New" w:hAnsi="Courier New" w:cs="Courier New"/>
-        </w:rPr>
-        <w:t>-</w:t>
-      </w:r>
-      <w:proofErr w:type="spellStart"/>
-      <w:r>
-        <w:rPr>
-          <w:rFonts w:ascii="Courier New" w:hAnsi="Courier New" w:cs="Courier New"/>
-        </w:rPr>
-        <w:t>n</w:t>
-      </w:r>
-      <w:r>
-        <w:rPr>
-          <w:rFonts w:ascii="Courier New" w:hAnsi="Courier New" w:cs="Courier New"/>
-        </w:rPr>
-        <w:t>b</w:t>
-      </w:r>
-      <w:proofErr w:type="spellEnd"/>
-      <w:r>
-        <w:rPr>
-          <w:rFonts w:ascii="Courier New" w:hAnsi="Courier New" w:cs="Courier New"/>
-        </w:rPr>
-        <w:fldChar w:fldCharType="begin"/>
-      </w:r>
-      <w:r>
-        <w:instrText xml:space="preserve"> XE "</w:instrText>
-      </w:r>
-      <w:r>
-        <w:rPr>
-          <w:rFonts w:ascii="Courier New" w:hAnsi="Courier New" w:cs="Courier New"/>
-        </w:rPr>
-        <w:instrText>-nb</w:instrText>
-      </w:r>
-      <w:r>
-        <w:instrText xml:space="preserve">" </w:instrText>
-      </w:r>
-      <w:r>
-        <w:rPr>
-          <w:rFonts w:ascii="Courier New" w:hAnsi="Courier New" w:cs="Courier New"/>
-        </w:rPr>
-        <w:fldChar w:fldCharType="end"/>
-      </w:r>
-      <w:r>
-        <w:rPr>
-          <w:rFonts w:ascii="Courier New" w:hAnsi="Courier New" w:cs="Courier New"/>
-        </w:rPr>
-        <w:fldChar w:fldCharType="begin"/>
-      </w:r>
-      <w:r>
-        <w:instrText xml:space="preserve"> XE "</w:instrText>
-      </w:r>
-      <w:r>
-        <w:rPr>
-          <w:rFonts w:ascii="Courier New" w:hAnsi="Courier New" w:cs="Courier New"/>
-        </w:rPr>
-        <w:instrText>-ne</w:instrText>
-      </w:r>
-      <w:r>
-        <w:instrText xml:space="preserve">" </w:instrText>
-      </w:r>
-      <w:r>
-        <w:rPr>
-          <w:rFonts w:ascii="Courier New" w:hAnsi="Courier New" w:cs="Courier New"/>
-        </w:rPr>
-        <w:fldChar w:fldCharType="end"/>
-      </w:r>
-      <w:r>
-        <w:t xml:space="preserve"> disables an optimization that selective uses banded affine gap scoring based on the edit distance score.  </w:t>
-      </w:r>
-      <w:r>
-        <w:rPr>
-          <w:rFonts w:ascii="Courier New" w:hAnsi="Courier New" w:cs="Courier New"/>
-        </w:rPr>
-        <w:t>-</w:t>
-      </w:r>
-      <w:proofErr w:type="spellStart"/>
-      <w:r>
-        <w:rPr>
-          <w:rFonts w:ascii="Courier New" w:hAnsi="Courier New" w:cs="Courier New"/>
-        </w:rPr>
-        <w:t>ni</w:t>
-      </w:r>
-      <w:proofErr w:type="spellEnd"/>
-      <w:r>
-        <w:rPr>
-          <w:rFonts w:ascii="Courier New" w:hAnsi="Courier New" w:cs="Courier New"/>
-        </w:rPr>
-        <w:fldChar w:fldCharType="begin"/>
-      </w:r>
-      <w:r>
-        <w:instrText xml:space="preserve"> XE "</w:instrText>
-      </w:r>
-      <w:r>
-        <w:rPr>
-          <w:rFonts w:ascii="Courier New" w:hAnsi="Courier New" w:cs="Courier New"/>
-        </w:rPr>
-        <w:instrText>-ni</w:instrText>
-      </w:r>
-      <w:r>
-        <w:instrText xml:space="preserve">" </w:instrText>
-      </w:r>
-      <w:r>
-        <w:rPr>
-          <w:rFonts w:ascii="Courier New" w:hAnsi="Courier New" w:cs="Courier New"/>
-        </w:rPr>
-        <w:fldChar w:fldCharType="end"/>
-      </w:r>
-      <w:r>
-        <w:t xml:space="preserve"> disables the optimization that </w:t>
-      </w:r>
-      <w:r>
-        <w:t>increases the maximum edit distance when there is evidence of indels</w:t>
-      </w:r>
-      <w:r>
-        <w:t xml:space="preserve">, using the larger value always.  </w:t>
-      </w:r>
-      <w:r>
-        <w:rPr>
-          <w:rFonts w:ascii="Courier New" w:hAnsi="Courier New" w:cs="Courier New"/>
-        </w:rPr>
-        <w:t>-B</w:t>
-      </w:r>
-      <w:r>
-        <w:rPr>
-          <w:rFonts w:ascii="Courier New" w:hAnsi="Courier New" w:cs="Courier New"/>
-        </w:rPr>
-        <w:fldChar w:fldCharType="begin"/>
-      </w:r>
-      <w:r>
-        <w:instrText xml:space="preserve"> XE "</w:instrText>
-      </w:r>
-      <w:r>
-        <w:rPr>
-          <w:rFonts w:ascii="Courier New" w:hAnsi="Courier New" w:cs="Courier New"/>
-        </w:rPr>
-        <w:instrText>-B</w:instrText>
-      </w:r>
-      <w:r>
-        <w:instrText xml:space="preserve">" </w:instrText>
-      </w:r>
-      <w:r>
-        <w:rPr>
-          <w:rFonts w:ascii="Courier New" w:hAnsi="Courier New" w:cs="Courier New"/>
-        </w:rPr>
-        <w:fldChar w:fldCharType="end"/>
-      </w:r>
-      <w:r>
-        <w:t xml:space="preserve"> tells SNAP to wait until all threads have allocated memory </w:t>
-      </w:r>
-      <w:r>
-        <w:t>before starting alignment.  It’s there to allow the developers to differentiate memory allocation time from alignment time.  It is only available on Windows.</w:t>
-      </w:r>
-    </w:p>
-    <w:p>
-      <w:r>
-        <w:rPr>
-          <w:rFonts w:ascii="Courier New" w:hAnsi="Courier New"/>
-        </w:rPr>
-        <w:t>snap single</w:t>
-      </w:r>
-      <w:r>
-        <w:t xml:space="preserve"> &lt;index directory&gt; &lt;input file&gt; {</w:t>
-      </w:r>
-      <w:r>
-        <w:rPr>
-          <w:rFonts w:ascii="Courier New" w:hAnsi="Courier New"/>
-        </w:rPr>
-        <w:t>-</w:t>
-      </w:r>
-      <w:r>
-        <w:rPr>
-          <w:rFonts w:ascii="Courier New" w:hAnsi="Courier New"/>
-        </w:rPr>
-        <w:t>nu</w:t>
-      </w:r>
-      <w:r>
-        <w:t xml:space="preserve">} </w:t>
-      </w:r>
-      <w:r>
-        <w:t>{</w:t>
-      </w:r>
-      <w:r>
-        <w:rPr>
-          <w:rFonts w:ascii="Courier New" w:hAnsi="Courier New"/>
-        </w:rPr>
-        <w:t>-</w:t>
-      </w:r>
-      <w:r>
-        <w:rPr>
-          <w:rFonts w:ascii="Courier New" w:hAnsi="Courier New"/>
-        </w:rPr>
-        <w:t>no</w:t>
-      </w:r>
-      <w:r>
-        <w:t xml:space="preserve">} </w:t>
-      </w:r>
-      <w:r>
-        <w:t>{</w:t>
-      </w:r>
-      <w:r>
-        <w:rPr>
-          <w:rFonts w:ascii="Courier New" w:hAnsi="Courier New"/>
-        </w:rPr>
-        <w:t>-</w:t>
-      </w:r>
-      <w:proofErr w:type="spellStart"/>
-      <w:r>
-        <w:rPr>
-          <w:rFonts w:ascii="Courier New" w:hAnsi="Courier New"/>
-        </w:rPr>
-        <w:t>nt</w:t>
-      </w:r>
-      <w:proofErr w:type="spellEnd"/>
-      <w:r>
-        <w:t>}</w:t>
-      </w:r>
-      <w:r>
-        <w:t>{</w:t>
-      </w:r>
-      <w:r>
-        <w:rPr>
-          <w:rFonts w:ascii="Courier New" w:hAnsi="Courier New" w:cs="Courier New"/>
-        </w:rPr>
-        <w:t>-ne</w:t>
-      </w:r>
-      <w:r>
-        <w:rPr>
-          <w:rFonts w:ascii="Courier New" w:hAnsi="Courier New" w:cs="Courier New"/>
-        </w:rPr>
-        <w:fldChar w:fldCharType="begin"/>
-      </w:r>
-      <w:r>
-        <w:instrText xml:space="preserve"> XE "</w:instrText>
-      </w:r>
-      <w:r>
-        <w:rPr>
-          <w:rFonts w:ascii="Courier New" w:hAnsi="Courier New" w:cs="Courier New"/>
-        </w:rPr>
-        <w:instrText>-ne</w:instrText>
-      </w:r>
-      <w:r>
-        <w:instrText xml:space="preserve">" </w:instrText>
-      </w:r>
-      <w:r>
-        <w:rPr>
-          <w:rFonts w:ascii="Courier New" w:hAnsi="Courier New" w:cs="Courier New"/>
-        </w:rPr>
-        <w:fldChar w:fldCharType="end"/>
-      </w:r>
-      <w:r>
-        <w:t xml:space="preserve"> }</w:t>
-      </w:r>
-      <w:r>
-        <w:t xml:space="preserve"> </w:t>
-      </w:r>
-      <w:r>
-        <w:t>{</w:t>
-      </w:r>
-      <w:r>
-        <w:rPr>
-          <w:rFonts w:ascii="Courier New" w:hAnsi="Courier New" w:cs="Courier New"/>
-        </w:rPr>
-        <w:t>-</w:t>
-      </w:r>
-      <w:proofErr w:type="spellStart"/>
-      <w:r>
-        <w:rPr>
-          <w:rFonts w:ascii="Courier New" w:hAnsi="Courier New" w:cs="Courier New"/>
-        </w:rPr>
-        <w:t>ni</w:t>
-      </w:r>
-      <w:proofErr w:type="spellEnd"/>
-      <w:r>
-        <w:t>}</w:t>
-      </w:r>
-      <w:r>
-        <w:t>{</w:t>
-      </w:r>
-      <w:r>
-        <w:rPr>
-          <w:rFonts w:ascii="Courier New" w:hAnsi="Courier New"/>
-        </w:rPr>
-        <w:t>-</w:t>
-      </w:r>
-      <w:r>
-        <w:rPr>
-          <w:rFonts w:ascii="Courier New" w:hAnsi="Courier New"/>
-        </w:rPr>
-        <w:t>B</w:t>
-      </w:r>
-      <w:r>
-        <w:t>}</w:t>
-      </w:r>
-    </w:p>
-    <w:p>
-      <w:pPr>
-        <w:pStyle w:val="Heading2"/>
-      </w:pPr>
-      <w:bookmarkStart w:id="33" w:name="_Toc115950208"/>
-      <w:r>
         <w:t>Miscellaneous Options</w:t>
       </w:r>
       <w:bookmarkEnd w:id="33"/>
     </w:p>
     <w:p>
       <w:r>
-        <w:t xml:space="preserve">When SNAP scores a read internally, it applies a penalty if the read would map off either end of a contig.  However, when writing output this portion of the read will be soft clipped and the edit distance score </w:t>
-      </w:r>
-      <w:r>
-        <w:lastRenderedPageBreak/>
+        <w:t xml:space="preserve">When SNAP scores a read internally, it applies a penalty if the read would map off </w:t>
+      </w:r>
+      <w:proofErr w:type="gramStart"/>
+      <w:r>
+        <w:t>either end</w:t>
+      </w:r>
+      <w:proofErr w:type="gramEnd"/>
+      <w:r>
+        <w:t xml:space="preserve"> of a contig.  However, when writing output this portion of the read will be soft clipped and the edit distance score </w:t>
+      </w:r>
+      <w:r>
         <w:t xml:space="preserve">reported in the NM tag will not include the off-contig penalty.  </w:t>
       </w:r>
       <w:r>
@@ -15526,7 +16093,15 @@
         <w:t xml:space="preserve"> </w:t>
       </w:r>
       <w:r>
-        <w:t xml:space="preserve">After filtering read pairs whose spacing bounds are too far </w:t>
+        <w:t xml:space="preserve">After filtering read </w:t>
+      </w:r>
+      <w:proofErr w:type="gramStart"/>
+      <w:r>
+        <w:t>pairs</w:t>
+      </w:r>
+      <w:proofErr w:type="gramEnd"/>
+      <w:r>
+        <w:t xml:space="preserve"> whose spacing bounds are too far </w:t>
       </w:r>
       <w:r>
         <w:t>away from the 25</w:t>
@@ -15559,7 +16134,11 @@
         <w:t xml:space="preserve"> respective</w:t>
       </w:r>
       <w:r>
-        <w:t>ly, the mean (</w:t>
+        <w:t xml:space="preserve">ly, the </w:t>
+      </w:r>
+      <w:r>
+        <w:lastRenderedPageBreak/>
+        <w:t>mean (</w:t>
       </w:r>
       <w:r>
         <w:t>u</w:t>
@@ -15621,15 +16200,7 @@
           <w:rFonts w:eastAsiaTheme="minorEastAsia"/>
           <w:color w:val="222222"/>
         </w:rPr>
-        <w:t xml:space="preserve"> </w:t>
-      </w:r>
-      <w:r>
-        <w:rPr>
-          <w:rFonts w:eastAsiaTheme="minorEastAsia"/>
-          <w:color w:val="222222"/>
-        </w:rPr>
-        <w:lastRenderedPageBreak/>
-        <w:t>and 75</w:t>
+        <w:t xml:space="preserve"> and 75</w:t>
       </w:r>
       <w:r>
         <w:rPr>
@@ -16184,6 +16755,7 @@
         <w:t>–</w:t>
       </w:r>
       <w:proofErr w:type="spellStart"/>
+      <w:proofErr w:type="gramStart"/>
       <w:r>
         <w:rPr>
           <w:rFonts w:ascii="Courier New" w:hAnsi="Courier New" w:cs="Courier New"/>
@@ -16197,6 +16769,7 @@
         <w:t>g</w:t>
       </w:r>
       <w:proofErr w:type="spellEnd"/>
+      <w:proofErr w:type="gramEnd"/>
       <w:r>
         <w:rPr>
           <w:rFonts w:ascii="Courier New" w:hAnsi="Courier New" w:cs="Courier New"/>
@@ -16342,8 +16915,13 @@
         <w:t xml:space="preserve">be better than non-ALT alignments to </w:t>
       </w:r>
       <w:r>
-        <w:t>skip single-end realignment&gt;}  {</w:t>
-      </w:r>
+        <w:t>skip single-end realignment</w:t>
+      </w:r>
+      <w:proofErr w:type="gramStart"/>
+      <w:r>
+        <w:t>&gt;}  {</w:t>
+      </w:r>
+      <w:proofErr w:type="gramEnd"/>
       <w:r>
         <w:rPr>
           <w:rFonts w:ascii="Courier New" w:hAnsi="Courier New"/>
@@ -16502,70 +17080,466 @@
       </w:pPr>
       <w:bookmarkStart w:id="36" w:name="_Toc115950211"/>
       <w:r>
+        <w:lastRenderedPageBreak/>
         <w:t>The comma syntax</w:t>
       </w:r>
       <w:bookmarkEnd w:id="36"/>
     </w:p>
     <w:p>
       <w:r>
-        <w:t xml:space="preserve">The comma syntax is useful when the set of alignments to be done is known ahead of time.  It is a way to list different alignment jobs on the same command line and then execute them sequentially.  To use it, run SNAP as you ordinarily would, and then at the end of the command line put a comma (separated </w:t>
-      </w:r>
+        <w:t>The comma syntax is useful when the set of alignments to be done is known ahead of time.  It is a way to list different alignment jobs on the same command line and then execute them sequentially.  To use it, run SNAP as you ordinarily would, and then at the end of the command line put a comma (separated from other parameters by spaces on either side), followed by another set of parameters (starting with “single” or “paired”).  So, for example, to align reads1.fq and then separately reads2.fq you could do:</w:t>
+      </w:r>
+    </w:p>
+    <w:p>
+      <w:r>
+        <w:rPr>
+          <w:rFonts w:ascii="Courier New" w:hAnsi="Courier New"/>
+        </w:rPr>
+        <w:t>snap single</w:t>
+      </w:r>
+      <w:r>
+        <w:t xml:space="preserve"> &lt;index directory&gt; </w:t>
+      </w:r>
+      <w:r>
+        <w:rPr>
+          <w:rFonts w:ascii="Courier New" w:hAnsi="Courier New" w:cs="Courier New"/>
+        </w:rPr>
+        <w:t xml:space="preserve">reads1.fq -o </w:t>
+      </w:r>
+      <w:proofErr w:type="gramStart"/>
+      <w:r>
+        <w:rPr>
+          <w:rFonts w:ascii="Courier New" w:hAnsi="Courier New" w:cs="Courier New"/>
+        </w:rPr>
+        <w:t>reads1.bam ,</w:t>
+      </w:r>
+      <w:proofErr w:type="gramEnd"/>
+      <w:r>
+        <w:rPr>
+          <w:rFonts w:ascii="Courier New" w:hAnsi="Courier New" w:cs="Courier New"/>
+        </w:rPr>
+        <w:t xml:space="preserve"> single</w:t>
+      </w:r>
+      <w:r>
+        <w:t xml:space="preserve"> &lt;index directory&gt; </w:t>
+      </w:r>
+      <w:r>
+        <w:rPr>
+          <w:rFonts w:ascii="Courier New" w:hAnsi="Courier New" w:cs="Courier New"/>
+        </w:rPr>
+        <w:t>reads2.fq -o reads2.bam</w:t>
+      </w:r>
+    </w:p>
+    <w:p>
+      <w:r>
+        <w:t xml:space="preserve">This will execute the jobs one after the other and will only load the index once, assuming that the same </w:t>
+      </w:r>
+      <w:r>
+        <w:t>index is used for each job.  You can specify as many jobs on a single command line as you’d like, subject only to the operating system’s maximum command line length limit.</w:t>
+      </w:r>
+    </w:p>
+    <w:p/>
+    <w:p>
+      <w:pPr>
+        <w:pStyle w:val="Heading2"/>
+      </w:pPr>
+      <w:bookmarkStart w:id="37" w:name="_Toc115950212"/>
+      <w:r>
+        <w:t>Daemon mode</w:t>
+      </w:r>
+      <w:bookmarkEnd w:id="37"/>
+    </w:p>
+    <w:p>
+      <w:r>
+        <w:t xml:space="preserve">Daemon mode is useful for circumstances where you do not know the </w:t>
+      </w:r>
+      <w:proofErr w:type="gramStart"/>
+      <w:r>
+        <w:t>jobs</w:t>
+      </w:r>
+      <w:proofErr w:type="gramEnd"/>
+      <w:r>
+        <w:t xml:space="preserve"> you’d like to run at the time you start SNAP, but would still like to avoid loading indices when possible.</w:t>
+      </w:r>
+      <w:r>
+        <w:t xml:space="preserve">  You run SNAP in a mode where it waits for commands, and then send it those command using the </w:t>
+      </w:r>
+      <w:proofErr w:type="spellStart"/>
+      <w:r>
+        <w:t>SnapCommand</w:t>
+      </w:r>
+      <w:proofErr w:type="spellEnd"/>
+      <w:r>
+        <w:fldChar w:fldCharType="begin"/>
+      </w:r>
+      <w:r>
+        <w:instrText xml:space="preserve"> XE "</w:instrText>
+      </w:r>
+      <w:r>
+        <w:instrText>SnapCommand</w:instrText>
+      </w:r>
+      <w:r>
+        <w:instrText xml:space="preserve">" </w:instrText>
+      </w:r>
+      <w:r>
+        <w:fldChar w:fldCharType="end"/>
+      </w:r>
+      <w:r>
+        <w:t xml:space="preserve"> app.  Like with the comma syntax, SNAP will not unload its index after completing an alignment, and if the next job uses the same </w:t>
+      </w:r>
+      <w:proofErr w:type="gramStart"/>
+      <w:r>
+        <w:t>index</w:t>
+      </w:r>
+      <w:proofErr w:type="gramEnd"/>
+      <w:r>
+        <w:t xml:space="preserve"> it will not reload it.</w:t>
+      </w:r>
+    </w:p>
+    <w:p>
+      <w:r>
+        <w:t xml:space="preserve">To </w:t>
+      </w:r>
+      <w:r>
+        <w:t>start</w:t>
+      </w:r>
+      <w:r>
+        <w:t xml:space="preserve"> SNAP</w:t>
+      </w:r>
+      <w:r>
+        <w:t xml:space="preserve"> in daemon mode</w:t>
+      </w:r>
+      <w:r>
+        <w:t>, do:</w:t>
+      </w:r>
+    </w:p>
+    <w:p>
+      <w:r>
+        <w:rPr>
+          <w:rFonts w:ascii="Courier New" w:hAnsi="Courier New"/>
+        </w:rPr>
+        <w:t>snap</w:t>
+      </w:r>
+      <w:r>
+        <w:rPr>
+          <w:rFonts w:ascii="Courier New" w:hAnsi="Courier New"/>
+        </w:rPr>
+        <w:t xml:space="preserve"> daemon</w:t>
+      </w:r>
+      <w:r>
+        <w:rPr>
+          <w:rFonts w:ascii="Courier New" w:hAnsi="Courier New"/>
+        </w:rPr>
+        <w:fldChar w:fldCharType="begin"/>
+      </w:r>
+      <w:r>
+        <w:instrText xml:space="preserve"> XE "</w:instrText>
+      </w:r>
+      <w:r>
+        <w:rPr>
+          <w:rFonts w:ascii="Courier New" w:hAnsi="Courier New"/>
+        </w:rPr>
+        <w:instrText>daemon</w:instrText>
+      </w:r>
+      <w:r>
+        <w:instrText xml:space="preserve">" </w:instrText>
+      </w:r>
+      <w:r>
+        <w:rPr>
+          <w:rFonts w:ascii="Courier New" w:hAnsi="Courier New"/>
+        </w:rPr>
+        <w:fldChar w:fldCharType="end"/>
+      </w:r>
+      <w:r>
+        <w:rPr>
+          <w:rFonts w:ascii="Courier New" w:hAnsi="Courier New"/>
+        </w:rPr>
+        <w:t xml:space="preserve"> </w:t>
+      </w:r>
+      <w:r>
+        <w:rPr>
+          <w:rFonts w:cstheme="minorHAnsi"/>
+        </w:rPr>
+        <w:t>{named pipe name}</w:t>
+      </w:r>
+    </w:p>
+    <w:p>
+      <w:r>
+        <w:t xml:space="preserve">The optional named pipe name parameter is the name of the communications channel that SNAP and </w:t>
+      </w:r>
+      <w:proofErr w:type="spellStart"/>
+      <w:r>
+        <w:t>SnapCommand</w:t>
+      </w:r>
+      <w:proofErr w:type="spellEnd"/>
+      <w:r>
+        <w:t xml:space="preserve"> will use.  In Windows this is a named pipe and in Linux </w:t>
+      </w:r>
+      <w:proofErr w:type="gramStart"/>
+      <w:r>
+        <w:t>is it</w:t>
+      </w:r>
+      <w:proofErr w:type="gramEnd"/>
+      <w:r>
+        <w:t xml:space="preserve"> a Unix-domain socket.  </w:t>
+      </w:r>
+      <w:proofErr w:type="gramStart"/>
+      <w:r>
+        <w:t>Typically</w:t>
+      </w:r>
+      <w:proofErr w:type="gramEnd"/>
+      <w:r>
+        <w:t xml:space="preserve"> you would not specify the pipe name and instead use the default.  If you want to run more than one instance of SNAP in daemon mode on the same machine at the same time, at least one of them will need an explicit named pipe name (and they can’t have the same name).</w:t>
+      </w:r>
+    </w:p>
+    <w:p>
+      <w:r>
+        <w:t>SNAP in daemon mode waits</w:t>
+      </w:r>
+      <w:r>
+        <w:t xml:space="preserve"> for commands.  You can send it a command with the </w:t>
+      </w:r>
+      <w:proofErr w:type="spellStart"/>
+      <w:r>
+        <w:t>SnapCommand</w:t>
+      </w:r>
+      <w:proofErr w:type="spellEnd"/>
+      <w:r>
+        <w:t xml:space="preserve"> app.  Run it on the same machine as SNAP and give it command-line arguments just as you would SNAP:</w:t>
+      </w:r>
+    </w:p>
+    <w:p>
+      <w:proofErr w:type="spellStart"/>
+      <w:r>
+        <w:rPr>
+          <w:rFonts w:ascii="Courier New" w:hAnsi="Courier New"/>
+        </w:rPr>
+        <w:t>S</w:t>
+      </w:r>
+      <w:r>
+        <w:rPr>
+          <w:rFonts w:ascii="Courier New" w:hAnsi="Courier New"/>
+        </w:rPr>
+        <w:t>nap</w:t>
+      </w:r>
+      <w:r>
+        <w:rPr>
+          <w:rFonts w:ascii="Courier New" w:hAnsi="Courier New"/>
+        </w:rPr>
+        <w:t>Command</w:t>
+      </w:r>
+      <w:proofErr w:type="spellEnd"/>
+      <w:r>
+        <w:rPr>
+          <w:rFonts w:ascii="Courier New" w:hAnsi="Courier New"/>
+        </w:rPr>
+        <w:t xml:space="preserve"> </w:t>
+      </w:r>
+      <w:r>
+        <w:rPr>
+          <w:rFonts w:cstheme="minorHAnsi"/>
+        </w:rPr>
+        <w:t>{</w:t>
+      </w:r>
+      <w:r>
+        <w:rPr>
+          <w:rFonts w:ascii="Courier New" w:hAnsi="Courier New"/>
+        </w:rPr>
+        <w:t>-p</w:t>
+      </w:r>
+      <w:r>
+        <w:rPr>
+          <w:rFonts w:ascii="Courier New" w:hAnsi="Courier New"/>
+        </w:rPr>
+        <w:fldChar w:fldCharType="begin"/>
+      </w:r>
+      <w:r>
+        <w:instrText xml:space="preserve"> XE "</w:instrText>
+      </w:r>
+      <w:r>
+        <w:rPr>
+          <w:rFonts w:cstheme="minorHAnsi"/>
+        </w:rPr>
+        <w:instrText>{</w:instrText>
+      </w:r>
+      <w:r>
+        <w:rPr>
+          <w:rFonts w:ascii="Courier New" w:hAnsi="Courier New"/>
+        </w:rPr>
+        <w:instrText>-p</w:instrText>
+      </w:r>
+      <w:r>
+        <w:instrText xml:space="preserve">" </w:instrText>
+      </w:r>
+      <w:r>
+        <w:rPr>
+          <w:rFonts w:ascii="Courier New" w:hAnsi="Courier New"/>
+        </w:rPr>
+        <w:fldChar w:fldCharType="end"/>
+      </w:r>
+      <w:r>
+        <w:rPr>
+          <w:rFonts w:ascii="Courier New" w:hAnsi="Courier New"/>
+        </w:rPr>
+        <w:t xml:space="preserve"> </w:t>
+      </w:r>
+      <w:r>
+        <w:rPr>
+          <w:rFonts w:cstheme="minorHAnsi"/>
+        </w:rPr>
+        <w:t>named pipe name}</w:t>
+      </w:r>
+      <w:r>
+        <w:rPr>
+          <w:rFonts w:ascii="Courier New" w:hAnsi="Courier New"/>
+        </w:rPr>
+        <w:t xml:space="preserve"> </w:t>
+      </w:r>
+      <w:r>
+        <w:rPr>
+          <w:rFonts w:ascii="Courier New" w:hAnsi="Courier New"/>
+        </w:rPr>
+        <w:t xml:space="preserve">single </w:t>
+      </w:r>
+      <w:r>
+        <w:rPr>
+          <w:rFonts w:cstheme="minorHAnsi"/>
+        </w:rPr>
+        <w:t xml:space="preserve">&lt;index </w:t>
+      </w:r>
+      <w:proofErr w:type="spellStart"/>
+      <w:r>
+        <w:rPr>
+          <w:rFonts w:cstheme="minorHAnsi"/>
+        </w:rPr>
+        <w:t>dir</w:t>
+      </w:r>
+      <w:proofErr w:type="spellEnd"/>
+      <w:r>
+        <w:rPr>
+          <w:rFonts w:cstheme="minorHAnsi"/>
+        </w:rPr>
+        <w:t>&gt;</w:t>
+      </w:r>
+      <w:r>
+        <w:rPr>
+          <w:rFonts w:ascii="Courier New" w:hAnsi="Courier New"/>
+        </w:rPr>
+        <w:t xml:space="preserve"> </w:t>
+      </w:r>
+      <w:proofErr w:type="spellStart"/>
+      <w:proofErr w:type="gramStart"/>
+      <w:r>
+        <w:rPr>
+          <w:rFonts w:ascii="Courier New" w:hAnsi="Courier New"/>
+        </w:rPr>
+        <w:t>input.fq</w:t>
+      </w:r>
+      <w:proofErr w:type="spellEnd"/>
+      <w:proofErr w:type="gramEnd"/>
+      <w:r>
+        <w:rPr>
+          <w:rFonts w:ascii="Courier New" w:hAnsi="Courier New"/>
+        </w:rPr>
+        <w:t xml:space="preserve"> -o </w:t>
+      </w:r>
+      <w:proofErr w:type="spellStart"/>
+      <w:r>
+        <w:rPr>
+          <w:rFonts w:ascii="Courier New" w:hAnsi="Courier New"/>
+        </w:rPr>
+        <w:t>output.bam</w:t>
+      </w:r>
+      <w:proofErr w:type="spellEnd"/>
+    </w:p>
+    <w:p>
+      <w:r>
+        <w:t xml:space="preserve">The </w:t>
+      </w:r>
+      <w:r>
+        <w:rPr>
+          <w:rFonts w:ascii="Courier New" w:hAnsi="Courier New" w:cs="Courier New"/>
+        </w:rPr>
+        <w:t>-p</w:t>
+      </w:r>
+      <w:r>
+        <w:t xml:space="preserve"> option that specifies the named pipe name is </w:t>
+      </w:r>
+      <w:proofErr w:type="gramStart"/>
+      <w:r>
+        <w:t>optional, but</w:t>
+      </w:r>
+      <w:proofErr w:type="gramEnd"/>
+      <w:r>
+        <w:t xml:space="preserve"> must be supplied if you specified a named pipe name when you started SNAP in daemon mode.</w:t>
+      </w:r>
+    </w:p>
+    <w:p>
+      <w:r>
+        <w:t xml:space="preserve">In addition to the usual command, </w:t>
+      </w:r>
+      <w:proofErr w:type="spellStart"/>
+      <w:r>
+        <w:t>SnapCommand</w:t>
+      </w:r>
+      <w:proofErr w:type="spellEnd"/>
+      <w:r>
+        <w:t xml:space="preserve"> has the “exit” command, which will make the SNAP process exit:</w:t>
+      </w:r>
+    </w:p>
+    <w:p>
+      <w:proofErr w:type="spellStart"/>
+      <w:r>
+        <w:rPr>
+          <w:rFonts w:ascii="Courier New" w:hAnsi="Courier New"/>
+        </w:rPr>
+        <w:t>S</w:t>
+      </w:r>
+      <w:r>
+        <w:rPr>
+          <w:rFonts w:ascii="Courier New" w:hAnsi="Courier New"/>
+        </w:rPr>
+        <w:t>nap</w:t>
+      </w:r>
+      <w:r>
+        <w:rPr>
+          <w:rFonts w:ascii="Courier New" w:hAnsi="Courier New"/>
+        </w:rPr>
+        <w:t>Command</w:t>
+      </w:r>
+      <w:proofErr w:type="spellEnd"/>
+      <w:r>
+        <w:rPr>
+          <w:rFonts w:ascii="Courier New" w:hAnsi="Courier New"/>
+        </w:rPr>
+        <w:t xml:space="preserve"> exit</w:t>
+      </w:r>
+    </w:p>
+    <w:p>
+      <w:r>
+        <w:t xml:space="preserve">A given instance of SNAP will only process input from one </w:t>
+      </w:r>
+      <w:proofErr w:type="spellStart"/>
+      <w:r>
+        <w:t>SnapCommand</w:t>
+      </w:r>
+      <w:proofErr w:type="spellEnd"/>
+      <w:r>
+        <w:t xml:space="preserve"> at a time.  If you run a second one before the first </w:t>
+      </w:r>
+      <w:proofErr w:type="gramStart"/>
+      <w:r>
+        <w:t>exits</w:t>
+      </w:r>
+      <w:proofErr w:type="gramEnd"/>
+      <w:r>
+        <w:t xml:space="preserve"> it will wait until the first alignment is completed and then immediately send the command.</w:t>
+      </w:r>
+    </w:p>
+    <w:p>
       <w:r>
         <w:lastRenderedPageBreak/>
-        <w:t>from other parameters by spaces on either side), followed by another set of parameters (starting with “single” or “paired”).  So, for example, to align reads1.fq and then separately reads2.fq you could do:</w:t>
-      </w:r>
-    </w:p>
-    <w:p>
-      <w:r>
-        <w:rPr>
-          <w:rFonts w:ascii="Courier New" w:hAnsi="Courier New"/>
-        </w:rPr>
-        <w:t>snap single</w:t>
-      </w:r>
-      <w:r>
-        <w:t xml:space="preserve"> &lt;index directory&gt; </w:t>
-      </w:r>
-      <w:r>
-        <w:rPr>
-          <w:rFonts w:ascii="Courier New" w:hAnsi="Courier New" w:cs="Courier New"/>
-        </w:rPr>
-        <w:t>reads1.fq -o reads1.bam , single</w:t>
-      </w:r>
-      <w:r>
-        <w:t xml:space="preserve"> &lt;index directory&gt; </w:t>
-      </w:r>
-      <w:r>
-        <w:rPr>
-          <w:rFonts w:ascii="Courier New" w:hAnsi="Courier New" w:cs="Courier New"/>
-        </w:rPr>
-        <w:t>reads2.fq -o reads2.bam</w:t>
-      </w:r>
-    </w:p>
-    <w:p>
-      <w:r>
-        <w:t xml:space="preserve">This will execute the jobs one after the other and will only load the index once, assuming that the same </w:t>
-      </w:r>
-      <w:r>
-        <w:t>index is used for each job.  You can specify as many jobs on a single command line as you’d like, subject only to the operating system’s maximum command line length limit.</w:t>
-      </w:r>
-    </w:p>
-    <w:p/>
-    <w:p>
-      <w:pPr>
-        <w:pStyle w:val="Heading2"/>
-      </w:pPr>
-      <w:bookmarkStart w:id="37" w:name="_Toc115950212"/>
-      <w:r>
-        <w:t>Daemon mode</w:t>
-      </w:r>
-      <w:bookmarkEnd w:id="37"/>
-    </w:p>
-    <w:p>
-      <w:r>
-        <w:t>Daemon mode is useful for circumstances where you do not know the jobs you’d like to run at the time you start SNAP, but would still like to avoid loading indices when possible.</w:t>
-      </w:r>
-      <w:r>
-        <w:t xml:space="preserve">  You run SNAP in a mode where it waits for commands, and then send it those command using the </w:t>
+        <w:t xml:space="preserve">When SNAP is running in daemon mode, SNAP’s output is written by both SNAP itself and the </w:t>
       </w:r>
       <w:proofErr w:type="spellStart"/>
       <w:r>
@@ -16573,359 +17547,24 @@
       </w:r>
       <w:proofErr w:type="spellEnd"/>
       <w:r>
-        <w:fldChar w:fldCharType="begin"/>
-      </w:r>
-      <w:r>
-        <w:instrText xml:space="preserve"> XE "</w:instrText>
-      </w:r>
-      <w:r>
-        <w:instrText>SnapCommand</w:instrText>
-      </w:r>
-      <w:r>
-        <w:instrText xml:space="preserve">" </w:instrText>
-      </w:r>
-      <w:r>
-        <w:fldChar w:fldCharType="end"/>
-      </w:r>
-      <w:r>
-        <w:t xml:space="preserve"> app.  Like with the comma syntax, SNAP will not unload its index after completing an alignment, and if the next job uses the same index it will not reload it.</w:t>
-      </w:r>
-    </w:p>
-    <w:p>
-      <w:r>
-        <w:t xml:space="preserve">To </w:t>
-      </w:r>
-      <w:r>
-        <w:t>start</w:t>
-      </w:r>
-      <w:r>
-        <w:t xml:space="preserve"> SNAP</w:t>
-      </w:r>
-      <w:r>
-        <w:t xml:space="preserve"> in daemon mode</w:t>
-      </w:r>
-      <w:r>
-        <w:t>, do:</w:t>
-      </w:r>
-    </w:p>
-    <w:p>
-      <w:r>
-        <w:rPr>
-          <w:rFonts w:ascii="Courier New" w:hAnsi="Courier New"/>
-        </w:rPr>
-        <w:t>snap</w:t>
-      </w:r>
-      <w:r>
-        <w:rPr>
-          <w:rFonts w:ascii="Courier New" w:hAnsi="Courier New"/>
-        </w:rPr>
-        <w:t xml:space="preserve"> daemon</w:t>
-      </w:r>
-      <w:r>
-        <w:rPr>
-          <w:rFonts w:ascii="Courier New" w:hAnsi="Courier New"/>
-        </w:rPr>
-        <w:fldChar w:fldCharType="begin"/>
-      </w:r>
-      <w:r>
-        <w:instrText xml:space="preserve"> XE "</w:instrText>
-      </w:r>
-      <w:r>
-        <w:rPr>
-          <w:rFonts w:ascii="Courier New" w:hAnsi="Courier New"/>
-        </w:rPr>
-        <w:instrText>daemon</w:instrText>
-      </w:r>
-      <w:r>
-        <w:instrText xml:space="preserve">" </w:instrText>
-      </w:r>
-      <w:r>
-        <w:rPr>
-          <w:rFonts w:ascii="Courier New" w:hAnsi="Courier New"/>
-        </w:rPr>
-        <w:fldChar w:fldCharType="end"/>
-      </w:r>
-      <w:r>
-        <w:rPr>
-          <w:rFonts w:ascii="Courier New" w:hAnsi="Courier New"/>
-        </w:rPr>
-        <w:t xml:space="preserve"> </w:t>
-      </w:r>
-      <w:r>
-        <w:rPr>
-          <w:rFonts w:cstheme="minorHAnsi"/>
-        </w:rPr>
-        <w:t>{named pipe name}</w:t>
-      </w:r>
-    </w:p>
-    <w:p>
-      <w:r>
-        <w:t xml:space="preserve">The optional named pipe name parameter is the name of the communications channel that SNAP and </w:t>
+        <w:t xml:space="preserve"> app.</w:t>
+      </w:r>
+    </w:p>
+    <w:p>
+      <w:r>
+        <w:t xml:space="preserve">Input and output to </w:t>
       </w:r>
       <w:proofErr w:type="spellStart"/>
       <w:r>
-        <w:t>SnapCommand</w:t>
+        <w:t>stdio</w:t>
       </w:r>
       <w:proofErr w:type="spellEnd"/>
       <w:r>
-        <w:t xml:space="preserve"> will use.  In Windows this is a named pipe and in Linux is it a Unix-domain socket.  Typically you would not specify the pipe name and instead use the default.  If you want to run more than one instance of SNAP in daemon mode on the same machine at the same time, at least one of them will need an explicit named pipe name (and they can’t have the same name).</w:t>
-      </w:r>
-    </w:p>
-    <w:p>
-      <w:r>
-        <w:t>SNAP in daemon mode waits</w:t>
-      </w:r>
-      <w:r>
-        <w:t xml:space="preserve"> for commands.  You can send it a command with the </w:t>
-      </w:r>
-      <w:proofErr w:type="spellStart"/>
-      <w:r>
-        <w:t>SnapCommand</w:t>
-      </w:r>
-      <w:proofErr w:type="spellEnd"/>
-      <w:r>
-        <w:t xml:space="preserve"> app.  Run it on the same machine as SNAP and give it command-line arguments just as you would SNAP:</w:t>
-      </w:r>
-    </w:p>
-    <w:p>
-      <w:proofErr w:type="spellStart"/>
-      <w:r>
-        <w:rPr>
-          <w:rFonts w:ascii="Courier New" w:hAnsi="Courier New"/>
-        </w:rPr>
-        <w:t>S</w:t>
-      </w:r>
-      <w:r>
-        <w:rPr>
-          <w:rFonts w:ascii="Courier New" w:hAnsi="Courier New"/>
-        </w:rPr>
-        <w:t>nap</w:t>
-      </w:r>
-      <w:r>
-        <w:rPr>
-          <w:rFonts w:ascii="Courier New" w:hAnsi="Courier New"/>
-        </w:rPr>
-        <w:t>Command</w:t>
-      </w:r>
-      <w:proofErr w:type="spellEnd"/>
-      <w:r>
-        <w:rPr>
-          <w:rFonts w:ascii="Courier New" w:hAnsi="Courier New"/>
-        </w:rPr>
-        <w:t xml:space="preserve"> </w:t>
-      </w:r>
-      <w:r>
-        <w:rPr>
-          <w:rFonts w:cstheme="minorHAnsi"/>
-        </w:rPr>
-        <w:t>{</w:t>
-      </w:r>
-      <w:r>
-        <w:rPr>
-          <w:rFonts w:ascii="Courier New" w:hAnsi="Courier New"/>
-        </w:rPr>
-        <w:t>-p</w:t>
-      </w:r>
-      <w:r>
-        <w:rPr>
-          <w:rFonts w:ascii="Courier New" w:hAnsi="Courier New"/>
-        </w:rPr>
-        <w:fldChar w:fldCharType="begin"/>
-      </w:r>
-      <w:r>
-        <w:instrText xml:space="preserve"> XE "</w:instrText>
-      </w:r>
-      <w:r>
-        <w:rPr>
-          <w:rFonts w:cstheme="minorHAnsi"/>
-        </w:rPr>
-        <w:instrText>{</w:instrText>
-      </w:r>
-      <w:r>
-        <w:rPr>
-          <w:rFonts w:ascii="Courier New" w:hAnsi="Courier New"/>
-        </w:rPr>
-        <w:instrText>-p</w:instrText>
-      </w:r>
-      <w:r>
-        <w:instrText xml:space="preserve">" </w:instrText>
-      </w:r>
-      <w:r>
-        <w:rPr>
-          <w:rFonts w:ascii="Courier New" w:hAnsi="Courier New"/>
-        </w:rPr>
-        <w:fldChar w:fldCharType="end"/>
-      </w:r>
-      <w:r>
-        <w:rPr>
-          <w:rFonts w:ascii="Courier New" w:hAnsi="Courier New"/>
-        </w:rPr>
-        <w:t xml:space="preserve"> </w:t>
-      </w:r>
-      <w:r>
-        <w:rPr>
-          <w:rFonts w:cstheme="minorHAnsi"/>
-        </w:rPr>
-        <w:t>named pipe name}</w:t>
-      </w:r>
-      <w:r>
-        <w:rPr>
-          <w:rFonts w:ascii="Courier New" w:hAnsi="Courier New"/>
-        </w:rPr>
-        <w:t xml:space="preserve"> </w:t>
-      </w:r>
-      <w:r>
-        <w:rPr>
-          <w:rFonts w:ascii="Courier New" w:hAnsi="Courier New"/>
-        </w:rPr>
-        <w:t xml:space="preserve">single </w:t>
-      </w:r>
-      <w:r>
-        <w:rPr>
-          <w:rFonts w:cstheme="minorHAnsi"/>
-        </w:rPr>
-        <w:t xml:space="preserve">&lt;index </w:t>
-      </w:r>
-      <w:proofErr w:type="spellStart"/>
-      <w:r>
-        <w:rPr>
-          <w:rFonts w:cstheme="minorHAnsi"/>
-        </w:rPr>
-        <w:t>dir</w:t>
-      </w:r>
-      <w:proofErr w:type="spellEnd"/>
-      <w:r>
-        <w:rPr>
-          <w:rFonts w:cstheme="minorHAnsi"/>
-        </w:rPr>
-        <w:t>&gt;</w:t>
-      </w:r>
-      <w:r>
-        <w:rPr>
-          <w:rFonts w:ascii="Courier New" w:hAnsi="Courier New"/>
-        </w:rPr>
-        <w:t xml:space="preserve"> </w:t>
-      </w:r>
-      <w:proofErr w:type="spellStart"/>
-      <w:r>
-        <w:rPr>
-          <w:rFonts w:ascii="Courier New" w:hAnsi="Courier New"/>
-        </w:rPr>
-        <w:t>input.fq</w:t>
-      </w:r>
-      <w:proofErr w:type="spellEnd"/>
-      <w:r>
-        <w:rPr>
-          <w:rFonts w:ascii="Courier New" w:hAnsi="Courier New"/>
-        </w:rPr>
-        <w:t xml:space="preserve"> -o </w:t>
-      </w:r>
-      <w:proofErr w:type="spellStart"/>
-      <w:r>
-        <w:rPr>
-          <w:rFonts w:ascii="Courier New" w:hAnsi="Courier New"/>
-        </w:rPr>
-        <w:t>output.bam</w:t>
-      </w:r>
-      <w:proofErr w:type="spellEnd"/>
-    </w:p>
-    <w:p>
-      <w:r>
-        <w:t xml:space="preserve">The </w:t>
-      </w:r>
-      <w:r>
-        <w:rPr>
-          <w:rFonts w:ascii="Courier New" w:hAnsi="Courier New" w:cs="Courier New"/>
-        </w:rPr>
-        <w:t>-p</w:t>
-      </w:r>
-      <w:r>
-        <w:t xml:space="preserve"> option that specifies the named pipe name is optional, but must be supplied if you specified a named pipe name when you started SNAP in daemon mode.</w:t>
-      </w:r>
-    </w:p>
-    <w:p>
-      <w:r>
-        <w:t xml:space="preserve">In addition to the usual command, </w:t>
-      </w:r>
-      <w:proofErr w:type="spellStart"/>
-      <w:r>
-        <w:t>SnapCommand</w:t>
-      </w:r>
-      <w:proofErr w:type="spellEnd"/>
-      <w:r>
-        <w:t xml:space="preserve"> has the “exit” command, which will make the SNAP process exit:</w:t>
-      </w:r>
-    </w:p>
-    <w:p>
-      <w:proofErr w:type="spellStart"/>
-      <w:r>
-        <w:rPr>
-          <w:rFonts w:ascii="Courier New" w:hAnsi="Courier New"/>
-        </w:rPr>
-        <w:t>S</w:t>
-      </w:r>
-      <w:r>
-        <w:rPr>
-          <w:rFonts w:ascii="Courier New" w:hAnsi="Courier New"/>
-        </w:rPr>
-        <w:t>nap</w:t>
-      </w:r>
-      <w:r>
-        <w:rPr>
-          <w:rFonts w:ascii="Courier New" w:hAnsi="Courier New"/>
-        </w:rPr>
-        <w:t>Command</w:t>
-      </w:r>
-      <w:proofErr w:type="spellEnd"/>
-      <w:r>
-        <w:rPr>
-          <w:rFonts w:ascii="Courier New" w:hAnsi="Courier New"/>
-        </w:rPr>
-        <w:t xml:space="preserve"> exit</w:t>
-      </w:r>
-    </w:p>
-    <w:p>
-      <w:r>
-        <w:t xml:space="preserve">A given instance of SNAP will only process input from one </w:t>
-      </w:r>
-      <w:proofErr w:type="spellStart"/>
-      <w:r>
-        <w:t>SnapCommand</w:t>
-      </w:r>
-      <w:proofErr w:type="spellEnd"/>
-      <w:r>
-        <w:t xml:space="preserve"> at a time.  If you run a second one before the first exits it will wait until the first alignment is completed and then immediately send the command.</w:t>
-      </w:r>
-    </w:p>
-    <w:p>
-      <w:r>
-        <w:t xml:space="preserve">When SNAP is running in daemon mode, SNAP’s output is written by both SNAP itself and the </w:t>
-      </w:r>
-      <w:proofErr w:type="spellStart"/>
-      <w:r>
-        <w:t>SnapCommand</w:t>
-      </w:r>
-      <w:proofErr w:type="spellEnd"/>
-      <w:r>
-        <w:t xml:space="preserve"> app.</w:t>
-      </w:r>
-    </w:p>
-    <w:p>
-      <w:r>
-        <w:t xml:space="preserve">Input and output to </w:t>
-      </w:r>
-      <w:proofErr w:type="spellStart"/>
-      <w:r>
-        <w:t>stdio</w:t>
-      </w:r>
-      <w:proofErr w:type="spellEnd"/>
-      <w:r>
         <w:t xml:space="preserve"> is not supported in daemon mode.</w:t>
       </w:r>
     </w:p>
     <w:p>
       <w:r>
-        <w:lastRenderedPageBreak/>
         <w:t xml:space="preserve">File path names sent in </w:t>
       </w:r>
       <w:proofErr w:type="spellStart"/>
@@ -18719,6 +19358,7 @@
           <w:rFonts w:ascii="Courier New" w:hAnsi="Courier New" w:cs="Courier New"/>
           <w:noProof/>
         </w:rPr>
+        <w:lastRenderedPageBreak/>
         <w:t>-nt</w:t>
       </w:r>
       <w:r>
@@ -18887,7 +19527,6 @@
           <w:rFonts w:ascii="Courier New" w:hAnsi="Courier New" w:cs="Courier New"/>
           <w:noProof/>
         </w:rPr>
-        <w:lastRenderedPageBreak/>
         <w:t>-pairedCompressedInterleavedFastq</w:t>
       </w:r>
       <w:r>

</xml_diff>

<commit_message>
2.0.2: numerous bugfixes and feature additions.  See the commit messages incorporated from the dev branch.  This commit changes the version number and the defaults for -hc and -eh.
</commit_message>
<xml_diff>
--- a/docs/SNAP User Manual.docx
+++ b/docs/SNAP User Manual.docx
@@ -102,14 +102,13 @@
       <w:r>
         <w:t xml:space="preserve">Version of </w:t>
       </w:r>
-      <w:r>
-        <w:t>October</w:t>
-      </w:r>
-      <w:r>
-        <w:t xml:space="preserve"> 202</w:t>
-      </w:r>
-      <w:r>
-        <w:t>2</w:t>
+      <w:proofErr w:type="gramStart"/>
+      <w:r>
+        <w:t>January,</w:t>
+      </w:r>
+      <w:proofErr w:type="gramEnd"/>
+      <w:r>
+        <w:t xml:space="preserve"> 2023</w:t>
       </w:r>
       <w:r>
         <w:t xml:space="preserve"> corresponding to SNAP version </w:t>
@@ -3878,7 +3877,7 @@
       </w:r>
       <w:proofErr w:type="gramEnd"/>
       <w:r>
-        <w:t xml:space="preserve"> case by just storing the genome location directly in the hash table entry.</w:t>
+        <w:t xml:space="preserve"> case by storing the genome location directly in the hash table entry.</w:t>
       </w:r>
       <w:r>
         <w:t xml:space="preserve">  For seeds with more than one occurrence in the genome </w:t>
@@ -4560,7 +4559,13 @@
         <w:t>,</w:t>
       </w:r>
       <w:r>
-        <w:t xml:space="preserve"> as that is the default.  It exists for backward compatibility from when the default was different.</w:t>
+        <w:t xml:space="preserve"> as that is the default.  It exists for backward compatibility from when the default was </w:t>
+      </w:r>
+      <w:r>
+        <w:t>the opposite</w:t>
+      </w:r>
+      <w:r>
+        <w:t>.</w:t>
       </w:r>
     </w:p>
     <w:p>
@@ -4759,11 +4764,9 @@
       <w:r>
         <w:t xml:space="preserve"> or beginning with “HLA</w:t>
       </w:r>
-      <w:proofErr w:type="gramStart"/>
       <w:r>
         <w:t>-“ (</w:t>
       </w:r>
-      <w:proofErr w:type="gramEnd"/>
       <w:r>
         <w:t>regardless of capitalization</w:t>
       </w:r>
@@ -5107,12 +5110,10 @@
         <w:t xml:space="preserve"> &lt;</w:t>
       </w:r>
       <w:proofErr w:type="spellStart"/>
-      <w:proofErr w:type="gramStart"/>
       <w:r>
         <w:t>input.fasta</w:t>
       </w:r>
       <w:proofErr w:type="spellEnd"/>
-      <w:proofErr w:type="gramEnd"/>
       <w:r>
         <w:t>&gt; &lt;output directory&gt; {</w:t>
       </w:r>
@@ -5473,15 +5474,7 @@
         <w:t xml:space="preserve">). </w:t>
       </w:r>
       <w:r>
-        <w:t xml:space="preserve">This file is </w:t>
-      </w:r>
-      <w:proofErr w:type="gramStart"/>
-      <w:r>
-        <w:t>treated</w:t>
-      </w:r>
-      <w:proofErr w:type="gramEnd"/>
-      <w:r>
-        <w:t xml:space="preserve"> a </w:t>
+        <w:t xml:space="preserve">This file is treated a </w:t>
       </w:r>
       <w:proofErr w:type="spellStart"/>
       <w:r>
@@ -5813,15 +5806,7 @@
         <w:t>You can somewhat reduce the amount of memory used at index build time in exch</w:t>
       </w:r>
       <w:r>
-        <w:t xml:space="preserve">ange for a slower index build by </w:t>
-      </w:r>
-      <w:proofErr w:type="gramStart"/>
-      <w:r>
-        <w:t>specifying -sm.</w:t>
-      </w:r>
-      <w:proofErr w:type="gramEnd"/>
-      <w:r>
-        <w:t xml:space="preserve">  </w:t>
+        <w:t xml:space="preserve">ange for a slower index build by specifying -sm.  </w:t>
       </w:r>
       <w:r>
         <w:t xml:space="preserve">The max memory use in this case is about what SNAP will use when aligning with the index, so if </w:t>
@@ -5863,12 +5848,10 @@
         <w:t xml:space="preserve"> &lt;</w:t>
       </w:r>
       <w:proofErr w:type="spellStart"/>
-      <w:proofErr w:type="gramStart"/>
       <w:r>
         <w:t>input.fasta</w:t>
       </w:r>
       <w:proofErr w:type="spellEnd"/>
-      <w:proofErr w:type="gramEnd"/>
       <w:r>
         <w:t>&gt; &lt;output directory&gt; {</w:t>
       </w:r>
@@ -5974,12 +5957,10 @@
         <w:t xml:space="preserve"> &lt;</w:t>
       </w:r>
       <w:proofErr w:type="spellStart"/>
-      <w:proofErr w:type="gramStart"/>
       <w:r>
         <w:t>input.fasta</w:t>
       </w:r>
       <w:proofErr w:type="spellEnd"/>
-      <w:proofErr w:type="gramEnd"/>
       <w:r>
         <w:t xml:space="preserve">&gt; &lt;output directory&gt; </w:t>
       </w:r>
@@ -7501,6 +7482,80 @@
         <w:rPr>
           <w:rFonts w:cstheme="minorHAnsi"/>
         </w:rPr>
+        <w:t>ile&gt; {&lt;additional input file&gt;}</w:t>
+      </w:r>
+      <w:r>
+        <w:rPr>
+          <w:rFonts w:cstheme="minorHAnsi"/>
+          <w:vertAlign w:val="superscript"/>
+        </w:rPr>
+        <w:t xml:space="preserve">* </w:t>
+      </w:r>
+      <w:r>
+        <w:rPr>
+          <w:rFonts w:cstheme="minorHAnsi"/>
+        </w:rPr>
+        <w:t xml:space="preserve"> </w:t>
+      </w:r>
+    </w:p>
+    <w:p>
+      <w:pPr>
+        <w:rPr>
+          <w:rFonts w:cstheme="minorHAnsi"/>
+        </w:rPr>
+      </w:pPr>
+      <w:r>
+        <w:rPr>
+          <w:rFonts w:ascii="Courier New" w:hAnsi="Courier New" w:cs="Courier New"/>
+        </w:rPr>
+        <w:t>snap paired</w:t>
+      </w:r>
+      <w:r>
+        <w:rPr>
+          <w:rFonts w:ascii="Courier New" w:hAnsi="Courier New" w:cs="Courier New"/>
+        </w:rPr>
+        <w:fldChar w:fldCharType="begin"/>
+      </w:r>
+      <w:r>
+        <w:instrText xml:space="preserve"> XE "</w:instrText>
+      </w:r>
+      <w:r>
+        <w:rPr>
+          <w:rFonts w:ascii="Courier New" w:hAnsi="Courier New" w:cs="Courier New"/>
+        </w:rPr>
+        <w:instrText>paired</w:instrText>
+      </w:r>
+      <w:r>
+        <w:instrText xml:space="preserve">" </w:instrText>
+      </w:r>
+      <w:r>
+        <w:rPr>
+          <w:rFonts w:ascii="Courier New" w:hAnsi="Courier New" w:cs="Courier New"/>
+        </w:rPr>
+        <w:fldChar w:fldCharType="end"/>
+      </w:r>
+      <w:r>
+        <w:rPr>
+          <w:rFonts w:ascii="Courier New" w:hAnsi="Courier New" w:cs="Courier New"/>
+        </w:rPr>
+        <w:t xml:space="preserve"> </w:t>
+      </w:r>
+      <w:r>
+        <w:rPr>
+          <w:rFonts w:cstheme="minorHAnsi"/>
+        </w:rPr>
+        <w:t>&lt;index directory&gt; &lt;input</w:t>
+      </w:r>
+      <w:r>
+        <w:rPr>
+          <w:rFonts w:cstheme="minorHAnsi"/>
+        </w:rPr>
+        <w:t xml:space="preserve"> f</w:t>
+      </w:r>
+      <w:r>
+        <w:rPr>
+          <w:rFonts w:cstheme="minorHAnsi"/>
+        </w:rPr>
         <w:t>ile&gt; {&lt;additional input file</w:t>
       </w:r>
       <w:proofErr w:type="gramStart"/>
@@ -7540,323 +7595,234 @@
       </w:pPr>
       <w:r>
         <w:rPr>
-          <w:rFonts w:ascii="Courier New" w:hAnsi="Courier New" w:cs="Courier New"/>
-        </w:rPr>
-        <w:t>snap paired</w:t>
-      </w:r>
-      <w:r>
-        <w:rPr>
-          <w:rFonts w:ascii="Courier New" w:hAnsi="Courier New" w:cs="Courier New"/>
-        </w:rPr>
+          <w:rFonts w:cstheme="minorHAnsi"/>
+        </w:rPr>
+        <w:t xml:space="preserve">For future examples that </w:t>
+      </w:r>
+      <w:r>
+        <w:rPr>
+          <w:rFonts w:cstheme="minorHAnsi"/>
+        </w:rPr>
+        <w:t>apply to both single and paired alignment (which is true of most of the options for SNAP)</w:t>
+      </w:r>
+      <w:r>
+        <w:rPr>
+          <w:rFonts w:cstheme="minorHAnsi"/>
+        </w:rPr>
+        <w:t xml:space="preserve"> this manual uses </w:t>
+      </w:r>
+      <w:r>
+        <w:rPr>
+          <w:rFonts w:cstheme="minorHAnsi"/>
+        </w:rPr>
+        <w:t>single, but the options still apply to paired alignments.</w:t>
+      </w:r>
+    </w:p>
+    <w:p>
+      <w:pPr>
+        <w:rPr>
+          <w:rFonts w:cstheme="minorHAnsi"/>
+        </w:rPr>
+      </w:pPr>
+      <w:r>
+        <w:rPr>
+          <w:rFonts w:cstheme="minorHAnsi"/>
+        </w:rPr>
+        <w:t xml:space="preserve">While the examples all list the input files first on </w:t>
+      </w:r>
+      <w:r>
+        <w:rPr>
+          <w:rFonts w:cstheme="minorHAnsi"/>
+        </w:rPr>
+        <w:t>the command line, you may put them anywhere after the index directory, interleaving them with switches as you please</w:t>
+      </w:r>
+      <w:r>
+        <w:rPr>
+          <w:rFonts w:cstheme="minorHAnsi"/>
+        </w:rPr>
+        <w:t xml:space="preserve">, except that input files representing each end of </w:t>
+      </w:r>
+      <w:proofErr w:type="gramStart"/>
+      <w:r>
+        <w:rPr>
+          <w:rFonts w:cstheme="minorHAnsi"/>
+        </w:rPr>
+        <w:t>paired-end</w:t>
+      </w:r>
+      <w:proofErr w:type="gramEnd"/>
+      <w:r>
+        <w:rPr>
+          <w:rFonts w:cstheme="minorHAnsi"/>
+        </w:rPr>
+        <w:t xml:space="preserve"> reads (i.e., FASTQ files) must be consecutive.</w:t>
+      </w:r>
+    </w:p>
+    <w:p>
+      <w:pPr>
+        <w:pStyle w:val="Heading2"/>
+      </w:pPr>
+      <w:bookmarkStart w:id="11" w:name="_Toc115950188"/>
+      <w:r>
+        <w:t>File Types</w:t>
+      </w:r>
+      <w:bookmarkEnd w:id="11"/>
+    </w:p>
+    <w:p>
+      <w:r>
+        <w:t>SNAP can read and write many different file types.</w:t>
+      </w:r>
+      <w:r>
+        <w:t xml:space="preserve">  </w:t>
+      </w:r>
+      <w:r>
+        <w:t xml:space="preserve"> It can write to SAM</w:t>
+      </w:r>
+      <w:r>
         <w:fldChar w:fldCharType="begin"/>
       </w:r>
       <w:r>
         <w:instrText xml:space="preserve"> XE "</w:instrText>
       </w:r>
       <w:r>
-        <w:rPr>
-          <w:rFonts w:ascii="Courier New" w:hAnsi="Courier New" w:cs="Courier New"/>
-        </w:rPr>
-        <w:instrText>paired</w:instrText>
+        <w:instrText>SAM</w:instrText>
       </w:r>
       <w:r>
         <w:instrText xml:space="preserve">" </w:instrText>
       </w:r>
       <w:r>
-        <w:rPr>
-          <w:rFonts w:ascii="Courier New" w:hAnsi="Courier New" w:cs="Courier New"/>
-        </w:rPr>
         <w:fldChar w:fldCharType="end"/>
       </w:r>
       <w:r>
-        <w:rPr>
-          <w:rFonts w:ascii="Courier New" w:hAnsi="Courier New" w:cs="Courier New"/>
-        </w:rPr>
         <w:t xml:space="preserve"> </w:t>
       </w:r>
       <w:r>
-        <w:rPr>
-          <w:rFonts w:cstheme="minorHAnsi"/>
-        </w:rPr>
-        <w:t>&lt;index directory&gt; &lt;input</w:t>
-      </w:r>
-      <w:r>
-        <w:rPr>
-          <w:rFonts w:cstheme="minorHAnsi"/>
-        </w:rPr>
-        <w:t xml:space="preserve"> f</w:t>
-      </w:r>
-      <w:r>
-        <w:rPr>
-          <w:rFonts w:cstheme="minorHAnsi"/>
-        </w:rPr>
-        <w:t>ile&gt; {&lt;additional input file</w:t>
+        <w:t>and BAM</w:t>
+      </w:r>
+      <w:r>
+        <w:fldChar w:fldCharType="begin"/>
+      </w:r>
+      <w:r>
+        <w:instrText xml:space="preserve"> XE "</w:instrText>
+      </w:r>
+      <w:r>
+        <w:instrText>BAM</w:instrText>
+      </w:r>
+      <w:r>
+        <w:instrText xml:space="preserve">" </w:instrText>
+      </w:r>
+      <w:r>
+        <w:fldChar w:fldCharType="end"/>
+      </w:r>
+      <w:r>
+        <w:t xml:space="preserve">.  It can read from those, </w:t>
+      </w:r>
+      <w:r>
+        <w:t>and</w:t>
+      </w:r>
+      <w:r>
+        <w:t xml:space="preserve"> from F</w:t>
+      </w:r>
+      <w:r>
+        <w:t>ASTQ</w:t>
+      </w:r>
+      <w:r>
+        <w:fldChar w:fldCharType="begin"/>
+      </w:r>
+      <w:r>
+        <w:instrText xml:space="preserve"> XE "</w:instrText>
+      </w:r>
+      <w:r>
+        <w:instrText>FASTQ</w:instrText>
+      </w:r>
+      <w:r>
+        <w:instrText xml:space="preserve">" </w:instrText>
+      </w:r>
+      <w:r>
+        <w:fldChar w:fldCharType="end"/>
+      </w:r>
+      <w:r>
+        <w:t xml:space="preserve">, </w:t>
+      </w:r>
+      <w:r>
+        <w:t>compressed FASTQ</w:t>
+      </w:r>
+      <w:r>
+        <w:fldChar w:fldCharType="begin"/>
+      </w:r>
+      <w:r>
+        <w:instrText xml:space="preserve"> XE "</w:instrText>
+      </w:r>
+      <w:r>
+        <w:instrText>compressed FASTQ</w:instrText>
+      </w:r>
+      <w:r>
+        <w:instrText xml:space="preserve">" </w:instrText>
+      </w:r>
+      <w:r>
+        <w:fldChar w:fldCharType="end"/>
+      </w:r>
+      <w:r>
+        <w:t>,</w:t>
+      </w:r>
+      <w:r>
+        <w:t xml:space="preserve"> </w:t>
+      </w:r>
+      <w:r>
+        <w:t>interleaved FASTQ</w:t>
+      </w:r>
+      <w:r>
+        <w:fldChar w:fldCharType="begin"/>
+      </w:r>
+      <w:r>
+        <w:instrText xml:space="preserve"> XE "</w:instrText>
+      </w:r>
+      <w:r>
+        <w:instrText>interleaved FASTQ</w:instrText>
+      </w:r>
+      <w:r>
+        <w:instrText xml:space="preserve">" </w:instrText>
+      </w:r>
+      <w:r>
+        <w:fldChar w:fldCharType="end"/>
+      </w:r>
+      <w:r>
+        <w:t xml:space="preserve"> and compressed interleaved FASTQ</w:t>
+      </w:r>
+      <w:r>
+        <w:fldChar w:fldCharType="begin"/>
+      </w:r>
+      <w:r>
+        <w:instrText xml:space="preserve"> XE "</w:instrText>
+      </w:r>
+      <w:r>
+        <w:instrText>compressed interleaved FASTQ</w:instrText>
+      </w:r>
+      <w:r>
+        <w:instrText xml:space="preserve">" </w:instrText>
+      </w:r>
+      <w:r>
+        <w:fldChar w:fldCharType="end"/>
+      </w:r>
+      <w:r>
+        <w:t xml:space="preserve"> (the latter two for paired-end alignments).</w:t>
+      </w:r>
+      <w:r>
+        <w:t xml:space="preserve">  Unlike other aligners, there is no </w:t>
+      </w:r>
+      <w:r>
+        <w:t>need to convert formats before and after running SNAP.</w:t>
+      </w:r>
+    </w:p>
+    <w:p>
+      <w:r>
+        <w:t xml:space="preserve">In addition, SNAP can read from multiple input files which do not need to be of the same type.  So, for example, SNAP can read input for a paired-end alignment from a pair of FASTQ files </w:t>
       </w:r>
       <w:proofErr w:type="gramStart"/>
       <w:r>
-        <w:rPr>
-          <w:rFonts w:cstheme="minorHAnsi"/>
-        </w:rPr>
-        <w:t>&gt;}</w:t>
-      </w:r>
-      <w:r>
-        <w:rPr>
-          <w:rFonts w:cstheme="minorHAnsi"/>
-          <w:vertAlign w:val="superscript"/>
-        </w:rPr>
-        <w:t>*</w:t>
+        <w:t>and also</w:t>
       </w:r>
       <w:proofErr w:type="gramEnd"/>
       <w:r>
-        <w:rPr>
-          <w:rFonts w:cstheme="minorHAnsi"/>
-          <w:vertAlign w:val="superscript"/>
-        </w:rPr>
-        <w:t xml:space="preserve"> </w:t>
-      </w:r>
-      <w:r>
-        <w:rPr>
-          <w:rFonts w:cstheme="minorHAnsi"/>
-        </w:rPr>
-        <w:t xml:space="preserve"> </w:t>
-      </w:r>
-    </w:p>
-    <w:p>
-      <w:pPr>
-        <w:rPr>
-          <w:rFonts w:cstheme="minorHAnsi"/>
-        </w:rPr>
-      </w:pPr>
-      <w:r>
-        <w:rPr>
-          <w:rFonts w:cstheme="minorHAnsi"/>
-        </w:rPr>
-        <w:t xml:space="preserve">For future examples that </w:t>
-      </w:r>
-      <w:r>
-        <w:rPr>
-          <w:rFonts w:cstheme="minorHAnsi"/>
-        </w:rPr>
-        <w:t>apply to both single and paired alignment (which is true of most of the options for SNAP)</w:t>
-      </w:r>
-      <w:r>
-        <w:rPr>
-          <w:rFonts w:cstheme="minorHAnsi"/>
-        </w:rPr>
-        <w:t xml:space="preserve"> this manual uses </w:t>
-      </w:r>
-      <w:r>
-        <w:rPr>
-          <w:rFonts w:cstheme="minorHAnsi"/>
-        </w:rPr>
-        <w:t>single, but the options still apply to paired alignments.</w:t>
-      </w:r>
-    </w:p>
-    <w:p>
-      <w:pPr>
-        <w:rPr>
-          <w:rFonts w:cstheme="minorHAnsi"/>
-        </w:rPr>
-      </w:pPr>
-      <w:r>
-        <w:rPr>
-          <w:rFonts w:cstheme="minorHAnsi"/>
-        </w:rPr>
-        <w:t xml:space="preserve">While the examples all list the input files first on </w:t>
-      </w:r>
-      <w:r>
-        <w:rPr>
-          <w:rFonts w:cstheme="minorHAnsi"/>
-        </w:rPr>
-        <w:t>the command line, you may put them anywhere after the index directory, interleaving them with switches as you please</w:t>
-      </w:r>
-      <w:r>
-        <w:rPr>
-          <w:rFonts w:cstheme="minorHAnsi"/>
-        </w:rPr>
-        <w:t xml:space="preserve">, except that input files representing each end of </w:t>
-      </w:r>
-      <w:proofErr w:type="gramStart"/>
-      <w:r>
-        <w:rPr>
-          <w:rFonts w:cstheme="minorHAnsi"/>
-        </w:rPr>
-        <w:t>paired-end</w:t>
-      </w:r>
-      <w:proofErr w:type="gramEnd"/>
-      <w:r>
-        <w:rPr>
-          <w:rFonts w:cstheme="minorHAnsi"/>
-        </w:rPr>
-        <w:t xml:space="preserve"> reads (i.e., FASTQ files) must be consecutive.</w:t>
-      </w:r>
-    </w:p>
-    <w:p>
-      <w:pPr>
-        <w:pStyle w:val="Heading2"/>
-      </w:pPr>
-      <w:bookmarkStart w:id="11" w:name="_Toc115950188"/>
-      <w:r>
-        <w:t>File Types</w:t>
-      </w:r>
-      <w:bookmarkEnd w:id="11"/>
-    </w:p>
-    <w:p>
-      <w:r>
-        <w:t>SNAP can read and write many different file types.</w:t>
-      </w:r>
-      <w:r>
-        <w:t xml:space="preserve">  </w:t>
-      </w:r>
-      <w:r>
-        <w:t xml:space="preserve"> It can write to SAM</w:t>
-      </w:r>
-      <w:r>
-        <w:fldChar w:fldCharType="begin"/>
-      </w:r>
-      <w:r>
-        <w:instrText xml:space="preserve"> XE "</w:instrText>
-      </w:r>
-      <w:r>
-        <w:instrText>SAM</w:instrText>
-      </w:r>
-      <w:r>
-        <w:instrText xml:space="preserve">" </w:instrText>
-      </w:r>
-      <w:r>
-        <w:fldChar w:fldCharType="end"/>
-      </w:r>
-      <w:r>
-        <w:t xml:space="preserve"> </w:t>
-      </w:r>
-      <w:r>
-        <w:t>and BAM</w:t>
-      </w:r>
-      <w:r>
-        <w:fldChar w:fldCharType="begin"/>
-      </w:r>
-      <w:r>
-        <w:instrText xml:space="preserve"> XE "</w:instrText>
-      </w:r>
-      <w:r>
-        <w:instrText>BAM</w:instrText>
-      </w:r>
-      <w:r>
-        <w:instrText xml:space="preserve">" </w:instrText>
-      </w:r>
-      <w:r>
-        <w:fldChar w:fldCharType="end"/>
-      </w:r>
-      <w:r>
-        <w:t xml:space="preserve">.  It can read from those, </w:t>
-      </w:r>
-      <w:r>
-        <w:t>and</w:t>
-      </w:r>
-      <w:r>
-        <w:t xml:space="preserve"> from F</w:t>
-      </w:r>
-      <w:r>
-        <w:t>ASTQ</w:t>
-      </w:r>
-      <w:r>
-        <w:fldChar w:fldCharType="begin"/>
-      </w:r>
-      <w:r>
-        <w:instrText xml:space="preserve"> XE "</w:instrText>
-      </w:r>
-      <w:r>
-        <w:instrText>FASTQ</w:instrText>
-      </w:r>
-      <w:r>
-        <w:instrText xml:space="preserve">" </w:instrText>
-      </w:r>
-      <w:r>
-        <w:fldChar w:fldCharType="end"/>
-      </w:r>
-      <w:r>
-        <w:t xml:space="preserve">, </w:t>
-      </w:r>
-      <w:r>
-        <w:t>compressed FASTQ</w:t>
-      </w:r>
-      <w:r>
-        <w:fldChar w:fldCharType="begin"/>
-      </w:r>
-      <w:r>
-        <w:instrText xml:space="preserve"> XE "</w:instrText>
-      </w:r>
-      <w:r>
-        <w:instrText>compressed FASTQ</w:instrText>
-      </w:r>
-      <w:r>
-        <w:instrText xml:space="preserve">" </w:instrText>
-      </w:r>
-      <w:r>
-        <w:fldChar w:fldCharType="end"/>
-      </w:r>
-      <w:r>
-        <w:t>,</w:t>
-      </w:r>
-      <w:r>
-        <w:t xml:space="preserve"> </w:t>
-      </w:r>
-      <w:r>
-        <w:t>interleaved FASTQ</w:t>
-      </w:r>
-      <w:r>
-        <w:fldChar w:fldCharType="begin"/>
-      </w:r>
-      <w:r>
-        <w:instrText xml:space="preserve"> XE "</w:instrText>
-      </w:r>
-      <w:r>
-        <w:instrText>interleaved FASTQ</w:instrText>
-      </w:r>
-      <w:r>
-        <w:instrText xml:space="preserve">" </w:instrText>
-      </w:r>
-      <w:r>
-        <w:fldChar w:fldCharType="end"/>
-      </w:r>
-      <w:r>
-        <w:t xml:space="preserve"> and compressed interleaved FASTQ</w:t>
-      </w:r>
-      <w:r>
-        <w:fldChar w:fldCharType="begin"/>
-      </w:r>
-      <w:r>
-        <w:instrText xml:space="preserve"> XE "</w:instrText>
-      </w:r>
-      <w:r>
-        <w:instrText>compressed interleaved FASTQ</w:instrText>
-      </w:r>
-      <w:r>
-        <w:instrText xml:space="preserve">" </w:instrText>
-      </w:r>
-      <w:r>
-        <w:fldChar w:fldCharType="end"/>
-      </w:r>
-      <w:r>
-        <w:t xml:space="preserve"> (the latter two for paired-end alignments).</w:t>
-      </w:r>
-      <w:r>
-        <w:t xml:space="preserve">  Unlike other aligners, there is no </w:t>
-      </w:r>
-      <w:r>
-        <w:t>need to convert formats before and after running SNAP.</w:t>
-      </w:r>
-    </w:p>
-    <w:p>
-      <w:r>
-        <w:t xml:space="preserve">In addition, SNAP can read from multiple input files which do not need to be of the same type.  So, for example, SNAP can read input for a paired-end alignment from a pair of FASTQ files </w:t>
-      </w:r>
-      <w:proofErr w:type="gramStart"/>
-      <w:r>
-        <w:t>and also</w:t>
-      </w:r>
-      <w:proofErr w:type="gramEnd"/>
-      <w:r>
         <w:t xml:space="preserve"> a BAM file</w:t>
       </w:r>
       <w:r>
@@ -7874,15 +7840,7 @@
         <w:t xml:space="preserve">Unless instructed otherwise, SNAP will infer the file type from its extension.  </w:t>
       </w:r>
       <w:r>
-        <w:t xml:space="preserve">File names ending </w:t>
-      </w:r>
-      <w:proofErr w:type="gramStart"/>
-      <w:r>
-        <w:t>in .bam</w:t>
-      </w:r>
-      <w:proofErr w:type="gramEnd"/>
-      <w:r>
-        <w:t xml:space="preserve"> or .</w:t>
+        <w:t>File names ending in .bam or .</w:t>
       </w:r>
       <w:proofErr w:type="spellStart"/>
       <w:r>
@@ -7890,7 +7848,19 @@
       </w:r>
       <w:proofErr w:type="spellEnd"/>
       <w:r>
-        <w:t xml:space="preserve"> are SAM or BAM files, respectively.  </w:t>
+        <w:t xml:space="preserve"> are </w:t>
+      </w:r>
+      <w:r>
+        <w:t>B</w:t>
+      </w:r>
+      <w:r>
+        <w:t xml:space="preserve">AM or </w:t>
+      </w:r>
+      <w:r>
+        <w:t>S</w:t>
+      </w:r>
+      <w:r>
+        <w:t xml:space="preserve">AM files, respectively.  </w:t>
       </w:r>
       <w:proofErr w:type="gramStart"/>
       <w:r>
@@ -7938,15 +7908,7 @@
         <w:t>rare file types that don’t have a standard extension you may explicitly specify the file type.</w:t>
       </w:r>
       <w:r>
-        <w:t xml:space="preserve">  Do this by </w:t>
-      </w:r>
-      <w:proofErr w:type="gramStart"/>
-      <w:r>
-        <w:t>proceeding</w:t>
-      </w:r>
-      <w:proofErr w:type="gramEnd"/>
-      <w:r>
-        <w:t xml:space="preserve"> the filename with one of the following switches:</w:t>
+        <w:t xml:space="preserve">  Do this by proceeding the filename with one of the following switches:</w:t>
       </w:r>
     </w:p>
     <w:tbl>
@@ -9004,22 +8966,6 @@
       <w:r>
         <w:t>40</w:t>
       </w:r>
-      <w:commentRangeStart w:id="15"/>
-      <w:commentRangeStart w:id="16"/>
-      <w:commentRangeEnd w:id="15"/>
-      <w:r>
-        <w:rPr>
-          <w:rStyle w:val="CommentReference"/>
-        </w:rPr>
-        <w:commentReference w:id="15"/>
-      </w:r>
-      <w:commentRangeEnd w:id="16"/>
-      <w:r>
-        <w:rPr>
-          <w:rStyle w:val="CommentReference"/>
-        </w:rPr>
-        <w:commentReference w:id="16"/>
-      </w:r>
       <w:r>
         <w:t>.</w:t>
       </w:r>
@@ -9112,11 +9058,11 @@
       <w:pPr>
         <w:pStyle w:val="Heading2"/>
       </w:pPr>
-      <w:bookmarkStart w:id="17" w:name="_Toc115950192"/>
+      <w:bookmarkStart w:id="15" w:name="_Toc115950192"/>
       <w:r>
         <w:t>Specifying how many seeds to use</w:t>
       </w:r>
-      <w:bookmarkEnd w:id="17"/>
+      <w:bookmarkEnd w:id="15"/>
     </w:p>
     <w:p>
       <w:r>
@@ -9135,26 +9081,185 @@
         <w:t xml:space="preserve">  More seeds may also slow down </w:t>
       </w:r>
       <w:r>
-        <w:t>progress through generating more work.</w:t>
-      </w:r>
-      <w:r>
-        <w:t xml:space="preserve">  In some </w:t>
+        <w:t xml:space="preserve">progress </w:t>
+      </w:r>
+      <w:r>
+        <w:t>by</w:t>
+      </w:r>
+      <w:r>
+        <w:t xml:space="preserve"> generating more work.</w:t>
+      </w:r>
+      <w:r>
+        <w:t xml:space="preserve">  In some cases</w:t>
+      </w:r>
+      <w:r>
+        <w:t>,</w:t>
+      </w:r>
+      <w:r>
+        <w:t xml:space="preserve"> SNAP will complete an alignment before using the maximum number of seeds if it can prove that that alignment (and its mapping quality) won’t be changed by more work.</w:t>
+      </w:r>
+    </w:p>
+    <w:p>
+      <w:r>
+        <w:t xml:space="preserve">There are two ways to specify the maximum number of seeds to use.  The first is to </w:t>
+      </w:r>
+      <w:r>
+        <w:t xml:space="preserve">set it with </w:t>
+      </w:r>
+      <w:r>
+        <w:rPr>
+          <w:rFonts w:ascii="Courier New" w:hAnsi="Courier New" w:cs="Courier New"/>
+        </w:rPr>
+        <w:t>-n</w:t>
+      </w:r>
+      <w:r>
+        <w:fldChar w:fldCharType="begin"/>
+      </w:r>
+      <w:r>
+        <w:instrText xml:space="preserve"> XE "</w:instrText>
+      </w:r>
+      <w:r>
+        <w:rPr>
+          <w:rFonts w:ascii="Courier New" w:hAnsi="Courier New" w:cs="Courier New"/>
+        </w:rPr>
+        <w:instrText>-n</w:instrText>
+      </w:r>
+      <w:r>
+        <w:instrText xml:space="preserve">" </w:instrText>
+      </w:r>
+      <w:r>
+        <w:fldChar w:fldCharType="end"/>
+      </w:r>
+      <w:r>
+        <w:t xml:space="preserve">.  </w:t>
+      </w:r>
+      <w:r>
+        <w:t>The second</w:t>
+      </w:r>
+      <w:r>
+        <w:t xml:space="preserve">, mutually exclusive method is to </w:t>
+      </w:r>
+      <w:r>
+        <w:t xml:space="preserve">set the “seed coverage” with </w:t>
+      </w:r>
+      <w:r>
+        <w:rPr>
+          <w:rFonts w:ascii="Courier New" w:hAnsi="Courier New" w:cs="Courier New"/>
+        </w:rPr>
+        <w:t>-sc</w:t>
+      </w:r>
+      <w:r>
+        <w:fldChar w:fldCharType="begin"/>
+      </w:r>
+      <w:r>
+        <w:instrText xml:space="preserve"> XE "</w:instrText>
+      </w:r>
+      <w:r>
+        <w:rPr>
+          <w:rFonts w:ascii="Courier New" w:hAnsi="Courier New" w:cs="Courier New"/>
+        </w:rPr>
+        <w:instrText>-sc</w:instrText>
+      </w:r>
+      <w:r>
+        <w:instrText xml:space="preserve">" </w:instrText>
+      </w:r>
+      <w:r>
+        <w:fldChar w:fldCharType="end"/>
+      </w:r>
+      <w:r>
+        <w:t xml:space="preserve">.  Seed coverage is a </w:t>
       </w:r>
       <w:proofErr w:type="gramStart"/>
       <w:r>
-        <w:t>cases</w:t>
+        <w:t>floating point</w:t>
       </w:r>
       <w:proofErr w:type="gramEnd"/>
       <w:r>
-        <w:t xml:space="preserve"> SNAP will complete an alignment before using the maximum number of seeds if it can prove that that alignment (and its mapping quality) won’t be changed by more work.</w:t>
-      </w:r>
-    </w:p>
-    <w:p>
-      <w:r>
-        <w:t xml:space="preserve">There are two ways to specify the maximum number of seeds to use.  The first is to </w:t>
-      </w:r>
-      <w:r>
-        <w:t xml:space="preserve">set it with </w:t>
+        <w:t xml:space="preserve"> number that means the total size of the seeds used divided by the size of the read</w:t>
+      </w:r>
+      <w:r>
+        <w:t xml:space="preserve"> (or </w:t>
+      </w:r>
+      <w:r>
+        <w:t>of the longer read for paired end)</w:t>
+      </w:r>
+      <w:r>
+        <w:t>.</w:t>
+      </w:r>
+      <w:r>
+        <w:t xml:space="preserve">  For example, with a seed coverage of 2, a seed size of 20 and a read size of 100 it would use </w:t>
+      </w:r>
+      <w:r>
+        <w:t>at most 10 seeds, because 2 * 20 / 100 = 2.</w:t>
+      </w:r>
+      <w:r>
+        <w:t xml:space="preserve">  </w:t>
+      </w:r>
+      <w:r>
+        <w:rPr>
+          <w:rFonts w:ascii="Courier New" w:hAnsi="Courier New" w:cs="Courier New"/>
+        </w:rPr>
+        <w:t>-</w:t>
+      </w:r>
+      <w:proofErr w:type="spellStart"/>
+      <w:r>
+        <w:rPr>
+          <w:rFonts w:ascii="Courier New" w:hAnsi="Courier New" w:cs="Courier New"/>
+        </w:rPr>
+        <w:t>sc</w:t>
+      </w:r>
+      <w:proofErr w:type="spellEnd"/>
+      <w:r>
+        <w:t xml:space="preserve"> can be useful with an input that has reads of varying length.</w:t>
+      </w:r>
+    </w:p>
+    <w:p>
+      <w:r>
+        <w:t xml:space="preserve">The default is a fixed maximum seed count </w:t>
+      </w:r>
+      <w:r>
+        <w:t xml:space="preserve">(not coverage) </w:t>
+      </w:r>
+      <w:r>
+        <w:t xml:space="preserve">of </w:t>
+      </w:r>
+      <w:r>
+        <w:t xml:space="preserve">25 for single end and </w:t>
+      </w:r>
+      <w:r>
+        <w:t>8 for paired</w:t>
+      </w:r>
+      <w:r>
+        <w:t xml:space="preserve"> </w:t>
+      </w:r>
+      <w:r>
+        <w:t>end.</w:t>
+      </w:r>
+      <w:r>
+        <w:t xml:space="preserve">  Because of the way the paired-end aligner works it needs fewer seeds </w:t>
+      </w:r>
+      <w:r>
+        <w:t>and</w:t>
+      </w:r>
+      <w:r>
+        <w:t xml:space="preserve"> slows down more with </w:t>
+      </w:r>
+      <w:r>
+        <w:t>more seeds.  Hence it has a smaller default.</w:t>
+      </w:r>
+    </w:p>
+    <w:p>
+      <w:r>
+        <w:rPr>
+          <w:rFonts w:ascii="Courier New" w:hAnsi="Courier New" w:cs="Courier New"/>
+        </w:rPr>
+        <w:t>snap single</w:t>
+      </w:r>
+      <w:r>
+        <w:t xml:space="preserve"> &lt;index directory&gt; &lt;input file&gt;</w:t>
+      </w:r>
+      <w:r>
+        <w:t xml:space="preserve"> {</w:t>
       </w:r>
       <w:r>
         <w:rPr>
@@ -9163,204 +9268,49 @@
         <w:t>-n</w:t>
       </w:r>
       <w:r>
-        <w:fldChar w:fldCharType="begin"/>
-      </w:r>
-      <w:r>
-        <w:instrText xml:space="preserve"> XE "</w:instrText>
-      </w:r>
-      <w:r>
-        <w:rPr>
-          <w:rFonts w:ascii="Courier New" w:hAnsi="Courier New" w:cs="Courier New"/>
-        </w:rPr>
-        <w:instrText>-n</w:instrText>
-      </w:r>
-      <w:r>
-        <w:instrText xml:space="preserve">" </w:instrText>
-      </w:r>
-      <w:r>
-        <w:fldChar w:fldCharType="end"/>
-      </w:r>
-      <w:r>
-        <w:t xml:space="preserve">.  </w:t>
-      </w:r>
-      <w:r>
-        <w:t>The second</w:t>
-      </w:r>
-      <w:r>
-        <w:t xml:space="preserve">, mutually exclusive method is to </w:t>
-      </w:r>
-      <w:r>
-        <w:t xml:space="preserve">set the “seed coverage” with </w:t>
-      </w:r>
-      <w:r>
-        <w:rPr>
-          <w:rFonts w:ascii="Courier New" w:hAnsi="Courier New" w:cs="Courier New"/>
-        </w:rPr>
-        <w:t>-sc</w:t>
-      </w:r>
-      <w:r>
-        <w:fldChar w:fldCharType="begin"/>
-      </w:r>
-      <w:r>
-        <w:instrText xml:space="preserve"> XE "</w:instrText>
-      </w:r>
-      <w:r>
-        <w:rPr>
-          <w:rFonts w:ascii="Courier New" w:hAnsi="Courier New" w:cs="Courier New"/>
-        </w:rPr>
-        <w:instrText>-sc</w:instrText>
-      </w:r>
-      <w:r>
-        <w:instrText xml:space="preserve">" </w:instrText>
-      </w:r>
-      <w:r>
-        <w:fldChar w:fldCharType="end"/>
-      </w:r>
-      <w:r>
-        <w:t xml:space="preserve">.  Seed coverage is a </w:t>
+        <w:t xml:space="preserve"> &lt;max </w:t>
+      </w:r>
+      <w:r>
+        <w:t>s</w:t>
+      </w:r>
+      <w:r>
+        <w:t>eeds&gt; |</w:t>
+      </w:r>
+      <w:r>
+        <w:rPr>
+          <w:rStyle w:val="FootnoteReference"/>
+        </w:rPr>
+        <w:footnoteReference w:id="6"/>
+      </w:r>
+      <w:r>
+        <w:t xml:space="preserve"> </w:t>
+      </w:r>
+      <w:r>
+        <w:rPr>
+          <w:rFonts w:ascii="Courier New" w:hAnsi="Courier New" w:cs="Courier New"/>
+        </w:rPr>
+        <w:t>-</w:t>
+      </w:r>
+      <w:proofErr w:type="spellStart"/>
+      <w:r>
+        <w:rPr>
+          <w:rFonts w:ascii="Courier New" w:hAnsi="Courier New" w:cs="Courier New"/>
+        </w:rPr>
+        <w:t>sc</w:t>
+      </w:r>
+      <w:proofErr w:type="spellEnd"/>
+      <w:r>
+        <w:t xml:space="preserve"> &lt;seed </w:t>
       </w:r>
       <w:proofErr w:type="gramStart"/>
       <w:r>
-        <w:t>floating point</w:t>
+        <w:t>coverage</w:t>
+      </w:r>
+      <w:r>
+        <w:t>(</w:t>
       </w:r>
       <w:proofErr w:type="gramEnd"/>
       <w:r>
-        <w:t xml:space="preserve"> number that means the total size of the seeds used divided by the size of the read</w:t>
-      </w:r>
-      <w:r>
-        <w:t xml:space="preserve"> (or </w:t>
-      </w:r>
-      <w:r>
-        <w:t>of the longer read for paired end)</w:t>
-      </w:r>
-      <w:r>
-        <w:t>.</w:t>
-      </w:r>
-      <w:r>
-        <w:t xml:space="preserve">  For example, with a seed coverage of 2, a seed size of 20 and a read size of 100 it would use </w:t>
-      </w:r>
-      <w:r>
-        <w:t>at most 10 seeds, because 2 * 20 / 100 = 2.</w:t>
-      </w:r>
-      <w:r>
-        <w:t xml:space="preserve">  </w:t>
-      </w:r>
-      <w:r>
-        <w:rPr>
-          <w:rFonts w:ascii="Courier New" w:hAnsi="Courier New" w:cs="Courier New"/>
-        </w:rPr>
-        <w:t>-</w:t>
-      </w:r>
-      <w:proofErr w:type="spellStart"/>
-      <w:r>
-        <w:rPr>
-          <w:rFonts w:ascii="Courier New" w:hAnsi="Courier New" w:cs="Courier New"/>
-        </w:rPr>
-        <w:t>sc</w:t>
-      </w:r>
-      <w:proofErr w:type="spellEnd"/>
-      <w:r>
-        <w:t xml:space="preserve"> can be useful with an input that has reads of varying length.</w:t>
-      </w:r>
-    </w:p>
-    <w:p>
-      <w:r>
-        <w:t xml:space="preserve">The default is a fixed maximum seed count </w:t>
-      </w:r>
-      <w:r>
-        <w:t xml:space="preserve">(not coverage) </w:t>
-      </w:r>
-      <w:r>
-        <w:t xml:space="preserve">of </w:t>
-      </w:r>
-      <w:r>
-        <w:t xml:space="preserve">25 for single end and </w:t>
-      </w:r>
-      <w:r>
-        <w:t>8 for paired</w:t>
-      </w:r>
-      <w:r>
-        <w:t xml:space="preserve"> </w:t>
-      </w:r>
-      <w:r>
-        <w:t>end.</w:t>
-      </w:r>
-      <w:r>
-        <w:t xml:space="preserve">  Because of the way the paired-end aligner works it needs fewer seeds </w:t>
-      </w:r>
-      <w:r>
-        <w:t>and</w:t>
-      </w:r>
-      <w:r>
-        <w:t xml:space="preserve"> slows down more with </w:t>
-      </w:r>
-      <w:r>
-        <w:t>more seeds.  Hence it has a smaller default.</w:t>
-      </w:r>
-    </w:p>
-    <w:p>
-      <w:r>
-        <w:rPr>
-          <w:rFonts w:ascii="Courier New" w:hAnsi="Courier New" w:cs="Courier New"/>
-        </w:rPr>
-        <w:t>snap single</w:t>
-      </w:r>
-      <w:r>
-        <w:t xml:space="preserve"> &lt;index directory&gt; &lt;input file&gt;</w:t>
-      </w:r>
-      <w:r>
-        <w:t xml:space="preserve"> {</w:t>
-      </w:r>
-      <w:r>
-        <w:rPr>
-          <w:rFonts w:ascii="Courier New" w:hAnsi="Courier New" w:cs="Courier New"/>
-        </w:rPr>
-        <w:t>-n</w:t>
-      </w:r>
-      <w:r>
-        <w:t xml:space="preserve"> &lt;max </w:t>
-      </w:r>
-      <w:r>
-        <w:t>s</w:t>
-      </w:r>
-      <w:r>
-        <w:t>eeds&gt; |</w:t>
-      </w:r>
-      <w:r>
-        <w:rPr>
-          <w:rStyle w:val="FootnoteReference"/>
-        </w:rPr>
-        <w:footnoteReference w:id="6"/>
-      </w:r>
-      <w:r>
-        <w:t xml:space="preserve"> </w:t>
-      </w:r>
-      <w:r>
-        <w:rPr>
-          <w:rFonts w:ascii="Courier New" w:hAnsi="Courier New" w:cs="Courier New"/>
-        </w:rPr>
-        <w:t>-</w:t>
-      </w:r>
-      <w:proofErr w:type="spellStart"/>
-      <w:r>
-        <w:rPr>
-          <w:rFonts w:ascii="Courier New" w:hAnsi="Courier New" w:cs="Courier New"/>
-        </w:rPr>
-        <w:t>sc</w:t>
-      </w:r>
-      <w:proofErr w:type="spellEnd"/>
-      <w:r>
-        <w:t xml:space="preserve"> &lt;seed </w:t>
-      </w:r>
-      <w:proofErr w:type="gramStart"/>
-      <w:r>
-        <w:t>coverage</w:t>
-      </w:r>
-      <w:r>
-        <w:t>(</w:t>
-      </w:r>
-      <w:proofErr w:type="gramEnd"/>
-      <w:r>
         <w:t>floating point)</w:t>
       </w:r>
       <w:r>
@@ -9374,14 +9324,14 @@
       <w:pPr>
         <w:pStyle w:val="Heading2"/>
       </w:pPr>
-      <w:bookmarkStart w:id="18" w:name="_Toc115950193"/>
+      <w:bookmarkStart w:id="16" w:name="_Toc115950193"/>
       <w:r>
         <w:t>H</w:t>
       </w:r>
       <w:r>
         <w:t>its per seed</w:t>
       </w:r>
-      <w:bookmarkEnd w:id="18"/>
+      <w:bookmarkEnd w:id="16"/>
     </w:p>
     <w:p>
       <w:r>
@@ -9883,11 +9833,11 @@
       <w:pPr>
         <w:pStyle w:val="Heading2"/>
       </w:pPr>
-      <w:bookmarkStart w:id="19" w:name="_Toc115950194"/>
+      <w:bookmarkStart w:id="17" w:name="_Toc115950194"/>
       <w:r>
         <w:t>Threading</w:t>
       </w:r>
-      <w:bookmarkEnd w:id="19"/>
+      <w:bookmarkEnd w:id="17"/>
     </w:p>
     <w:p>
       <w:r>
@@ -9942,7 +9892,13 @@
         <w:t xml:space="preserve"> and you need </w:t>
       </w:r>
       <w:r>
-        <w:t>CPU for the other end of the pipe(s).</w:t>
+        <w:t>CPU for the other end</w:t>
+      </w:r>
+      <w:r>
+        <w:t>(s)</w:t>
+      </w:r>
+      <w:r>
+        <w:t xml:space="preserve"> of the pipe(s).</w:t>
       </w:r>
     </w:p>
     <w:p>
@@ -10024,7 +9980,19 @@
         <w:rPr>
           <w:rFonts w:cstheme="minorHAnsi"/>
         </w:rPr>
-        <w:t xml:space="preserve"> would reduce performance.   The </w:t>
+        <w:t xml:space="preserve"> </w:t>
+      </w:r>
+      <w:r>
+        <w:rPr>
+          <w:rFonts w:cstheme="minorHAnsi"/>
+        </w:rPr>
+        <w:t xml:space="preserve">and </w:t>
+      </w:r>
+      <w:r>
+        <w:rPr>
+          <w:rFonts w:cstheme="minorHAnsi"/>
+        </w:rPr>
+        <w:t xml:space="preserve">would reduce performance.   The </w:t>
       </w:r>
       <w:r>
         <w:rPr>
@@ -10144,15 +10112,7 @@
         <w:t xml:space="preserve">SNAP will </w:t>
       </w:r>
       <w:r>
-        <w:t xml:space="preserve">prefetch data from the index and reference genome.  Depending on the other alignment parameters, this may improve performance by reducing the amount of time that a </w:t>
-      </w:r>
-      <w:proofErr w:type="gramStart"/>
-      <w:r>
-        <w:t>core stalls</w:t>
-      </w:r>
-      <w:proofErr w:type="gramEnd"/>
-      <w:r>
-        <w:t xml:space="preserve"> waiting for data to come back from memory.</w:t>
+        <w:t>prefetch data from the index and reference genome.  Depending on the other alignment parameters, this may improve performance by reducing the amount of time that a core stalls waiting for data to come back from memory.</w:t>
       </w:r>
       <w:r>
         <w:t xml:space="preserve">  You can disable this by using the -P switch.  Typically, this effect is small.</w:t>
@@ -10209,7 +10169,7 @@
       <w:pPr>
         <w:pStyle w:val="Heading2"/>
       </w:pPr>
-      <w:bookmarkStart w:id="20" w:name="_Toc115950195"/>
+      <w:bookmarkStart w:id="18" w:name="_Toc115950195"/>
       <w:r>
         <w:lastRenderedPageBreak/>
         <w:t>Sorting</w:t>
@@ -10217,7 +10177,7 @@
       <w:r>
         <w:t>, Indexing and Duplicate Marking</w:t>
       </w:r>
-      <w:bookmarkEnd w:id="20"/>
+      <w:bookmarkEnd w:id="18"/>
     </w:p>
     <w:p>
       <w:r>
@@ -10820,127 +10780,237 @@
         <w:t>, exce</w:t>
       </w:r>
       <w:r>
-        <w:t xml:space="preserve">pt on rare occasions when Picard </w:t>
+        <w:t xml:space="preserve">pt on rare occasions when Picard uses </w:t>
+      </w:r>
+      <w:r>
+        <w:t xml:space="preserve">the </w:t>
+      </w:r>
+      <w:r>
+        <w:t xml:space="preserve">offset </w:t>
+      </w:r>
+      <w:r>
+        <w:t xml:space="preserve">of records </w:t>
+      </w:r>
+      <w:r>
+        <w:t xml:space="preserve">in </w:t>
+      </w:r>
+      <w:r>
+        <w:t xml:space="preserve">the original </w:t>
+      </w:r>
+      <w:r>
+        <w:t>file to resolve ties</w:t>
+      </w:r>
+      <w:r>
+        <w:t>.</w:t>
+      </w:r>
+    </w:p>
+    <w:p>
+      <w:pPr>
+        <w:rPr>
+          <w:rFonts w:eastAsiaTheme="minorEastAsia"/>
+        </w:rPr>
+      </w:pPr>
+      <w:r>
+        <w:t>For each</w:t>
+      </w:r>
+      <w:r>
+        <w:t xml:space="preserve"> read aligned to </w:t>
+      </w:r>
+      <w:r>
+        <w:t xml:space="preserve">reference </w:t>
+      </w:r>
+      <w:r>
+        <w:t xml:space="preserve">location </w:t>
+      </w:r>
+      <w:r>
+        <w:rPr>
+          <w:rFonts w:ascii="Courier New" w:hAnsi="Courier New" w:cs="Courier New"/>
+        </w:rPr>
+        <w:t>loc</w:t>
+      </w:r>
+      <w:r>
+        <w:t>, all</w:t>
+      </w:r>
+      <w:r>
+        <w:t xml:space="preserve"> subsequent read alignments aligned to reference locations in the window </w:t>
+      </w:r>
+      <w:r>
+        <w:rPr>
+          <w:rFonts w:ascii="Courier New" w:eastAsia="Courier New" w:hAnsi="Courier New" w:cs="Courier New"/>
+        </w:rPr>
+        <w:t>[loc, loc + MAX_READ_LENGTH + MAX_</w:t>
+      </w:r>
+      <w:proofErr w:type="gramStart"/>
+      <w:r>
+        <w:rPr>
+          <w:rFonts w:ascii="Courier New" w:eastAsia="Courier New" w:hAnsi="Courier New" w:cs="Courier New"/>
+        </w:rPr>
+        <w:t>K]</w:t>
+      </w:r>
+      <w:r>
+        <w:rPr>
+          <w:rFonts w:eastAsiaTheme="minorEastAsia"/>
+        </w:rPr>
+        <w:t>are</w:t>
+      </w:r>
+      <w:proofErr w:type="gramEnd"/>
+      <w:r>
+        <w:rPr>
+          <w:rFonts w:eastAsiaTheme="minorEastAsia"/>
+        </w:rPr>
+        <w:t xml:space="preserve"> scanned to identify duplicates</w:t>
+      </w:r>
+      <w:r>
+        <w:rPr>
+          <w:rFonts w:eastAsiaTheme="minorEastAsia"/>
+        </w:rPr>
+        <w:t xml:space="preserve"> (</w:t>
+      </w:r>
+      <w:r>
+        <w:rPr>
+          <w:rFonts w:eastAsiaTheme="minorEastAsia"/>
+        </w:rPr>
+        <w:t>to account for duplicate reads with soft-/hard-clipped alignments.</w:t>
+      </w:r>
+      <w:r>
+        <w:rPr>
+          <w:rFonts w:eastAsiaTheme="minorEastAsia"/>
+        </w:rPr>
+        <w:t>)</w:t>
+      </w:r>
+    </w:p>
+    <w:p>
+      <w:pPr>
+        <w:rPr>
+          <w:rFonts w:cstheme="minorHAnsi"/>
+        </w:rPr>
+      </w:pPr>
+      <w:r>
+        <w:rPr>
+          <w:rFonts w:ascii="Courier New" w:hAnsi="Courier New" w:cs="Courier New"/>
+        </w:rPr>
+        <w:t>snap single</w:t>
+      </w:r>
+      <w:r>
+        <w:t xml:space="preserve"> &lt;index directory&gt; &lt;input file&gt; </w:t>
+      </w:r>
+      <w:r>
+        <w:rPr>
+          <w:rFonts w:ascii="Courier New" w:hAnsi="Courier New" w:cs="Courier New"/>
+        </w:rPr>
+        <w:t>-</w:t>
+      </w:r>
+      <w:r>
+        <w:rPr>
+          <w:rFonts w:ascii="Courier New" w:hAnsi="Courier New" w:cs="Courier New"/>
+        </w:rPr>
+        <w:t xml:space="preserve">so </w:t>
+      </w:r>
+      <w:r>
+        <w:rPr>
+          <w:rFonts w:cstheme="minorHAnsi"/>
+        </w:rPr>
+        <w:t>{</w:t>
+      </w:r>
+      <w:r>
+        <w:rPr>
+          <w:rFonts w:ascii="Courier New" w:hAnsi="Courier New" w:cs="Courier New"/>
+        </w:rPr>
+        <w:t>-</w:t>
       </w:r>
       <w:proofErr w:type="spellStart"/>
       <w:r>
-        <w:t>MarkDup</w:t>
+        <w:rPr>
+          <w:rFonts w:ascii="Courier New" w:hAnsi="Courier New" w:cs="Courier New"/>
+        </w:rPr>
+        <w:t>sm</w:t>
       </w:r>
       <w:proofErr w:type="spellEnd"/>
       <w:r>
-        <w:t xml:space="preserve"> uses </w:t>
-      </w:r>
-      <w:r>
-        <w:t xml:space="preserve">the </w:t>
-      </w:r>
-      <w:r>
-        <w:t xml:space="preserve">offset </w:t>
-      </w:r>
-      <w:r>
-        <w:t xml:space="preserve">of records </w:t>
-      </w:r>
-      <w:r>
-        <w:t xml:space="preserve">in </w:t>
-      </w:r>
-      <w:r>
-        <w:t xml:space="preserve">the original </w:t>
-      </w:r>
-      <w:r>
-        <w:t>file to resolve ties</w:t>
-      </w:r>
-      <w:r>
-        <w:t>.</w:t>
-      </w:r>
-    </w:p>
-    <w:p>
-      <w:pPr>
-        <w:rPr>
-          <w:rFonts w:eastAsiaTheme="minorEastAsia"/>
-        </w:rPr>
-      </w:pPr>
-      <w:r>
-        <w:t>For each</w:t>
-      </w:r>
-      <w:r>
-        <w:t xml:space="preserve"> read aligned to </w:t>
-      </w:r>
-      <w:r>
-        <w:t xml:space="preserve">reference </w:t>
-      </w:r>
-      <w:r>
-        <w:t xml:space="preserve">location </w:t>
-      </w:r>
-      <w:r>
-        <w:rPr>
-          <w:rFonts w:ascii="Courier New" w:hAnsi="Courier New" w:cs="Courier New"/>
-        </w:rPr>
-        <w:t>loc</w:t>
-      </w:r>
-      <w:r>
-        <w:t>, all</w:t>
-      </w:r>
-      <w:r>
-        <w:t xml:space="preserve"> subsequent read alignments aligned to reference locations in the window </w:t>
-      </w:r>
-      <w:r>
-        <w:rPr>
-          <w:rFonts w:ascii="Courier New" w:eastAsia="Courier New" w:hAnsi="Courier New" w:cs="Courier New"/>
-        </w:rPr>
-        <w:t>[loc, loc + MAX_READ_LENGTH + MAX_</w:t>
-      </w:r>
-      <w:proofErr w:type="gramStart"/>
-      <w:r>
-        <w:rPr>
-          <w:rFonts w:ascii="Courier New" w:eastAsia="Courier New" w:hAnsi="Courier New" w:cs="Courier New"/>
-        </w:rPr>
-        <w:t>K]</w:t>
-      </w:r>
-      <w:r>
-        <w:rPr>
-          <w:rFonts w:eastAsiaTheme="minorEastAsia"/>
-        </w:rPr>
-        <w:t>are</w:t>
-      </w:r>
-      <w:proofErr w:type="gramEnd"/>
-      <w:r>
-        <w:rPr>
-          <w:rFonts w:eastAsiaTheme="minorEastAsia"/>
-        </w:rPr>
-        <w:t xml:space="preserve"> scanned to identify duplicates</w:t>
-      </w:r>
-      <w:r>
-        <w:rPr>
-          <w:rFonts w:eastAsiaTheme="minorEastAsia"/>
-        </w:rPr>
-        <w:t xml:space="preserve"> (</w:t>
-      </w:r>
-      <w:r>
-        <w:rPr>
-          <w:rFonts w:eastAsiaTheme="minorEastAsia"/>
-        </w:rPr>
-        <w:t>to account for duplicate reads with soft-/hard-clipped alignments.</w:t>
-      </w:r>
-      <w:r>
-        <w:rPr>
-          <w:rFonts w:eastAsiaTheme="minorEastAsia"/>
-        </w:rPr>
-        <w:t>)</w:t>
-      </w:r>
-    </w:p>
-    <w:p>
-      <w:pPr>
-        <w:rPr>
-          <w:rFonts w:cstheme="minorHAnsi"/>
-        </w:rPr>
-      </w:pPr>
-      <w:r>
-        <w:rPr>
-          <w:rFonts w:ascii="Courier New" w:hAnsi="Courier New" w:cs="Courier New"/>
-        </w:rPr>
-        <w:t>snap single</w:t>
-      </w:r>
-      <w:r>
-        <w:t xml:space="preserve"> &lt;index directory&gt; &lt;input file&gt; </w:t>
+        <w:rPr>
+          <w:rFonts w:ascii="Courier New" w:hAnsi="Courier New" w:cs="Courier New"/>
+        </w:rPr>
+        <w:t xml:space="preserve"> </w:t>
+      </w:r>
+      <w:r>
+        <w:rPr>
+          <w:rFonts w:cstheme="minorHAnsi"/>
+        </w:rPr>
+        <w:t>&lt;</w:t>
+      </w:r>
+      <w:r>
+        <w:rPr>
+          <w:rFonts w:cstheme="minorHAnsi"/>
+        </w:rPr>
+        <w:t xml:space="preserve">total </w:t>
+      </w:r>
+      <w:r>
+        <w:rPr>
+          <w:rFonts w:cstheme="minorHAnsi"/>
+        </w:rPr>
+        <w:t>sort memory in GB&gt;} {</w:t>
+      </w:r>
+      <w:r>
+        <w:rPr>
+          <w:rFonts w:ascii="Courier New" w:hAnsi="Courier New" w:cs="Courier New"/>
+        </w:rPr>
+        <w:t xml:space="preserve">-S </w:t>
+      </w:r>
+      <w:r>
+        <w:rPr>
+          <w:rFonts w:cstheme="minorHAnsi"/>
+        </w:rPr>
+        <w:t>{</w:t>
+      </w:r>
+      <w:proofErr w:type="spellStart"/>
+      <w:r>
+        <w:rPr>
+          <w:rFonts w:ascii="Courier New" w:hAnsi="Courier New" w:cs="Courier New"/>
+        </w:rPr>
+        <w:t>i</w:t>
+      </w:r>
+      <w:proofErr w:type="spellEnd"/>
+      <w:r>
+        <w:rPr>
+          <w:rFonts w:cstheme="minorHAnsi"/>
+        </w:rPr>
+        <w:t>}</w:t>
+      </w:r>
+      <w:r>
+        <w:rPr>
+          <w:rFonts w:ascii="Courier New" w:hAnsi="Courier New" w:cs="Courier New"/>
+        </w:rPr>
+        <w:t xml:space="preserve"> </w:t>
+      </w:r>
+      <w:r>
+        <w:rPr>
+          <w:rFonts w:cstheme="minorHAnsi"/>
+        </w:rPr>
+        <w:t>{</w:t>
+      </w:r>
+      <w:r>
+        <w:rPr>
+          <w:rFonts w:ascii="Courier New" w:hAnsi="Courier New" w:cs="Courier New"/>
+        </w:rPr>
+        <w:t>d</w:t>
+      </w:r>
+      <w:r>
+        <w:rPr>
+          <w:rFonts w:cstheme="minorHAnsi"/>
+        </w:rPr>
+        <w:t>}}</w:t>
+      </w:r>
+      <w:r>
+        <w:rPr>
+          <w:rFonts w:cstheme="minorHAnsi"/>
+        </w:rPr>
+        <w:t xml:space="preserve"> </w:t>
+      </w:r>
+      <w:r>
+        <w:rPr>
+          <w:rFonts w:cstheme="minorHAnsi"/>
+        </w:rPr>
+        <w:t>{</w:t>
       </w:r>
       <w:r>
         <w:rPr>
@@ -10948,30 +11018,12 @@
         </w:rPr>
         <w:t>-</w:t>
       </w:r>
-      <w:r>
-        <w:rPr>
-          <w:rFonts w:ascii="Courier New" w:hAnsi="Courier New" w:cs="Courier New"/>
-        </w:rPr>
-        <w:t xml:space="preserve">so </w:t>
-      </w:r>
-      <w:r>
-        <w:rPr>
-          <w:rFonts w:cstheme="minorHAnsi"/>
-        </w:rPr>
-        <w:t>{</w:t>
-      </w:r>
-      <w:r>
-        <w:rPr>
-          <w:rFonts w:ascii="Courier New" w:hAnsi="Courier New" w:cs="Courier New"/>
-        </w:rPr>
-        <w:t>-</w:t>
-      </w:r>
       <w:proofErr w:type="spellStart"/>
       <w:r>
         <w:rPr>
           <w:rFonts w:ascii="Courier New" w:hAnsi="Courier New" w:cs="Courier New"/>
         </w:rPr>
-        <w:t>sm</w:t>
+        <w:t>sid</w:t>
       </w:r>
       <w:proofErr w:type="spellEnd"/>
       <w:r>
@@ -10984,106 +11036,6 @@
         <w:rPr>
           <w:rFonts w:cstheme="minorHAnsi"/>
         </w:rPr>
-        <w:t>&lt;</w:t>
-      </w:r>
-      <w:r>
-        <w:rPr>
-          <w:rFonts w:cstheme="minorHAnsi"/>
-        </w:rPr>
-        <w:t xml:space="preserve">total </w:t>
-      </w:r>
-      <w:r>
-        <w:rPr>
-          <w:rFonts w:cstheme="minorHAnsi"/>
-        </w:rPr>
-        <w:t>sort memory in GB&gt;} {</w:t>
-      </w:r>
-      <w:r>
-        <w:rPr>
-          <w:rFonts w:ascii="Courier New" w:hAnsi="Courier New" w:cs="Courier New"/>
-        </w:rPr>
-        <w:t xml:space="preserve">-S </w:t>
-      </w:r>
-      <w:r>
-        <w:rPr>
-          <w:rFonts w:cstheme="minorHAnsi"/>
-        </w:rPr>
-        <w:t>{</w:t>
-      </w:r>
-      <w:proofErr w:type="spellStart"/>
-      <w:r>
-        <w:rPr>
-          <w:rFonts w:ascii="Courier New" w:hAnsi="Courier New" w:cs="Courier New"/>
-        </w:rPr>
-        <w:t>i</w:t>
-      </w:r>
-      <w:proofErr w:type="spellEnd"/>
-      <w:r>
-        <w:rPr>
-          <w:rFonts w:cstheme="minorHAnsi"/>
-        </w:rPr>
-        <w:t>}</w:t>
-      </w:r>
-      <w:r>
-        <w:rPr>
-          <w:rFonts w:ascii="Courier New" w:hAnsi="Courier New" w:cs="Courier New"/>
-        </w:rPr>
-        <w:t xml:space="preserve"> </w:t>
-      </w:r>
-      <w:r>
-        <w:rPr>
-          <w:rFonts w:cstheme="minorHAnsi"/>
-        </w:rPr>
-        <w:t>{</w:t>
-      </w:r>
-      <w:r>
-        <w:rPr>
-          <w:rFonts w:ascii="Courier New" w:hAnsi="Courier New" w:cs="Courier New"/>
-        </w:rPr>
-        <w:t>d</w:t>
-      </w:r>
-      <w:r>
-        <w:rPr>
-          <w:rFonts w:cstheme="minorHAnsi"/>
-        </w:rPr>
-        <w:t>}}</w:t>
-      </w:r>
-      <w:r>
-        <w:rPr>
-          <w:rFonts w:cstheme="minorHAnsi"/>
-        </w:rPr>
-        <w:t xml:space="preserve"> </w:t>
-      </w:r>
-      <w:r>
-        <w:rPr>
-          <w:rFonts w:cstheme="minorHAnsi"/>
-        </w:rPr>
-        <w:t>{</w:t>
-      </w:r>
-      <w:r>
-        <w:rPr>
-          <w:rFonts w:ascii="Courier New" w:hAnsi="Courier New" w:cs="Courier New"/>
-        </w:rPr>
-        <w:t>-</w:t>
-      </w:r>
-      <w:proofErr w:type="spellStart"/>
-      <w:r>
-        <w:rPr>
-          <w:rFonts w:ascii="Courier New" w:hAnsi="Courier New" w:cs="Courier New"/>
-        </w:rPr>
-        <w:t>sid</w:t>
-      </w:r>
-      <w:proofErr w:type="spellEnd"/>
-      <w:r>
-        <w:rPr>
-          <w:rFonts w:ascii="Courier New" w:hAnsi="Courier New" w:cs="Courier New"/>
-        </w:rPr>
-        <w:t xml:space="preserve"> </w:t>
-      </w:r>
-      <w:r>
-        <w:rPr>
-          <w:rFonts w:cstheme="minorHAnsi"/>
-        </w:rPr>
         <w:t>&lt;sort intermediate directory&gt;}</w:t>
       </w:r>
     </w:p>
@@ -11091,12 +11043,12 @@
       <w:pPr>
         <w:pStyle w:val="Heading2"/>
       </w:pPr>
-      <w:bookmarkStart w:id="21" w:name="_Toc115950196"/>
+      <w:bookmarkStart w:id="19" w:name="_Toc115950196"/>
       <w:r>
         <w:lastRenderedPageBreak/>
         <w:t>CIGAR strings</w:t>
       </w:r>
-      <w:bookmarkEnd w:id="21"/>
+      <w:bookmarkEnd w:id="19"/>
       <w:r>
         <w:tab/>
       </w:r>
@@ -11137,7 +11089,7 @@
       <w:r>
         <w:t xml:space="preserve">The </w:t>
       </w:r>
-      <w:hyperlink r:id="rId12" w:history="1">
+      <w:hyperlink r:id="rId8" w:history="1">
         <w:r>
           <w:rPr>
             <w:rStyle w:val="Hyperlink"/>
@@ -11229,11 +11181,11 @@
       <w:pPr>
         <w:pStyle w:val="Heading2"/>
       </w:pPr>
-      <w:bookmarkStart w:id="22" w:name="_Toc115950197"/>
+      <w:bookmarkStart w:id="20" w:name="_Toc115950197"/>
       <w:r>
         <w:t>Minimum read lengths</w:t>
       </w:r>
-      <w:bookmarkEnd w:id="22"/>
+      <w:bookmarkEnd w:id="20"/>
     </w:p>
     <w:p>
       <w:r>
@@ -11327,11 +11279,11 @@
       <w:pPr>
         <w:pStyle w:val="Heading2"/>
       </w:pPr>
-      <w:bookmarkStart w:id="23" w:name="_Toc115950198"/>
+      <w:bookmarkStart w:id="21" w:name="_Toc115950198"/>
       <w:r>
         <w:t>Index Loading</w:t>
       </w:r>
-      <w:bookmarkEnd w:id="23"/>
+      <w:bookmarkEnd w:id="21"/>
     </w:p>
     <w:p>
       <w:r>
@@ -11435,6 +11387,9 @@
         <w:t>-map</w:t>
       </w:r>
       <w:r>
+        <w:rPr>
+          <w:rFonts w:ascii="Courier New" w:hAnsi="Courier New" w:cs="Courier New"/>
+        </w:rPr>
         <w:t>-</w:t>
       </w:r>
       <w:r>
@@ -11639,11 +11594,11 @@
       <w:pPr>
         <w:pStyle w:val="Heading2"/>
       </w:pPr>
-      <w:bookmarkStart w:id="24" w:name="_Toc115950199"/>
+      <w:bookmarkStart w:id="22" w:name="_Toc115950199"/>
       <w:r>
         <w:t>Writing more than one alignment per read</w:t>
       </w:r>
-      <w:bookmarkEnd w:id="24"/>
+      <w:bookmarkEnd w:id="22"/>
     </w:p>
     <w:p>
       <w:r>
@@ -12059,11 +12014,11 @@
       <w:pPr>
         <w:pStyle w:val="Heading2"/>
       </w:pPr>
-      <w:bookmarkStart w:id="25" w:name="_Toc115950200"/>
+      <w:bookmarkStart w:id="23" w:name="_Toc115950200"/>
       <w:r>
         <w:t>ALT contigs</w:t>
       </w:r>
-      <w:bookmarkEnd w:id="25"/>
+      <w:bookmarkEnd w:id="23"/>
     </w:p>
     <w:p>
       <w:r>
@@ -12383,11 +12338,11 @@
       <w:pPr>
         <w:pStyle w:val="Heading2"/>
       </w:pPr>
-      <w:bookmarkStart w:id="26" w:name="_Toc115950201"/>
+      <w:bookmarkStart w:id="24" w:name="_Toc115950201"/>
       <w:r>
         <w:t>Affine gap scoring</w:t>
       </w:r>
-      <w:bookmarkEnd w:id="26"/>
+      <w:bookmarkEnd w:id="24"/>
     </w:p>
     <w:p>
       <w:r>
@@ -12409,15 +12364,7 @@
         <w:t xml:space="preserve">selectively </w:t>
       </w:r>
       <w:r>
-        <w:t>only for alignments that have been determined to be promising by the Landau-</w:t>
-      </w:r>
-      <w:proofErr w:type="spellStart"/>
-      <w:r>
-        <w:t>Vishkin</w:t>
-      </w:r>
-      <w:proofErr w:type="spellEnd"/>
-      <w:r>
-        <w:t xml:space="preserve"> edit distance </w:t>
+        <w:t xml:space="preserve">only for alignments that have been determined to be promising by the Landau-Vishkin edit distance </w:t>
       </w:r>
       <w:r>
         <w:t xml:space="preserve">aligner (i.e., </w:t>
@@ -12459,15 +12406,7 @@
         <w:t xml:space="preserve">are filtered </w:t>
       </w:r>
       <w:r>
-        <w:t>out by the Landau-</w:t>
-      </w:r>
-      <w:proofErr w:type="spellStart"/>
-      <w:r>
-        <w:t>Vishkin</w:t>
-      </w:r>
-      <w:proofErr w:type="spellEnd"/>
-      <w:r>
-        <w:t xml:space="preserve"> aligner as unpromising</w:t>
+        <w:t>out by the Landau-Vishkin aligner as unpromising</w:t>
       </w:r>
       <w:r>
         <w:t>. As a result, the</w:t>
@@ -12980,7 +12919,7 @@
         <w:lastRenderedPageBreak/>
         <w:t xml:space="preserve">programming notes from Heng Li: </w:t>
       </w:r>
-      <w:hyperlink r:id="rId13">
+      <w:hyperlink r:id="rId9">
         <w:r>
           <w:rPr>
             <w:rStyle w:val="Hyperlink"/>
@@ -13114,11 +13053,11 @@
       <w:pPr>
         <w:pStyle w:val="Heading2"/>
       </w:pPr>
-      <w:bookmarkStart w:id="27" w:name="_Toc115950202"/>
+      <w:bookmarkStart w:id="25" w:name="_Toc115950202"/>
       <w:r>
         <w:t>DRAGEN variant caller mode</w:t>
       </w:r>
-      <w:bookmarkEnd w:id="27"/>
+      <w:bookmarkEnd w:id="25"/>
     </w:p>
     <w:p>
       <w:r>
@@ -13146,90 +13085,171 @@
         <w:t xml:space="preserve">One of the main reasons for this is because </w:t>
       </w:r>
       <w:r>
-        <w:t>SNAP’s Landau-</w:t>
+        <w:t>SNAP’s Landau-Vishkin based edit distance alignment does not support</w:t>
+      </w:r>
+      <w:r>
+        <w:t xml:space="preserve"> soft</w:t>
+      </w:r>
+      <w:r>
+        <w:t xml:space="preserve"> clipping of reads</w:t>
+      </w:r>
+      <w:r>
+        <w:t>. We found that f</w:t>
+      </w:r>
+      <w:r>
+        <w:t>orcing such reads to align with large soft</w:t>
+      </w:r>
+      <w:r>
+        <w:t xml:space="preserve"> </w:t>
+      </w:r>
+      <w:r>
+        <w:t>clips (</w:t>
+      </w:r>
+      <w:r>
+        <w:t xml:space="preserve">at the beginning or end of reads or both) significantly increased the number of false positive variant calls from GATK’s Haplotype Caller. Furthermore, in many cases large indels were missed. </w:t>
+      </w:r>
+    </w:p>
+    <w:p>
+      <w:r>
+        <w:t>On the other hand, the DRAGEN variant caller can better handle poor alignments with large soft clips without increasing false positives. To increase the number of reads pairs mapped by SNAP, for each unmapped read pair from the paired-end aligner</w:t>
+      </w:r>
+      <w:r>
+        <w:t xml:space="preserve"> after the first edit-distance + affine gap scoring pass</w:t>
+      </w:r>
+      <w:r>
+        <w:t xml:space="preserve">, we perform another alignment pass using a Hamming distance aligner that supports soft-clipping. </w:t>
+      </w:r>
+      <w:r>
+        <w:t xml:space="preserve">Like in the first edit distance pass, </w:t>
+      </w:r>
+      <w:proofErr w:type="gramStart"/>
+      <w:r>
+        <w:t>Hamming</w:t>
+      </w:r>
+      <w:proofErr w:type="gramEnd"/>
+      <w:r>
+        <w:t xml:space="preserve"> distance-based scoring is used to find a few promising locations to align the read pair. These promising locations are</w:t>
+      </w:r>
+      <w:r>
+        <w:t xml:space="preserve"> further</w:t>
+      </w:r>
+      <w:r>
+        <w:t xml:space="preserve"> scored using </w:t>
+      </w:r>
+      <w:r>
+        <w:t xml:space="preserve">a </w:t>
+      </w:r>
+      <w:r>
+        <w:t>slow but accurate affine gap scoring</w:t>
+      </w:r>
+      <w:r>
+        <w:t xml:space="preserve"> method</w:t>
+      </w:r>
+      <w:r>
+        <w:t xml:space="preserve"> to determine the best location to align the read pair.</w:t>
+      </w:r>
+    </w:p>
+    <w:p>
+      <w:r>
+        <w:t xml:space="preserve">By default, SNAP </w:t>
+      </w:r>
+      <w:r>
+        <w:t>runs in DRAGEN mode</w:t>
+      </w:r>
+      <w:r>
+        <w:t xml:space="preserve">. </w:t>
+      </w:r>
+      <w:r>
+        <w:t xml:space="preserve">If you intend to use SNAP’s output with HaplotypeCaller you should enable HaplotypeCaller mode with </w:t>
+      </w:r>
+      <w:r>
+        <w:rPr>
+          <w:rFonts w:ascii="Courier New" w:hAnsi="Courier New" w:cs="Courier New"/>
+        </w:rPr>
+        <w:t>-</w:t>
       </w:r>
       <w:proofErr w:type="spellStart"/>
       <w:r>
-        <w:t>Vishkin</w:t>
+        <w:rPr>
+          <w:rFonts w:ascii="Courier New" w:hAnsi="Courier New" w:cs="Courier New"/>
+        </w:rPr>
+        <w:t>hc</w:t>
       </w:r>
       <w:proofErr w:type="spellEnd"/>
       <w:r>
-        <w:t xml:space="preserve"> based edit distance alignment does not support</w:t>
-      </w:r>
-      <w:r>
-        <w:t xml:space="preserve"> soft</w:t>
-      </w:r>
-      <w:r>
-        <w:t xml:space="preserve"> clipping of reads</w:t>
-      </w:r>
-      <w:r>
-        <w:t>. We found that f</w:t>
-      </w:r>
-      <w:r>
-        <w:t>orcing such reads to align with large soft</w:t>
-      </w:r>
-      <w:r>
+        <w:rPr>
+          <w:rFonts w:ascii="Courier New" w:hAnsi="Courier New" w:cs="Courier New"/>
+        </w:rPr>
+        <w:fldChar w:fldCharType="begin"/>
+      </w:r>
+      <w:r>
+        <w:instrText xml:space="preserve"> XE "</w:instrText>
+      </w:r>
+      <w:r>
+        <w:rPr>
+          <w:rFonts w:ascii="Courier New" w:hAnsi="Courier New" w:cs="Courier New"/>
+        </w:rPr>
+        <w:instrText>-</w:instrText>
+      </w:r>
+      <w:proofErr w:type="spellStart"/>
+      <w:r>
+        <w:rPr>
+          <w:rFonts w:ascii="Courier New" w:hAnsi="Courier New" w:cs="Courier New"/>
+        </w:rPr>
+        <w:instrText>hc</w:instrText>
+      </w:r>
+      <w:proofErr w:type="spellEnd"/>
+      <w:r>
+        <w:instrText xml:space="preserve">" </w:instrText>
+      </w:r>
+      <w:r>
+        <w:rPr>
+          <w:rFonts w:ascii="Courier New" w:hAnsi="Courier New" w:cs="Courier New"/>
+        </w:rPr>
+        <w:fldChar w:fldCharType="end"/>
+      </w:r>
+      <w:r>
+        <w:t xml:space="preserve">.  </w:t>
+      </w:r>
+      <w:r>
+        <w:rPr>
+          <w:rFonts w:ascii="Courier New" w:hAnsi="Courier New" w:cs="Courier New"/>
+        </w:rPr>
+        <w:t>-</w:t>
+      </w:r>
+      <w:proofErr w:type="spellStart"/>
+      <w:r>
+        <w:rPr>
+          <w:rFonts w:ascii="Courier New" w:hAnsi="Courier New" w:cs="Courier New"/>
+        </w:rPr>
+        <w:t>hc</w:t>
+      </w:r>
+      <w:proofErr w:type="spellEnd"/>
+      <w:r>
+        <w:rPr>
+          <w:rFonts w:ascii="Courier New" w:hAnsi="Courier New" w:cs="Courier New"/>
+        </w:rPr>
+        <w:t>-</w:t>
+      </w:r>
+      <w:r>
+        <w:rPr>
+          <w:rFonts w:ascii="Courier New" w:hAnsi="Courier New" w:cs="Courier New"/>
+        </w:rPr>
         <w:t xml:space="preserve"> </w:t>
       </w:r>
       <w:r>
-        <w:t>clips (</w:t>
-      </w:r>
-      <w:r>
-        <w:t xml:space="preserve">at the beginning or end of reads or both) significantly increased the number of false positive variant calls from GATK’s Haplotype Caller. Furthermore, in many cases large indels were missed. </w:t>
-      </w:r>
-    </w:p>
-    <w:p>
-      <w:r>
-        <w:t>On the other hand, the DRAGEN variant caller can better handle poor alignments with large soft clips without increasing false positives. To increase the number of reads pairs mapped by SNAP, for each unmapped read pair from the paired-end aligner</w:t>
-      </w:r>
-      <w:r>
-        <w:t xml:space="preserve"> after the first edit-distance + affine gap scoring pass</w:t>
-      </w:r>
-      <w:r>
-        <w:t xml:space="preserve">, we perform another alignment pass using a Hamming distance aligner that supports soft-clipping. </w:t>
-      </w:r>
-      <w:r>
-        <w:t xml:space="preserve">Like in the first edit distance pass, </w:t>
-      </w:r>
-      <w:proofErr w:type="gramStart"/>
-      <w:r>
-        <w:t>Hamming</w:t>
-      </w:r>
-      <w:proofErr w:type="gramEnd"/>
-      <w:r>
-        <w:t xml:space="preserve"> distance-based scoring is used to find a few promising locations to align the read pair. These promising locations are</w:t>
-      </w:r>
-      <w:r>
-        <w:t xml:space="preserve"> further</w:t>
-      </w:r>
-      <w:r>
-        <w:t xml:space="preserve"> scored using </w:t>
-      </w:r>
-      <w:r>
-        <w:t xml:space="preserve">a </w:t>
-      </w:r>
-      <w:r>
-        <w:t>slow but accurate affine gap scoring</w:t>
-      </w:r>
-      <w:r>
-        <w:t xml:space="preserve"> method</w:t>
-      </w:r>
-      <w:r>
-        <w:t xml:space="preserve"> to determine the best location to align the read pair.</w:t>
-      </w:r>
-    </w:p>
-    <w:p>
-      <w:r>
-        <w:t xml:space="preserve">By default, SNAP outputs alignments </w:t>
-      </w:r>
-      <w:r>
-        <w:t>that can</w:t>
-      </w:r>
-      <w:r>
-        <w:t xml:space="preserve"> provide the best accuracy with GATK’s Haplotype Caller. For users that intend to take advantage of SNAP’s alignment speed and pass SNAP’s alignment output through DRAGEN’s variant caller, we provide </w:t>
-      </w:r>
-      <w:r>
-        <w:t xml:space="preserve">the </w:t>
+        <w:t>does the opposite and explicitly enables DRAGEN mode.  This switch mostly exists so that scripts that were created when the default was opposite will still work.</w:t>
+      </w:r>
+    </w:p>
+    <w:p>
+      <w:r>
+        <w:rPr>
+          <w:rFonts w:ascii="Courier New" w:hAnsi="Courier New" w:cs="Courier New"/>
+        </w:rPr>
+        <w:t>snap single</w:t>
+      </w:r>
+      <w:r>
+        <w:t xml:space="preserve"> &lt;index directory&gt; &lt;input file&gt; {</w:t>
       </w:r>
       <w:r>
         <w:rPr>
@@ -13249,30 +13269,50 @@
         <w:rPr>
           <w:rFonts w:ascii="Courier New" w:hAnsi="Courier New" w:cs="Courier New"/>
         </w:rPr>
+        <w:t xml:space="preserve"> </w:t>
+      </w:r>
+      <w:r>
+        <w:rPr>
+          <w:rFonts w:cstheme="minorHAnsi"/>
+        </w:rPr>
+        <w:t>|</w:t>
+      </w:r>
+      <w:r>
+        <w:rPr>
+          <w:rFonts w:ascii="Courier New" w:hAnsi="Courier New" w:cs="Courier New"/>
+        </w:rPr>
+        <w:t xml:space="preserve"> -</w:t>
+      </w:r>
+      <w:proofErr w:type="spellStart"/>
+      <w:r>
+        <w:rPr>
+          <w:rFonts w:ascii="Courier New" w:hAnsi="Courier New" w:cs="Courier New"/>
+        </w:rPr>
+        <w:t>hc</w:t>
+      </w:r>
+      <w:proofErr w:type="spellEnd"/>
+      <w:r>
+        <w:rPr>
+          <w:rFonts w:ascii="Courier New" w:hAnsi="Courier New" w:cs="Courier New"/>
+        </w:rPr>
         <w:t>-</w:t>
       </w:r>
       <w:r>
         <w:rPr>
-          <w:rFonts w:ascii="Courier New" w:hAnsi="Courier New" w:cs="Courier New"/>
-        </w:rPr>
-        <w:t xml:space="preserve"> </w:t>
-      </w:r>
-      <w:r>
-        <w:t>command</w:t>
-      </w:r>
-      <w:r>
-        <w:t xml:space="preserve"> line option, which enables DRAGEN variant caller-specific optimizations in SNAP. Also included in the DRAGEN variant calling mode are a few read base-quality score aware optimizations that can improve the identification of small indels.</w:t>
+          <w:rFonts w:cstheme="minorHAnsi"/>
+        </w:rPr>
+        <w:t>}</w:t>
       </w:r>
     </w:p>
     <w:p>
       <w:pPr>
         <w:pStyle w:val="Heading2"/>
       </w:pPr>
-      <w:bookmarkStart w:id="28" w:name="_Toc115950203"/>
+      <w:bookmarkStart w:id="26" w:name="_Toc115950203"/>
       <w:r>
         <w:t>Mapping quality</w:t>
       </w:r>
-      <w:bookmarkEnd w:id="28"/>
+      <w:bookmarkEnd w:id="26"/>
     </w:p>
     <w:p>
       <w:r>
@@ -13282,15 +13322,7 @@
         <w:t xml:space="preserve">  It does this by finding mappings that are </w:t>
       </w:r>
       <w:r>
-        <w:t xml:space="preserve">farther from the read than the best </w:t>
-      </w:r>
-      <w:proofErr w:type="gramStart"/>
-      <w:r>
-        <w:t>mapping, and</w:t>
-      </w:r>
-      <w:proofErr w:type="gramEnd"/>
-      <w:r>
-        <w:t xml:space="preserve"> estimating the probability that the read really came from one of the alternate mapping candidates.  </w:t>
+        <w:t xml:space="preserve">farther from the read than the best mapping, and estimating the probability that the read really came from one of the alternate mapping candidates.  </w:t>
       </w:r>
     </w:p>
     <w:p>
@@ -13441,11 +13473,11 @@
       <w:pPr>
         <w:pStyle w:val="Heading2"/>
       </w:pPr>
-      <w:bookmarkStart w:id="29" w:name="_Toc115950204"/>
+      <w:bookmarkStart w:id="27" w:name="_Toc115950204"/>
       <w:r>
         <w:t>Output Filtering</w:t>
       </w:r>
-      <w:bookmarkEnd w:id="29"/>
+      <w:bookmarkEnd w:id="27"/>
     </w:p>
     <w:p>
       <w:r>
@@ -13870,14 +13902,14 @@
       <w:pPr>
         <w:pStyle w:val="Heading2"/>
       </w:pPr>
-      <w:bookmarkStart w:id="30" w:name="_Toc115950205"/>
+      <w:bookmarkStart w:id="28" w:name="_Toc115950205"/>
       <w:r>
         <w:t>Input Read</w:t>
       </w:r>
       <w:r>
         <w:t>s</w:t>
       </w:r>
-      <w:bookmarkEnd w:id="30"/>
+      <w:bookmarkEnd w:id="28"/>
     </w:p>
     <w:p>
       <w:r>
@@ -14002,412 +14034,364 @@
         <w:fldChar w:fldCharType="end"/>
       </w:r>
       <w:r>
-        <w:t xml:space="preserve"> switch and then specify the min and max quality scores (in </w:t>
+        <w:t xml:space="preserve"> switch and then specify the min and max quality scores (in Phred + 33) to clip. Clipping will be inclusive of the min and max, so </w:t>
+      </w:r>
+      <w:r>
+        <w:rPr>
+          <w:rFonts w:ascii="Courier New" w:hAnsi="Courier New" w:cs="Courier New"/>
+        </w:rPr>
+        <w:t>-cc</w:t>
+      </w:r>
+      <w:r>
+        <w:t xml:space="preserve"> ## means to clip only reads with ‘#’ quality scores, while -</w:t>
+      </w:r>
+      <w:proofErr w:type="gramStart"/>
+      <w:r>
+        <w:t>cc !</w:t>
+      </w:r>
+      <w:proofErr w:type="gramEnd"/>
+      <w:r>
+        <w:t>&amp; would clip all quality scores from 0 to 5 inclusive, which are represented in Phred + 33 as ‘!’ to ‘&amp;’.</w:t>
+      </w:r>
+      <w:r>
+        <w:t xml:space="preserve">  On Unix-like systems some characters that are used as Phred scores are interpreted by the shell and not passed directly to the program.  In particular, ‘#’ indicates </w:t>
+      </w:r>
+      <w:r>
+        <w:t xml:space="preserve">the rest of the line is a comment and single, double and back quote marks and backslashes do various things.  To avoid this unwanted behavior, you can quote your Phred characters either by enclosing them in single quotes or by using a backslash before each Phred character that needs to be quoted.  You’ll need to use the backslash method when you’re using a quote mark or backslash as a Phred character.  So, for example, </w:t>
+      </w:r>
+      <w:r>
+        <w:rPr>
+          <w:rFonts w:ascii="Courier New" w:hAnsi="Courier New" w:cs="Courier New"/>
+        </w:rPr>
+        <w:t>-cc ‘##’</w:t>
+      </w:r>
+      <w:r>
+        <w:t xml:space="preserve"> </w:t>
+      </w:r>
+      <w:r>
+        <w:rPr>
+          <w:rFonts w:ascii="Courier New" w:hAnsi="Courier New" w:cs="Courier New"/>
+        </w:rPr>
+        <w:t xml:space="preserve">or -cc </w:t>
+      </w:r>
+      <w:proofErr w:type="gramStart"/>
+      <w:r>
+        <w:rPr>
+          <w:rFonts w:ascii="Courier New" w:hAnsi="Courier New" w:cs="Courier New"/>
+        </w:rPr>
+        <w:t>\</w:t>
+      </w:r>
+      <w:r>
+        <w:rPr>
+          <w:rFonts w:ascii="Courier New" w:hAnsi="Courier New" w:cs="Courier New"/>
+        </w:rPr>
+        <w:t>”</w:t>
+      </w:r>
+      <w:r>
+        <w:rPr>
+          <w:rFonts w:ascii="Courier New" w:hAnsi="Courier New" w:cs="Courier New"/>
+        </w:rPr>
+        <w:t>\</w:t>
+      </w:r>
+      <w:proofErr w:type="gramEnd"/>
+      <w:r>
+        <w:rPr>
+          <w:rFonts w:ascii="Courier New" w:hAnsi="Courier New" w:cs="Courier New"/>
+        </w:rPr>
+        <w:t>’</w:t>
+      </w:r>
+      <w:r>
+        <w:t>.</w:t>
+      </w:r>
+    </w:p>
+    <w:p>
+      <w:r>
+        <w:rPr>
+          <w:rFonts w:ascii="Courier New" w:hAnsi="Courier New"/>
+        </w:rPr>
+        <w:t>snap single</w:t>
+      </w:r>
+      <w:r>
+        <w:t xml:space="preserve"> &lt;index directory&gt; &lt;input file&gt; {</w:t>
+      </w:r>
+      <w:r>
+        <w:rPr>
+          <w:rFonts w:ascii="Courier New" w:hAnsi="Courier New"/>
+        </w:rPr>
+        <w:t>-C--</w:t>
+      </w:r>
+      <w:r>
+        <w:t xml:space="preserve"> | </w:t>
+      </w:r>
+      <w:r>
+        <w:rPr>
+          <w:rFonts w:ascii="Courier New" w:hAnsi="Courier New"/>
+        </w:rPr>
+        <w:t>-C-+</w:t>
+      </w:r>
+      <w:r>
+        <w:t xml:space="preserve"> | </w:t>
+      </w:r>
+      <w:r>
+        <w:rPr>
+          <w:rFonts w:ascii="Courier New" w:hAnsi="Courier New"/>
+        </w:rPr>
+        <w:t>-C+-</w:t>
+      </w:r>
+      <w:r>
+        <w:t xml:space="preserve"> | </w:t>
+      </w:r>
+      <w:r>
+        <w:rPr>
+          <w:rFonts w:ascii="Courier New" w:hAnsi="Courier New"/>
+        </w:rPr>
+        <w:t>-C++</w:t>
+      </w:r>
+      <w:r>
+        <w:t>}</w:t>
+      </w:r>
+      <w:r>
+        <w:t xml:space="preserve"> {</w:t>
+      </w:r>
+      <w:r>
+        <w:rPr>
+          <w:rFonts w:ascii="Courier New" w:hAnsi="Courier New" w:cs="Courier New"/>
+        </w:rPr>
+        <w:t xml:space="preserve">-cc </w:t>
+      </w:r>
+      <w:r>
+        <w:t>XY}</w:t>
+      </w:r>
+    </w:p>
+    <w:p>
+      <w:r>
+        <w:t xml:space="preserve">By default, SNAP ignores soft clipping of reads in SAM/BAM input files.  </w:t>
+      </w:r>
+      <w:proofErr w:type="gramStart"/>
+      <w:r>
+        <w:t xml:space="preserve">Specifying </w:t>
+      </w:r>
+      <w:r>
+        <w:rPr>
+          <w:rFonts w:ascii="Courier New" w:hAnsi="Courier New" w:cs="Courier New"/>
+        </w:rPr>
+        <w:t>-pc</w:t>
+      </w:r>
+      <w:proofErr w:type="gramEnd"/>
+      <w:r>
+        <w:rPr>
+          <w:rFonts w:ascii="Courier New" w:hAnsi="Courier New" w:cs="Courier New"/>
+        </w:rPr>
+        <w:fldChar w:fldCharType="begin"/>
+      </w:r>
+      <w:r>
+        <w:instrText xml:space="preserve"> XE "</w:instrText>
+      </w:r>
+      <w:r>
+        <w:rPr>
+          <w:rFonts w:ascii="Courier New" w:hAnsi="Courier New" w:cs="Courier New"/>
+        </w:rPr>
+        <w:instrText>-pc</w:instrText>
+      </w:r>
+      <w:r>
+        <w:instrText xml:space="preserve">" </w:instrText>
+      </w:r>
+      <w:r>
+        <w:rPr>
+          <w:rFonts w:ascii="Courier New" w:hAnsi="Courier New" w:cs="Courier New"/>
+        </w:rPr>
+        <w:fldChar w:fldCharType="end"/>
+      </w:r>
+      <w:r>
+        <w:t xml:space="preserve"> (preserve clipping) has it keep the input clipping.</w:t>
+      </w:r>
+    </w:p>
+    <w:p>
+      <w:r>
+        <w:rPr>
+          <w:rFonts w:ascii="Courier New" w:hAnsi="Courier New"/>
+        </w:rPr>
+        <w:t>snap single</w:t>
+      </w:r>
+      <w:r>
+        <w:t xml:space="preserve"> &lt;index directory&gt; &lt;input file&gt; {</w:t>
+      </w:r>
+      <w:r>
+        <w:rPr>
+          <w:rFonts w:ascii="Courier New" w:hAnsi="Courier New"/>
+        </w:rPr>
+        <w:t>-</w:t>
+      </w:r>
+      <w:r>
+        <w:rPr>
+          <w:rFonts w:ascii="Courier New" w:hAnsi="Courier New"/>
+        </w:rPr>
+        <w:t>pc</w:t>
+      </w:r>
+      <w:r>
+        <w:t>}</w:t>
+      </w:r>
+    </w:p>
+    <w:p>
+      <w:r>
+        <w:t>When reading from a SAM or BAM file some reads may be marked a</w:t>
+      </w:r>
+      <w:r>
+        <w:t xml:space="preserve">s supplementary or secondary alignments.  </w:t>
+      </w:r>
+      <w:r>
+        <w:t>Among other things, t</w:t>
+      </w:r>
+      <w:r>
+        <w:t>hese flags mean that there is a different copy of the same read somewhere in the input file that</w:t>
+      </w:r>
+      <w:r>
+        <w:t>.  By default, SNAP drops these reads on input</w:t>
+      </w:r>
+      <w:r>
+        <w:t xml:space="preserve">.  To keep them, specify </w:t>
+      </w:r>
+      <w:r>
+        <w:rPr>
+          <w:rFonts w:ascii="Courier New" w:hAnsi="Courier New" w:cs="Courier New"/>
+        </w:rPr>
+        <w:t>-</w:t>
       </w:r>
       <w:proofErr w:type="spellStart"/>
       <w:r>
-        <w:t>Phred</w:t>
+        <w:rPr>
+          <w:rFonts w:ascii="Courier New" w:hAnsi="Courier New" w:cs="Courier New"/>
+        </w:rPr>
+        <w:t>sa</w:t>
       </w:r>
       <w:proofErr w:type="spellEnd"/>
       <w:r>
-        <w:t xml:space="preserve"> + 33) to clip. Clipping will be inclusive of the min and max, so </w:t>
-      </w:r>
-      <w:r>
-        <w:rPr>
-          <w:rFonts w:ascii="Courier New" w:hAnsi="Courier New" w:cs="Courier New"/>
-        </w:rPr>
-        <w:t>-cc</w:t>
-      </w:r>
-      <w:r>
-        <w:t xml:space="preserve"> ## means to clip only reads with ‘#’ quality scores, while -</w:t>
+        <w:t>.</w:t>
+      </w:r>
+    </w:p>
+    <w:p>
+      <w:r>
+        <w:rPr>
+          <w:rFonts w:ascii="Courier New" w:hAnsi="Courier New"/>
+        </w:rPr>
+        <w:t>snap single</w:t>
+      </w:r>
+      <w:r>
+        <w:t xml:space="preserve"> &lt;index directory&gt; &lt;input file&gt; {</w:t>
+      </w:r>
+      <w:r>
+        <w:rPr>
+          <w:rFonts w:ascii="Courier New" w:hAnsi="Courier New"/>
+        </w:rPr>
+        <w:t>-</w:t>
+      </w:r>
+      <w:proofErr w:type="spellStart"/>
+      <w:r>
+        <w:rPr>
+          <w:rFonts w:ascii="Courier New" w:hAnsi="Courier New"/>
+        </w:rPr>
+        <w:t>sa</w:t>
+      </w:r>
+      <w:proofErr w:type="spellEnd"/>
+      <w:r>
+        <w:t>}</w:t>
+      </w:r>
+    </w:p>
+    <w:p>
+      <w:r>
+        <w:t>There is a convention to include comments on the read ID line of FASTQ input.  The -</w:t>
+      </w:r>
+      <w:proofErr w:type="spellStart"/>
+      <w:r>
+        <w:rPr>
+          <w:rFonts w:ascii="Courier New" w:hAnsi="Courier New" w:cs="Courier New"/>
+        </w:rPr>
+        <w:t>pfc</w:t>
+      </w:r>
+      <w:proofErr w:type="spellEnd"/>
+      <w:r>
+        <w:fldChar w:fldCharType="begin"/>
+      </w:r>
+      <w:r>
+        <w:instrText xml:space="preserve"> XE "</w:instrText>
+      </w:r>
+      <w:r>
+        <w:rPr>
+          <w:rFonts w:ascii="Courier New" w:hAnsi="Courier New" w:cs="Courier New"/>
+        </w:rPr>
+        <w:instrText>-pfc</w:instrText>
+      </w:r>
+      <w:r>
+        <w:instrText xml:space="preserve">" </w:instrText>
+      </w:r>
+      <w:r>
+        <w:fldChar w:fldCharType="end"/>
+      </w:r>
+      <w:r>
+        <w:t xml:space="preserve"> switch (“preserve FASTQ comments”) causes everything on the ID line after the first white space (space or tab) to be included verbatim on the SAM output.  It is incumbent on the user to verify that this is legal SAM tags (i.e., like </w:t>
       </w:r>
       <w:proofErr w:type="gramStart"/>
       <w:r>
-        <w:t>cc !</w:t>
+        <w:t>NM:i</w:t>
       </w:r>
       <w:proofErr w:type="gramEnd"/>
       <w:r>
-        <w:t xml:space="preserve">&amp; would clip all quality scores from 0 to 5 inclusive, which are represented in </w:t>
+        <w:t>:6) or the resulting output will be incorrectly formatted.</w:t>
+      </w:r>
+      <w:r>
+        <w:t xml:space="preserve">  </w:t>
+      </w:r>
+    </w:p>
+    <w:p>
+      <w:r>
+        <w:t xml:space="preserve">For BAM output, some incorrectly formatted comments will result in an error message and SNAP exit, while others will generate invalid BAM (like for SAM).  For BAM output the B (array) type is not supported.  If it’s included in a </w:t>
+      </w:r>
+      <w:proofErr w:type="gramStart"/>
+      <w:r>
+        <w:t>comment</w:t>
+      </w:r>
+      <w:proofErr w:type="gramEnd"/>
+      <w:r>
+        <w:t xml:space="preserve"> then it will generate an error message and SNAP exit.</w:t>
+      </w:r>
+    </w:p>
+    <w:p>
+      <w:r>
+        <w:rPr>
+          <w:rFonts w:ascii="Courier New" w:hAnsi="Courier New"/>
+        </w:rPr>
+        <w:t>snap single</w:t>
+      </w:r>
+      <w:r>
+        <w:t xml:space="preserve"> &lt;index directory&gt; &lt;input file&gt; {</w:t>
+      </w:r>
+      <w:r>
+        <w:rPr>
+          <w:rFonts w:ascii="Courier New" w:hAnsi="Courier New"/>
+        </w:rPr>
+        <w:t>-</w:t>
       </w:r>
       <w:proofErr w:type="spellStart"/>
       <w:r>
-        <w:t>Phred</w:t>
+        <w:rPr>
+          <w:rFonts w:ascii="Courier New" w:hAnsi="Courier New"/>
+        </w:rPr>
+        <w:t>pfc</w:t>
       </w:r>
       <w:proofErr w:type="spellEnd"/>
       <w:r>
-        <w:t xml:space="preserve"> + 33 as ‘!’ to ‘&amp;’.</w:t>
-      </w:r>
-      <w:r>
-        <w:t xml:space="preserve">  On Unix-like systems some characters that are used as </w:t>
-      </w:r>
-      <w:proofErr w:type="spellStart"/>
-      <w:r>
-        <w:t>Phred</w:t>
-      </w:r>
-      <w:proofErr w:type="spellEnd"/>
-      <w:r>
-        <w:t xml:space="preserve"> scores are interpreted by the shell and not passed directly to the program.  In particular, ‘#’ indicates </w:t>
-      </w:r>
-      <w:r>
-        <w:t xml:space="preserve">the rest of the line is a comment and single, double and back quote marks and backslashes do various things.  To avoid this unwanted behavior, you can quote your </w:t>
-      </w:r>
-      <w:proofErr w:type="spellStart"/>
-      <w:r>
-        <w:t>Phred</w:t>
-      </w:r>
-      <w:proofErr w:type="spellEnd"/>
-      <w:r>
-        <w:t xml:space="preserve"> characters either by enclosing them in single quotes or by using a backslash before each </w:t>
-      </w:r>
-      <w:proofErr w:type="spellStart"/>
-      <w:r>
-        <w:t>Phred</w:t>
-      </w:r>
-      <w:proofErr w:type="spellEnd"/>
-      <w:r>
-        <w:t xml:space="preserve"> character that needs to be quoted.  You’ll need to use the backslash method when you’re using a quote mark or backslash as a </w:t>
-      </w:r>
-      <w:proofErr w:type="spellStart"/>
-      <w:r>
-        <w:t>Phred</w:t>
-      </w:r>
-      <w:proofErr w:type="spellEnd"/>
-      <w:r>
-        <w:t xml:space="preserve"> character.  So, for example, </w:t>
-      </w:r>
-      <w:r>
-        <w:rPr>
-          <w:rFonts w:ascii="Courier New" w:hAnsi="Courier New" w:cs="Courier New"/>
-        </w:rPr>
-        <w:t>-cc ‘##’</w:t>
-      </w:r>
-      <w:r>
-        <w:t xml:space="preserve"> </w:t>
-      </w:r>
-      <w:r>
-        <w:rPr>
-          <w:rFonts w:ascii="Courier New" w:hAnsi="Courier New" w:cs="Courier New"/>
-        </w:rPr>
-        <w:t xml:space="preserve">or -cc </w:t>
-      </w:r>
-      <w:proofErr w:type="gramStart"/>
-      <w:r>
-        <w:rPr>
-          <w:rFonts w:ascii="Courier New" w:hAnsi="Courier New" w:cs="Courier New"/>
-        </w:rPr>
-        <w:t>\</w:t>
-      </w:r>
-      <w:r>
-        <w:rPr>
-          <w:rFonts w:ascii="Courier New" w:hAnsi="Courier New" w:cs="Courier New"/>
-        </w:rPr>
-        <w:t>”</w:t>
-      </w:r>
-      <w:r>
-        <w:rPr>
-          <w:rFonts w:ascii="Courier New" w:hAnsi="Courier New" w:cs="Courier New"/>
-        </w:rPr>
-        <w:t>\</w:t>
-      </w:r>
-      <w:proofErr w:type="gramEnd"/>
-      <w:r>
-        <w:rPr>
-          <w:rFonts w:ascii="Courier New" w:hAnsi="Courier New" w:cs="Courier New"/>
-        </w:rPr>
-        <w:t>’</w:t>
-      </w:r>
-      <w:r>
-        <w:t>.</w:t>
-      </w:r>
-    </w:p>
-    <w:p>
-      <w:r>
-        <w:rPr>
-          <w:rFonts w:ascii="Courier New" w:hAnsi="Courier New"/>
-        </w:rPr>
-        <w:t>snap single</w:t>
-      </w:r>
-      <w:r>
-        <w:t xml:space="preserve"> &lt;index directory&gt; &lt;input file&gt; {</w:t>
-      </w:r>
-      <w:r>
-        <w:rPr>
-          <w:rFonts w:ascii="Courier New" w:hAnsi="Courier New"/>
-        </w:rPr>
-        <w:t>-C--</w:t>
-      </w:r>
-      <w:r>
-        <w:t xml:space="preserve"> | </w:t>
-      </w:r>
-      <w:r>
-        <w:rPr>
-          <w:rFonts w:ascii="Courier New" w:hAnsi="Courier New"/>
-        </w:rPr>
-        <w:t>-C-+</w:t>
-      </w:r>
-      <w:r>
-        <w:t xml:space="preserve"> | </w:t>
-      </w:r>
-      <w:r>
-        <w:rPr>
-          <w:rFonts w:ascii="Courier New" w:hAnsi="Courier New"/>
-        </w:rPr>
-        <w:t>-C+-</w:t>
-      </w:r>
-      <w:r>
-        <w:t xml:space="preserve"> | </w:t>
-      </w:r>
-      <w:r>
-        <w:rPr>
-          <w:rFonts w:ascii="Courier New" w:hAnsi="Courier New"/>
-        </w:rPr>
-        <w:t>-C++</w:t>
-      </w:r>
-      <w:r>
         <w:t>}</w:t>
       </w:r>
-      <w:r>
-        <w:t xml:space="preserve"> {</w:t>
-      </w:r>
-      <w:r>
-        <w:rPr>
-          <w:rFonts w:ascii="Courier New" w:hAnsi="Courier New" w:cs="Courier New"/>
-        </w:rPr>
-        <w:t xml:space="preserve">-cc </w:t>
-      </w:r>
-      <w:r>
-        <w:t>XY}</w:t>
-      </w:r>
-    </w:p>
-    <w:p>
-      <w:r>
-        <w:t xml:space="preserve">By default, SNAP ignores soft clipping of reads in SAM/BAM input files.  </w:t>
-      </w:r>
-      <w:proofErr w:type="gramStart"/>
-      <w:r>
-        <w:t xml:space="preserve">Specifying </w:t>
-      </w:r>
-      <w:r>
-        <w:rPr>
-          <w:rFonts w:ascii="Courier New" w:hAnsi="Courier New" w:cs="Courier New"/>
-        </w:rPr>
-        <w:t>-pc</w:t>
-      </w:r>
-      <w:proofErr w:type="gramEnd"/>
-      <w:r>
-        <w:rPr>
-          <w:rFonts w:ascii="Courier New" w:hAnsi="Courier New" w:cs="Courier New"/>
-        </w:rPr>
-        <w:fldChar w:fldCharType="begin"/>
-      </w:r>
-      <w:r>
-        <w:instrText xml:space="preserve"> XE "</w:instrText>
-      </w:r>
-      <w:r>
-        <w:rPr>
-          <w:rFonts w:ascii="Courier New" w:hAnsi="Courier New" w:cs="Courier New"/>
-        </w:rPr>
-        <w:instrText>-pc</w:instrText>
-      </w:r>
-      <w:r>
-        <w:instrText xml:space="preserve">" </w:instrText>
-      </w:r>
-      <w:r>
-        <w:rPr>
-          <w:rFonts w:ascii="Courier New" w:hAnsi="Courier New" w:cs="Courier New"/>
-        </w:rPr>
-        <w:fldChar w:fldCharType="end"/>
-      </w:r>
-      <w:r>
-        <w:t xml:space="preserve"> (preserve clipping) has it keep the input clipping.</w:t>
-      </w:r>
-    </w:p>
-    <w:p>
-      <w:r>
-        <w:rPr>
-          <w:rFonts w:ascii="Courier New" w:hAnsi="Courier New"/>
-        </w:rPr>
-        <w:t>snap single</w:t>
-      </w:r>
-      <w:r>
-        <w:t xml:space="preserve"> &lt;index directory&gt; &lt;input file&gt; {</w:t>
-      </w:r>
-      <w:r>
-        <w:rPr>
-          <w:rFonts w:ascii="Courier New" w:hAnsi="Courier New"/>
-        </w:rPr>
-        <w:t>-</w:t>
-      </w:r>
-      <w:r>
-        <w:rPr>
-          <w:rFonts w:ascii="Courier New" w:hAnsi="Courier New"/>
-        </w:rPr>
-        <w:t>pc</w:t>
-      </w:r>
-      <w:r>
-        <w:t>}</w:t>
-      </w:r>
-    </w:p>
-    <w:p>
-      <w:r>
-        <w:t>When reading from a SAM or BAM file some reads may be marked a</w:t>
-      </w:r>
-      <w:r>
-        <w:t xml:space="preserve">s supplementary or secondary alignments.  </w:t>
-      </w:r>
-      <w:r>
-        <w:t>Among other things, t</w:t>
-      </w:r>
-      <w:r>
-        <w:t>hese flags mean that there is a different copy of the same read somewhere in the input file that</w:t>
-      </w:r>
-      <w:r>
-        <w:t>.  By default, SNAP drops these reads on input</w:t>
-      </w:r>
-      <w:r>
-        <w:t xml:space="preserve">.  To keep them, specify </w:t>
-      </w:r>
-      <w:r>
-        <w:rPr>
-          <w:rFonts w:ascii="Courier New" w:hAnsi="Courier New" w:cs="Courier New"/>
-        </w:rPr>
-        <w:t>-</w:t>
-      </w:r>
-      <w:proofErr w:type="spellStart"/>
-      <w:r>
-        <w:rPr>
-          <w:rFonts w:ascii="Courier New" w:hAnsi="Courier New" w:cs="Courier New"/>
-        </w:rPr>
-        <w:t>sa</w:t>
-      </w:r>
-      <w:proofErr w:type="spellEnd"/>
-      <w:r>
-        <w:t>.</w:t>
-      </w:r>
-    </w:p>
-    <w:p>
-      <w:r>
-        <w:rPr>
-          <w:rFonts w:ascii="Courier New" w:hAnsi="Courier New"/>
-        </w:rPr>
-        <w:t>snap single</w:t>
-      </w:r>
-      <w:r>
-        <w:t xml:space="preserve"> &lt;index directory&gt; &lt;input file&gt; {</w:t>
-      </w:r>
-      <w:r>
-        <w:rPr>
-          <w:rFonts w:ascii="Courier New" w:hAnsi="Courier New"/>
-        </w:rPr>
-        <w:t>-</w:t>
-      </w:r>
-      <w:proofErr w:type="spellStart"/>
-      <w:r>
-        <w:rPr>
-          <w:rFonts w:ascii="Courier New" w:hAnsi="Courier New"/>
-        </w:rPr>
-        <w:t>sa</w:t>
-      </w:r>
-      <w:proofErr w:type="spellEnd"/>
-      <w:r>
-        <w:t>}</w:t>
-      </w:r>
-    </w:p>
-    <w:p>
-      <w:r>
-        <w:t>There is a convention to include comments on the read ID line of FASTQ input.  The -</w:t>
-      </w:r>
-      <w:proofErr w:type="spellStart"/>
-      <w:r>
-        <w:rPr>
-          <w:rFonts w:ascii="Courier New" w:hAnsi="Courier New" w:cs="Courier New"/>
-        </w:rPr>
-        <w:t>pfc</w:t>
-      </w:r>
-      <w:proofErr w:type="spellEnd"/>
-      <w:r>
-        <w:fldChar w:fldCharType="begin"/>
-      </w:r>
-      <w:r>
-        <w:instrText xml:space="preserve"> XE "</w:instrText>
-      </w:r>
-      <w:r>
-        <w:rPr>
-          <w:rFonts w:ascii="Courier New" w:hAnsi="Courier New" w:cs="Courier New"/>
-        </w:rPr>
-        <w:instrText>-pfc</w:instrText>
-      </w:r>
-      <w:r>
-        <w:instrText xml:space="preserve">" </w:instrText>
-      </w:r>
-      <w:r>
-        <w:fldChar w:fldCharType="end"/>
-      </w:r>
-      <w:r>
-        <w:t xml:space="preserve"> switch (“preserve FASTQ comments”) causes everything on the ID line after the first white space (space or tab) to be included verbatim on the SAM output.  It is incumbent on the user to verify that this is legal SAM tags (i.e., like </w:t>
-      </w:r>
-      <w:proofErr w:type="gramStart"/>
-      <w:r>
-        <w:t>NM:i</w:t>
-      </w:r>
-      <w:proofErr w:type="gramEnd"/>
-      <w:r>
-        <w:t>:6) or the resulting output will be incorrectly formatted.</w:t>
-      </w:r>
-      <w:r>
-        <w:t xml:space="preserve">  </w:t>
-      </w:r>
-    </w:p>
-    <w:p>
-      <w:r>
-        <w:t xml:space="preserve">For BAM output, some incorrectly formatted comments will result in an error message and SNAP exit, while others will generate invalid BAM (like for SAM).  For BAM output the B (array) type is not supported.  If it’s included in a </w:t>
-      </w:r>
-      <w:proofErr w:type="gramStart"/>
-      <w:r>
-        <w:t>comment</w:t>
-      </w:r>
-      <w:proofErr w:type="gramEnd"/>
-      <w:r>
-        <w:t xml:space="preserve"> then it will generate an error message and SNAP exit.</w:t>
-      </w:r>
-    </w:p>
-    <w:p>
-      <w:r>
-        <w:rPr>
-          <w:rFonts w:ascii="Courier New" w:hAnsi="Courier New"/>
-        </w:rPr>
-        <w:t>snap single</w:t>
-      </w:r>
-      <w:r>
-        <w:t xml:space="preserve"> &lt;index directory&gt; &lt;input file&gt; {</w:t>
-      </w:r>
-      <w:r>
-        <w:rPr>
-          <w:rFonts w:ascii="Courier New" w:hAnsi="Courier New"/>
-        </w:rPr>
-        <w:t>-</w:t>
-      </w:r>
-      <w:proofErr w:type="spellStart"/>
-      <w:r>
-        <w:rPr>
-          <w:rFonts w:ascii="Courier New" w:hAnsi="Courier New"/>
-        </w:rPr>
-        <w:t>pfc</w:t>
-      </w:r>
-      <w:proofErr w:type="spellEnd"/>
-      <w:r>
-        <w:t>}</w:t>
-      </w:r>
     </w:p>
     <w:p>
       <w:pPr>
         <w:pStyle w:val="Heading2"/>
       </w:pPr>
-      <w:bookmarkStart w:id="31" w:name="_Toc115950206"/>
+      <w:bookmarkStart w:id="29" w:name="_Toc115950206"/>
       <w:r>
         <w:t>Read Groups</w:t>
       </w:r>
-      <w:bookmarkEnd w:id="31"/>
+      <w:bookmarkEnd w:id="29"/>
     </w:p>
     <w:p>
       <w:r>
@@ -14637,11 +14621,11 @@
       <w:pPr>
         <w:pStyle w:val="Heading2"/>
       </w:pPr>
-      <w:bookmarkStart w:id="32" w:name="_Toc115950207"/>
+      <w:bookmarkStart w:id="30" w:name="_Toc115950207"/>
       <w:r>
         <w:t>Performance Options</w:t>
       </w:r>
-      <w:bookmarkEnd w:id="32"/>
+      <w:bookmarkEnd w:id="30"/>
     </w:p>
     <w:p>
       <w:r>
@@ -15426,12 +15410,12 @@
       <w:pPr>
         <w:pStyle w:val="Heading2"/>
       </w:pPr>
-      <w:bookmarkStart w:id="33" w:name="_Toc115950208"/>
+      <w:bookmarkStart w:id="31" w:name="_Toc115950208"/>
       <w:r>
         <w:lastRenderedPageBreak/>
         <w:t>Miscellaneous Options</w:t>
       </w:r>
-      <w:bookmarkEnd w:id="33"/>
+      <w:bookmarkEnd w:id="31"/>
     </w:p>
     <w:p>
       <w:r>
@@ -15816,11 +15800,11 @@
       <w:pPr>
         <w:pStyle w:val="Heading2"/>
       </w:pPr>
-      <w:bookmarkStart w:id="34" w:name="_Toc115950209"/>
+      <w:bookmarkStart w:id="32" w:name="_Toc115950209"/>
       <w:r>
         <w:t>Options that only apply to paired-end alignment</w:t>
       </w:r>
-      <w:bookmarkEnd w:id="34"/>
+      <w:bookmarkEnd w:id="32"/>
     </w:p>
     <w:p>
       <w:r>
@@ -16915,13 +16899,8 @@
         <w:t xml:space="preserve">be better than non-ALT alignments to </w:t>
       </w:r>
       <w:r>
-        <w:t>skip single-end realignment</w:t>
-      </w:r>
-      <w:proofErr w:type="gramStart"/>
-      <w:r>
-        <w:t>&gt;}  {</w:t>
-      </w:r>
-      <w:proofErr w:type="gramEnd"/>
+        <w:t>skip single-end realignment&gt;}  {</w:t>
+      </w:r>
       <w:r>
         <w:rPr>
           <w:rFonts w:ascii="Courier New" w:hAnsi="Courier New"/>
@@ -17062,11 +17041,11 @@
       <w:pPr>
         <w:pStyle w:val="Heading1"/>
       </w:pPr>
-      <w:bookmarkStart w:id="35" w:name="_Toc115950210"/>
+      <w:bookmarkStart w:id="33" w:name="_Toc115950210"/>
       <w:r>
         <w:t>Running Multiple Alignments in a Single Execution of SNAP</w:t>
       </w:r>
-      <w:bookmarkEnd w:id="35"/>
+      <w:bookmarkEnd w:id="33"/>
     </w:p>
     <w:p>
       <w:r>
@@ -17078,12 +17057,12 @@
       <w:pPr>
         <w:pStyle w:val="Heading2"/>
       </w:pPr>
-      <w:bookmarkStart w:id="36" w:name="_Toc115950211"/>
+      <w:bookmarkStart w:id="34" w:name="_Toc115950211"/>
       <w:r>
         <w:lastRenderedPageBreak/>
         <w:t>The comma syntax</w:t>
       </w:r>
-      <w:bookmarkEnd w:id="36"/>
+      <w:bookmarkEnd w:id="34"/>
     </w:p>
     <w:p>
       <w:r>
@@ -17104,65 +17083,170 @@
         <w:rPr>
           <w:rFonts w:ascii="Courier New" w:hAnsi="Courier New" w:cs="Courier New"/>
         </w:rPr>
-        <w:t xml:space="preserve">reads1.fq -o </w:t>
+        <w:t>reads1.fq -o reads1.bam , single</w:t>
+      </w:r>
+      <w:r>
+        <w:t xml:space="preserve"> &lt;index directory&gt; </w:t>
+      </w:r>
+      <w:r>
+        <w:rPr>
+          <w:rFonts w:ascii="Courier New" w:hAnsi="Courier New" w:cs="Courier New"/>
+        </w:rPr>
+        <w:t>reads2.fq -o reads2.bam</w:t>
+      </w:r>
+    </w:p>
+    <w:p>
+      <w:r>
+        <w:t xml:space="preserve">This will execute the jobs one after the other and will only load the index once, assuming that the same </w:t>
+      </w:r>
+      <w:r>
+        <w:t>index is used for each job.  You can specify as many jobs on a single command line as you’d like, subject only to the operating system’s maximum command line length limit.</w:t>
+      </w:r>
+    </w:p>
+    <w:p/>
+    <w:p>
+      <w:pPr>
+        <w:pStyle w:val="Heading2"/>
+      </w:pPr>
+      <w:bookmarkStart w:id="35" w:name="_Toc115950212"/>
+      <w:r>
+        <w:t>Daemon mode</w:t>
+      </w:r>
+      <w:bookmarkEnd w:id="35"/>
+    </w:p>
+    <w:p>
+      <w:r>
+        <w:t>Daemon mode is useful for circumstances where you do not know the jobs you’d like to run at the time you start SNAP, but would still like to avoid loading indices when possible.</w:t>
+      </w:r>
+      <w:r>
+        <w:t xml:space="preserve">  You run SNAP in a mode where it waits for commands, and then send it those command using the </w:t>
+      </w:r>
+      <w:proofErr w:type="spellStart"/>
+      <w:r>
+        <w:t>SnapCommand</w:t>
+      </w:r>
+      <w:proofErr w:type="spellEnd"/>
+      <w:r>
+        <w:fldChar w:fldCharType="begin"/>
+      </w:r>
+      <w:r>
+        <w:instrText xml:space="preserve"> XE "</w:instrText>
+      </w:r>
+      <w:r>
+        <w:instrText>SnapCommand</w:instrText>
+      </w:r>
+      <w:r>
+        <w:instrText xml:space="preserve">" </w:instrText>
+      </w:r>
+      <w:r>
+        <w:fldChar w:fldCharType="end"/>
+      </w:r>
+      <w:r>
+        <w:t xml:space="preserve"> app.  Like with the comma syntax, SNAP will not unload its index after completing an alignment, and if the next job uses the same </w:t>
       </w:r>
       <w:proofErr w:type="gramStart"/>
       <w:r>
-        <w:rPr>
-          <w:rFonts w:ascii="Courier New" w:hAnsi="Courier New" w:cs="Courier New"/>
-        </w:rPr>
-        <w:t>reads1.bam ,</w:t>
+        <w:t>index</w:t>
       </w:r>
       <w:proofErr w:type="gramEnd"/>
       <w:r>
-        <w:rPr>
-          <w:rFonts w:ascii="Courier New" w:hAnsi="Courier New" w:cs="Courier New"/>
-        </w:rPr>
-        <w:t xml:space="preserve"> single</w:t>
-      </w:r>
-      <w:r>
-        <w:t xml:space="preserve"> &lt;index directory&gt; </w:t>
-      </w:r>
-      <w:r>
-        <w:rPr>
-          <w:rFonts w:ascii="Courier New" w:hAnsi="Courier New" w:cs="Courier New"/>
-        </w:rPr>
-        <w:t>reads2.fq -o reads2.bam</w:t>
-      </w:r>
-    </w:p>
-    <w:p>
-      <w:r>
-        <w:t xml:space="preserve">This will execute the jobs one after the other and will only load the index once, assuming that the same </w:t>
-      </w:r>
-      <w:r>
-        <w:t>index is used for each job.  You can specify as many jobs on a single command line as you’d like, subject only to the operating system’s maximum command line length limit.</w:t>
-      </w:r>
-    </w:p>
-    <w:p/>
-    <w:p>
-      <w:pPr>
-        <w:pStyle w:val="Heading2"/>
-      </w:pPr>
-      <w:bookmarkStart w:id="37" w:name="_Toc115950212"/>
-      <w:r>
-        <w:t>Daemon mode</w:t>
-      </w:r>
-      <w:bookmarkEnd w:id="37"/>
-    </w:p>
-    <w:p>
-      <w:r>
-        <w:t xml:space="preserve">Daemon mode is useful for circumstances where you do not know the </w:t>
+        <w:t xml:space="preserve"> it will not reload it.</w:t>
+      </w:r>
+    </w:p>
+    <w:p>
+      <w:r>
+        <w:t xml:space="preserve">To </w:t>
+      </w:r>
+      <w:r>
+        <w:t>start</w:t>
+      </w:r>
+      <w:r>
+        <w:t xml:space="preserve"> SNAP</w:t>
+      </w:r>
+      <w:r>
+        <w:t xml:space="preserve"> in daemon mode</w:t>
+      </w:r>
+      <w:r>
+        <w:t>, do:</w:t>
+      </w:r>
+    </w:p>
+    <w:p>
+      <w:r>
+        <w:rPr>
+          <w:rFonts w:ascii="Courier New" w:hAnsi="Courier New"/>
+        </w:rPr>
+        <w:t>snap</w:t>
+      </w:r>
+      <w:r>
+        <w:rPr>
+          <w:rFonts w:ascii="Courier New" w:hAnsi="Courier New"/>
+        </w:rPr>
+        <w:t xml:space="preserve"> daemon</w:t>
+      </w:r>
+      <w:r>
+        <w:rPr>
+          <w:rFonts w:ascii="Courier New" w:hAnsi="Courier New"/>
+        </w:rPr>
+        <w:fldChar w:fldCharType="begin"/>
+      </w:r>
+      <w:r>
+        <w:instrText xml:space="preserve"> XE "</w:instrText>
+      </w:r>
+      <w:r>
+        <w:rPr>
+          <w:rFonts w:ascii="Courier New" w:hAnsi="Courier New"/>
+        </w:rPr>
+        <w:instrText>daemon</w:instrText>
+      </w:r>
+      <w:r>
+        <w:instrText xml:space="preserve">" </w:instrText>
+      </w:r>
+      <w:r>
+        <w:rPr>
+          <w:rFonts w:ascii="Courier New" w:hAnsi="Courier New"/>
+        </w:rPr>
+        <w:fldChar w:fldCharType="end"/>
+      </w:r>
+      <w:r>
+        <w:rPr>
+          <w:rFonts w:ascii="Courier New" w:hAnsi="Courier New"/>
+        </w:rPr>
+        <w:t xml:space="preserve"> </w:t>
+      </w:r>
+      <w:r>
+        <w:rPr>
+          <w:rFonts w:cstheme="minorHAnsi"/>
+        </w:rPr>
+        <w:t>{named pipe name}</w:t>
+      </w:r>
+    </w:p>
+    <w:p>
+      <w:r>
+        <w:t xml:space="preserve">The optional named pipe name parameter is the name of the communications channel that SNAP and </w:t>
+      </w:r>
+      <w:proofErr w:type="spellStart"/>
+      <w:r>
+        <w:t>SnapCommand</w:t>
+      </w:r>
+      <w:proofErr w:type="spellEnd"/>
+      <w:r>
+        <w:t xml:space="preserve"> will use.  In Windows this is a named pipe and in Linux </w:t>
       </w:r>
       <w:proofErr w:type="gramStart"/>
       <w:r>
-        <w:t>jobs</w:t>
+        <w:t>is it</w:t>
       </w:r>
       <w:proofErr w:type="gramEnd"/>
       <w:r>
-        <w:t xml:space="preserve"> you’d like to run at the time you start SNAP, but would still like to avoid loading indices when possible.</w:t>
-      </w:r>
-      <w:r>
-        <w:t xml:space="preserve">  You run SNAP in a mode where it waits for commands, and then send it those command using the </w:t>
+        <w:t xml:space="preserve"> a Unix-domain socket.  Typically you would not specify the pipe name and instead use the default.  If you want to run more than one instance of SNAP in daemon mode on the same machine at the same time, at least one of them will need an explicit named pipe name (and they can’t have the same name).</w:t>
+      </w:r>
+    </w:p>
+    <w:p>
+      <w:r>
+        <w:t>SNAP in daemon mode waits</w:t>
+      </w:r>
+      <w:r>
+        <w:t xml:space="preserve"> for commands.  You can send it a command with the </w:t>
       </w:r>
       <w:proofErr w:type="spellStart"/>
       <w:r>
@@ -17170,308 +17254,163 @@
       </w:r>
       <w:proofErr w:type="spellEnd"/>
       <w:r>
+        <w:t xml:space="preserve"> app.  Run it on the same machine as SNAP and give it command-line arguments just as you would SNAP:</w:t>
+      </w:r>
+    </w:p>
+    <w:p>
+      <w:proofErr w:type="spellStart"/>
+      <w:r>
+        <w:rPr>
+          <w:rFonts w:ascii="Courier New" w:hAnsi="Courier New"/>
+        </w:rPr>
+        <w:t>S</w:t>
+      </w:r>
+      <w:r>
+        <w:rPr>
+          <w:rFonts w:ascii="Courier New" w:hAnsi="Courier New"/>
+        </w:rPr>
+        <w:t>nap</w:t>
+      </w:r>
+      <w:r>
+        <w:rPr>
+          <w:rFonts w:ascii="Courier New" w:hAnsi="Courier New"/>
+        </w:rPr>
+        <w:t>Command</w:t>
+      </w:r>
+      <w:proofErr w:type="spellEnd"/>
+      <w:r>
+        <w:rPr>
+          <w:rFonts w:ascii="Courier New" w:hAnsi="Courier New"/>
+        </w:rPr>
+        <w:t xml:space="preserve"> </w:t>
+      </w:r>
+      <w:r>
+        <w:rPr>
+          <w:rFonts w:cstheme="minorHAnsi"/>
+        </w:rPr>
+        <w:t>{</w:t>
+      </w:r>
+      <w:r>
+        <w:rPr>
+          <w:rFonts w:ascii="Courier New" w:hAnsi="Courier New"/>
+        </w:rPr>
+        <w:t>-p</w:t>
+      </w:r>
+      <w:r>
+        <w:rPr>
+          <w:rFonts w:ascii="Courier New" w:hAnsi="Courier New"/>
+        </w:rPr>
         <w:fldChar w:fldCharType="begin"/>
       </w:r>
       <w:r>
         <w:instrText xml:space="preserve"> XE "</w:instrText>
       </w:r>
       <w:r>
-        <w:instrText>SnapCommand</w:instrText>
+        <w:rPr>
+          <w:rFonts w:cstheme="minorHAnsi"/>
+        </w:rPr>
+        <w:instrText>{</w:instrText>
+      </w:r>
+      <w:r>
+        <w:rPr>
+          <w:rFonts w:ascii="Courier New" w:hAnsi="Courier New"/>
+        </w:rPr>
+        <w:instrText>-p</w:instrText>
       </w:r>
       <w:r>
         <w:instrText xml:space="preserve">" </w:instrText>
       </w:r>
       <w:r>
+        <w:rPr>
+          <w:rFonts w:ascii="Courier New" w:hAnsi="Courier New"/>
+        </w:rPr>
         <w:fldChar w:fldCharType="end"/>
       </w:r>
       <w:r>
-        <w:t xml:space="preserve"> app.  Like with the comma syntax, SNAP will not unload its index after completing an alignment, and if the next job uses the same </w:t>
-      </w:r>
-      <w:proofErr w:type="gramStart"/>
-      <w:r>
-        <w:t>index</w:t>
-      </w:r>
-      <w:proofErr w:type="gramEnd"/>
-      <w:r>
-        <w:t xml:space="preserve"> it will not reload it.</w:t>
-      </w:r>
-    </w:p>
-    <w:p>
-      <w:r>
-        <w:t xml:space="preserve">To </w:t>
-      </w:r>
-      <w:r>
-        <w:t>start</w:t>
-      </w:r>
-      <w:r>
-        <w:t xml:space="preserve"> SNAP</w:t>
-      </w:r>
-      <w:r>
-        <w:t xml:space="preserve"> in daemon mode</w:t>
-      </w:r>
-      <w:r>
-        <w:t>, do:</w:t>
-      </w:r>
-    </w:p>
-    <w:p>
-      <w:r>
         <w:rPr>
           <w:rFonts w:ascii="Courier New" w:hAnsi="Courier New"/>
         </w:rPr>
-        <w:t>snap</w:t>
+        <w:t xml:space="preserve"> </w:t>
+      </w:r>
+      <w:r>
+        <w:rPr>
+          <w:rFonts w:cstheme="minorHAnsi"/>
+        </w:rPr>
+        <w:t>named pipe name}</w:t>
       </w:r>
       <w:r>
         <w:rPr>
           <w:rFonts w:ascii="Courier New" w:hAnsi="Courier New"/>
         </w:rPr>
-        <w:t xml:space="preserve"> daemon</w:t>
+        <w:t xml:space="preserve"> </w:t>
       </w:r>
       <w:r>
         <w:rPr>
           <w:rFonts w:ascii="Courier New" w:hAnsi="Courier New"/>
         </w:rPr>
-        <w:fldChar w:fldCharType="begin"/>
-      </w:r>
-      <w:r>
-        <w:instrText xml:space="preserve"> XE "</w:instrText>
+        <w:t xml:space="preserve">single </w:t>
+      </w:r>
+      <w:r>
+        <w:rPr>
+          <w:rFonts w:cstheme="minorHAnsi"/>
+        </w:rPr>
+        <w:t xml:space="preserve">&lt;index </w:t>
+      </w:r>
+      <w:proofErr w:type="spellStart"/>
+      <w:r>
+        <w:rPr>
+          <w:rFonts w:cstheme="minorHAnsi"/>
+        </w:rPr>
+        <w:t>dir</w:t>
+      </w:r>
+      <w:proofErr w:type="spellEnd"/>
+      <w:r>
+        <w:rPr>
+          <w:rFonts w:cstheme="minorHAnsi"/>
+        </w:rPr>
+        <w:t>&gt;</w:t>
       </w:r>
       <w:r>
         <w:rPr>
           <w:rFonts w:ascii="Courier New" w:hAnsi="Courier New"/>
         </w:rPr>
-        <w:instrText>daemon</w:instrText>
-      </w:r>
-      <w:r>
-        <w:instrText xml:space="preserve">" </w:instrText>
-      </w:r>
+        <w:t xml:space="preserve"> </w:t>
+      </w:r>
+      <w:proofErr w:type="spellStart"/>
       <w:r>
         <w:rPr>
           <w:rFonts w:ascii="Courier New" w:hAnsi="Courier New"/>
         </w:rPr>
-        <w:fldChar w:fldCharType="end"/>
-      </w:r>
+        <w:t>input.fq</w:t>
+      </w:r>
+      <w:proofErr w:type="spellEnd"/>
       <w:r>
         <w:rPr>
           <w:rFonts w:ascii="Courier New" w:hAnsi="Courier New"/>
         </w:rPr>
-        <w:t xml:space="preserve"> </w:t>
-      </w:r>
-      <w:r>
-        <w:rPr>
-          <w:rFonts w:cstheme="minorHAnsi"/>
-        </w:rPr>
-        <w:t>{named pipe name}</w:t>
-      </w:r>
-    </w:p>
-    <w:p>
-      <w:r>
-        <w:t xml:space="preserve">The optional named pipe name parameter is the name of the communications channel that SNAP and </w:t>
+        <w:t xml:space="preserve"> -o </w:t>
       </w:r>
       <w:proofErr w:type="spellStart"/>
       <w:r>
-        <w:t>SnapCommand</w:t>
+        <w:rPr>
+          <w:rFonts w:ascii="Courier New" w:hAnsi="Courier New"/>
+        </w:rPr>
+        <w:t>output.bam</w:t>
       </w:r>
       <w:proofErr w:type="spellEnd"/>
-      <w:r>
-        <w:t xml:space="preserve"> will use.  In Windows this is a named pipe and in Linux </w:t>
-      </w:r>
-      <w:proofErr w:type="gramStart"/>
-      <w:r>
-        <w:t>is it</w:t>
-      </w:r>
-      <w:proofErr w:type="gramEnd"/>
-      <w:r>
-        <w:t xml:space="preserve"> a Unix-domain socket.  </w:t>
-      </w:r>
-      <w:proofErr w:type="gramStart"/>
-      <w:r>
-        <w:t>Typically</w:t>
-      </w:r>
-      <w:proofErr w:type="gramEnd"/>
-      <w:r>
-        <w:t xml:space="preserve"> you would not specify the pipe name and instead use the default.  If you want to run more than one instance of SNAP in daemon mode on the same machine at the same time, at least one of them will need an explicit named pipe name (and they can’t have the same name).</w:t>
-      </w:r>
-    </w:p>
-    <w:p>
-      <w:r>
-        <w:t>SNAP in daemon mode waits</w:t>
-      </w:r>
-      <w:r>
-        <w:t xml:space="preserve"> for commands.  You can send it a command with the </w:t>
-      </w:r>
-      <w:proofErr w:type="spellStart"/>
-      <w:r>
-        <w:t>SnapCommand</w:t>
-      </w:r>
-      <w:proofErr w:type="spellEnd"/>
-      <w:r>
-        <w:t xml:space="preserve"> app.  Run it on the same machine as SNAP and give it command-line arguments just as you would SNAP:</w:t>
-      </w:r>
-    </w:p>
-    <w:p>
-      <w:proofErr w:type="spellStart"/>
-      <w:r>
-        <w:rPr>
-          <w:rFonts w:ascii="Courier New" w:hAnsi="Courier New"/>
-        </w:rPr>
-        <w:t>S</w:t>
-      </w:r>
-      <w:r>
-        <w:rPr>
-          <w:rFonts w:ascii="Courier New" w:hAnsi="Courier New"/>
-        </w:rPr>
-        <w:t>nap</w:t>
-      </w:r>
-      <w:r>
-        <w:rPr>
-          <w:rFonts w:ascii="Courier New" w:hAnsi="Courier New"/>
-        </w:rPr>
-        <w:t>Command</w:t>
-      </w:r>
-      <w:proofErr w:type="spellEnd"/>
-      <w:r>
-        <w:rPr>
-          <w:rFonts w:ascii="Courier New" w:hAnsi="Courier New"/>
-        </w:rPr>
-        <w:t xml:space="preserve"> </w:t>
-      </w:r>
-      <w:r>
-        <w:rPr>
-          <w:rFonts w:cstheme="minorHAnsi"/>
-        </w:rPr>
-        <w:t>{</w:t>
-      </w:r>
-      <w:r>
-        <w:rPr>
-          <w:rFonts w:ascii="Courier New" w:hAnsi="Courier New"/>
+    </w:p>
+    <w:p>
+      <w:r>
+        <w:t xml:space="preserve">The </w:t>
+      </w:r>
+      <w:r>
+        <w:rPr>
+          <w:rFonts w:ascii="Courier New" w:hAnsi="Courier New" w:cs="Courier New"/>
         </w:rPr>
         <w:t>-p</w:t>
       </w:r>
       <w:r>
-        <w:rPr>
-          <w:rFonts w:ascii="Courier New" w:hAnsi="Courier New"/>
-        </w:rPr>
-        <w:fldChar w:fldCharType="begin"/>
-      </w:r>
-      <w:r>
-        <w:instrText xml:space="preserve"> XE "</w:instrText>
-      </w:r>
-      <w:r>
-        <w:rPr>
-          <w:rFonts w:cstheme="minorHAnsi"/>
-        </w:rPr>
-        <w:instrText>{</w:instrText>
-      </w:r>
-      <w:r>
-        <w:rPr>
-          <w:rFonts w:ascii="Courier New" w:hAnsi="Courier New"/>
-        </w:rPr>
-        <w:instrText>-p</w:instrText>
-      </w:r>
-      <w:r>
-        <w:instrText xml:space="preserve">" </w:instrText>
-      </w:r>
-      <w:r>
-        <w:rPr>
-          <w:rFonts w:ascii="Courier New" w:hAnsi="Courier New"/>
-        </w:rPr>
-        <w:fldChar w:fldCharType="end"/>
-      </w:r>
-      <w:r>
-        <w:rPr>
-          <w:rFonts w:ascii="Courier New" w:hAnsi="Courier New"/>
-        </w:rPr>
-        <w:t xml:space="preserve"> </w:t>
-      </w:r>
-      <w:r>
-        <w:rPr>
-          <w:rFonts w:cstheme="minorHAnsi"/>
-        </w:rPr>
-        <w:t>named pipe name}</w:t>
-      </w:r>
-      <w:r>
-        <w:rPr>
-          <w:rFonts w:ascii="Courier New" w:hAnsi="Courier New"/>
-        </w:rPr>
-        <w:t xml:space="preserve"> </w:t>
-      </w:r>
-      <w:r>
-        <w:rPr>
-          <w:rFonts w:ascii="Courier New" w:hAnsi="Courier New"/>
-        </w:rPr>
-        <w:t xml:space="preserve">single </w:t>
-      </w:r>
-      <w:r>
-        <w:rPr>
-          <w:rFonts w:cstheme="minorHAnsi"/>
-        </w:rPr>
-        <w:t xml:space="preserve">&lt;index </w:t>
-      </w:r>
-      <w:proofErr w:type="spellStart"/>
-      <w:r>
-        <w:rPr>
-          <w:rFonts w:cstheme="minorHAnsi"/>
-        </w:rPr>
-        <w:t>dir</w:t>
-      </w:r>
-      <w:proofErr w:type="spellEnd"/>
-      <w:r>
-        <w:rPr>
-          <w:rFonts w:cstheme="minorHAnsi"/>
-        </w:rPr>
-        <w:t>&gt;</w:t>
-      </w:r>
-      <w:r>
-        <w:rPr>
-          <w:rFonts w:ascii="Courier New" w:hAnsi="Courier New"/>
-        </w:rPr>
-        <w:t xml:space="preserve"> </w:t>
-      </w:r>
-      <w:proofErr w:type="spellStart"/>
-      <w:proofErr w:type="gramStart"/>
-      <w:r>
-        <w:rPr>
-          <w:rFonts w:ascii="Courier New" w:hAnsi="Courier New"/>
-        </w:rPr>
-        <w:t>input.fq</w:t>
-      </w:r>
-      <w:proofErr w:type="spellEnd"/>
-      <w:proofErr w:type="gramEnd"/>
-      <w:r>
-        <w:rPr>
-          <w:rFonts w:ascii="Courier New" w:hAnsi="Courier New"/>
-        </w:rPr>
-        <w:t xml:space="preserve"> -o </w:t>
-      </w:r>
-      <w:proofErr w:type="spellStart"/>
-      <w:r>
-        <w:rPr>
-          <w:rFonts w:ascii="Courier New" w:hAnsi="Courier New"/>
-        </w:rPr>
-        <w:t>output.bam</w:t>
-      </w:r>
-      <w:proofErr w:type="spellEnd"/>
-    </w:p>
-    <w:p>
-      <w:r>
-        <w:t xml:space="preserve">The </w:t>
-      </w:r>
-      <w:r>
-        <w:rPr>
-          <w:rFonts w:ascii="Courier New" w:hAnsi="Courier New" w:cs="Courier New"/>
-        </w:rPr>
-        <w:t>-p</w:t>
-      </w:r>
-      <w:r>
-        <w:t xml:space="preserve"> option that specifies the named pipe name is </w:t>
-      </w:r>
-      <w:proofErr w:type="gramStart"/>
-      <w:r>
-        <w:t>optional, but</w:t>
-      </w:r>
-      <w:proofErr w:type="gramEnd"/>
-      <w:r>
-        <w:t xml:space="preserve"> must be supplied if you specified a named pipe name when you started SNAP in daemon mode.</w:t>
+        <w:t xml:space="preserve"> option that specifies the named pipe name is optional, but must be supplied if you specified a named pipe name when you started SNAP in daemon mode.</w:t>
       </w:r>
     </w:p>
     <w:p>
@@ -17597,11 +17536,11 @@
       <w:pPr>
         <w:pStyle w:val="Heading1"/>
       </w:pPr>
-      <w:bookmarkStart w:id="38" w:name="_Toc115950213"/>
+      <w:bookmarkStart w:id="36" w:name="_Toc115950213"/>
       <w:r>
         <w:t>Index</w:t>
       </w:r>
-      <w:bookmarkEnd w:id="38"/>
+      <w:bookmarkEnd w:id="36"/>
     </w:p>
     <w:p>
       <w:pPr>
@@ -17610,8 +17549,8 @@
           <w:noProof/>
         </w:rPr>
         <w:sectPr>
-          <w:headerReference w:type="default" r:id="rId14"/>
-          <w:footerReference w:type="default" r:id="rId15"/>
+          <w:headerReference w:type="default" r:id="rId10"/>
+          <w:footerReference w:type="default" r:id="rId11"/>
           <w:type w:val="continuous"/>
           <w:pgSz w:w="12240" w:h="15840"/>
           <w:pgMar w:top="1440" w:right="1440" w:bottom="1440" w:left="1440" w:header="720" w:footer="720" w:gutter="0"/>
@@ -20148,64 +20087,6 @@
     </w:sectPr>
   </w:body>
 </w:document>
-</file>
-
-<file path=word/comments.xml><?xml version="1.0" encoding="utf-8"?>
-<w:comments xmlns:wpc="http://schemas.microsoft.com/office/word/2010/wordprocessingCanvas" xmlns:cx="http://schemas.microsoft.com/office/drawing/2014/chartex" xmlns:cx1="http://schemas.microsoft.com/office/drawing/2015/9/8/chartex" xmlns:cx2="http://schemas.microsoft.com/office/drawing/2015/10/21/chartex" xmlns:cx3="http://schemas.microsoft.com/office/drawing/2016/5/9/chartex" xmlns:cx4="http://schemas.microsoft.com/office/drawing/2016/5/10/chartex" xmlns:cx5="http://schemas.microsoft.com/office/drawing/2016/5/11/chartex" xmlns:cx6="http://schemas.microsoft.com/office/drawing/2016/5/12/chartex" xmlns:cx7="http://schemas.microsoft.com/office/drawing/2016/5/13/chartex" xmlns:cx8="http://schemas.microsoft.com/office/drawing/2016/5/14/chartex" xmlns:mc="http://schemas.openxmlformats.org/markup-compatibility/2006" xmlns:aink="http://schemas.microsoft.com/office/drawing/2016/ink" xmlns:am3d="http://schemas.microsoft.com/office/drawing/2017/model3d" xmlns:o="urn:schemas-microsoft-com:office:office" xmlns:oel="http://schemas.microsoft.com/office/2019/extlst" xmlns:r="http://schemas.openxmlformats.org/officeDocument/2006/relationships" xmlns:m="http://schemas.openxmlformats.org/officeDocument/2006/math" xmlns:v="urn:schemas-microsoft-com:vml" xmlns:wp14="http://schemas.microsoft.com/office/word/2010/wordprocessingDrawing" xmlns:wp="http://schemas.openxmlformats.org/drawingml/2006/wordprocessingDrawing" xmlns:w10="urn:schemas-microsoft-com:office:word" xmlns:w="http://schemas.openxmlformats.org/wordprocessingml/2006/main" xmlns:w14="http://schemas.microsoft.com/office/word/2010/wordml" xmlns:w15="http://schemas.microsoft.com/office/word/2012/wordml" xmlns:w16cex="http://schemas.microsoft.com/office/word/2018/wordml/cex" xmlns:w16cid="http://schemas.microsoft.com/office/word/2016/wordml/cid" xmlns:w16="http://schemas.microsoft.com/office/word/2018/wordml" xmlns:w16sdtdh="http://schemas.microsoft.com/office/word/2020/wordml/sdtdatahash" xmlns:w16se="http://schemas.microsoft.com/office/word/2015/wordml/symex" xmlns:wpg="http://schemas.microsoft.com/office/word/2010/wordprocessingGroup" xmlns:wpi="http://schemas.microsoft.com/office/word/2010/wordprocessingInk" xmlns:wne="http://schemas.microsoft.com/office/word/2006/wordml" xmlns:wps="http://schemas.microsoft.com/office/word/2010/wordprocessingShape" mc:Ignorable="w14 w15 w16se w16cid w16 w16cex w16sdtdh wp14">
-  <w:comment w:id="15" w:author="Bill Bolosky" w:date="2021-10-26T16:19:00Z" w:initials="BB">
-    <w:p>
-      <w:pPr>
-        <w:pStyle w:val="CommentText"/>
-      </w:pPr>
-      <w:r>
-        <w:rPr>
-          <w:rStyle w:val="CommentReference"/>
-        </w:rPr>
-        <w:annotationRef/>
-      </w:r>
-      <w:r>
-        <w:t>We used 40 for the runs.  Should we make that the default?</w:t>
-      </w:r>
-    </w:p>
-  </w:comment>
-  <w:comment w:id="16" w:author="Bill Bolosky" w:date="2021-11-08T15:41:00Z" w:initials="BB">
-    <w:p>
-      <w:pPr>
-        <w:pStyle w:val="CommentText"/>
-      </w:pPr>
-      <w:r>
-        <w:rPr>
-          <w:rStyle w:val="CommentReference"/>
-        </w:rPr>
-        <w:annotationRef/>
-      </w:r>
-      <w:r>
-        <w:t>I just did it.</w:t>
-      </w:r>
-    </w:p>
-  </w:comment>
-</w:comments>
-</file>
-
-<file path=word/commentsExtended.xml><?xml version="1.0" encoding="utf-8"?>
-<w15:commentsEx xmlns:wpc="http://schemas.microsoft.com/office/word/2010/wordprocessingCanvas" xmlns:cx="http://schemas.microsoft.com/office/drawing/2014/chartex" xmlns:cx1="http://schemas.microsoft.com/office/drawing/2015/9/8/chartex" xmlns:cx2="http://schemas.microsoft.com/office/drawing/2015/10/21/chartex" xmlns:cx3="http://schemas.microsoft.com/office/drawing/2016/5/9/chartex" xmlns:cx4="http://schemas.microsoft.com/office/drawing/2016/5/10/chartex" xmlns:cx5="http://schemas.microsoft.com/office/drawing/2016/5/11/chartex" xmlns:cx6="http://schemas.microsoft.com/office/drawing/2016/5/12/chartex" xmlns:cx7="http://schemas.microsoft.com/office/drawing/2016/5/13/chartex" xmlns:cx8="http://schemas.microsoft.com/office/drawing/2016/5/14/chartex" xmlns:mc="http://schemas.openxmlformats.org/markup-compatibility/2006" xmlns:aink="http://schemas.microsoft.com/office/drawing/2016/ink" xmlns:am3d="http://schemas.microsoft.com/office/drawing/2017/model3d" xmlns:o="urn:schemas-microsoft-com:office:office" xmlns:oel="http://schemas.microsoft.com/office/2019/extlst" xmlns:r="http://schemas.openxmlformats.org/officeDocument/2006/relationships" xmlns:m="http://schemas.openxmlformats.org/officeDocument/2006/math" xmlns:v="urn:schemas-microsoft-com:vml" xmlns:wp14="http://schemas.microsoft.com/office/word/2010/wordprocessingDrawing" xmlns:wp="http://schemas.openxmlformats.org/drawingml/2006/wordprocessingDrawing" xmlns:w10="urn:schemas-microsoft-com:office:word" xmlns:w="http://schemas.openxmlformats.org/wordprocessingml/2006/main" xmlns:w14="http://schemas.microsoft.com/office/word/2010/wordml" xmlns:w15="http://schemas.microsoft.com/office/word/2012/wordml" xmlns:w16cex="http://schemas.microsoft.com/office/word/2018/wordml/cex" xmlns:w16cid="http://schemas.microsoft.com/office/word/2016/wordml/cid" xmlns:w16="http://schemas.microsoft.com/office/word/2018/wordml" xmlns:w16sdtdh="http://schemas.microsoft.com/office/word/2020/wordml/sdtdatahash" xmlns:w16se="http://schemas.microsoft.com/office/word/2015/wordml/symex" xmlns:wpg="http://schemas.microsoft.com/office/word/2010/wordprocessingGroup" xmlns:wpi="http://schemas.microsoft.com/office/word/2010/wordprocessingInk" xmlns:wne="http://schemas.microsoft.com/office/word/2006/wordml" xmlns:wps="http://schemas.microsoft.com/office/word/2010/wordprocessingShape" mc:Ignorable="w14 w15 w16se w16cid w16 w16cex w16sdtdh wp14">
-  <w15:commentEx w15:paraId="69395C05" w15:done="0"/>
-  <w15:commentEx w15:paraId="3E5775AA" w15:paraIdParent="69395C05" w15:done="0"/>
-</w15:commentsEx>
-</file>
-
-<file path=word/commentsExtensible.xml><?xml version="1.0" encoding="utf-8"?>
-<w16cex:commentsExtensible xmlns:wpc="http://schemas.microsoft.com/office/word/2010/wordprocessingCanvas" xmlns:cx="http://schemas.microsoft.com/office/drawing/2014/chartex" xmlns:cx1="http://schemas.microsoft.com/office/drawing/2015/9/8/chartex" xmlns:cx2="http://schemas.microsoft.com/office/drawing/2015/10/21/chartex" xmlns:cx3="http://schemas.microsoft.com/office/drawing/2016/5/9/chartex" xmlns:cx4="http://schemas.microsoft.com/office/drawing/2016/5/10/chartex" xmlns:cx5="http://schemas.microsoft.com/office/drawing/2016/5/11/chartex" xmlns:cx6="http://schemas.microsoft.com/office/drawing/2016/5/12/chartex" xmlns:cx7="http://schemas.microsoft.com/office/drawing/2016/5/13/chartex" xmlns:cx8="http://schemas.microsoft.com/office/drawing/2016/5/14/chartex" xmlns:mc="http://schemas.openxmlformats.org/markup-compatibility/2006" xmlns:aink="http://schemas.microsoft.com/office/drawing/2016/ink" xmlns:am3d="http://schemas.microsoft.com/office/drawing/2017/model3d" xmlns:o="urn:schemas-microsoft-com:office:office" xmlns:oel="http://schemas.microsoft.com/office/2019/extlst" xmlns:r="http://schemas.openxmlformats.org/officeDocument/2006/relationships" xmlns:m="http://schemas.openxmlformats.org/officeDocument/2006/math" xmlns:v="urn:schemas-microsoft-com:vml" xmlns:wp14="http://schemas.microsoft.com/office/word/2010/wordprocessingDrawing" xmlns:wp="http://schemas.openxmlformats.org/drawingml/2006/wordprocessingDrawing" xmlns:w10="urn:schemas-microsoft-com:office:word" xmlns:w="http://schemas.openxmlformats.org/wordprocessingml/2006/main" xmlns:w14="http://schemas.microsoft.com/office/word/2010/wordml" xmlns:w15="http://schemas.microsoft.com/office/word/2012/wordml" xmlns:w16cex="http://schemas.microsoft.com/office/word/2018/wordml/cex" xmlns:w16cid="http://schemas.microsoft.com/office/word/2016/wordml/cid" xmlns:w16="http://schemas.microsoft.com/office/word/2018/wordml" xmlns:w16sdtdh="http://schemas.microsoft.com/office/word/2020/wordml/sdtdatahash" xmlns:w16se="http://schemas.microsoft.com/office/word/2015/wordml/symex" xmlns:wpg="http://schemas.microsoft.com/office/word/2010/wordprocessingGroup" xmlns:wpi="http://schemas.microsoft.com/office/word/2010/wordprocessingInk" xmlns:wne="http://schemas.microsoft.com/office/word/2006/wordml" xmlns:wps="http://schemas.microsoft.com/office/word/2010/wordprocessingShape" mc:Ignorable="w14 w15 w16se w16cid w16 w16cex w16sdtdh wp14">
-  <w16cex:commentExtensible w16cex:durableId="2522A913" w16cex:dateUtc="2021-10-26T23:19:00Z"/>
-  <w16cex:commentExtensible w16cex:durableId="2533C3A9" w16cex:dateUtc="2021-11-08T23:41:00Z"/>
-</w16cex:commentsExtensible>
-</file>
-
-<file path=word/commentsIds.xml><?xml version="1.0" encoding="utf-8"?>
-<w16cid:commentsIds xmlns:wpc="http://schemas.microsoft.com/office/word/2010/wordprocessingCanvas" xmlns:cx="http://schemas.microsoft.com/office/drawing/2014/chartex" xmlns:cx1="http://schemas.microsoft.com/office/drawing/2015/9/8/chartex" xmlns:cx2="http://schemas.microsoft.com/office/drawing/2015/10/21/chartex" xmlns:cx3="http://schemas.microsoft.com/office/drawing/2016/5/9/chartex" xmlns:cx4="http://schemas.microsoft.com/office/drawing/2016/5/10/chartex" xmlns:cx5="http://schemas.microsoft.com/office/drawing/2016/5/11/chartex" xmlns:cx6="http://schemas.microsoft.com/office/drawing/2016/5/12/chartex" xmlns:cx7="http://schemas.microsoft.com/office/drawing/2016/5/13/chartex" xmlns:cx8="http://schemas.microsoft.com/office/drawing/2016/5/14/chartex" xmlns:mc="http://schemas.openxmlformats.org/markup-compatibility/2006" xmlns:aink="http://schemas.microsoft.com/office/drawing/2016/ink" xmlns:am3d="http://schemas.microsoft.com/office/drawing/2017/model3d" xmlns:o="urn:schemas-microsoft-com:office:office" xmlns:oel="http://schemas.microsoft.com/office/2019/extlst" xmlns:r="http://schemas.openxmlformats.org/officeDocument/2006/relationships" xmlns:m="http://schemas.openxmlformats.org/officeDocument/2006/math" xmlns:v="urn:schemas-microsoft-com:vml" xmlns:wp14="http://schemas.microsoft.com/office/word/2010/wordprocessingDrawing" xmlns:wp="http://schemas.openxmlformats.org/drawingml/2006/wordprocessingDrawing" xmlns:w10="urn:schemas-microsoft-com:office:word" xmlns:w="http://schemas.openxmlformats.org/wordprocessingml/2006/main" xmlns:w14="http://schemas.microsoft.com/office/word/2010/wordml" xmlns:w15="http://schemas.microsoft.com/office/word/2012/wordml" xmlns:w16cex="http://schemas.microsoft.com/office/word/2018/wordml/cex" xmlns:w16cid="http://schemas.microsoft.com/office/word/2016/wordml/cid" xmlns:w16="http://schemas.microsoft.com/office/word/2018/wordml" xmlns:w16sdtdh="http://schemas.microsoft.com/office/word/2020/wordml/sdtdatahash" xmlns:w16se="http://schemas.microsoft.com/office/word/2015/wordml/symex" xmlns:wpg="http://schemas.microsoft.com/office/word/2010/wordprocessingGroup" xmlns:wpi="http://schemas.microsoft.com/office/word/2010/wordprocessingInk" xmlns:wne="http://schemas.microsoft.com/office/word/2006/wordml" xmlns:wps="http://schemas.microsoft.com/office/word/2010/wordprocessingShape" mc:Ignorable="w14 w15 w16se w16cid w16 w16cex w16sdtdh wp14">
-  <w16cid:commentId w16cid:paraId="69395C05" w16cid:durableId="2522A913"/>
-  <w16cid:commentId w16cid:paraId="3E5775AA" w16cid:durableId="2533C3A9"/>
-</w16cid:commentsIds>
 </file>
 
 <file path=word/endnotes.xml><?xml version="1.0" encoding="utf-8"?>
@@ -20616,14 +20497,6 @@
     <w:abstractNumId w:val="0"/>
   </w:num>
 </w:numbering>
-</file>
-
-<file path=word/people.xml><?xml version="1.0" encoding="utf-8"?>
-<w15:people xmlns:wpc="http://schemas.microsoft.com/office/word/2010/wordprocessingCanvas" xmlns:cx="http://schemas.microsoft.com/office/drawing/2014/chartex" xmlns:cx1="http://schemas.microsoft.com/office/drawing/2015/9/8/chartex" xmlns:cx2="http://schemas.microsoft.com/office/drawing/2015/10/21/chartex" xmlns:cx3="http://schemas.microsoft.com/office/drawing/2016/5/9/chartex" xmlns:cx4="http://schemas.microsoft.com/office/drawing/2016/5/10/chartex" xmlns:cx5="http://schemas.microsoft.com/office/drawing/2016/5/11/chartex" xmlns:cx6="http://schemas.microsoft.com/office/drawing/2016/5/12/chartex" xmlns:cx7="http://schemas.microsoft.com/office/drawing/2016/5/13/chartex" xmlns:cx8="http://schemas.microsoft.com/office/drawing/2016/5/14/chartex" xmlns:mc="http://schemas.openxmlformats.org/markup-compatibility/2006" xmlns:aink="http://schemas.microsoft.com/office/drawing/2016/ink" xmlns:am3d="http://schemas.microsoft.com/office/drawing/2017/model3d" xmlns:o="urn:schemas-microsoft-com:office:office" xmlns:oel="http://schemas.microsoft.com/office/2019/extlst" xmlns:r="http://schemas.openxmlformats.org/officeDocument/2006/relationships" xmlns:m="http://schemas.openxmlformats.org/officeDocument/2006/math" xmlns:v="urn:schemas-microsoft-com:vml" xmlns:wp14="http://schemas.microsoft.com/office/word/2010/wordprocessingDrawing" xmlns:wp="http://schemas.openxmlformats.org/drawingml/2006/wordprocessingDrawing" xmlns:w10="urn:schemas-microsoft-com:office:word" xmlns:w="http://schemas.openxmlformats.org/wordprocessingml/2006/main" xmlns:w14="http://schemas.microsoft.com/office/word/2010/wordml" xmlns:w15="http://schemas.microsoft.com/office/word/2012/wordml" xmlns:w16cex="http://schemas.microsoft.com/office/word/2018/wordml/cex" xmlns:w16cid="http://schemas.microsoft.com/office/word/2016/wordml/cid" xmlns:w16="http://schemas.microsoft.com/office/word/2018/wordml" xmlns:w16sdtdh="http://schemas.microsoft.com/office/word/2020/wordml/sdtdatahash" xmlns:w16se="http://schemas.microsoft.com/office/word/2015/wordml/symex" xmlns:wpg="http://schemas.microsoft.com/office/word/2010/wordprocessingGroup" xmlns:wpi="http://schemas.microsoft.com/office/word/2010/wordprocessingInk" xmlns:wne="http://schemas.microsoft.com/office/word/2006/wordml" xmlns:wps="http://schemas.microsoft.com/office/word/2010/wordprocessingShape" mc:Ignorable="w14 w15 w16se w16cid w16 w16cex w16sdtdh wp14">
-  <w15:person w15:author="Bill Bolosky">
-    <w15:presenceInfo w15:providerId="AD" w15:userId="S::bolosky@microsoft.com::12efc9f5-a6c3-40a4-84e1-eca951844d03"/>
-  </w15:person>
-</w15:people>
 </file>
 
 <file path=word/styles.xml><?xml version="1.0" encoding="utf-8"?>
@@ -21070,7 +20943,6 @@
   <w:style w:type="character" w:default="1" w:styleId="DefaultParagraphFont">
     <w:name w:val="Default Paragraph Font"/>
     <w:uiPriority w:val="1"/>
-    <w:semiHidden/>
     <w:unhideWhenUsed/>
   </w:style>
   <w:style w:type="table" w:default="1" w:styleId="TableNormal">

</xml_diff>